<commit_message>
Link Leitfaden Prozessmodellierung auf Webversion geändert
</commit_message>
<xml_diff>
--- a/de/lernOS-Website-de.docx
+++ b/de/lernOS-Website-de.docx
@@ -823,7 +823,7 @@
       <w:r>
         <w:drawing>
           <wp:inline>
-            <wp:extent cx="3048000" cy="3048000"/>
+            <wp:extent cx="3810000" cy="2540000"/>
             <wp:effectExtent b="0" l="0" r="0" t="0"/>
             <wp:docPr descr="Free Cultural Works Badge" title="" id="43" name="Picture"/>
             <a:graphic>
@@ -844,7 +844,7 @@
                   <pic:spPr bwMode="auto">
                     <a:xfrm>
                       <a:off x="0" y="0"/>
-                      <a:ext cx="3048000" cy="3048000"/>
+                      <a:ext cx="3810000" cy="2540000"/>
                     </a:xfrm>
                     <a:prstGeom prst="rect">
                       <a:avLst/>

</xml_diff>

<commit_message>
Supporter ergänzt, Link zu slides gefixt
</commit_message>
<xml_diff>
--- a/de/lernOS-Website-de.docx
+++ b/de/lernOS-Website-de.docx
@@ -739,7 +739,7 @@
       </w:hyperlink>
     </w:p>
     <w:bookmarkEnd w:id="39"/>
-    <w:bookmarkStart w:id="48" w:name="lizenz"/>
+    <w:bookmarkStart w:id="47" w:name="lernos-supporter"/>
     <w:p>
       <w:pPr>
         <w:pStyle w:val="Heading1"/>
@@ -754,6 +754,157 @@
         <w:tab/>
       </w:r>
       <w:r>
+        <w:t xml:space="preserve">lernOS Supporter</w:t>
+      </w:r>
+    </w:p>
+    <w:p>
+      <w:pPr>
+        <w:pStyle w:val="FirstParagraph"/>
+      </w:pPr>
+      <w:r>
+        <w:t xml:space="preserve">Unternehmen, Organisationen, und Institutionen können lernOS unterstützen, indem sie lernOS Supporter werden. Für einen Betrag von € 1.000,-/Jahr (zzgl. MwSt.) werden die Supporter hier genannt, erhalten 3 Tickets für die jährliche lernOS Convention und können eine Person in den lernOS Beirat entsenden. Aktuelle lernOS Supporter sind:</w:t>
+      </w:r>
+    </w:p>
+    <w:p>
+      <w:pPr>
+        <w:numPr>
+          <w:ilvl w:val="0"/>
+          <w:numId w:val="1003"/>
+        </w:numPr>
+        <w:pStyle w:val="Compact"/>
+      </w:pPr>
+      <w:hyperlink r:id="rId40">
+        <w:r>
+          <w:rPr>
+            <w:rStyle w:val="Hyperlink"/>
+          </w:rPr>
+          <w:t xml:space="preserve">bayernwerk</w:t>
+        </w:r>
+      </w:hyperlink>
+    </w:p>
+    <w:p>
+      <w:pPr>
+        <w:numPr>
+          <w:ilvl w:val="0"/>
+          <w:numId w:val="1003"/>
+        </w:numPr>
+        <w:pStyle w:val="Compact"/>
+      </w:pPr>
+      <w:hyperlink r:id="rId41">
+        <w:r>
+          <w:rPr>
+            <w:rStyle w:val="Hyperlink"/>
+          </w:rPr>
+          <w:t xml:space="preserve">DATEV</w:t>
+        </w:r>
+      </w:hyperlink>
+    </w:p>
+    <w:p>
+      <w:pPr>
+        <w:numPr>
+          <w:ilvl w:val="0"/>
+          <w:numId w:val="1003"/>
+        </w:numPr>
+        <w:pStyle w:val="Compact"/>
+      </w:pPr>
+      <w:hyperlink r:id="rId42">
+        <w:r>
+          <w:rPr>
+            <w:rStyle w:val="Hyperlink"/>
+          </w:rPr>
+          <w:t xml:space="preserve">Deutsche Telekom</w:t>
+        </w:r>
+      </w:hyperlink>
+    </w:p>
+    <w:p>
+      <w:pPr>
+        <w:numPr>
+          <w:ilvl w:val="0"/>
+          <w:numId w:val="1003"/>
+        </w:numPr>
+        <w:pStyle w:val="Compact"/>
+      </w:pPr>
+      <w:hyperlink r:id="rId43">
+        <w:r>
+          <w:rPr>
+            <w:rStyle w:val="Hyperlink"/>
+          </w:rPr>
+          <w:t xml:space="preserve">Lebensversicherung von 1871</w:t>
+        </w:r>
+      </w:hyperlink>
+    </w:p>
+    <w:p>
+      <w:pPr>
+        <w:numPr>
+          <w:ilvl w:val="0"/>
+          <w:numId w:val="1003"/>
+        </w:numPr>
+        <w:pStyle w:val="Compact"/>
+      </w:pPr>
+      <w:hyperlink r:id="rId44">
+        <w:r>
+          <w:rPr>
+            <w:rStyle w:val="Hyperlink"/>
+          </w:rPr>
+          <w:t xml:space="preserve">SAP</w:t>
+        </w:r>
+      </w:hyperlink>
+    </w:p>
+    <w:p>
+      <w:pPr>
+        <w:numPr>
+          <w:ilvl w:val="0"/>
+          <w:numId w:val="1003"/>
+        </w:numPr>
+        <w:pStyle w:val="Compact"/>
+      </w:pPr>
+      <w:hyperlink r:id="rId45">
+        <w:r>
+          <w:rPr>
+            <w:rStyle w:val="Hyperlink"/>
+          </w:rPr>
+          <w:t xml:space="preserve">Siemens Healthineers</w:t>
+        </w:r>
+      </w:hyperlink>
+    </w:p>
+    <w:p>
+      <w:pPr>
+        <w:pStyle w:val="FirstParagraph"/>
+      </w:pPr>
+      <w:r>
+        <w:t xml:space="preserve">Wer lernOS Supporter werden möchte, kann</w:t>
+      </w:r>
+      <w:r>
+        <w:t xml:space="preserve"> </w:t>
+      </w:r>
+      <w:hyperlink r:id="rId46">
+        <w:r>
+          <w:rPr>
+            <w:rStyle w:val="Hyperlink"/>
+          </w:rPr>
+          <w:t xml:space="preserve">über dieses Formular Kontakt mit uns aufnehmen</w:t>
+        </w:r>
+      </w:hyperlink>
+      <w:r>
+        <w:t xml:space="preserve">.</w:t>
+      </w:r>
+    </w:p>
+    <w:bookmarkEnd w:id="47"/>
+    <w:bookmarkStart w:id="56" w:name="lizenz"/>
+    <w:p>
+      <w:pPr>
+        <w:pStyle w:val="Heading1"/>
+      </w:pPr>
+      <w:r>
+        <w:rPr>
+          <w:rStyle w:val="SectionNumber"/>
+        </w:rPr>
+        <w:t xml:space="preserve">3</w:t>
+      </w:r>
+      <w:r>
+        <w:tab/>
+      </w:r>
+      <w:r>
         <w:t xml:space="preserve">Lizenz</w:t>
       </w:r>
     </w:p>
@@ -767,7 +918,7 @@
       <w:r>
         <w:t xml:space="preserve"> </w:t>
       </w:r>
-      <w:hyperlink r:id="rId40">
+      <w:hyperlink r:id="rId48">
         <w:r>
           <w:rPr>
             <w:rStyle w:val="Hyperlink"/>
@@ -784,7 +935,7 @@
       <w:r>
         <w:t xml:space="preserve"> </w:t>
       </w:r>
-      <w:hyperlink r:id="rId41">
+      <w:hyperlink r:id="rId49">
         <w:r>
           <w:rPr>
             <w:rStyle w:val="Hyperlink"/>
@@ -823,20 +974,20 @@
       <w:r>
         <w:drawing>
           <wp:inline>
-            <wp:extent cx="3810000" cy="2540000"/>
+            <wp:extent cx="3048000" cy="3048000"/>
             <wp:effectExtent b="0" l="0" r="0" t="0"/>
-            <wp:docPr descr="Free Cultural Works Badge" title="" id="43" name="Picture"/>
+            <wp:docPr descr="Free Cultural Works Badge" title="" id="51" name="Picture"/>
             <a:graphic>
               <a:graphicData uri="http://schemas.openxmlformats.org/drawingml/2006/picture">
                 <pic:pic>
                   <pic:nvPicPr>
-                    <pic:cNvPr descr="https://upload.wikimedia.org/wikipedia/commons/thumb/b/b7/Approved-for-free-cultural-works.svg/240px-Approved-for-free-cultural-works.svg.png" id="44" name="Picture"/>
+                    <pic:cNvPr descr="https://upload.wikimedia.org/wikipedia/commons/thumb/b/b7/Approved-for-free-cultural-works.svg/240px-Approved-for-free-cultural-works.svg.png" id="52" name="Picture"/>
                     <pic:cNvPicPr>
                       <a:picLocks noChangeArrowheads="1" noChangeAspect="1"/>
                     </pic:cNvPicPr>
                   </pic:nvPicPr>
                   <pic:blipFill>
-                    <a:blip r:embed="rId42"/>
+                    <a:blip r:embed="rId50"/>
                     <a:stretch>
                       <a:fillRect/>
                     </a:stretch>
@@ -844,7 +995,7 @@
                   <pic:spPr bwMode="auto">
                     <a:xfrm>
                       <a:off x="0" y="0"/>
-                      <a:ext cx="3810000" cy="2540000"/>
+                      <a:ext cx="3048000" cy="3048000"/>
                     </a:xfrm>
                     <a:prstGeom prst="rect">
                       <a:avLst/>
@@ -880,18 +1031,18 @@
           <wp:inline>
             <wp:extent cx="1117600" cy="393700"/>
             <wp:effectExtent b="0" l="0" r="0" t="0"/>
-            <wp:docPr descr="" title="" id="46" name="Picture"/>
+            <wp:docPr descr="" title="" id="54" name="Picture"/>
             <a:graphic>
               <a:graphicData uri="http://schemas.openxmlformats.org/drawingml/2006/picture">
                 <pic:pic>
                   <pic:nvPicPr>
-                    <pic:cNvPr descr="images/cc-by.png" id="47" name="Picture"/>
+                    <pic:cNvPr descr="images/cc-by.png" id="55" name="Picture"/>
                     <pic:cNvPicPr>
                       <a:picLocks noChangeArrowheads="1" noChangeAspect="1"/>
                     </pic:cNvPicPr>
                   </pic:nvPicPr>
                   <pic:blipFill>
-                    <a:blip r:embed="rId45"/>
+                    <a:blip r:embed="rId53"/>
                     <a:stretch>
                       <a:fillRect/>
                     </a:stretch>
@@ -918,8 +1069,8 @@
         </w:drawing>
       </w:r>
     </w:p>
-    <w:bookmarkEnd w:id="48"/>
-    <w:bookmarkStart w:id="71" w:name="publikationen"/>
+    <w:bookmarkEnd w:id="56"/>
+    <w:bookmarkStart w:id="79" w:name="publikationen"/>
     <w:p>
       <w:pPr>
         <w:pStyle w:val="Heading1"/>
@@ -928,7 +1079,7 @@
         <w:rPr>
           <w:rStyle w:val="SectionNumber"/>
         </w:rPr>
-        <w:t xml:space="preserve">3</w:t>
+        <w:t xml:space="preserve">4</w:t>
       </w:r>
       <w:r>
         <w:tab/>
@@ -945,7 +1096,7 @@
         <w:t xml:space="preserve">Auf dieser Seite sammeln wir Veröffentlichungen rund um lernOS. Dazu gehören Artikel, Blogs, Vorträge, Podcasts und Videos. Wenn du noch relevante Quellen kennst, melde dich bei uns.</w:t>
       </w:r>
     </w:p>
-    <w:bookmarkStart w:id="50" w:name="section"/>
+    <w:bookmarkStart w:id="58" w:name="section"/>
     <w:p>
       <w:pPr>
         <w:pStyle w:val="Heading2"/>
@@ -954,55 +1105,13 @@
         <w:rPr>
           <w:rStyle w:val="SectionNumber"/>
         </w:rPr>
-        <w:t xml:space="preserve">3.1</w:t>
+        <w:t xml:space="preserve">4.1</w:t>
       </w:r>
       <w:r>
         <w:tab/>
       </w:r>
       <w:r>
         <w:t xml:space="preserve">2021</w:t>
-      </w:r>
-    </w:p>
-    <w:p>
-      <w:pPr>
-        <w:numPr>
-          <w:ilvl w:val="0"/>
-          <w:numId w:val="1003"/>
-        </w:numPr>
-        <w:pStyle w:val="Compact"/>
-      </w:pPr>
-      <w:hyperlink r:id="rId49">
-        <w:r>
-          <w:rPr>
-            <w:rStyle w:val="Hyperlink"/>
-          </w:rPr>
-          <w:t xml:space="preserve">Barcamp DiversityStoryThatMatter</w:t>
-        </w:r>
-      </w:hyperlink>
-      <w:r>
-        <w:t xml:space="preserve"> </w:t>
-      </w:r>
-      <w:r>
-        <w:t xml:space="preserve">am 10.12. (online)</w:t>
-      </w:r>
-    </w:p>
-    <w:bookmarkEnd w:id="50"/>
-    <w:bookmarkStart w:id="55" w:name="section-1"/>
-    <w:p>
-      <w:pPr>
-        <w:pStyle w:val="Heading2"/>
-      </w:pPr>
-      <w:r>
-        <w:rPr>
-          <w:rStyle w:val="SectionNumber"/>
-        </w:rPr>
-        <w:t xml:space="preserve">3.2</w:t>
-      </w:r>
-      <w:r>
-        <w:tab/>
-      </w:r>
-      <w:r>
-        <w:t xml:space="preserve">2020</w:t>
       </w:r>
     </w:p>
     <w:p>
@@ -1013,95 +1122,23 @@
         </w:numPr>
         <w:pStyle w:val="Compact"/>
       </w:pPr>
-      <w:r>
-        <w:t xml:space="preserve">Podcast </w:t>
-      </w:r>
-      <w:hyperlink r:id="rId51">
-        <w:r>
-          <w:rPr>
-            <w:rStyle w:val="Hyperlink"/>
-          </w:rPr>
-          <w:t xml:space="preserve">Lebenslanges Lernen mit lernOS</w:t>
-        </w:r>
-      </w:hyperlink>
-      <w:r>
-        <w:t xml:space="preserve"> im Klartext HR Podcast</w:t>
-      </w:r>
-    </w:p>
-    <w:p>
-      <w:pPr>
-        <w:numPr>
-          <w:ilvl w:val="0"/>
-          <w:numId w:val="1004"/>
-        </w:numPr>
-        <w:pStyle w:val="Compact"/>
-      </w:pPr>
-      <w:hyperlink r:id="rId52">
-        <w:r>
-          <w:rPr>
-            <w:rStyle w:val="Hyperlink"/>
-          </w:rPr>
-          <w:t xml:space="preserve">lernOS All Stars Camp</w:t>
-        </w:r>
-      </w:hyperlink>
-      <w:r>
-        <w:t xml:space="preserve"> </w:t>
-      </w:r>
-      <w:r>
-        <w:t xml:space="preserve">vom 23.-24.06.2020 (online)</w:t>
-      </w:r>
-    </w:p>
-    <w:p>
-      <w:pPr>
-        <w:numPr>
-          <w:ilvl w:val="0"/>
-          <w:numId w:val="1004"/>
-        </w:numPr>
-        <w:pStyle w:val="Compact"/>
-      </w:pPr>
-      <w:r>
-        <w:t xml:space="preserve">Vortrag </w:t>
-      </w:r>
-      <w:hyperlink r:id="rId53">
-        <w:r>
-          <w:rPr>
-            <w:rStyle w:val="Hyperlink"/>
-          </w:rPr>
-          <w:t xml:space="preserve">lernOS in a Nutshell</w:t>
-        </w:r>
-      </w:hyperlink>
-      <w:r>
-        <w:t xml:space="preserve"> </w:t>
-      </w:r>
-      <w:r>
-        <w:t xml:space="preserve">am 15.06.2020 bei der GfWM Regionalgruppe Frankfurt-Rhein-Main</w:t>
-      </w:r>
-    </w:p>
-    <w:p>
-      <w:pPr>
-        <w:numPr>
-          <w:ilvl w:val="0"/>
-          <w:numId w:val="1004"/>
-        </w:numPr>
-        <w:pStyle w:val="Compact"/>
-      </w:pPr>
-      <w:r>
-        <w:t xml:space="preserve">Video über lernOS for You</w:t>
-      </w:r>
-      <w:r>
-        <w:t xml:space="preserve"> </w:t>
-      </w:r>
-      <w:hyperlink r:id="rId54">
-        <w:r>
-          <w:rPr>
-            <w:rStyle w:val="Hyperlink"/>
-          </w:rPr>
-          <w:t xml:space="preserve">auf LinkedIn</w:t>
-        </w:r>
-      </w:hyperlink>
-    </w:p>
-    <w:bookmarkEnd w:id="55"/>
-    <w:bookmarkStart w:id="60" w:name="section-2"/>
+      <w:hyperlink r:id="rId57">
+        <w:r>
+          <w:rPr>
+            <w:rStyle w:val="Hyperlink"/>
+          </w:rPr>
+          <w:t xml:space="preserve">Barcamp DiversityStoryThatMatter</w:t>
+        </w:r>
+      </w:hyperlink>
+      <w:r>
+        <w:t xml:space="preserve"> </w:t>
+      </w:r>
+      <w:r>
+        <w:t xml:space="preserve">am 10.12. (online)</w:t>
+      </w:r>
+    </w:p>
+    <w:bookmarkEnd w:id="58"/>
+    <w:bookmarkStart w:id="63" w:name="section-1"/>
     <w:p>
       <w:pPr>
         <w:pStyle w:val="Heading2"/>
@@ -1110,13 +1147,13 @@
         <w:rPr>
           <w:rStyle w:val="SectionNumber"/>
         </w:rPr>
-        <w:t xml:space="preserve">3.3</w:t>
+        <w:t xml:space="preserve">4.2</w:t>
       </w:r>
       <w:r>
         <w:tab/>
       </w:r>
       <w:r>
-        <w:t xml:space="preserve">2019</w:t>
+        <w:t xml:space="preserve">2020</w:t>
       </w:r>
     </w:p>
     <w:p>
@@ -1125,26 +1162,21 @@
           <w:ilvl w:val="0"/>
           <w:numId w:val="1005"/>
         </w:numPr>
-      </w:pPr>
-      <w:r>
-        <w:t xml:space="preserve">Vortrag</w:t>
-      </w:r>
-      <w:r>
-        <w:t xml:space="preserve"> </w:t>
-      </w:r>
-      <w:hyperlink r:id="rId56">
-        <w:r>
-          <w:rPr>
-            <w:rStyle w:val="Hyperlink"/>
-          </w:rPr>
-          <w:t xml:space="preserve">lernOS - Hacking How We Learn - Lifelong</w:t>
-        </w:r>
-      </w:hyperlink>
-      <w:r>
-        <w:t xml:space="preserve"> </w:t>
-      </w:r>
-      <w:r>
-        <w:t xml:space="preserve">am 30.12.2019 auf dem 36c3 in Leipzig</w:t>
+        <w:pStyle w:val="Compact"/>
+      </w:pPr>
+      <w:r>
+        <w:t xml:space="preserve">Podcast </w:t>
+      </w:r>
+      <w:hyperlink r:id="rId59">
+        <w:r>
+          <w:rPr>
+            <w:rStyle w:val="Hyperlink"/>
+          </w:rPr>
+          <w:t xml:space="preserve">Lebenslanges Lernen mit lernOS</w:t>
+        </w:r>
+      </w:hyperlink>
+      <w:r>
+        <w:t xml:space="preserve"> im Klartext HR Podcast</w:t>
       </w:r>
     </w:p>
     <w:p>
@@ -1153,18 +1185,22 @@
           <w:ilvl w:val="0"/>
           <w:numId w:val="1005"/>
         </w:numPr>
-      </w:pPr>
-      <w:r>
-        <w:t xml:space="preserve">Blog </w:t>
-      </w:r>
-      <w:hyperlink r:id="rId57">
-        <w:r>
-          <w:rPr>
-            <w:rStyle w:val="Hyperlink"/>
-          </w:rPr>
-          <w:t xml:space="preserve">Die 13 wichtigsten Unterschiede zwischen lernOS und WOL</w:t>
-        </w:r>
-      </w:hyperlink>
+        <w:pStyle w:val="Compact"/>
+      </w:pPr>
+      <w:hyperlink r:id="rId60">
+        <w:r>
+          <w:rPr>
+            <w:rStyle w:val="Hyperlink"/>
+          </w:rPr>
+          <w:t xml:space="preserve">lernOS All Stars Camp</w:t>
+        </w:r>
+      </w:hyperlink>
+      <w:r>
+        <w:t xml:space="preserve"> </w:t>
+      </w:r>
+      <w:r>
+        <w:t xml:space="preserve">vom 23.-24.06.2020 (online)</w:t>
+      </w:r>
     </w:p>
     <w:p>
       <w:pPr>
@@ -1172,20 +1208,24 @@
           <w:ilvl w:val="0"/>
           <w:numId w:val="1005"/>
         </w:numPr>
-      </w:pPr>
-      <w:hyperlink r:id="rId58">
-        <w:r>
-          <w:rPr>
-            <w:rStyle w:val="Hyperlink"/>
-          </w:rPr>
-          <w:t xml:space="preserve">lernOS Rockstars Camp</w:t>
-        </w:r>
-      </w:hyperlink>
-      <w:r>
-        <w:t xml:space="preserve"> </w:t>
-      </w:r>
-      <w:r>
-        <w:t xml:space="preserve">am 25.06.2019 in München</w:t>
+        <w:pStyle w:val="Compact"/>
+      </w:pPr>
+      <w:r>
+        <w:t xml:space="preserve">Vortrag </w:t>
+      </w:r>
+      <w:hyperlink r:id="rId61">
+        <w:r>
+          <w:rPr>
+            <w:rStyle w:val="Hyperlink"/>
+          </w:rPr>
+          <w:t xml:space="preserve">lernOS in a Nutshell</w:t>
+        </w:r>
+      </w:hyperlink>
+      <w:r>
+        <w:t xml:space="preserve"> </w:t>
+      </w:r>
+      <w:r>
+        <w:t xml:space="preserve">am 15.06.2020 bei der GfWM Regionalgruppe Frankfurt-Rhein-Main</w:t>
       </w:r>
     </w:p>
     <w:p>
@@ -1193,6 +1233,117 @@
         <w:numPr>
           <w:ilvl w:val="0"/>
           <w:numId w:val="1005"/>
+        </w:numPr>
+        <w:pStyle w:val="Compact"/>
+      </w:pPr>
+      <w:r>
+        <w:t xml:space="preserve">Video über lernOS for You</w:t>
+      </w:r>
+      <w:r>
+        <w:t xml:space="preserve"> </w:t>
+      </w:r>
+      <w:hyperlink r:id="rId62">
+        <w:r>
+          <w:rPr>
+            <w:rStyle w:val="Hyperlink"/>
+          </w:rPr>
+          <w:t xml:space="preserve">auf LinkedIn</w:t>
+        </w:r>
+      </w:hyperlink>
+    </w:p>
+    <w:bookmarkEnd w:id="63"/>
+    <w:bookmarkStart w:id="68" w:name="section-2"/>
+    <w:p>
+      <w:pPr>
+        <w:pStyle w:val="Heading2"/>
+      </w:pPr>
+      <w:r>
+        <w:rPr>
+          <w:rStyle w:val="SectionNumber"/>
+        </w:rPr>
+        <w:t xml:space="preserve">4.3</w:t>
+      </w:r>
+      <w:r>
+        <w:tab/>
+      </w:r>
+      <w:r>
+        <w:t xml:space="preserve">2019</w:t>
+      </w:r>
+    </w:p>
+    <w:p>
+      <w:pPr>
+        <w:numPr>
+          <w:ilvl w:val="0"/>
+          <w:numId w:val="1006"/>
+        </w:numPr>
+      </w:pPr>
+      <w:r>
+        <w:t xml:space="preserve">Vortrag</w:t>
+      </w:r>
+      <w:r>
+        <w:t xml:space="preserve"> </w:t>
+      </w:r>
+      <w:hyperlink r:id="rId64">
+        <w:r>
+          <w:rPr>
+            <w:rStyle w:val="Hyperlink"/>
+          </w:rPr>
+          <w:t xml:space="preserve">lernOS - Hacking How We Learn - Lifelong</w:t>
+        </w:r>
+      </w:hyperlink>
+      <w:r>
+        <w:t xml:space="preserve"> </w:t>
+      </w:r>
+      <w:r>
+        <w:t xml:space="preserve">am 30.12.2019 auf dem 36c3 in Leipzig</w:t>
+      </w:r>
+    </w:p>
+    <w:p>
+      <w:pPr>
+        <w:numPr>
+          <w:ilvl w:val="0"/>
+          <w:numId w:val="1006"/>
+        </w:numPr>
+      </w:pPr>
+      <w:r>
+        <w:t xml:space="preserve">Blog </w:t>
+      </w:r>
+      <w:hyperlink r:id="rId65">
+        <w:r>
+          <w:rPr>
+            <w:rStyle w:val="Hyperlink"/>
+          </w:rPr>
+          <w:t xml:space="preserve">Die 13 wichtigsten Unterschiede zwischen lernOS und WOL</w:t>
+        </w:r>
+      </w:hyperlink>
+    </w:p>
+    <w:p>
+      <w:pPr>
+        <w:numPr>
+          <w:ilvl w:val="0"/>
+          <w:numId w:val="1006"/>
+        </w:numPr>
+      </w:pPr>
+      <w:hyperlink r:id="rId66">
+        <w:r>
+          <w:rPr>
+            <w:rStyle w:val="Hyperlink"/>
+          </w:rPr>
+          <w:t xml:space="preserve">lernOS Rockstars Camp</w:t>
+        </w:r>
+      </w:hyperlink>
+      <w:r>
+        <w:t xml:space="preserve"> </w:t>
+      </w:r>
+      <w:r>
+        <w:t xml:space="preserve">am 25.06.2019 in München</w:t>
+      </w:r>
+    </w:p>
+    <w:p>
+      <w:pPr>
+        <w:numPr>
+          <w:ilvl w:val="0"/>
+          <w:numId w:val="1006"/>
         </w:numPr>
       </w:pPr>
       <w:r>
@@ -1208,7 +1359,7 @@
       <w:r>
         <w:t xml:space="preserve"> von Simon Dückert in </w:t>
       </w:r>
-      <w:hyperlink r:id="rId59">
+      <w:hyperlink r:id="rId67">
         <w:r>
           <w:rPr>
             <w:rStyle w:val="Hyperlink"/>
@@ -1217,8 +1368,8 @@
         </w:r>
       </w:hyperlink>
     </w:p>
-    <w:bookmarkEnd w:id="60"/>
-    <w:bookmarkStart w:id="65" w:name="section-3"/>
+    <w:bookmarkEnd w:id="68"/>
+    <w:bookmarkStart w:id="73" w:name="section-3"/>
     <w:p>
       <w:pPr>
         <w:pStyle w:val="Heading2"/>
@@ -1227,136 +1378,13 @@
         <w:rPr>
           <w:rStyle w:val="SectionNumber"/>
         </w:rPr>
-        <w:t xml:space="preserve">3.4</w:t>
+        <w:t xml:space="preserve">4.4</w:t>
       </w:r>
       <w:r>
         <w:tab/>
       </w:r>
       <w:r>
         <w:t xml:space="preserve">2018</w:t>
-      </w:r>
-    </w:p>
-    <w:p>
-      <w:pPr>
-        <w:numPr>
-          <w:ilvl w:val="0"/>
-          <w:numId w:val="1006"/>
-        </w:numPr>
-        <w:pStyle w:val="Compact"/>
-      </w:pPr>
-      <w:r>
-        <w:t xml:space="preserve">Vortrag </w:t>
-      </w:r>
-      <w:hyperlink r:id="rId61">
-        <w:r>
-          <w:rPr>
-            <w:rStyle w:val="Hyperlink"/>
-          </w:rPr>
-          <w:t xml:space="preserve">lernOS – Lebenslanges Lernen und Aufbau digitaler Kompetenzen für alle Bürger</w:t>
-        </w:r>
-      </w:hyperlink>
-      <w:r>
-        <w:t xml:space="preserve"> </w:t>
-      </w:r>
-      <w:r>
-        <w:t xml:space="preserve">am 18.10.2018 in Erding</w:t>
-      </w:r>
-    </w:p>
-    <w:p>
-      <w:pPr>
-        <w:numPr>
-          <w:ilvl w:val="0"/>
-          <w:numId w:val="1006"/>
-        </w:numPr>
-        <w:pStyle w:val="Compact"/>
-      </w:pPr>
-      <w:hyperlink r:id="rId62">
-        <w:r>
-          <w:rPr>
-            <w:rStyle w:val="Hyperlink"/>
-          </w:rPr>
-          <w:t xml:space="preserve">Release lernOS für Dich Version 1.0</w:t>
-        </w:r>
-      </w:hyperlink>
-      <w:r>
-        <w:t xml:space="preserve"> </w:t>
-      </w:r>
-      <w:r>
-        <w:t xml:space="preserve">am 18.09.2018</w:t>
-      </w:r>
-    </w:p>
-    <w:p>
-      <w:pPr>
-        <w:numPr>
-          <w:ilvl w:val="0"/>
-          <w:numId w:val="1006"/>
-        </w:numPr>
-        <w:pStyle w:val="Compact"/>
-      </w:pPr>
-      <w:r>
-        <w:t xml:space="preserve">Blog</w:t>
-      </w:r>
-      <w:r>
-        <w:t xml:space="preserve"> </w:t>
-      </w:r>
-      <w:hyperlink r:id="rId63">
-        <w:r>
-          <w:rPr>
-            <w:rStyle w:val="Hyperlink"/>
-          </w:rPr>
-          <w:t xml:space="preserve">lernOS Canvas - A Tool for WOL(TM) Circle Alumni and Knowledge Workers</w:t>
-        </w:r>
-      </w:hyperlink>
-      <w:r>
-        <w:t xml:space="preserve"> </w:t>
-      </w:r>
-      <w:r>
-        <w:t xml:space="preserve">(Umbenennung von WOL+ Canvas in lernOS Canvas)</w:t>
-      </w:r>
-    </w:p>
-    <w:p>
-      <w:pPr>
-        <w:numPr>
-          <w:ilvl w:val="0"/>
-          <w:numId w:val="1006"/>
-        </w:numPr>
-        <w:pStyle w:val="Compact"/>
-      </w:pPr>
-      <w:r>
-        <w:t xml:space="preserve">Vortrag </w:t>
-      </w:r>
-      <w:hyperlink r:id="rId64">
-        <w:r>
-          <w:rPr>
-            <w:rStyle w:val="Hyperlink"/>
-          </w:rPr>
-          <w:t xml:space="preserve">Learning Organization - State of the Union - von lernOS, GTD, OKR, PKM, WOL &amp; Co.</w:t>
-        </w:r>
-      </w:hyperlink>
-      <w:r>
-        <w:t xml:space="preserve"> </w:t>
-      </w:r>
-      <w:r>
-        <w:t xml:space="preserve">am 22.06.2018 auf der KnowTouch in Nürnberg</w:t>
-      </w:r>
-    </w:p>
-    <w:bookmarkEnd w:id="65"/>
-    <w:bookmarkStart w:id="67" w:name="section-4"/>
-    <w:p>
-      <w:pPr>
-        <w:pStyle w:val="Heading2"/>
-      </w:pPr>
-      <w:r>
-        <w:rPr>
-          <w:rStyle w:val="SectionNumber"/>
-        </w:rPr>
-        <w:t xml:space="preserve">3.5</w:t>
-      </w:r>
-      <w:r>
-        <w:tab/>
-      </w:r>
-      <w:r>
-        <w:t xml:space="preserve">2017</w:t>
       </w:r>
     </w:p>
     <w:p>
@@ -1368,28 +1396,103 @@
         <w:pStyle w:val="Compact"/>
       </w:pPr>
       <w:r>
-        <w:t xml:space="preserve">Session</w:t>
-      </w:r>
-      <w:r>
-        <w:t xml:space="preserve"> </w:t>
-      </w:r>
-      <w:hyperlink r:id="rId66">
-        <w:r>
-          <w:rPr>
-            <w:rStyle w:val="Hyperlink"/>
-          </w:rPr>
-          <w:t xml:space="preserve">lernOS - Organisationssystem für lernende Organisationen</w:t>
-        </w:r>
-      </w:hyperlink>
-      <w:r>
-        <w:t xml:space="preserve"> </w:t>
-      </w:r>
-      <w:r>
-        <w:t xml:space="preserve">auf dem Corporate Learning Camp am 29.09.2017 in Frankfurt</w:t>
-      </w:r>
-    </w:p>
-    <w:bookmarkEnd w:id="67"/>
-    <w:bookmarkStart w:id="70" w:name="section-5"/>
+        <w:t xml:space="preserve">Vortrag </w:t>
+      </w:r>
+      <w:hyperlink r:id="rId69">
+        <w:r>
+          <w:rPr>
+            <w:rStyle w:val="Hyperlink"/>
+          </w:rPr>
+          <w:t xml:space="preserve">lernOS – Lebenslanges Lernen und Aufbau digitaler Kompetenzen für alle Bürger</w:t>
+        </w:r>
+      </w:hyperlink>
+      <w:r>
+        <w:t xml:space="preserve"> </w:t>
+      </w:r>
+      <w:r>
+        <w:t xml:space="preserve">am 18.10.2018 in Erding</w:t>
+      </w:r>
+    </w:p>
+    <w:p>
+      <w:pPr>
+        <w:numPr>
+          <w:ilvl w:val="0"/>
+          <w:numId w:val="1007"/>
+        </w:numPr>
+        <w:pStyle w:val="Compact"/>
+      </w:pPr>
+      <w:hyperlink r:id="rId70">
+        <w:r>
+          <w:rPr>
+            <w:rStyle w:val="Hyperlink"/>
+          </w:rPr>
+          <w:t xml:space="preserve">Release lernOS für Dich Version 1.0</w:t>
+        </w:r>
+      </w:hyperlink>
+      <w:r>
+        <w:t xml:space="preserve"> </w:t>
+      </w:r>
+      <w:r>
+        <w:t xml:space="preserve">am 18.09.2018</w:t>
+      </w:r>
+    </w:p>
+    <w:p>
+      <w:pPr>
+        <w:numPr>
+          <w:ilvl w:val="0"/>
+          <w:numId w:val="1007"/>
+        </w:numPr>
+        <w:pStyle w:val="Compact"/>
+      </w:pPr>
+      <w:r>
+        <w:t xml:space="preserve">Blog</w:t>
+      </w:r>
+      <w:r>
+        <w:t xml:space="preserve"> </w:t>
+      </w:r>
+      <w:hyperlink r:id="rId71">
+        <w:r>
+          <w:rPr>
+            <w:rStyle w:val="Hyperlink"/>
+          </w:rPr>
+          <w:t xml:space="preserve">lernOS Canvas - A Tool for WOL(TM) Circle Alumni and Knowledge Workers</w:t>
+        </w:r>
+      </w:hyperlink>
+      <w:r>
+        <w:t xml:space="preserve"> </w:t>
+      </w:r>
+      <w:r>
+        <w:t xml:space="preserve">(Umbenennung von WOL+ Canvas in lernOS Canvas)</w:t>
+      </w:r>
+    </w:p>
+    <w:p>
+      <w:pPr>
+        <w:numPr>
+          <w:ilvl w:val="0"/>
+          <w:numId w:val="1007"/>
+        </w:numPr>
+        <w:pStyle w:val="Compact"/>
+      </w:pPr>
+      <w:r>
+        <w:t xml:space="preserve">Vortrag </w:t>
+      </w:r>
+      <w:hyperlink r:id="rId72">
+        <w:r>
+          <w:rPr>
+            <w:rStyle w:val="Hyperlink"/>
+          </w:rPr>
+          <w:t xml:space="preserve">Learning Organization - State of the Union - von lernOS, GTD, OKR, PKM, WOL &amp; Co.</w:t>
+        </w:r>
+      </w:hyperlink>
+      <w:r>
+        <w:t xml:space="preserve"> </w:t>
+      </w:r>
+      <w:r>
+        <w:t xml:space="preserve">am 22.06.2018 auf der KnowTouch in Nürnberg</w:t>
+      </w:r>
+    </w:p>
+    <w:bookmarkEnd w:id="73"/>
+    <w:bookmarkStart w:id="75" w:name="section-4"/>
     <w:p>
       <w:pPr>
         <w:pStyle w:val="Heading2"/>
@@ -1398,13 +1501,13 @@
         <w:rPr>
           <w:rStyle w:val="SectionNumber"/>
         </w:rPr>
-        <w:t xml:space="preserve">3.6</w:t>
+        <w:t xml:space="preserve">4.5</w:t>
       </w:r>
       <w:r>
         <w:tab/>
       </w:r>
       <w:r>
-        <w:t xml:space="preserve">2016</w:t>
+        <w:t xml:space="preserve">2017</w:t>
       </w:r>
     </w:p>
     <w:p>
@@ -1413,36 +1516,84 @@
           <w:ilvl w:val="0"/>
           <w:numId w:val="1008"/>
         </w:numPr>
-      </w:pPr>
-      <w:r>
-        <w:t xml:space="preserve">Podcast</w:t>
-      </w:r>
-      <w:r>
-        <w:t xml:space="preserve"> </w:t>
-      </w:r>
-      <w:hyperlink r:id="rId68">
-        <w:r>
-          <w:rPr>
-            <w:rStyle w:val="Hyperlink"/>
-          </w:rPr>
-          <w:t xml:space="preserve">Cogneon 2.0</w:t>
-        </w:r>
-      </w:hyperlink>
-      <w:r>
-        <w:t xml:space="preserve"> </w:t>
-      </w:r>
-      <w:r>
-        <w:t xml:space="preserve">mit einer Aufzeichnung von der 15-Jahres-Feier von Cogneon. Dort haben wir über unsere Vergangenheit und Zukunft gesprochen und das 6-jährige lernOS-Projekt aus der Taufe gehoben.</w:t>
+        <w:pStyle w:val="Compact"/>
+      </w:pPr>
+      <w:r>
+        <w:t xml:space="preserve">Session</w:t>
+      </w:r>
+      <w:r>
+        <w:t xml:space="preserve"> </w:t>
+      </w:r>
+      <w:hyperlink r:id="rId74">
+        <w:r>
+          <w:rPr>
+            <w:rStyle w:val="Hyperlink"/>
+          </w:rPr>
+          <w:t xml:space="preserve">lernOS - Organisationssystem für lernende Organisationen</w:t>
+        </w:r>
+      </w:hyperlink>
+      <w:r>
+        <w:t xml:space="preserve"> </w:t>
+      </w:r>
+      <w:r>
+        <w:t xml:space="preserve">auf dem Corporate Learning Camp am 29.09.2017 in Frankfurt</w:t>
+      </w:r>
+    </w:p>
+    <w:bookmarkEnd w:id="75"/>
+    <w:bookmarkStart w:id="78" w:name="section-5"/>
+    <w:p>
+      <w:pPr>
+        <w:pStyle w:val="Heading2"/>
+      </w:pPr>
+      <w:r>
+        <w:rPr>
+          <w:rStyle w:val="SectionNumber"/>
+        </w:rPr>
+        <w:t xml:space="preserve">4.6</w:t>
+      </w:r>
+      <w:r>
+        <w:tab/>
+      </w:r>
+      <w:r>
+        <w:t xml:space="preserve">2016</w:t>
       </w:r>
     </w:p>
     <w:p>
       <w:pPr>
         <w:numPr>
           <w:ilvl w:val="0"/>
-          <w:numId w:val="1008"/>
+          <w:numId w:val="1009"/>
         </w:numPr>
       </w:pPr>
-      <w:hyperlink r:id="rId69">
+      <w:r>
+        <w:t xml:space="preserve">Podcast</w:t>
+      </w:r>
+      <w:r>
+        <w:t xml:space="preserve"> </w:t>
+      </w:r>
+      <w:hyperlink r:id="rId76">
+        <w:r>
+          <w:rPr>
+            <w:rStyle w:val="Hyperlink"/>
+          </w:rPr>
+          <w:t xml:space="preserve">Cogneon 2.0</w:t>
+        </w:r>
+      </w:hyperlink>
+      <w:r>
+        <w:t xml:space="preserve"> </w:t>
+      </w:r>
+      <w:r>
+        <w:t xml:space="preserve">mit einer Aufzeichnung von der 15-Jahres-Feier von Cogneon. Dort haben wir über unsere Vergangenheit und Zukunft gesprochen und das 6-jährige lernOS-Projekt aus der Taufe gehoben.</w:t>
+      </w:r>
+    </w:p>
+    <w:p>
+      <w:pPr>
+        <w:numPr>
+          <w:ilvl w:val="0"/>
+          <w:numId w:val="1009"/>
+        </w:numPr>
+      </w:pPr>
+      <w:hyperlink r:id="rId77">
         <w:r>
           <w:rPr>
             <w:rStyle w:val="Hyperlink"/>
@@ -1473,9 +1624,9 @@
         <w:t xml:space="preserve">in der Cogneon Akademie in Nürnberg</w:t>
       </w:r>
     </w:p>
-    <w:bookmarkEnd w:id="70"/>
-    <w:bookmarkEnd w:id="71"/>
-    <w:bookmarkStart w:id="84" w:name="lernos-faq"/>
+    <w:bookmarkEnd w:id="78"/>
+    <w:bookmarkEnd w:id="79"/>
+    <w:bookmarkStart w:id="92" w:name="lernos-faq"/>
     <w:p>
       <w:pPr>
         <w:pStyle w:val="Heading1"/>
@@ -1484,7 +1635,7 @@
         <w:rPr>
           <w:rStyle w:val="SectionNumber"/>
         </w:rPr>
-        <w:t xml:space="preserve">4</w:t>
+        <w:t xml:space="preserve">5</w:t>
       </w:r>
       <w:r>
         <w:tab/>
@@ -1515,7 +1666,7 @@
       <w:r>
         <w:t xml:space="preserve"> </w:t>
       </w:r>
-      <w:hyperlink r:id="rId72">
+      <w:hyperlink r:id="rId80">
         <w:r>
           <w:rPr>
             <w:rStyle w:val="Hyperlink"/>
@@ -1532,7 +1683,7 @@
       <w:r>
         <w:t xml:space="preserve"> </w:t>
       </w:r>
-      <w:hyperlink r:id="rId73">
+      <w:hyperlink r:id="rId81">
         <w:r>
           <w:rPr>
             <w:rStyle w:val="Hyperlink"/>
@@ -1586,7 +1737,7 @@
       <w:r>
         <w:t xml:space="preserve"> </w:t>
       </w:r>
-      <w:hyperlink r:id="rId74">
+      <w:hyperlink r:id="rId82">
         <w:r>
           <w:rPr>
             <w:rStyle w:val="Hyperlink"/>
@@ -1603,7 +1754,7 @@
       <w:r>
         <w:t xml:space="preserve"> </w:t>
       </w:r>
-      <w:hyperlink r:id="rId75">
+      <w:hyperlink r:id="rId83">
         <w:r>
           <w:rPr>
             <w:rStyle w:val="Hyperlink"/>
@@ -1620,7 +1771,7 @@
       <w:r>
         <w:t xml:space="preserve"> </w:t>
       </w:r>
-      <w:hyperlink r:id="rId76">
+      <w:hyperlink r:id="rId84">
         <w:r>
           <w:rPr>
             <w:rStyle w:val="Hyperlink"/>
@@ -1657,7 +1808,7 @@
       <w:r>
         <w:t xml:space="preserve"> </w:t>
       </w:r>
-      <w:hyperlink r:id="rId41">
+      <w:hyperlink r:id="rId49">
         <w:r>
           <w:rPr>
             <w:rStyle w:val="Hyperlink"/>
@@ -1727,7 +1878,7 @@
       <w:r>
         <w:t xml:space="preserve"> </w:t>
       </w:r>
-      <w:hyperlink r:id="rId77">
+      <w:hyperlink r:id="rId85">
         <w:r>
           <w:rPr>
             <w:rStyle w:val="Hyperlink"/>
@@ -1738,7 +1889,7 @@
       <w:r>
         <w:t xml:space="preserve">, dessen Quellcode jeder verwenden kann. Darauf aufbauende Produkte müssen aber einen anderen Namen haben (</w:t>
       </w:r>
-      <w:hyperlink r:id="rId78">
+      <w:hyperlink r:id="rId86">
         <w:r>
           <w:rPr>
             <w:rStyle w:val="Hyperlink"/>
@@ -1752,7 +1903,7 @@
       <w:r>
         <w:t xml:space="preserve"> </w:t>
       </w:r>
-      <w:hyperlink r:id="rId79">
+      <w:hyperlink r:id="rId87">
         <w:r>
           <w:rPr>
             <w:rStyle w:val="Hyperlink"/>
@@ -1766,7 +1917,7 @@
       <w:r>
         <w:t xml:space="preserve"> </w:t>
       </w:r>
-      <w:hyperlink r:id="rId80">
+      <w:hyperlink r:id="rId88">
         <w:r>
           <w:rPr>
             <w:rStyle w:val="Hyperlink"/>
@@ -1780,7 +1931,7 @@
       <w:r>
         <w:t xml:space="preserve"> </w:t>
       </w:r>
-      <w:hyperlink r:id="rId81">
+      <w:hyperlink r:id="rId89">
         <w:r>
           <w:rPr>
             <w:rStyle w:val="Hyperlink"/>
@@ -1794,7 +1945,7 @@
       <w:r>
         <w:t xml:space="preserve"> </w:t>
       </w:r>
-      <w:hyperlink r:id="rId82">
+      <w:hyperlink r:id="rId90">
         <w:r>
           <w:rPr>
             <w:rStyle w:val="Hyperlink"/>
@@ -1826,7 +1977,7 @@
       <w:r>
         <w:t xml:space="preserve"> </w:t>
       </w:r>
-      <w:hyperlink r:id="rId83">
+      <w:hyperlink r:id="rId91">
         <w:r>
           <w:rPr>
             <w:rStyle w:val="Hyperlink"/>
@@ -1841,7 +1992,7 @@
         <w:t xml:space="preserve">beschrieben. Wenn du einen Leitfaden schreiben willst, nimm am besten als ersten Schritt Kontakt mit Simon auf.</w:t>
       </w:r>
     </w:p>
-    <w:bookmarkEnd w:id="84"/>
+    <w:bookmarkEnd w:id="92"/>
     <w:sectPr/>
   </w:body>
 </w:document>
@@ -2173,7 +2324,34 @@
     </w:lvlOverride>
   </w:num>
   <w:num w:numId="1003">
-    <w:abstractNumId w:val="991"/>
+    <w:abstractNumId w:val="99411"/>
+    <w:lvlOverride w:ilvl="0">
+      <w:startOverride w:val="1"/>
+    </w:lvlOverride>
+    <w:lvlOverride w:ilvl="1">
+      <w:startOverride w:val="1"/>
+    </w:lvlOverride>
+    <w:lvlOverride w:ilvl="2">
+      <w:startOverride w:val="1"/>
+    </w:lvlOverride>
+    <w:lvlOverride w:ilvl="3">
+      <w:startOverride w:val="1"/>
+    </w:lvlOverride>
+    <w:lvlOverride w:ilvl="4">
+      <w:startOverride w:val="1"/>
+    </w:lvlOverride>
+    <w:lvlOverride w:ilvl="5">
+      <w:startOverride w:val="1"/>
+    </w:lvlOverride>
+    <w:lvlOverride w:ilvl="6">
+      <w:startOverride w:val="1"/>
+    </w:lvlOverride>
+    <w:lvlOverride w:ilvl="7">
+      <w:startOverride w:val="1"/>
+    </w:lvlOverride>
+    <w:lvlOverride w:ilvl="8">
+      <w:startOverride w:val="1"/>
+    </w:lvlOverride>
   </w:num>
   <w:num w:numId="1004">
     <w:abstractNumId w:val="991"/>
@@ -2188,6 +2366,9 @@
     <w:abstractNumId w:val="991"/>
   </w:num>
   <w:num w:numId="1008">
+    <w:abstractNumId w:val="991"/>
+  </w:num>
+  <w:num w:numId="1009">
     <w:abstractNumId w:val="991"/>
   </w:num>
 </w:numbering>

</xml_diff>

<commit_message>
Content Curation Guide hinzugefügt
</commit_message>
<xml_diff>
--- a/de/lernOS-Website-de.docx
+++ b/de/lernOS-Website-de.docx
@@ -974,7 +974,7 @@
       <w:r>
         <w:drawing>
           <wp:inline>
-            <wp:extent cx="3810000" cy="2540000"/>
+            <wp:extent cx="3048000" cy="3048000"/>
             <wp:effectExtent b="0" l="0" r="0" t="0"/>
             <wp:docPr descr="Free Cultural Works Badge" title="" id="51" name="Picture"/>
             <a:graphic>
@@ -995,7 +995,7 @@
                   <pic:spPr bwMode="auto">
                     <a:xfrm>
                       <a:off x="0" y="0"/>
-                      <a:ext cx="3810000" cy="2540000"/>
+                      <a:ext cx="3048000" cy="3048000"/>
                     </a:xfrm>
                     <a:prstGeom prst="rect">
                       <a:avLst/>

</xml_diff>

<commit_message>
Leitfaden Digitale Zusammenarbeit ergänzt
</commit_message>
<xml_diff>
--- a/de/lernOS-Website-de.docx
+++ b/de/lernOS-Website-de.docx
@@ -451,7 +451,7 @@
         <w:pStyle w:val="BodyText"/>
       </w:pPr>
     </w:p>
-    <w:bookmarkStart w:id="39" w:name="lernos-leitfäden"/>
+    <w:bookmarkStart w:id="40" w:name="lernos-leitfäden"/>
     <w:p>
       <w:pPr>
         <w:pStyle w:val="Heading1"/>
@@ -625,15 +625,9 @@
           <w:rPr>
             <w:rStyle w:val="Hyperlink"/>
           </w:rPr>
-          <w:t xml:space="preserve">Diversity &amp; Inclusion</w:t>
-        </w:r>
-      </w:hyperlink>
-      <w:r>
-        <w:t xml:space="preserve"> </w:t>
-      </w:r>
-      <w:r>
-        <w:t xml:space="preserve">- Deine Lernreise von Diversity zu Inclusion</w:t>
-      </w:r>
+          <w:t xml:space="preserve">Digitale Zusammenarbeit</w:t>
+        </w:r>
+      </w:hyperlink>
     </w:p>
     <w:p>
       <w:pPr>
@@ -648,9 +642,15 @@
           <w:rPr>
             <w:rStyle w:val="Hyperlink"/>
           </w:rPr>
-          <w:t xml:space="preserve">ePortfolio</w:t>
-        </w:r>
-      </w:hyperlink>
+          <w:t xml:space="preserve">Diversity &amp; Inclusion</w:t>
+        </w:r>
+      </w:hyperlink>
+      <w:r>
+        <w:t xml:space="preserve"> </w:t>
+      </w:r>
+      <w:r>
+        <w:t xml:space="preserve">- Deine Lernreise von Diversity zu Inclusion</w:t>
+      </w:r>
     </w:p>
     <w:p>
       <w:pPr>
@@ -665,15 +665,9 @@
           <w:rPr>
             <w:rStyle w:val="Hyperlink"/>
           </w:rPr>
-          <w:t xml:space="preserve">Expert Debriefing</w:t>
-        </w:r>
-      </w:hyperlink>
-      <w:r>
-        <w:t xml:space="preserve"> </w:t>
-      </w:r>
-      <w:r>
-        <w:t xml:space="preserve">- Wissen von Expert_innen nachhaltig bewahren</w:t>
-      </w:r>
+          <w:t xml:space="preserve">ePortfolio</w:t>
+        </w:r>
+      </w:hyperlink>
     </w:p>
     <w:p>
       <w:pPr>
@@ -688,14 +682,14 @@
           <w:rPr>
             <w:rStyle w:val="Hyperlink"/>
           </w:rPr>
-          <w:t xml:space="preserve">Podcasting</w:t>
-        </w:r>
-      </w:hyperlink>
-      <w:r>
-        <w:t xml:space="preserve"> </w:t>
-      </w:r>
-      <w:r>
-        <w:t xml:space="preserve">- Wissen teilen mit Podcasts</w:t>
+          <w:t xml:space="preserve">Expert Debriefing</w:t>
+        </w:r>
+      </w:hyperlink>
+      <w:r>
+        <w:t xml:space="preserve"> </w:t>
+      </w:r>
+      <w:r>
+        <w:t xml:space="preserve">- Wissen von Expert_innen nachhaltig bewahren</w:t>
       </w:r>
     </w:p>
     <w:p>
@@ -711,14 +705,14 @@
           <w:rPr>
             <w:rStyle w:val="Hyperlink"/>
           </w:rPr>
-          <w:t xml:space="preserve">Prozessmodellierung</w:t>
-        </w:r>
-      </w:hyperlink>
-      <w:r>
-        <w:t xml:space="preserve"> </w:t>
-      </w:r>
-      <w:r>
-        <w:t xml:space="preserve">- If you can’t describe what you are doing as a process, you don’t know what you’re doing</w:t>
+          <w:t xml:space="preserve">Podcasting</w:t>
+        </w:r>
+      </w:hyperlink>
+      <w:r>
+        <w:t xml:space="preserve"> </w:t>
+      </w:r>
+      <w:r>
+        <w:t xml:space="preserve">- Wissen teilen mit Podcasts</w:t>
       </w:r>
     </w:p>
     <w:p>
@@ -734,12 +728,35 @@
           <w:rPr>
             <w:rStyle w:val="Hyperlink"/>
           </w:rPr>
+          <w:t xml:space="preserve">Prozessmodellierung</w:t>
+        </w:r>
+      </w:hyperlink>
+      <w:r>
+        <w:t xml:space="preserve"> </w:t>
+      </w:r>
+      <w:r>
+        <w:t xml:space="preserve">- If you can’t describe what you are doing as a process, you don’t know what you’re doing</w:t>
+      </w:r>
+    </w:p>
+    <w:p>
+      <w:pPr>
+        <w:numPr>
+          <w:ilvl w:val="0"/>
+          <w:numId w:val="1002"/>
+        </w:numPr>
+        <w:pStyle w:val="Compact"/>
+      </w:pPr>
+      <w:hyperlink r:id="rId39">
+        <w:r>
+          <w:rPr>
+            <w:rStyle w:val="Hyperlink"/>
+          </w:rPr>
           <w:t xml:space="preserve">Sketchnoting</w:t>
         </w:r>
       </w:hyperlink>
     </w:p>
-    <w:bookmarkEnd w:id="39"/>
-    <w:bookmarkStart w:id="47" w:name="lernos-supporter"/>
+    <w:bookmarkEnd w:id="40"/>
+    <w:bookmarkStart w:id="48" w:name="lernos-supporter"/>
     <w:p>
       <w:pPr>
         <w:pStyle w:val="Heading1"/>
@@ -773,7 +790,7 @@
         </w:numPr>
         <w:pStyle w:val="Compact"/>
       </w:pPr>
-      <w:hyperlink r:id="rId40">
+      <w:hyperlink r:id="rId41">
         <w:r>
           <w:rPr>
             <w:rStyle w:val="Hyperlink"/>
@@ -790,7 +807,7 @@
         </w:numPr>
         <w:pStyle w:val="Compact"/>
       </w:pPr>
-      <w:hyperlink r:id="rId41">
+      <w:hyperlink r:id="rId42">
         <w:r>
           <w:rPr>
             <w:rStyle w:val="Hyperlink"/>
@@ -807,7 +824,7 @@
         </w:numPr>
         <w:pStyle w:val="Compact"/>
       </w:pPr>
-      <w:hyperlink r:id="rId42">
+      <w:hyperlink r:id="rId43">
         <w:r>
           <w:rPr>
             <w:rStyle w:val="Hyperlink"/>
@@ -824,7 +841,7 @@
         </w:numPr>
         <w:pStyle w:val="Compact"/>
       </w:pPr>
-      <w:hyperlink r:id="rId43">
+      <w:hyperlink r:id="rId44">
         <w:r>
           <w:rPr>
             <w:rStyle w:val="Hyperlink"/>
@@ -841,7 +858,7 @@
         </w:numPr>
         <w:pStyle w:val="Compact"/>
       </w:pPr>
-      <w:hyperlink r:id="rId44">
+      <w:hyperlink r:id="rId45">
         <w:r>
           <w:rPr>
             <w:rStyle w:val="Hyperlink"/>
@@ -858,7 +875,7 @@
         </w:numPr>
         <w:pStyle w:val="Compact"/>
       </w:pPr>
-      <w:hyperlink r:id="rId45">
+      <w:hyperlink r:id="rId46">
         <w:r>
           <w:rPr>
             <w:rStyle w:val="Hyperlink"/>
@@ -877,7 +894,7 @@
       <w:r>
         <w:t xml:space="preserve"> </w:t>
       </w:r>
-      <w:hyperlink r:id="rId46">
+      <w:hyperlink r:id="rId47">
         <w:r>
           <w:rPr>
             <w:rStyle w:val="Hyperlink"/>
@@ -889,8 +906,8 @@
         <w:t xml:space="preserve">.</w:t>
       </w:r>
     </w:p>
-    <w:bookmarkEnd w:id="47"/>
-    <w:bookmarkStart w:id="56" w:name="lizenz"/>
+    <w:bookmarkEnd w:id="48"/>
+    <w:bookmarkStart w:id="57" w:name="lizenz"/>
     <w:p>
       <w:pPr>
         <w:pStyle w:val="Heading1"/>
@@ -918,7 +935,7 @@
       <w:r>
         <w:t xml:space="preserve"> </w:t>
       </w:r>
-      <w:hyperlink r:id="rId48">
+      <w:hyperlink r:id="rId49">
         <w:r>
           <w:rPr>
             <w:rStyle w:val="Hyperlink"/>
@@ -935,7 +952,7 @@
       <w:r>
         <w:t xml:space="preserve"> </w:t>
       </w:r>
-      <w:hyperlink r:id="rId49">
+      <w:hyperlink r:id="rId50">
         <w:r>
           <w:rPr>
             <w:rStyle w:val="Hyperlink"/>
@@ -976,18 +993,18 @@
           <wp:inline>
             <wp:extent cx="3048000" cy="3048000"/>
             <wp:effectExtent b="0" l="0" r="0" t="0"/>
-            <wp:docPr descr="Free Cultural Works Badge" title="" id="51" name="Picture"/>
+            <wp:docPr descr="Free Cultural Works Badge" title="" id="52" name="Picture"/>
             <a:graphic>
               <a:graphicData uri="http://schemas.openxmlformats.org/drawingml/2006/picture">
                 <pic:pic>
                   <pic:nvPicPr>
-                    <pic:cNvPr descr="https://upload.wikimedia.org/wikipedia/commons/thumb/b/b7/Approved-for-free-cultural-works.svg/240px-Approved-for-free-cultural-works.svg.png" id="52" name="Picture"/>
+                    <pic:cNvPr descr="https://upload.wikimedia.org/wikipedia/commons/thumb/b/b7/Approved-for-free-cultural-works.svg/240px-Approved-for-free-cultural-works.svg.png" id="53" name="Picture"/>
                     <pic:cNvPicPr>
                       <a:picLocks noChangeArrowheads="1" noChangeAspect="1"/>
                     </pic:cNvPicPr>
                   </pic:nvPicPr>
                   <pic:blipFill>
-                    <a:blip r:embed="rId50"/>
+                    <a:blip r:embed="rId51"/>
                     <a:stretch>
                       <a:fillRect/>
                     </a:stretch>
@@ -1031,18 +1048,18 @@
           <wp:inline>
             <wp:extent cx="1117600" cy="393700"/>
             <wp:effectExtent b="0" l="0" r="0" t="0"/>
-            <wp:docPr descr="" title="" id="54" name="Picture"/>
+            <wp:docPr descr="" title="" id="55" name="Picture"/>
             <a:graphic>
               <a:graphicData uri="http://schemas.openxmlformats.org/drawingml/2006/picture">
                 <pic:pic>
                   <pic:nvPicPr>
-                    <pic:cNvPr descr="images/cc-by.png" id="55" name="Picture"/>
+                    <pic:cNvPr descr="images/cc-by.png" id="56" name="Picture"/>
                     <pic:cNvPicPr>
                       <a:picLocks noChangeArrowheads="1" noChangeAspect="1"/>
                     </pic:cNvPicPr>
                   </pic:nvPicPr>
                   <pic:blipFill>
-                    <a:blip r:embed="rId53"/>
+                    <a:blip r:embed="rId54"/>
                     <a:stretch>
                       <a:fillRect/>
                     </a:stretch>
@@ -1069,8 +1086,8 @@
         </w:drawing>
       </w:r>
     </w:p>
-    <w:bookmarkEnd w:id="56"/>
-    <w:bookmarkStart w:id="79" w:name="publikationen"/>
+    <w:bookmarkEnd w:id="57"/>
+    <w:bookmarkStart w:id="80" w:name="publikationen"/>
     <w:p>
       <w:pPr>
         <w:pStyle w:val="Heading1"/>
@@ -1096,7 +1113,7 @@
         <w:t xml:space="preserve">Auf dieser Seite sammeln wir Veröffentlichungen rund um lernOS. Dazu gehören Artikel, Blogs, Vorträge, Podcasts und Videos. Wenn du noch relevante Quellen kennst, melde dich bei uns.</w:t>
       </w:r>
     </w:p>
-    <w:bookmarkStart w:id="58" w:name="section"/>
+    <w:bookmarkStart w:id="59" w:name="section"/>
     <w:p>
       <w:pPr>
         <w:pStyle w:val="Heading2"/>
@@ -1122,7 +1139,7 @@
         </w:numPr>
         <w:pStyle w:val="Compact"/>
       </w:pPr>
-      <w:hyperlink r:id="rId57">
+      <w:hyperlink r:id="rId58">
         <w:r>
           <w:rPr>
             <w:rStyle w:val="Hyperlink"/>
@@ -1137,8 +1154,8 @@
         <w:t xml:space="preserve">am 10.12. (online)</w:t>
       </w:r>
     </w:p>
-    <w:bookmarkEnd w:id="58"/>
-    <w:bookmarkStart w:id="63" w:name="section-1"/>
+    <w:bookmarkEnd w:id="59"/>
+    <w:bookmarkStart w:id="64" w:name="section-1"/>
     <w:p>
       <w:pPr>
         <w:pStyle w:val="Heading2"/>
@@ -1167,7 +1184,7 @@
       <w:r>
         <w:t xml:space="preserve">Podcast </w:t>
       </w:r>
-      <w:hyperlink r:id="rId59">
+      <w:hyperlink r:id="rId60">
         <w:r>
           <w:rPr>
             <w:rStyle w:val="Hyperlink"/>
@@ -1187,7 +1204,7 @@
         </w:numPr>
         <w:pStyle w:val="Compact"/>
       </w:pPr>
-      <w:hyperlink r:id="rId60">
+      <w:hyperlink r:id="rId61">
         <w:r>
           <w:rPr>
             <w:rStyle w:val="Hyperlink"/>
@@ -1213,7 +1230,7 @@
       <w:r>
         <w:t xml:space="preserve">Vortrag </w:t>
       </w:r>
-      <w:hyperlink r:id="rId61">
+      <w:hyperlink r:id="rId62">
         <w:r>
           <w:rPr>
             <w:rStyle w:val="Hyperlink"/>
@@ -1242,7 +1259,7 @@
       <w:r>
         <w:t xml:space="preserve"> </w:t>
       </w:r>
-      <w:hyperlink r:id="rId62">
+      <w:hyperlink r:id="rId63">
         <w:r>
           <w:rPr>
             <w:rStyle w:val="Hyperlink"/>
@@ -1251,8 +1268,8 @@
         </w:r>
       </w:hyperlink>
     </w:p>
-    <w:bookmarkEnd w:id="63"/>
-    <w:bookmarkStart w:id="68" w:name="section-2"/>
+    <w:bookmarkEnd w:id="64"/>
+    <w:bookmarkStart w:id="69" w:name="section-2"/>
     <w:p>
       <w:pPr>
         <w:pStyle w:val="Heading2"/>
@@ -1283,7 +1300,7 @@
       <w:r>
         <w:t xml:space="preserve"> </w:t>
       </w:r>
-      <w:hyperlink r:id="rId64">
+      <w:hyperlink r:id="rId65">
         <w:r>
           <w:rPr>
             <w:rStyle w:val="Hyperlink"/>
@@ -1308,7 +1325,7 @@
       <w:r>
         <w:t xml:space="preserve">Blog </w:t>
       </w:r>
-      <w:hyperlink r:id="rId65">
+      <w:hyperlink r:id="rId66">
         <w:r>
           <w:rPr>
             <w:rStyle w:val="Hyperlink"/>
@@ -1324,7 +1341,7 @@
           <w:numId w:val="1006"/>
         </w:numPr>
       </w:pPr>
-      <w:hyperlink r:id="rId66">
+      <w:hyperlink r:id="rId67">
         <w:r>
           <w:rPr>
             <w:rStyle w:val="Hyperlink"/>
@@ -1359,7 +1376,7 @@
       <w:r>
         <w:t xml:space="preserve"> von Simon Dückert in </w:t>
       </w:r>
-      <w:hyperlink r:id="rId67">
+      <w:hyperlink r:id="rId68">
         <w:r>
           <w:rPr>
             <w:rStyle w:val="Hyperlink"/>
@@ -1368,8 +1385,8 @@
         </w:r>
       </w:hyperlink>
     </w:p>
-    <w:bookmarkEnd w:id="68"/>
-    <w:bookmarkStart w:id="73" w:name="section-3"/>
+    <w:bookmarkEnd w:id="69"/>
+    <w:bookmarkStart w:id="74" w:name="section-3"/>
     <w:p>
       <w:pPr>
         <w:pStyle w:val="Heading2"/>
@@ -1398,7 +1415,7 @@
       <w:r>
         <w:t xml:space="preserve">Vortrag </w:t>
       </w:r>
-      <w:hyperlink r:id="rId69">
+      <w:hyperlink r:id="rId70">
         <w:r>
           <w:rPr>
             <w:rStyle w:val="Hyperlink"/>
@@ -1421,7 +1438,7 @@
         </w:numPr>
         <w:pStyle w:val="Compact"/>
       </w:pPr>
-      <w:hyperlink r:id="rId70">
+      <w:hyperlink r:id="rId71">
         <w:r>
           <w:rPr>
             <w:rStyle w:val="Hyperlink"/>
@@ -1450,7 +1467,7 @@
       <w:r>
         <w:t xml:space="preserve"> </w:t>
       </w:r>
-      <w:hyperlink r:id="rId71">
+      <w:hyperlink r:id="rId72">
         <w:r>
           <w:rPr>
             <w:rStyle w:val="Hyperlink"/>
@@ -1476,7 +1493,7 @@
       <w:r>
         <w:t xml:space="preserve">Vortrag </w:t>
       </w:r>
-      <w:hyperlink r:id="rId72">
+      <w:hyperlink r:id="rId73">
         <w:r>
           <w:rPr>
             <w:rStyle w:val="Hyperlink"/>
@@ -1491,8 +1508,8 @@
         <w:t xml:space="preserve">am 22.06.2018 auf der KnowTouch in Nürnberg</w:t>
       </w:r>
     </w:p>
-    <w:bookmarkEnd w:id="73"/>
-    <w:bookmarkStart w:id="75" w:name="section-4"/>
+    <w:bookmarkEnd w:id="74"/>
+    <w:bookmarkStart w:id="76" w:name="section-4"/>
     <w:p>
       <w:pPr>
         <w:pStyle w:val="Heading2"/>
@@ -1524,7 +1541,7 @@
       <w:r>
         <w:t xml:space="preserve"> </w:t>
       </w:r>
-      <w:hyperlink r:id="rId74">
+      <w:hyperlink r:id="rId75">
         <w:r>
           <w:rPr>
             <w:rStyle w:val="Hyperlink"/>
@@ -1539,8 +1556,8 @@
         <w:t xml:space="preserve">auf dem Corporate Learning Camp am 29.09.2017 in Frankfurt</w:t>
       </w:r>
     </w:p>
-    <w:bookmarkEnd w:id="75"/>
-    <w:bookmarkStart w:id="78" w:name="section-5"/>
+    <w:bookmarkEnd w:id="76"/>
+    <w:bookmarkStart w:id="79" w:name="section-5"/>
     <w:p>
       <w:pPr>
         <w:pStyle w:val="Heading2"/>
@@ -1571,7 +1588,7 @@
       <w:r>
         <w:t xml:space="preserve"> </w:t>
       </w:r>
-      <w:hyperlink r:id="rId76">
+      <w:hyperlink r:id="rId77">
         <w:r>
           <w:rPr>
             <w:rStyle w:val="Hyperlink"/>
@@ -1593,7 +1610,7 @@
           <w:numId w:val="1009"/>
         </w:numPr>
       </w:pPr>
-      <w:hyperlink r:id="rId77">
+      <w:hyperlink r:id="rId78">
         <w:r>
           <w:rPr>
             <w:rStyle w:val="Hyperlink"/>
@@ -1624,9 +1641,9 @@
         <w:t xml:space="preserve">in der Cogneon Akademie in Nürnberg</w:t>
       </w:r>
     </w:p>
-    <w:bookmarkEnd w:id="78"/>
     <w:bookmarkEnd w:id="79"/>
-    <w:bookmarkStart w:id="92" w:name="lernos-faq"/>
+    <w:bookmarkEnd w:id="80"/>
+    <w:bookmarkStart w:id="93" w:name="lernos-faq"/>
     <w:p>
       <w:pPr>
         <w:pStyle w:val="Heading1"/>
@@ -1666,7 +1683,7 @@
       <w:r>
         <w:t xml:space="preserve"> </w:t>
       </w:r>
-      <w:hyperlink r:id="rId80">
+      <w:hyperlink r:id="rId81">
         <w:r>
           <w:rPr>
             <w:rStyle w:val="Hyperlink"/>
@@ -1683,7 +1700,7 @@
       <w:r>
         <w:t xml:space="preserve"> </w:t>
       </w:r>
-      <w:hyperlink r:id="rId81">
+      <w:hyperlink r:id="rId82">
         <w:r>
           <w:rPr>
             <w:rStyle w:val="Hyperlink"/>
@@ -1737,7 +1754,7 @@
       <w:r>
         <w:t xml:space="preserve"> </w:t>
       </w:r>
-      <w:hyperlink r:id="rId82">
+      <w:hyperlink r:id="rId83">
         <w:r>
           <w:rPr>
             <w:rStyle w:val="Hyperlink"/>
@@ -1754,7 +1771,7 @@
       <w:r>
         <w:t xml:space="preserve"> </w:t>
       </w:r>
-      <w:hyperlink r:id="rId83">
+      <w:hyperlink r:id="rId84">
         <w:r>
           <w:rPr>
             <w:rStyle w:val="Hyperlink"/>
@@ -1771,7 +1788,7 @@
       <w:r>
         <w:t xml:space="preserve"> </w:t>
       </w:r>
-      <w:hyperlink r:id="rId84">
+      <w:hyperlink r:id="rId85">
         <w:r>
           <w:rPr>
             <w:rStyle w:val="Hyperlink"/>
@@ -1808,7 +1825,7 @@
       <w:r>
         <w:t xml:space="preserve"> </w:t>
       </w:r>
-      <w:hyperlink r:id="rId49">
+      <w:hyperlink r:id="rId50">
         <w:r>
           <w:rPr>
             <w:rStyle w:val="Hyperlink"/>
@@ -1878,7 +1895,7 @@
       <w:r>
         <w:t xml:space="preserve"> </w:t>
       </w:r>
-      <w:hyperlink r:id="rId85">
+      <w:hyperlink r:id="rId86">
         <w:r>
           <w:rPr>
             <w:rStyle w:val="Hyperlink"/>
@@ -1889,7 +1906,7 @@
       <w:r>
         <w:t xml:space="preserve">, dessen Quellcode jeder verwenden kann. Darauf aufbauende Produkte müssen aber einen anderen Namen haben (</w:t>
       </w:r>
-      <w:hyperlink r:id="rId86">
+      <w:hyperlink r:id="rId87">
         <w:r>
           <w:rPr>
             <w:rStyle w:val="Hyperlink"/>
@@ -1903,7 +1920,7 @@
       <w:r>
         <w:t xml:space="preserve"> </w:t>
       </w:r>
-      <w:hyperlink r:id="rId87">
+      <w:hyperlink r:id="rId88">
         <w:r>
           <w:rPr>
             <w:rStyle w:val="Hyperlink"/>
@@ -1917,7 +1934,7 @@
       <w:r>
         <w:t xml:space="preserve"> </w:t>
       </w:r>
-      <w:hyperlink r:id="rId88">
+      <w:hyperlink r:id="rId89">
         <w:r>
           <w:rPr>
             <w:rStyle w:val="Hyperlink"/>
@@ -1931,7 +1948,7 @@
       <w:r>
         <w:t xml:space="preserve"> </w:t>
       </w:r>
-      <w:hyperlink r:id="rId89">
+      <w:hyperlink r:id="rId90">
         <w:r>
           <w:rPr>
             <w:rStyle w:val="Hyperlink"/>
@@ -1945,7 +1962,7 @@
       <w:r>
         <w:t xml:space="preserve"> </w:t>
       </w:r>
-      <w:hyperlink r:id="rId90">
+      <w:hyperlink r:id="rId91">
         <w:r>
           <w:rPr>
             <w:rStyle w:val="Hyperlink"/>
@@ -1977,7 +1994,7 @@
       <w:r>
         <w:t xml:space="preserve"> </w:t>
       </w:r>
-      <w:hyperlink r:id="rId91">
+      <w:hyperlink r:id="rId92">
         <w:r>
           <w:rPr>
             <w:rStyle w:val="Hyperlink"/>
@@ -1992,7 +2009,7 @@
         <w:t xml:space="preserve">beschrieben. Wenn du einen Leitfaden schreiben willst, nimm am besten als ersten Schritt Kontakt mit Simon auf.</w:t>
       </w:r>
     </w:p>
-    <w:bookmarkEnd w:id="92"/>
+    <w:bookmarkEnd w:id="93"/>
     <w:sectPr/>
   </w:body>
 </w:document>
@@ -2930,7 +2947,10 @@
   <w:style w:type="character" w:customStyle="1" w:styleId="ImportTok">
     <w:name w:val="ImportTok"/>
     <w:basedOn w:val="VerbatimChar"/>
-    <w:rPr/>
+    <w:rPr>
+      <w:color w:val="008000"/>
+      <w:b/>
+    </w:rPr>
   </w:style>
   <w:style w:type="character" w:customStyle="1" w:styleId="CommentTok">
     <w:name w:val="CommentTok"/>
@@ -3005,7 +3025,9 @@
   <w:style w:type="character" w:customStyle="1" w:styleId="BuiltInTok">
     <w:name w:val="BuiltInTok"/>
     <w:basedOn w:val="VerbatimChar"/>
-    <w:rPr/>
+    <w:rPr>
+      <w:color w:val="008000"/>
+    </w:rPr>
   </w:style>
   <w:style w:type="character" w:customStyle="1" w:styleId="ExtensionTok">
     <w:name w:val="ExtensionTok"/>

</xml_diff>

<commit_message>
Publikationen: Making-of loscon22 Session ergänzt
</commit_message>
<xml_diff>
--- a/de/lernOS-Website-de.docx
+++ b/de/lernOS-Website-de.docx
@@ -1087,7 +1087,7 @@
       </w:r>
     </w:p>
     <w:bookmarkEnd w:id="57"/>
-    <w:bookmarkStart w:id="93" w:name="publikationen"/>
+    <w:bookmarkStart w:id="94" w:name="publikationen"/>
     <w:p>
       <w:pPr>
         <w:pStyle w:val="Heading1"/>
@@ -1113,7 +1113,7 @@
         <w:t xml:space="preserve">Auf dieser Seite sammeln wir Veröffentlichungen rund um lernOS. Dazu gehören Artikel, Blogs, Vorträge, Podcasts und Videos. Wenn du noch relevante Quellen kennst, melde dich bei uns.</w:t>
       </w:r>
     </w:p>
-    <w:bookmarkStart w:id="64" w:name="section"/>
+    <w:bookmarkStart w:id="65" w:name="section"/>
     <w:p>
       <w:pPr>
         <w:pStyle w:val="Heading2"/>
@@ -1140,7 +1140,24 @@
         <w:pStyle w:val="Compact"/>
       </w:pPr>
       <w:r>
-        <w:t xml:space="preserve">Session Making-of lernOS Convention 2022 am 09.09.2022</w:t>
+        <w:t xml:space="preserve">Session</w:t>
+      </w:r>
+      <w:r>
+        <w:t xml:space="preserve"> </w:t>
+      </w:r>
+      <w:hyperlink r:id="rId58">
+        <w:r>
+          <w:rPr>
+            <w:rStyle w:val="Hyperlink"/>
+          </w:rPr>
+          <w:t xml:space="preserve">Making-of lernOS Convention 2022</w:t>
+        </w:r>
+      </w:hyperlink>
+      <w:r>
+        <w:t xml:space="preserve"> </w:t>
+      </w:r>
+      <w:r>
+        <w:t xml:space="preserve">am 09.09.2022</w:t>
       </w:r>
     </w:p>
     <w:p>
@@ -1172,7 +1189,7 @@
       <w:r>
         <w:t xml:space="preserve">vom 05.-06.07.2022 auf der Kaiserburg Nürnberg und online (</w:t>
       </w:r>
-      <w:hyperlink r:id="rId58">
+      <w:hyperlink r:id="rId59">
         <w:r>
           <w:rPr>
             <w:rStyle w:val="Hyperlink"/>
@@ -1186,7 +1203,7 @@
       <w:r>
         <w:t xml:space="preserve"> </w:t>
       </w:r>
-      <w:hyperlink r:id="rId59">
+      <w:hyperlink r:id="rId60">
         <w:r>
           <w:rPr>
             <w:rStyle w:val="Hyperlink"/>
@@ -1212,7 +1229,7 @@
       <w:r>
         <w:t xml:space="preserve"> </w:t>
       </w:r>
-      <w:hyperlink r:id="rId60">
+      <w:hyperlink r:id="rId61">
         <w:r>
           <w:rPr>
             <w:rStyle w:val="Hyperlink"/>
@@ -1241,7 +1258,7 @@
       <w:r>
         <w:t xml:space="preserve"> </w:t>
       </w:r>
-      <w:hyperlink r:id="rId61">
+      <w:hyperlink r:id="rId62">
         <w:r>
           <w:rPr>
             <w:rStyle w:val="Hyperlink"/>
@@ -1264,7 +1281,7 @@
       <w:r>
         <w:t xml:space="preserve"> </w:t>
       </w:r>
-      <w:hyperlink r:id="rId62">
+      <w:hyperlink r:id="rId63">
         <w:r>
           <w:rPr>
             <w:rStyle w:val="Hyperlink"/>
@@ -1293,7 +1310,7 @@
       <w:r>
         <w:t xml:space="preserve"> </w:t>
       </w:r>
-      <w:hyperlink r:id="rId63">
+      <w:hyperlink r:id="rId64">
         <w:r>
           <w:rPr>
             <w:rStyle w:val="Hyperlink"/>
@@ -1308,8 +1325,8 @@
         <w:t xml:space="preserve">vom 13.01.2022</w:t>
       </w:r>
     </w:p>
-    <w:bookmarkEnd w:id="64"/>
-    <w:bookmarkStart w:id="70" w:name="section-1"/>
+    <w:bookmarkEnd w:id="65"/>
+    <w:bookmarkStart w:id="71" w:name="section-1"/>
     <w:p>
       <w:pPr>
         <w:pStyle w:val="Heading2"/>
@@ -1335,7 +1352,7 @@
         </w:numPr>
         <w:pStyle w:val="Compact"/>
       </w:pPr>
-      <w:hyperlink r:id="rId65">
+      <w:hyperlink r:id="rId66">
         <w:r>
           <w:rPr>
             <w:rStyle w:val="Hyperlink"/>
@@ -1364,7 +1381,7 @@
       <w:r>
         <w:t xml:space="preserve"> </w:t>
       </w:r>
-      <w:hyperlink r:id="rId66">
+      <w:hyperlink r:id="rId67">
         <w:r>
           <w:rPr>
             <w:rStyle w:val="Hyperlink"/>
@@ -1393,7 +1410,7 @@
       <w:r>
         <w:t xml:space="preserve"> </w:t>
       </w:r>
-      <w:hyperlink r:id="rId67">
+      <w:hyperlink r:id="rId68">
         <w:r>
           <w:rPr>
             <w:rStyle w:val="Hyperlink"/>
@@ -1437,7 +1454,7 @@
       <w:r>
         <w:t xml:space="preserve">vom 24.-25.06.2021 online (</w:t>
       </w:r>
-      <w:hyperlink r:id="rId68">
+      <w:hyperlink r:id="rId69">
         <w:r>
           <w:rPr>
             <w:rStyle w:val="Hyperlink"/>
@@ -1451,7 +1468,7 @@
       <w:r>
         <w:t xml:space="preserve"> </w:t>
       </w:r>
-      <w:hyperlink r:id="rId69">
+      <w:hyperlink r:id="rId70">
         <w:r>
           <w:rPr>
             <w:rStyle w:val="Hyperlink"/>
@@ -1463,8 +1480,8 @@
         <w:t xml:space="preserve">)</w:t>
       </w:r>
     </w:p>
-    <w:bookmarkEnd w:id="70"/>
-    <w:bookmarkStart w:id="77" w:name="section-2"/>
+    <w:bookmarkEnd w:id="71"/>
+    <w:bookmarkStart w:id="78" w:name="section-2"/>
     <w:p>
       <w:pPr>
         <w:pStyle w:val="Heading2"/>
@@ -1493,7 +1510,7 @@
       <w:r>
         <w:t xml:space="preserve">Podcast </w:t>
       </w:r>
-      <w:hyperlink r:id="rId71">
+      <w:hyperlink r:id="rId72">
         <w:r>
           <w:rPr>
             <w:rStyle w:val="Hyperlink"/>
@@ -1519,7 +1536,7 @@
       <w:r>
         <w:t xml:space="preserve"> </w:t>
       </w:r>
-      <w:hyperlink r:id="rId72">
+      <w:hyperlink r:id="rId73">
         <w:r>
           <w:rPr>
             <w:rStyle w:val="Hyperlink"/>
@@ -1542,7 +1559,7 @@
         </w:numPr>
         <w:pStyle w:val="Compact"/>
       </w:pPr>
-      <w:hyperlink r:id="rId73">
+      <w:hyperlink r:id="rId74">
         <w:r>
           <w:rPr>
             <w:rStyle w:val="Hyperlink"/>
@@ -1568,7 +1585,7 @@
       <w:r>
         <w:t xml:space="preserve">Vortrag </w:t>
       </w:r>
-      <w:hyperlink r:id="rId74">
+      <w:hyperlink r:id="rId75">
         <w:r>
           <w:rPr>
             <w:rStyle w:val="Hyperlink"/>
@@ -1597,7 +1614,7 @@
       <w:r>
         <w:t xml:space="preserve"> </w:t>
       </w:r>
-      <w:hyperlink r:id="rId75">
+      <w:hyperlink r:id="rId76">
         <w:r>
           <w:rPr>
             <w:rStyle w:val="Hyperlink"/>
@@ -1620,7 +1637,7 @@
       <w:r>
         <w:t xml:space="preserve"> </w:t>
       </w:r>
-      <w:hyperlink r:id="rId76">
+      <w:hyperlink r:id="rId77">
         <w:r>
           <w:rPr>
             <w:rStyle w:val="Hyperlink"/>
@@ -1635,8 +1652,8 @@
         <w:t xml:space="preserve">vom 20.02.2022</w:t>
       </w:r>
     </w:p>
-    <w:bookmarkEnd w:id="77"/>
-    <w:bookmarkStart w:id="82" w:name="section-3"/>
+    <w:bookmarkEnd w:id="78"/>
+    <w:bookmarkStart w:id="83" w:name="section-3"/>
     <w:p>
       <w:pPr>
         <w:pStyle w:val="Heading2"/>
@@ -1667,7 +1684,7 @@
       <w:r>
         <w:t xml:space="preserve"> </w:t>
       </w:r>
-      <w:hyperlink r:id="rId78">
+      <w:hyperlink r:id="rId79">
         <w:r>
           <w:rPr>
             <w:rStyle w:val="Hyperlink"/>
@@ -1692,7 +1709,7 @@
       <w:r>
         <w:t xml:space="preserve">Blog </w:t>
       </w:r>
-      <w:hyperlink r:id="rId79">
+      <w:hyperlink r:id="rId80">
         <w:r>
           <w:rPr>
             <w:rStyle w:val="Hyperlink"/>
@@ -1708,7 +1725,7 @@
           <w:numId w:val="1007"/>
         </w:numPr>
       </w:pPr>
-      <w:hyperlink r:id="rId80">
+      <w:hyperlink r:id="rId81">
         <w:r>
           <w:rPr>
             <w:rStyle w:val="Hyperlink"/>
@@ -1743,7 +1760,7 @@
       <w:r>
         <w:t xml:space="preserve"> von Simon Dückert in </w:t>
       </w:r>
-      <w:hyperlink r:id="rId81">
+      <w:hyperlink r:id="rId82">
         <w:r>
           <w:rPr>
             <w:rStyle w:val="Hyperlink"/>
@@ -1752,8 +1769,8 @@
         </w:r>
       </w:hyperlink>
     </w:p>
-    <w:bookmarkEnd w:id="82"/>
-    <w:bookmarkStart w:id="87" w:name="section-4"/>
+    <w:bookmarkEnd w:id="83"/>
+    <w:bookmarkStart w:id="88" w:name="section-4"/>
     <w:p>
       <w:pPr>
         <w:pStyle w:val="Heading2"/>
@@ -1782,7 +1799,7 @@
       <w:r>
         <w:t xml:space="preserve">Vortrag </w:t>
       </w:r>
-      <w:hyperlink r:id="rId83">
+      <w:hyperlink r:id="rId84">
         <w:r>
           <w:rPr>
             <w:rStyle w:val="Hyperlink"/>
@@ -1805,7 +1822,7 @@
         </w:numPr>
         <w:pStyle w:val="Compact"/>
       </w:pPr>
-      <w:hyperlink r:id="rId84">
+      <w:hyperlink r:id="rId85">
         <w:r>
           <w:rPr>
             <w:rStyle w:val="Hyperlink"/>
@@ -1834,7 +1851,7 @@
       <w:r>
         <w:t xml:space="preserve"> </w:t>
       </w:r>
-      <w:hyperlink r:id="rId85">
+      <w:hyperlink r:id="rId86">
         <w:r>
           <w:rPr>
             <w:rStyle w:val="Hyperlink"/>
@@ -1860,7 +1877,7 @@
       <w:r>
         <w:t xml:space="preserve">Vortrag </w:t>
       </w:r>
-      <w:hyperlink r:id="rId86">
+      <w:hyperlink r:id="rId87">
         <w:r>
           <w:rPr>
             <w:rStyle w:val="Hyperlink"/>
@@ -1875,8 +1892,8 @@
         <w:t xml:space="preserve">am 22.06.2018 auf der KnowTouch in Nürnberg</w:t>
       </w:r>
     </w:p>
-    <w:bookmarkEnd w:id="87"/>
-    <w:bookmarkStart w:id="89" w:name="section-5"/>
+    <w:bookmarkEnd w:id="88"/>
+    <w:bookmarkStart w:id="90" w:name="section-5"/>
     <w:p>
       <w:pPr>
         <w:pStyle w:val="Heading2"/>
@@ -1908,7 +1925,7 @@
       <w:r>
         <w:t xml:space="preserve"> </w:t>
       </w:r>
-      <w:hyperlink r:id="rId88">
+      <w:hyperlink r:id="rId89">
         <w:r>
           <w:rPr>
             <w:rStyle w:val="Hyperlink"/>
@@ -1923,8 +1940,8 @@
         <w:t xml:space="preserve">auf dem Corporate Learning Camp am 29.09.2017 in Frankfurt</w:t>
       </w:r>
     </w:p>
-    <w:bookmarkEnd w:id="89"/>
-    <w:bookmarkStart w:id="92" w:name="section-6"/>
+    <w:bookmarkEnd w:id="90"/>
+    <w:bookmarkStart w:id="93" w:name="section-6"/>
     <w:p>
       <w:pPr>
         <w:pStyle w:val="Heading2"/>
@@ -1955,7 +1972,7 @@
       <w:r>
         <w:t xml:space="preserve"> </w:t>
       </w:r>
-      <w:hyperlink r:id="rId90">
+      <w:hyperlink r:id="rId91">
         <w:r>
           <w:rPr>
             <w:rStyle w:val="Hyperlink"/>
@@ -1977,7 +1994,7 @@
           <w:numId w:val="1010"/>
         </w:numPr>
       </w:pPr>
-      <w:hyperlink r:id="rId91">
+      <w:hyperlink r:id="rId92">
         <w:r>
           <w:rPr>
             <w:rStyle w:val="Hyperlink"/>
@@ -2008,9 +2025,9 @@
         <w:t xml:space="preserve">in der Cogneon Akademie in Nürnberg</w:t>
       </w:r>
     </w:p>
-    <w:bookmarkEnd w:id="92"/>
     <w:bookmarkEnd w:id="93"/>
-    <w:bookmarkStart w:id="106" w:name="lernos-faq"/>
+    <w:bookmarkEnd w:id="94"/>
+    <w:bookmarkStart w:id="107" w:name="lernos-faq"/>
     <w:p>
       <w:pPr>
         <w:pStyle w:val="Heading1"/>
@@ -2050,7 +2067,7 @@
       <w:r>
         <w:t xml:space="preserve"> </w:t>
       </w:r>
-      <w:hyperlink r:id="rId94">
+      <w:hyperlink r:id="rId95">
         <w:r>
           <w:rPr>
             <w:rStyle w:val="Hyperlink"/>
@@ -2067,7 +2084,7 @@
       <w:r>
         <w:t xml:space="preserve"> </w:t>
       </w:r>
-      <w:hyperlink r:id="rId95">
+      <w:hyperlink r:id="rId96">
         <w:r>
           <w:rPr>
             <w:rStyle w:val="Hyperlink"/>
@@ -2121,7 +2138,7 @@
       <w:r>
         <w:t xml:space="preserve"> </w:t>
       </w:r>
-      <w:hyperlink r:id="rId96">
+      <w:hyperlink r:id="rId97">
         <w:r>
           <w:rPr>
             <w:rStyle w:val="Hyperlink"/>
@@ -2138,7 +2155,7 @@
       <w:r>
         <w:t xml:space="preserve"> </w:t>
       </w:r>
-      <w:hyperlink r:id="rId97">
+      <w:hyperlink r:id="rId98">
         <w:r>
           <w:rPr>
             <w:rStyle w:val="Hyperlink"/>
@@ -2155,7 +2172,7 @@
       <w:r>
         <w:t xml:space="preserve"> </w:t>
       </w:r>
-      <w:hyperlink r:id="rId98">
+      <w:hyperlink r:id="rId99">
         <w:r>
           <w:rPr>
             <w:rStyle w:val="Hyperlink"/>
@@ -2262,7 +2279,7 @@
       <w:r>
         <w:t xml:space="preserve"> </w:t>
       </w:r>
-      <w:hyperlink r:id="rId99">
+      <w:hyperlink r:id="rId100">
         <w:r>
           <w:rPr>
             <w:rStyle w:val="Hyperlink"/>
@@ -2273,7 +2290,7 @@
       <w:r>
         <w:t xml:space="preserve">, dessen Quellcode jeder verwenden kann. Darauf aufbauende Produkte müssen aber einen anderen Namen haben (</w:t>
       </w:r>
-      <w:hyperlink r:id="rId100">
+      <w:hyperlink r:id="rId101">
         <w:r>
           <w:rPr>
             <w:rStyle w:val="Hyperlink"/>
@@ -2287,7 +2304,7 @@
       <w:r>
         <w:t xml:space="preserve"> </w:t>
       </w:r>
-      <w:hyperlink r:id="rId101">
+      <w:hyperlink r:id="rId102">
         <w:r>
           <w:rPr>
             <w:rStyle w:val="Hyperlink"/>
@@ -2301,7 +2318,7 @@
       <w:r>
         <w:t xml:space="preserve"> </w:t>
       </w:r>
-      <w:hyperlink r:id="rId102">
+      <w:hyperlink r:id="rId103">
         <w:r>
           <w:rPr>
             <w:rStyle w:val="Hyperlink"/>
@@ -2315,7 +2332,7 @@
       <w:r>
         <w:t xml:space="preserve"> </w:t>
       </w:r>
-      <w:hyperlink r:id="rId103">
+      <w:hyperlink r:id="rId104">
         <w:r>
           <w:rPr>
             <w:rStyle w:val="Hyperlink"/>
@@ -2329,7 +2346,7 @@
       <w:r>
         <w:t xml:space="preserve"> </w:t>
       </w:r>
-      <w:hyperlink r:id="rId104">
+      <w:hyperlink r:id="rId105">
         <w:r>
           <w:rPr>
             <w:rStyle w:val="Hyperlink"/>
@@ -2361,7 +2378,7 @@
       <w:r>
         <w:t xml:space="preserve"> </w:t>
       </w:r>
-      <w:hyperlink r:id="rId105">
+      <w:hyperlink r:id="rId106">
         <w:r>
           <w:rPr>
             <w:rStyle w:val="Hyperlink"/>
@@ -2376,7 +2393,7 @@
         <w:t xml:space="preserve">beschrieben. Wenn du einen Leitfaden schreiben willst, nimm am besten als ersten Schritt Kontakt mit Simon auf.</w:t>
       </w:r>
     </w:p>
-    <w:bookmarkEnd w:id="106"/>
+    <w:bookmarkEnd w:id="107"/>
     <w:sectPr/>
   </w:body>
 </w:document>

</xml_diff>

<commit_message>
Links: Meetup Gruppe ergänzt
</commit_message>
<xml_diff>
--- a/de/lernOS-Website-de.docx
+++ b/de/lernOS-Website-de.docx
@@ -991,7 +991,7 @@
       <w:r>
         <w:drawing>
           <wp:inline>
-            <wp:extent cx="3048000" cy="3048000"/>
+            <wp:extent cx="3810000" cy="2540000"/>
             <wp:effectExtent b="0" l="0" r="0" t="0"/>
             <wp:docPr descr="Free Cultural Works Badge" title="" id="52" name="Picture"/>
             <a:graphic>
@@ -1012,7 +1012,7 @@
                   <pic:spPr bwMode="auto">
                     <a:xfrm>
                       <a:off x="0" y="0"/>
-                      <a:ext cx="3048000" cy="3048000"/>
+                      <a:ext cx="3810000" cy="2540000"/>
                     </a:xfrm>
                     <a:prstGeom prst="rect">
                       <a:avLst/>

</xml_diff>

<commit_message>
Subseiten für lernOS Core Webseiten angelegt
</commit_message>
<xml_diff>
--- a/de/lernOS-Website-de.docx
+++ b/de/lernOS-Website-de.docx
@@ -193,7 +193,17 @@
         <w:t xml:space="preserve"> </w:t>
       </w:r>
       <w:r>
-        <w:t xml:space="preserve">verwendet werden. Die Inhalte von lernOS stehen unter der Lizenz</w:t>
+        <w:t xml:space="preserve">verwendet werden. Die Inhalte von lernOS stehen unter der</w:t>
+      </w:r>
+      <w:r>
+        <w:t xml:space="preserve"> </w:t>
+      </w:r>
+      <w:r>
+        <w:rPr>
+          <w:bCs/>
+          <w:b/>
+        </w:rPr>
+        <w:t xml:space="preserve">Lizenz</w:t>
       </w:r>
       <w:r>
         <w:t xml:space="preserve"> </w:t>

</xml_diff>

<commit_message>
Link Content Curation eingefügt
</commit_message>
<xml_diff>
--- a/de/lernOS-Website-de.docx
+++ b/de/lernOS-Website-de.docx
@@ -803,7 +803,7 @@
       <w:r>
         <w:drawing>
           <wp:inline>
-            <wp:extent cx="3810000" cy="2540000"/>
+            <wp:extent cx="3048000" cy="3048000"/>
             <wp:effectExtent b="0" l="0" r="0" t="0"/>
             <wp:docPr descr="Free Cultural Works Badge" title="" id="34" name="Picture"/>
             <a:graphic>
@@ -824,7 +824,7 @@
                   <pic:spPr bwMode="auto">
                     <a:xfrm>
                       <a:off x="0" y="0"/>
-                      <a:ext cx="3810000" cy="2540000"/>
+                      <a:ext cx="3048000" cy="3048000"/>
                     </a:xfrm>
                     <a:prstGeom prst="rect">
                       <a:avLst/>
@@ -900,7 +900,7 @@
     </w:p>
     <w:bookmarkEnd w:id="39"/>
     <w:bookmarkEnd w:id="40"/>
-    <w:bookmarkStart w:id="60" w:name="lernos-leitfäden"/>
+    <w:bookmarkStart w:id="61" w:name="lernos-leitfäden"/>
     <w:p>
       <w:pPr>
         <w:pStyle w:val="Heading1"/>
@@ -1150,7 +1150,7 @@
       </w:hyperlink>
     </w:p>
     <w:bookmarkEnd w:id="46"/>
-    <w:bookmarkStart w:id="57" w:name="lernos-toolbox"/>
+    <w:bookmarkStart w:id="58" w:name="lernos-toolbox"/>
     <w:p>
       <w:pPr>
         <w:pStyle w:val="Heading2"/>
@@ -1256,6 +1256,23 @@
           <w:rPr>
             <w:rStyle w:val="Hyperlink"/>
           </w:rPr>
+          <w:t xml:space="preserve">lernOS Content Curation</w:t>
+        </w:r>
+      </w:hyperlink>
+    </w:p>
+    <w:p>
+      <w:pPr>
+        <w:numPr>
+          <w:ilvl w:val="0"/>
+          <w:numId w:val="1003"/>
+        </w:numPr>
+        <w:pStyle w:val="Compact"/>
+      </w:pPr>
+      <w:hyperlink r:id="rId51">
+        <w:r>
+          <w:rPr>
+            <w:rStyle w:val="Hyperlink"/>
+          </w:rPr>
           <w:t xml:space="preserve">lernOS Digitale Zusammenarbeit</w:t>
         </w:r>
       </w:hyperlink>
@@ -1268,7 +1285,7 @@
         </w:numPr>
         <w:pStyle w:val="Compact"/>
       </w:pPr>
-      <w:hyperlink r:id="rId51">
+      <w:hyperlink r:id="rId52">
         <w:r>
           <w:rPr>
             <w:rStyle w:val="Hyperlink"/>
@@ -1285,7 +1302,7 @@
         </w:numPr>
         <w:pStyle w:val="Compact"/>
       </w:pPr>
-      <w:hyperlink r:id="rId52">
+      <w:hyperlink r:id="rId53">
         <w:r>
           <w:rPr>
             <w:rStyle w:val="Hyperlink"/>
@@ -1302,7 +1319,7 @@
         </w:numPr>
         <w:pStyle w:val="Compact"/>
       </w:pPr>
-      <w:hyperlink r:id="rId53">
+      <w:hyperlink r:id="rId54">
         <w:r>
           <w:rPr>
             <w:rStyle w:val="Hyperlink"/>
@@ -1319,7 +1336,7 @@
         </w:numPr>
         <w:pStyle w:val="Compact"/>
       </w:pPr>
-      <w:hyperlink r:id="rId54">
+      <w:hyperlink r:id="rId55">
         <w:r>
           <w:rPr>
             <w:rStyle w:val="Hyperlink"/>
@@ -1336,7 +1353,7 @@
         </w:numPr>
         <w:pStyle w:val="Compact"/>
       </w:pPr>
-      <w:hyperlink r:id="rId55">
+      <w:hyperlink r:id="rId56">
         <w:r>
           <w:rPr>
             <w:rStyle w:val="Hyperlink"/>
@@ -1353,7 +1370,7 @@
         </w:numPr>
         <w:pStyle w:val="Compact"/>
       </w:pPr>
-      <w:hyperlink r:id="rId56">
+      <w:hyperlink r:id="rId57">
         <w:r>
           <w:rPr>
             <w:rStyle w:val="Hyperlink"/>
@@ -1362,8 +1379,8 @@
         </w:r>
       </w:hyperlink>
     </w:p>
-    <w:bookmarkEnd w:id="57"/>
-    <w:bookmarkStart w:id="59" w:name="einen-eigenen-leitfaden-erstellen"/>
+    <w:bookmarkEnd w:id="58"/>
+    <w:bookmarkStart w:id="60" w:name="einen-eigenen-leitfaden-erstellen"/>
     <w:p>
       <w:pPr>
         <w:pStyle w:val="Heading2"/>
@@ -1391,7 +1408,7 @@
       <w:r>
         <w:t xml:space="preserve"> </w:t>
       </w:r>
-      <w:hyperlink r:id="rId58">
+      <w:hyperlink r:id="rId59">
         <w:r>
           <w:rPr>
             <w:rStyle w:val="Hyperlink"/>
@@ -1406,9 +1423,9 @@
         <w:t xml:space="preserve">auf.</w:t>
       </w:r>
     </w:p>
-    <w:bookmarkEnd w:id="59"/>
     <w:bookmarkEnd w:id="60"/>
-    <w:bookmarkStart w:id="69" w:name="lernen-in-lerngruppen"/>
+    <w:bookmarkEnd w:id="61"/>
+    <w:bookmarkStart w:id="70" w:name="lernen-in-lerngruppen"/>
     <w:p>
       <w:pPr>
         <w:pStyle w:val="Heading1"/>
@@ -1436,7 +1453,7 @@
       <w:r>
         <w:t xml:space="preserve"> </w:t>
       </w:r>
-      <w:hyperlink r:id="rId61">
+      <w:hyperlink r:id="rId62">
         <w:r>
           <w:rPr>
             <w:rStyle w:val="Hyperlink"/>
@@ -1476,18 +1493,18 @@
           <wp:inline>
             <wp:extent cx="5334000" cy="2905512"/>
             <wp:effectExtent b="0" l="0" r="0" t="0"/>
-            <wp:docPr descr="Gruppe von Personen beim Lernen" title="" id="63" name="Picture"/>
+            <wp:docPr descr="Gruppe von Personen beim Lernen" title="" id="64" name="Picture"/>
             <a:graphic>
               <a:graphicData uri="http://schemas.openxmlformats.org/drawingml/2006/picture">
                 <pic:pic>
                   <pic:nvPicPr>
-                    <pic:cNvPr descr="./images/undraw_Engineering_team_a7n2.png" id="64" name="Picture"/>
+                    <pic:cNvPr descr="./images/undraw_Engineering_team_a7n2.png" id="65" name="Picture"/>
                     <pic:cNvPicPr>
                       <a:picLocks noChangeArrowheads="1" noChangeAspect="1"/>
                     </pic:cNvPicPr>
                   </pic:nvPicPr>
                   <pic:blipFill>
-                    <a:blip r:embed="rId62"/>
+                    <a:blip r:embed="rId63"/>
                     <a:stretch>
                       <a:fillRect/>
                     </a:stretch>
@@ -1606,7 +1623,7 @@
         <w:t xml:space="preserve">Treffen sind persönlich, virtuell und hybrid möglich</w:t>
       </w:r>
     </w:p>
-    <w:bookmarkStart w:id="66" w:name="woche-0-die-lerngruppe-startet"/>
+    <w:bookmarkStart w:id="67" w:name="woche-0-die-lerngruppe-startet"/>
     <w:p>
       <w:pPr>
         <w:pStyle w:val="Heading2"/>
@@ -1864,7 +1881,7 @@
       <w:r>
         <w:t xml:space="preserve"> </w:t>
       </w:r>
-      <w:hyperlink r:id="rId65">
+      <w:hyperlink r:id="rId66">
         <w:r>
           <w:rPr>
             <w:rStyle w:val="Hyperlink"/>
@@ -1876,8 +1893,8 @@
         <w:t xml:space="preserve">) in der Lerngruppe verwenden wollt. Stellt sicher, dass alle die Tools nutzen können und gut finden.</w:t>
       </w:r>
     </w:p>
-    <w:bookmarkEnd w:id="66"/>
-    <w:bookmarkStart w:id="68" w:name="X35878c343fc22f9ebfeaed1d2058c504f3f0c5e"/>
+    <w:bookmarkEnd w:id="67"/>
+    <w:bookmarkStart w:id="69" w:name="X35878c343fc22f9ebfeaed1d2058c504f3f0c5e"/>
     <w:p>
       <w:pPr>
         <w:pStyle w:val="Heading2"/>
@@ -2968,7 +2985,7 @@
       <w:r>
         <w:t xml:space="preserve"> </w:t>
       </w:r>
-      <w:hyperlink r:id="rId67">
+      <w:hyperlink r:id="rId68">
         <w:r>
           <w:rPr>
             <w:rStyle w:val="Hyperlink"/>
@@ -3073,9 +3090,9 @@
         <w:t xml:space="preserve">(Die Dauer wählt ihr)</w:t>
       </w:r>
     </w:p>
-    <w:bookmarkEnd w:id="68"/>
     <w:bookmarkEnd w:id="69"/>
-    <w:bookmarkStart w:id="83" w:name="lernos-unterstützen"/>
+    <w:bookmarkEnd w:id="70"/>
+    <w:bookmarkStart w:id="84" w:name="lernos-unterstützen"/>
     <w:p>
       <w:pPr>
         <w:pStyle w:val="Heading1"/>
@@ -3123,18 +3140,18 @@
           <wp:inline>
             <wp:extent cx="5334000" cy="4165129"/>
             <wp:effectExtent b="0" l="0" r="0" t="0"/>
-            <wp:docPr descr="Zwei Personen an einem Baum, der wächst" title="" id="71" name="Picture"/>
+            <wp:docPr descr="Zwei Personen an einem Baum, der wächst" title="" id="72" name="Picture"/>
             <a:graphic>
               <a:graphicData uri="http://schemas.openxmlformats.org/drawingml/2006/picture">
                 <pic:pic>
                   <pic:nvPicPr>
-                    <pic:cNvPr descr="./images/undraw_Waiting__for_you_ldha.png" id="72" name="Picture"/>
+                    <pic:cNvPr descr="./images/undraw_Waiting__for_you_ldha.png" id="73" name="Picture"/>
                     <pic:cNvPicPr>
                       <a:picLocks noChangeArrowheads="1" noChangeAspect="1"/>
                     </pic:cNvPicPr>
                   </pic:nvPicPr>
                   <pic:blipFill>
-                    <a:blip r:embed="rId70"/>
+                    <a:blip r:embed="rId71"/>
                     <a:stretch>
                       <a:fillRect/>
                     </a:stretch>
@@ -3169,7 +3186,7 @@
         <w:t xml:space="preserve">Zwei Personen an einem Baum, der wächst</w:t>
       </w:r>
     </w:p>
-    <w:bookmarkStart w:id="74" w:name="lernos-verwenden"/>
+    <w:bookmarkStart w:id="75" w:name="lernos-verwenden"/>
     <w:p>
       <w:pPr>
         <w:pStyle w:val="Heading2"/>
@@ -3209,7 +3226,7 @@
       <w:r>
         <w:t xml:space="preserve"> </w:t>
       </w:r>
-      <w:hyperlink r:id="rId73">
+      <w:hyperlink r:id="rId74">
         <w:r>
           <w:rPr>
             <w:rStyle w:val="Hyperlink"/>
@@ -3286,8 +3303,8 @@
         <w:t xml:space="preserve">Stop talking, start doing! :-)</w:t>
       </w:r>
     </w:p>
-    <w:bookmarkEnd w:id="74"/>
-    <w:bookmarkStart w:id="82" w:name="lernos-supporter-werden"/>
+    <w:bookmarkEnd w:id="75"/>
+    <w:bookmarkStart w:id="83" w:name="lernos-supporter-werden"/>
     <w:p>
       <w:pPr>
         <w:pStyle w:val="Heading2"/>
@@ -3321,7 +3338,7 @@
         </w:numPr>
         <w:pStyle w:val="Compact"/>
       </w:pPr>
-      <w:hyperlink r:id="rId75">
+      <w:hyperlink r:id="rId76">
         <w:r>
           <w:rPr>
             <w:rStyle w:val="Hyperlink"/>
@@ -3338,7 +3355,7 @@
         </w:numPr>
         <w:pStyle w:val="Compact"/>
       </w:pPr>
-      <w:hyperlink r:id="rId76">
+      <w:hyperlink r:id="rId77">
         <w:r>
           <w:rPr>
             <w:rStyle w:val="Hyperlink"/>
@@ -3355,7 +3372,7 @@
         </w:numPr>
         <w:pStyle w:val="Compact"/>
       </w:pPr>
-      <w:hyperlink r:id="rId77">
+      <w:hyperlink r:id="rId78">
         <w:r>
           <w:rPr>
             <w:rStyle w:val="Hyperlink"/>
@@ -3372,7 +3389,7 @@
         </w:numPr>
         <w:pStyle w:val="Compact"/>
       </w:pPr>
-      <w:hyperlink r:id="rId78">
+      <w:hyperlink r:id="rId79">
         <w:r>
           <w:rPr>
             <w:rStyle w:val="Hyperlink"/>
@@ -3389,7 +3406,7 @@
         </w:numPr>
         <w:pStyle w:val="Compact"/>
       </w:pPr>
-      <w:hyperlink r:id="rId79">
+      <w:hyperlink r:id="rId80">
         <w:r>
           <w:rPr>
             <w:rStyle w:val="Hyperlink"/>
@@ -3406,7 +3423,7 @@
         </w:numPr>
         <w:pStyle w:val="Compact"/>
       </w:pPr>
-      <w:hyperlink r:id="rId80">
+      <w:hyperlink r:id="rId81">
         <w:r>
           <w:rPr>
             <w:rStyle w:val="Hyperlink"/>
@@ -3425,7 +3442,7 @@
       <w:r>
         <w:t xml:space="preserve"> </w:t>
       </w:r>
-      <w:hyperlink r:id="rId81">
+      <w:hyperlink r:id="rId82">
         <w:r>
           <w:rPr>
             <w:rStyle w:val="Hyperlink"/>
@@ -3437,9 +3454,9 @@
         <w:t xml:space="preserve">.</w:t>
       </w:r>
     </w:p>
-    <w:bookmarkEnd w:id="82"/>
     <w:bookmarkEnd w:id="83"/>
-    <w:bookmarkStart w:id="129" w:name="publikationen"/>
+    <w:bookmarkEnd w:id="84"/>
+    <w:bookmarkStart w:id="130" w:name="publikationen"/>
     <w:p>
       <w:pPr>
         <w:pStyle w:val="Heading1"/>
@@ -3487,18 +3504,18 @@
           <wp:inline>
             <wp:extent cx="5334000" cy="2752047"/>
             <wp:effectExtent b="0" l="0" r="0" t="0"/>
-            <wp:docPr descr="Personen vor einer Webseite" title="" id="85" name="Picture"/>
+            <wp:docPr descr="Personen vor einer Webseite" title="" id="86" name="Picture"/>
             <a:graphic>
               <a:graphicData uri="http://schemas.openxmlformats.org/drawingml/2006/picture">
                 <pic:pic>
                   <pic:nvPicPr>
-                    <pic:cNvPr descr="./images/undraw_Blogging_re_kl0d.png" id="86" name="Picture"/>
+                    <pic:cNvPr descr="./images/undraw_Blogging_re_kl0d.png" id="87" name="Picture"/>
                     <pic:cNvPicPr>
                       <a:picLocks noChangeArrowheads="1" noChangeAspect="1"/>
                     </pic:cNvPicPr>
                   </pic:nvPicPr>
                   <pic:blipFill>
-                    <a:blip r:embed="rId84"/>
+                    <a:blip r:embed="rId85"/>
                     <a:stretch>
                       <a:fillRect/>
                     </a:stretch>
@@ -3533,7 +3550,7 @@
         <w:t xml:space="preserve">Personen vor einer Webseite</w:t>
       </w:r>
     </w:p>
-    <w:bookmarkStart w:id="98" w:name="section"/>
+    <w:bookmarkStart w:id="99" w:name="section"/>
     <w:p>
       <w:pPr>
         <w:pStyle w:val="Heading2"/>
@@ -3565,7 +3582,7 @@
       <w:r>
         <w:t xml:space="preserve"> </w:t>
       </w:r>
-      <w:hyperlink r:id="rId87">
+      <w:hyperlink r:id="rId88">
         <w:r>
           <w:rPr>
             <w:rStyle w:val="Hyperlink"/>
@@ -3594,7 +3611,7 @@
       <w:r>
         <w:t xml:space="preserve"> </w:t>
       </w:r>
-      <w:hyperlink r:id="rId88">
+      <w:hyperlink r:id="rId89">
         <w:r>
           <w:rPr>
             <w:rStyle w:val="Hyperlink"/>
@@ -3623,7 +3640,7 @@
       <w:r>
         <w:t xml:space="preserve"> </w:t>
       </w:r>
-      <w:hyperlink r:id="rId89">
+      <w:hyperlink r:id="rId90">
         <w:r>
           <w:rPr>
             <w:rStyle w:val="Hyperlink"/>
@@ -3667,7 +3684,7 @@
       <w:r>
         <w:t xml:space="preserve">vom 05.-06.07.2022 auf der Kaiserburg Nürnberg und online (</w:t>
       </w:r>
-      <w:hyperlink r:id="rId90">
+      <w:hyperlink r:id="rId91">
         <w:r>
           <w:rPr>
             <w:rStyle w:val="Hyperlink"/>
@@ -3681,7 +3698,7 @@
       <w:r>
         <w:t xml:space="preserve"> </w:t>
       </w:r>
-      <w:hyperlink r:id="rId91">
+      <w:hyperlink r:id="rId92">
         <w:r>
           <w:rPr>
             <w:rStyle w:val="Hyperlink"/>
@@ -3707,7 +3724,7 @@
       <w:r>
         <w:t xml:space="preserve"> </w:t>
       </w:r>
-      <w:hyperlink r:id="rId92">
+      <w:hyperlink r:id="rId93">
         <w:r>
           <w:rPr>
             <w:rStyle w:val="Hyperlink"/>
@@ -3736,7 +3753,7 @@
       <w:r>
         <w:t xml:space="preserve"> </w:t>
       </w:r>
-      <w:hyperlink r:id="rId93">
+      <w:hyperlink r:id="rId94">
         <w:r>
           <w:rPr>
             <w:rStyle w:val="Hyperlink"/>
@@ -3765,7 +3782,7 @@
       <w:r>
         <w:t xml:space="preserve"> </w:t>
       </w:r>
-      <w:hyperlink r:id="rId94">
+      <w:hyperlink r:id="rId95">
         <w:r>
           <w:rPr>
             <w:rStyle w:val="Hyperlink"/>
@@ -3788,7 +3805,7 @@
       <w:r>
         <w:t xml:space="preserve"> </w:t>
       </w:r>
-      <w:hyperlink r:id="rId95">
+      <w:hyperlink r:id="rId96">
         <w:r>
           <w:rPr>
             <w:rStyle w:val="Hyperlink"/>
@@ -3817,7 +3834,7 @@
       <w:r>
         <w:t xml:space="preserve"> </w:t>
       </w:r>
-      <w:hyperlink r:id="rId96">
+      <w:hyperlink r:id="rId97">
         <w:r>
           <w:rPr>
             <w:rStyle w:val="Hyperlink"/>
@@ -3846,7 +3863,7 @@
       <w:r>
         <w:t xml:space="preserve"> </w:t>
       </w:r>
-      <w:hyperlink r:id="rId97">
+      <w:hyperlink r:id="rId98">
         <w:r>
           <w:rPr>
             <w:rStyle w:val="Hyperlink"/>
@@ -3861,8 +3878,8 @@
         <w:t xml:space="preserve">vom 13.01.2022</w:t>
       </w:r>
     </w:p>
-    <w:bookmarkEnd w:id="98"/>
-    <w:bookmarkStart w:id="104" w:name="section-1"/>
+    <w:bookmarkEnd w:id="99"/>
+    <w:bookmarkStart w:id="105" w:name="section-1"/>
     <w:p>
       <w:pPr>
         <w:pStyle w:val="Heading2"/>
@@ -3888,7 +3905,7 @@
         </w:numPr>
         <w:pStyle w:val="Compact"/>
       </w:pPr>
-      <w:hyperlink r:id="rId99">
+      <w:hyperlink r:id="rId100">
         <w:r>
           <w:rPr>
             <w:rStyle w:val="Hyperlink"/>
@@ -3917,7 +3934,7 @@
       <w:r>
         <w:t xml:space="preserve"> </w:t>
       </w:r>
-      <w:hyperlink r:id="rId100">
+      <w:hyperlink r:id="rId101">
         <w:r>
           <w:rPr>
             <w:rStyle w:val="Hyperlink"/>
@@ -3946,7 +3963,7 @@
       <w:r>
         <w:t xml:space="preserve"> </w:t>
       </w:r>
-      <w:hyperlink r:id="rId101">
+      <w:hyperlink r:id="rId102">
         <w:r>
           <w:rPr>
             <w:rStyle w:val="Hyperlink"/>
@@ -3990,7 +4007,7 @@
       <w:r>
         <w:t xml:space="preserve">vom 24.-25.06.2021 online (</w:t>
       </w:r>
-      <w:hyperlink r:id="rId102">
+      <w:hyperlink r:id="rId103">
         <w:r>
           <w:rPr>
             <w:rStyle w:val="Hyperlink"/>
@@ -4004,7 +4021,7 @@
       <w:r>
         <w:t xml:space="preserve"> </w:t>
       </w:r>
-      <w:hyperlink r:id="rId103">
+      <w:hyperlink r:id="rId104">
         <w:r>
           <w:rPr>
             <w:rStyle w:val="Hyperlink"/>
@@ -4016,8 +4033,8 @@
         <w:t xml:space="preserve">)</w:t>
       </w:r>
     </w:p>
-    <w:bookmarkEnd w:id="104"/>
-    <w:bookmarkStart w:id="112" w:name="section-2"/>
+    <w:bookmarkEnd w:id="105"/>
+    <w:bookmarkStart w:id="113" w:name="section-2"/>
     <w:p>
       <w:pPr>
         <w:pStyle w:val="Heading2"/>
@@ -4046,7 +4063,7 @@
       <w:r>
         <w:t xml:space="preserve">Podcast </w:t>
       </w:r>
-      <w:hyperlink r:id="rId105">
+      <w:hyperlink r:id="rId106">
         <w:r>
           <w:rPr>
             <w:rStyle w:val="Hyperlink"/>
@@ -4072,7 +4089,7 @@
       <w:r>
         <w:t xml:space="preserve"> </w:t>
       </w:r>
-      <w:hyperlink r:id="rId106">
+      <w:hyperlink r:id="rId107">
         <w:r>
           <w:rPr>
             <w:rStyle w:val="Hyperlink"/>
@@ -4101,7 +4118,7 @@
       <w:r>
         <w:t xml:space="preserve"> </w:t>
       </w:r>
-      <w:hyperlink r:id="rId107">
+      <w:hyperlink r:id="rId108">
         <w:r>
           <w:rPr>
             <w:rStyle w:val="Hyperlink"/>
@@ -4124,7 +4141,7 @@
         </w:numPr>
         <w:pStyle w:val="Compact"/>
       </w:pPr>
-      <w:hyperlink r:id="rId108">
+      <w:hyperlink r:id="rId109">
         <w:r>
           <w:rPr>
             <w:rStyle w:val="Hyperlink"/>
@@ -4150,7 +4167,7 @@
       <w:r>
         <w:t xml:space="preserve">Vortrag </w:t>
       </w:r>
-      <w:hyperlink r:id="rId109">
+      <w:hyperlink r:id="rId110">
         <w:r>
           <w:rPr>
             <w:rStyle w:val="Hyperlink"/>
@@ -4179,7 +4196,7 @@
       <w:r>
         <w:t xml:space="preserve"> </w:t>
       </w:r>
-      <w:hyperlink r:id="rId110">
+      <w:hyperlink r:id="rId111">
         <w:r>
           <w:rPr>
             <w:rStyle w:val="Hyperlink"/>
@@ -4202,7 +4219,7 @@
       <w:r>
         <w:t xml:space="preserve"> </w:t>
       </w:r>
-      <w:hyperlink r:id="rId111">
+      <w:hyperlink r:id="rId112">
         <w:r>
           <w:rPr>
             <w:rStyle w:val="Hyperlink"/>
@@ -4217,8 +4234,8 @@
         <w:t xml:space="preserve">vom 20.02.2022</w:t>
       </w:r>
     </w:p>
-    <w:bookmarkEnd w:id="112"/>
-    <w:bookmarkStart w:id="118" w:name="section-3"/>
+    <w:bookmarkEnd w:id="113"/>
+    <w:bookmarkStart w:id="119" w:name="section-3"/>
     <w:p>
       <w:pPr>
         <w:pStyle w:val="Heading2"/>
@@ -4250,7 +4267,7 @@
       <w:r>
         <w:t xml:space="preserve"> </w:t>
       </w:r>
-      <w:hyperlink r:id="rId113">
+      <w:hyperlink r:id="rId114">
         <w:r>
           <w:rPr>
             <w:rStyle w:val="Hyperlink"/>
@@ -4276,7 +4293,7 @@
       <w:r>
         <w:t xml:space="preserve">Blog </w:t>
       </w:r>
-      <w:hyperlink r:id="rId114">
+      <w:hyperlink r:id="rId115">
         <w:r>
           <w:rPr>
             <w:rStyle w:val="Hyperlink"/>
@@ -4299,7 +4316,7 @@
       <w:r>
         <w:t xml:space="preserve"> </w:t>
       </w:r>
-      <w:hyperlink r:id="rId115">
+      <w:hyperlink r:id="rId116">
         <w:r>
           <w:rPr>
             <w:rStyle w:val="Hyperlink"/>
@@ -4334,7 +4351,7 @@
         </w:numPr>
         <w:pStyle w:val="Compact"/>
       </w:pPr>
-      <w:hyperlink r:id="rId116">
+      <w:hyperlink r:id="rId117">
         <w:r>
           <w:rPr>
             <w:rStyle w:val="Hyperlink"/>
@@ -4370,7 +4387,7 @@
       <w:r>
         <w:t xml:space="preserve"> von Simon Dückert in </w:t>
       </w:r>
-      <w:hyperlink r:id="rId117">
+      <w:hyperlink r:id="rId118">
         <w:r>
           <w:rPr>
             <w:rStyle w:val="Hyperlink"/>
@@ -4379,8 +4396,8 @@
         </w:r>
       </w:hyperlink>
     </w:p>
-    <w:bookmarkEnd w:id="118"/>
-    <w:bookmarkStart w:id="123" w:name="section-4"/>
+    <w:bookmarkEnd w:id="119"/>
+    <w:bookmarkStart w:id="124" w:name="section-4"/>
     <w:p>
       <w:pPr>
         <w:pStyle w:val="Heading2"/>
@@ -4409,7 +4426,7 @@
       <w:r>
         <w:t xml:space="preserve">Vortrag </w:t>
       </w:r>
-      <w:hyperlink r:id="rId119">
+      <w:hyperlink r:id="rId120">
         <w:r>
           <w:rPr>
             <w:rStyle w:val="Hyperlink"/>
@@ -4432,7 +4449,7 @@
         </w:numPr>
         <w:pStyle w:val="Compact"/>
       </w:pPr>
-      <w:hyperlink r:id="rId120">
+      <w:hyperlink r:id="rId121">
         <w:r>
           <w:rPr>
             <w:rStyle w:val="Hyperlink"/>
@@ -4461,7 +4478,7 @@
       <w:r>
         <w:t xml:space="preserve"> </w:t>
       </w:r>
-      <w:hyperlink r:id="rId121">
+      <w:hyperlink r:id="rId122">
         <w:r>
           <w:rPr>
             <w:rStyle w:val="Hyperlink"/>
@@ -4487,7 +4504,7 @@
       <w:r>
         <w:t xml:space="preserve">Vortrag </w:t>
       </w:r>
-      <w:hyperlink r:id="rId122">
+      <w:hyperlink r:id="rId123">
         <w:r>
           <w:rPr>
             <w:rStyle w:val="Hyperlink"/>
@@ -4502,8 +4519,8 @@
         <w:t xml:space="preserve">am 22.06.2018 auf der KnowTouch in Nürnberg</w:t>
       </w:r>
     </w:p>
-    <w:bookmarkEnd w:id="123"/>
-    <w:bookmarkStart w:id="125" w:name="section-5"/>
+    <w:bookmarkEnd w:id="124"/>
+    <w:bookmarkStart w:id="126" w:name="section-5"/>
     <w:p>
       <w:pPr>
         <w:pStyle w:val="Heading2"/>
@@ -4535,7 +4552,7 @@
       <w:r>
         <w:t xml:space="preserve"> </w:t>
       </w:r>
-      <w:hyperlink r:id="rId124">
+      <w:hyperlink r:id="rId125">
         <w:r>
           <w:rPr>
             <w:rStyle w:val="Hyperlink"/>
@@ -4550,8 +4567,8 @@
         <w:t xml:space="preserve">auf dem Corporate Learning Camp am 29.09.2017 in Frankfurt</w:t>
       </w:r>
     </w:p>
-    <w:bookmarkEnd w:id="125"/>
-    <w:bookmarkStart w:id="128" w:name="section-6"/>
+    <w:bookmarkEnd w:id="126"/>
+    <w:bookmarkStart w:id="129" w:name="section-6"/>
     <w:p>
       <w:pPr>
         <w:pStyle w:val="Heading2"/>
@@ -4582,7 +4599,7 @@
       <w:r>
         <w:t xml:space="preserve"> </w:t>
       </w:r>
-      <w:hyperlink r:id="rId126">
+      <w:hyperlink r:id="rId127">
         <w:r>
           <w:rPr>
             <w:rStyle w:val="Hyperlink"/>
@@ -4604,7 +4621,7 @@
           <w:numId w:val="1027"/>
         </w:numPr>
       </w:pPr>
-      <w:hyperlink r:id="rId127">
+      <w:hyperlink r:id="rId128">
         <w:r>
           <w:rPr>
             <w:rStyle w:val="Hyperlink"/>
@@ -4635,9 +4652,9 @@
         <w:t xml:space="preserve">in der Cogneon Akademie in Nürnberg</w:t>
       </w:r>
     </w:p>
-    <w:bookmarkEnd w:id="128"/>
     <w:bookmarkEnd w:id="129"/>
-    <w:bookmarkStart w:id="146" w:name="lernos-faq"/>
+    <w:bookmarkEnd w:id="130"/>
+    <w:bookmarkStart w:id="147" w:name="lernos-faq"/>
     <w:p>
       <w:pPr>
         <w:pStyle w:val="Heading1"/>
@@ -4685,18 +4702,18 @@
           <wp:inline>
             <wp:extent cx="5334000" cy="3467449"/>
             <wp:effectExtent b="0" l="0" r="0" t="0"/>
-            <wp:docPr descr="Figuren mit Fragezeichen" title="" id="131" name="Picture"/>
+            <wp:docPr descr="Figuren mit Fragezeichen" title="" id="132" name="Picture"/>
             <a:graphic>
               <a:graphicData uri="http://schemas.openxmlformats.org/drawingml/2006/picture">
                 <pic:pic>
                   <pic:nvPicPr>
-                    <pic:cNvPr descr="./images/undraw_Faq_re_31cw.png" id="132" name="Picture"/>
+                    <pic:cNvPr descr="./images/undraw_Faq_re_31cw.png" id="133" name="Picture"/>
                     <pic:cNvPicPr>
                       <a:picLocks noChangeArrowheads="1" noChangeAspect="1"/>
                     </pic:cNvPicPr>
                   </pic:nvPicPr>
                   <pic:blipFill>
-                    <a:blip r:embed="rId130"/>
+                    <a:blip r:embed="rId131"/>
                     <a:stretch>
                       <a:fillRect/>
                     </a:stretch>
@@ -4753,7 +4770,7 @@
       <w:r>
         <w:t xml:space="preserve"> </w:t>
       </w:r>
-      <w:hyperlink r:id="rId133">
+      <w:hyperlink r:id="rId134">
         <w:r>
           <w:rPr>
             <w:rStyle w:val="Hyperlink"/>
@@ -4770,7 +4787,7 @@
       <w:r>
         <w:t xml:space="preserve"> </w:t>
       </w:r>
-      <w:hyperlink r:id="rId134">
+      <w:hyperlink r:id="rId135">
         <w:r>
           <w:rPr>
             <w:rStyle w:val="Hyperlink"/>
@@ -4787,7 +4804,7 @@
       <w:r>
         <w:t xml:space="preserve"> </w:t>
       </w:r>
-      <w:hyperlink r:id="rId135">
+      <w:hyperlink r:id="rId136">
         <w:r>
           <w:rPr>
             <w:rStyle w:val="Hyperlink"/>
@@ -4854,7 +4871,7 @@
       <w:r>
         <w:t xml:space="preserve"> </w:t>
       </w:r>
-      <w:hyperlink r:id="rId136">
+      <w:hyperlink r:id="rId137">
         <w:r>
           <w:rPr>
             <w:rStyle w:val="Hyperlink"/>
@@ -4871,7 +4888,7 @@
       <w:r>
         <w:t xml:space="preserve"> </w:t>
       </w:r>
-      <w:hyperlink r:id="rId137">
+      <w:hyperlink r:id="rId138">
         <w:r>
           <w:rPr>
             <w:rStyle w:val="Hyperlink"/>
@@ -4888,7 +4905,7 @@
       <w:r>
         <w:t xml:space="preserve"> </w:t>
       </w:r>
-      <w:hyperlink r:id="rId138">
+      <w:hyperlink r:id="rId139">
         <w:r>
           <w:rPr>
             <w:rStyle w:val="Hyperlink"/>
@@ -4962,7 +4979,7 @@
       <w:r>
         <w:t xml:space="preserve"> </w:t>
       </w:r>
-      <w:hyperlink r:id="rId114">
+      <w:hyperlink r:id="rId115">
         <w:r>
           <w:rPr>
             <w:rStyle w:val="Hyperlink"/>
@@ -5029,7 +5046,7 @@
       <w:r>
         <w:t xml:space="preserve"> </w:t>
       </w:r>
-      <w:hyperlink r:id="rId139">
+      <w:hyperlink r:id="rId140">
         <w:r>
           <w:rPr>
             <w:rStyle w:val="Hyperlink"/>
@@ -5040,7 +5057,7 @@
       <w:r>
         <w:t xml:space="preserve">, dessen Quellcode jeder verwenden kann. Darauf aufbauende Produkte müssen aber einen anderen Namen haben (</w:t>
       </w:r>
-      <w:hyperlink r:id="rId140">
+      <w:hyperlink r:id="rId141">
         <w:r>
           <w:rPr>
             <w:rStyle w:val="Hyperlink"/>
@@ -5054,7 +5071,7 @@
       <w:r>
         <w:t xml:space="preserve"> </w:t>
       </w:r>
-      <w:hyperlink r:id="rId141">
+      <w:hyperlink r:id="rId142">
         <w:r>
           <w:rPr>
             <w:rStyle w:val="Hyperlink"/>
@@ -5068,7 +5085,7 @@
       <w:r>
         <w:t xml:space="preserve"> </w:t>
       </w:r>
-      <w:hyperlink r:id="rId142">
+      <w:hyperlink r:id="rId143">
         <w:r>
           <w:rPr>
             <w:rStyle w:val="Hyperlink"/>
@@ -5082,7 +5099,7 @@
       <w:r>
         <w:t xml:space="preserve"> </w:t>
       </w:r>
-      <w:hyperlink r:id="rId143">
+      <w:hyperlink r:id="rId144">
         <w:r>
           <w:rPr>
             <w:rStyle w:val="Hyperlink"/>
@@ -5096,7 +5113,7 @@
       <w:r>
         <w:t xml:space="preserve"> </w:t>
       </w:r>
-      <w:hyperlink r:id="rId144">
+      <w:hyperlink r:id="rId145">
         <w:r>
           <w:rPr>
             <w:rStyle w:val="Hyperlink"/>
@@ -5128,7 +5145,7 @@
       <w:r>
         <w:t xml:space="preserve"> </w:t>
       </w:r>
-      <w:hyperlink r:id="rId145">
+      <w:hyperlink r:id="rId146">
         <w:r>
           <w:rPr>
             <w:rStyle w:val="Hyperlink"/>
@@ -5145,7 +5162,7 @@
       <w:r>
         <w:t xml:space="preserve"> </w:t>
       </w:r>
-      <w:hyperlink r:id="rId58">
+      <w:hyperlink r:id="rId59">
         <w:r>
           <w:rPr>
             <w:rStyle w:val="Hyperlink"/>
@@ -5160,7 +5177,7 @@
         <w:t xml:space="preserve">auf.</w:t>
       </w:r>
     </w:p>
-    <w:bookmarkEnd w:id="146"/>
+    <w:bookmarkEnd w:id="147"/>
     <w:sectPr/>
   </w:body>
 </w:document>

</xml_diff>

<commit_message>
CTA KCLO Newsletter eingefügt
</commit_message>
<xml_diff>
--- a/de/lernOS-Website-de.docx
+++ b/de/lernOS-Website-de.docx
@@ -114,7 +114,7 @@
         </w:p>
       </w:sdtContent>
     </w:sdt>
-    <w:bookmarkStart w:id="52" w:name="willkommen-bei-lernos"/>
+    <w:bookmarkStart w:id="53" w:name="willkommen-bei-lernos"/>
     <w:p>
       <w:pPr>
         <w:pStyle w:val="Heading1"/>
@@ -245,6 +245,19 @@
       <w:pPr>
         <w:pStyle w:val="BodyText"/>
       </w:pPr>
+      <w:hyperlink r:id="rId22">
+        <w:r>
+          <w:rPr>
+            <w:rStyle w:val="Hyperlink"/>
+          </w:rPr>
+          <w:t xml:space="preserve">KCLO Newsletter auf LinkedIn</w:t>
+        </w:r>
+      </w:hyperlink>
+    </w:p>
+    <w:p>
+      <w:pPr>
+        <w:pStyle w:val="BodyText"/>
+      </w:pPr>
       <w:r>
         <w:t xml:space="preserve">??? info</w:t>
       </w:r>
@@ -269,7 +282,7 @@
       <w:r>
         <w:t xml:space="preserve"> </w:t>
       </w:r>
-      <w:hyperlink r:id="rId22">
+      <w:hyperlink r:id="rId23">
         <w:r>
           <w:rPr>
             <w:rStyle w:val="Hyperlink"/>
@@ -286,203 +299,670 @@
       <w:r>
         <w:t xml:space="preserve"> </w:t>
       </w:r>
+      <w:hyperlink r:id="rId24">
+        <w:r>
+          <w:rPr>
+            <w:rStyle w:val="Hyperlink"/>
+          </w:rPr>
+          <w:t xml:space="preserve">lernOS für Organisationen</w:t>
+        </w:r>
+      </w:hyperlink>
+      <w:r>
+        <w:t xml:space="preserve"> </w:t>
+      </w:r>
+      <w:r>
+        <w:t xml:space="preserve">1.</w:t>
+      </w:r>
+      <w:r>
+        <w:t xml:space="preserve"> </w:t>
+      </w:r>
+      <w:hyperlink r:id="rId25">
+        <w:r>
+          <w:rPr>
+            <w:rStyle w:val="Hyperlink"/>
+          </w:rPr>
+          <w:t xml:space="preserve">lernOS Achtsamkeit</w:t>
+        </w:r>
+      </w:hyperlink>
+      <w:r>
+        <w:t xml:space="preserve"> </w:t>
+      </w:r>
+      <w:r>
+        <w:t xml:space="preserve">1.</w:t>
+      </w:r>
+      <w:r>
+        <w:t xml:space="preserve"> </w:t>
+      </w:r>
+      <w:hyperlink r:id="rId26">
+        <w:r>
+          <w:rPr>
+            <w:rStyle w:val="Hyperlink"/>
+          </w:rPr>
+          <w:t xml:space="preserve">lernOS BarCamp</w:t>
+        </w:r>
+      </w:hyperlink>
+      <w:r>
+        <w:t xml:space="preserve"> </w:t>
+      </w:r>
+      <w:r>
+        <w:t xml:space="preserve">1.</w:t>
+      </w:r>
+      <w:r>
+        <w:t xml:space="preserve"> </w:t>
+      </w:r>
+      <w:hyperlink r:id="rId27">
+        <w:r>
+          <w:rPr>
+            <w:rStyle w:val="Hyperlink"/>
+          </w:rPr>
+          <w:t xml:space="preserve">lernOS Community Management</w:t>
+        </w:r>
+      </w:hyperlink>
+      <w:r>
+        <w:t xml:space="preserve"> </w:t>
+      </w:r>
+      <w:r>
+        <w:t xml:space="preserve">1.</w:t>
+      </w:r>
+      <w:r>
+        <w:t xml:space="preserve"> </w:t>
+      </w:r>
+      <w:hyperlink r:id="rId28">
+        <w:r>
+          <w:rPr>
+            <w:rStyle w:val="Hyperlink"/>
+          </w:rPr>
+          <w:t xml:space="preserve">lernOS Content Curation</w:t>
+        </w:r>
+      </w:hyperlink>
+      <w:r>
+        <w:t xml:space="preserve"> </w:t>
+      </w:r>
+      <w:r>
+        <w:t xml:space="preserve">1.</w:t>
+      </w:r>
+      <w:r>
+        <w:t xml:space="preserve"> </w:t>
+      </w:r>
+      <w:hyperlink r:id="rId29">
+        <w:r>
+          <w:rPr>
+            <w:rStyle w:val="Hyperlink"/>
+          </w:rPr>
+          <w:t xml:space="preserve">lernOS Digitale Zusammenarbeit</w:t>
+        </w:r>
+      </w:hyperlink>
+      <w:r>
+        <w:t xml:space="preserve"> </w:t>
+      </w:r>
+      <w:r>
+        <w:t xml:space="preserve">1.</w:t>
+      </w:r>
+      <w:r>
+        <w:t xml:space="preserve"> </w:t>
+      </w:r>
+      <w:hyperlink r:id="rId30">
+        <w:r>
+          <w:rPr>
+            <w:rStyle w:val="Hyperlink"/>
+          </w:rPr>
+          <w:t xml:space="preserve">lernOS Diversity &amp; Inclusion</w:t>
+        </w:r>
+      </w:hyperlink>
+      <w:r>
+        <w:t xml:space="preserve"> </w:t>
+      </w:r>
+      <w:r>
+        <w:t xml:space="preserve">1.</w:t>
+      </w:r>
+      <w:r>
+        <w:t xml:space="preserve"> </w:t>
+      </w:r>
+      <w:hyperlink r:id="rId31">
+        <w:r>
+          <w:rPr>
+            <w:rStyle w:val="Hyperlink"/>
+          </w:rPr>
+          <w:t xml:space="preserve">lernOS ePortfolio</w:t>
+        </w:r>
+      </w:hyperlink>
+      <w:r>
+        <w:t xml:space="preserve"> </w:t>
+      </w:r>
+      <w:r>
+        <w:t xml:space="preserve">1.</w:t>
+      </w:r>
+      <w:r>
+        <w:t xml:space="preserve"> </w:t>
+      </w:r>
+      <w:hyperlink r:id="rId32">
+        <w:r>
+          <w:rPr>
+            <w:rStyle w:val="Hyperlink"/>
+          </w:rPr>
+          <w:t xml:space="preserve">lernOS Expert Debriefing</w:t>
+        </w:r>
+      </w:hyperlink>
+      <w:r>
+        <w:t xml:space="preserve"> </w:t>
+      </w:r>
+      <w:r>
+        <w:t xml:space="preserve">1.</w:t>
+      </w:r>
+      <w:r>
+        <w:t xml:space="preserve"> </w:t>
+      </w:r>
+      <w:hyperlink r:id="rId33">
+        <w:r>
+          <w:rPr>
+            <w:rStyle w:val="Hyperlink"/>
+          </w:rPr>
+          <w:t xml:space="preserve">lernOS Podcasting</w:t>
+        </w:r>
+      </w:hyperlink>
+      <w:r>
+        <w:t xml:space="preserve"> </w:t>
+      </w:r>
+      <w:r>
+        <w:t xml:space="preserve">1.</w:t>
+      </w:r>
+      <w:r>
+        <w:t xml:space="preserve"> </w:t>
+      </w:r>
+      <w:hyperlink r:id="rId34">
+        <w:r>
+          <w:rPr>
+            <w:rStyle w:val="Hyperlink"/>
+          </w:rPr>
+          <w:t xml:space="preserve">lernOS Prozessmodellierung</w:t>
+        </w:r>
+      </w:hyperlink>
+      <w:r>
+        <w:t xml:space="preserve"> </w:t>
+      </w:r>
+      <w:r>
+        <w:t xml:space="preserve">1.</w:t>
+      </w:r>
+      <w:r>
+        <w:t xml:space="preserve"> </w:t>
+      </w:r>
+      <w:hyperlink r:id="rId35">
+        <w:r>
+          <w:rPr>
+            <w:rStyle w:val="Hyperlink"/>
+          </w:rPr>
+          <w:t xml:space="preserve">lernOS Sketchnoting</w:t>
+        </w:r>
+      </w:hyperlink>
+    </w:p>
+    <w:bookmarkStart w:id="37" w:name="why---warum-braucht-es-lernos"/>
+    <w:p>
+      <w:pPr>
+        <w:pStyle w:val="Heading2"/>
+      </w:pPr>
+      <w:r>
+        <w:rPr>
+          <w:rStyle w:val="SectionNumber"/>
+        </w:rPr>
+        <w:t xml:space="preserve">1.1</w:t>
+      </w:r>
+      <w:r>
+        <w:tab/>
+      </w:r>
+      <w:r>
+        <w:t xml:space="preserve">WHY - Warum braucht es lernOS?</w:t>
+      </w:r>
+    </w:p>
+    <w:p>
+      <w:pPr>
+        <w:pStyle w:val="FirstParagraph"/>
+      </w:pPr>
+      <w:r>
+        <w:rPr>
+          <w:bCs/>
+          <w:b/>
+        </w:rPr>
+        <w:t xml:space="preserve">Ständige Veränderung</w:t>
+      </w:r>
+      <w:r>
+        <w:t xml:space="preserve"> </w:t>
+      </w:r>
+      <w:r>
+        <w:t xml:space="preserve">und unser</w:t>
+      </w:r>
+      <w:r>
+        <w:t xml:space="preserve"> </w:t>
+      </w:r>
+      <w:r>
+        <w:rPr>
+          <w:bCs/>
+          <w:b/>
+        </w:rPr>
+        <w:t xml:space="preserve">zukünftiges Wohlergehen</w:t>
+      </w:r>
+      <w:r>
+        <w:t xml:space="preserve"> </w:t>
+      </w:r>
+      <w:r>
+        <w:t xml:space="preserve">erfordern</w:t>
+      </w:r>
+      <w:r>
+        <w:t xml:space="preserve"> </w:t>
+      </w:r>
+      <w:r>
+        <w:rPr>
+          <w:bCs/>
+          <w:b/>
+        </w:rPr>
+        <w:t xml:space="preserve">kontinuierliches, selbstorganisiertes Lernen</w:t>
+      </w:r>
+      <w:r>
+        <w:t xml:space="preserve"> </w:t>
+      </w:r>
+      <w:r>
+        <w:t xml:space="preserve">(s.a.</w:t>
+      </w:r>
+      <w:r>
+        <w:t xml:space="preserve"> </w:t>
+      </w:r>
+      <w:hyperlink r:id="rId36">
+        <w:r>
+          <w:rPr>
+            <w:rStyle w:val="Hyperlink"/>
+          </w:rPr>
+          <w:t xml:space="preserve">OECD Learning Compass 2030</w:t>
+        </w:r>
+      </w:hyperlink>
+      <w:r>
+        <w:t xml:space="preserve">). Die Auswirkungen der digital-vernetzten</w:t>
+      </w:r>
+      <w:r>
+        <w:t xml:space="preserve"> </w:t>
+      </w:r>
+      <w:r>
+        <w:rPr>
+          <w:bCs/>
+          <w:b/>
+        </w:rPr>
+        <w:t xml:space="preserve">Wissensgesellschaften</w:t>
+      </w:r>
+      <w:r>
+        <w:t xml:space="preserve"> </w:t>
+      </w:r>
+      <w:r>
+        <w:t xml:space="preserve">können wir alle täglich spüren (Informationsflut, Leistungsdruck, Geschwindigkeit technischer Innovation).</w:t>
+      </w:r>
+    </w:p>
+    <w:bookmarkEnd w:id="37"/>
+    <w:bookmarkStart w:id="38" w:name="what---was-ist-lernos"/>
+    <w:p>
+      <w:pPr>
+        <w:pStyle w:val="Heading2"/>
+      </w:pPr>
+      <w:r>
+        <w:rPr>
+          <w:rStyle w:val="SectionNumber"/>
+        </w:rPr>
+        <w:t xml:space="preserve">1.2</w:t>
+      </w:r>
+      <w:r>
+        <w:tab/>
+      </w:r>
+      <w:r>
+        <w:t xml:space="preserve">WHAT - Was ist lernOS?</w:t>
+      </w:r>
+    </w:p>
+    <w:p>
+      <w:pPr>
+        <w:pStyle w:val="FirstParagraph"/>
+      </w:pPr>
+      <w:r>
+        <w:t xml:space="preserve">Das Wort</w:t>
+      </w:r>
+      <w:r>
+        <w:t xml:space="preserve"> </w:t>
+      </w:r>
+      <w:r>
+        <w:rPr>
+          <w:bCs/>
+          <w:b/>
+        </w:rPr>
+        <w:t xml:space="preserve">lernOS</w:t>
+      </w:r>
+      <w:r>
+        <w:t xml:space="preserve"> </w:t>
+      </w:r>
+      <w:r>
+        <w:t xml:space="preserve">stammt aus dem Esperanto und ist dort die Zukunftsform von Lernen:</w:t>
+      </w:r>
+      <w:r>
+        <w:t xml:space="preserve"> </w:t>
+      </w:r>
+      <w:r>
+        <w:rPr>
+          <w:bCs/>
+          <w:b/>
+        </w:rPr>
+        <w:t xml:space="preserve">ich/wir werden/n lernen</w:t>
+      </w:r>
+      <w:r>
+        <w:t xml:space="preserve">. Die Grundidee von lernOS ist es also, Einzelpersonen, Teams und Organisationen moderne Methoden des Lernens und Arbeitens beizubringen. Dafür stellt lernOS Leitfäden und Lernpfade bereit, mit denen eine moderne Haltung (</w:t>
+      </w:r>
+      <w:r>
+        <w:rPr>
+          <w:bCs/>
+          <w:b/>
+        </w:rPr>
+        <w:t xml:space="preserve">Mindset</w:t>
+      </w:r>
+      <w:r>
+        <w:t xml:space="preserve">), die richtigen Fähigkeiten (</w:t>
+      </w:r>
+      <w:r>
+        <w:rPr>
+          <w:bCs/>
+          <w:b/>
+        </w:rPr>
+        <w:t xml:space="preserve">Skillset</w:t>
+      </w:r>
+      <w:r>
+        <w:t xml:space="preserve">) und zeitgemäße Werkzeuge (</w:t>
+      </w:r>
+      <w:r>
+        <w:rPr>
+          <w:bCs/>
+          <w:b/>
+        </w:rPr>
+        <w:t xml:space="preserve">Toolset</w:t>
+      </w:r>
+      <w:r>
+        <w:t xml:space="preserve">) erlernt werden können.</w:t>
+      </w:r>
+    </w:p>
+    <w:bookmarkEnd w:id="38"/>
+    <w:bookmarkStart w:id="42" w:name="how---wie-kann-ich-anfangen"/>
+    <w:p>
+      <w:pPr>
+        <w:pStyle w:val="Heading2"/>
+      </w:pPr>
+      <w:r>
+        <w:rPr>
+          <w:rStyle w:val="SectionNumber"/>
+        </w:rPr>
+        <w:t xml:space="preserve">1.3</w:t>
+      </w:r>
+      <w:r>
+        <w:tab/>
+      </w:r>
+      <w:r>
+        <w:t xml:space="preserve">HOW - Wie kann ich anfangen?</w:t>
+      </w:r>
+    </w:p>
+    <w:p>
+      <w:pPr>
+        <w:pStyle w:val="FirstParagraph"/>
+      </w:pPr>
+      <w:r>
+        <w:t xml:space="preserve">Viele Wege führen zu lernOS. Ein Vorschlag:</w:t>
+      </w:r>
+    </w:p>
+    <w:p>
+      <w:pPr>
+        <w:numPr>
+          <w:ilvl w:val="0"/>
+          <w:numId w:val="1001"/>
+        </w:numPr>
+        <w:pStyle w:val="Compact"/>
+      </w:pPr>
+      <w:r>
+        <w:t xml:space="preserve">Wähle einen der</w:t>
+      </w:r>
+      <w:r>
+        <w:t xml:space="preserve"> </w:t>
+      </w:r>
+      <w:hyperlink r:id="rId39">
+        <w:r>
+          <w:rPr>
+            <w:rStyle w:val="Hyperlink"/>
+          </w:rPr>
+          <w:t xml:space="preserve">lernOS Leitfäden</w:t>
+        </w:r>
+      </w:hyperlink>
+      <w:r>
+        <w:t xml:space="preserve">. Einsteiger_innen empfehlen wir einen der drei Lernpfade im</w:t>
+      </w:r>
+      <w:r>
+        <w:t xml:space="preserve"> </w:t>
+      </w:r>
       <w:hyperlink r:id="rId23">
         <w:r>
           <w:rPr>
             <w:rStyle w:val="Hyperlink"/>
           </w:rPr>
-          <w:t xml:space="preserve">lernOS für Organisationen</w:t>
-        </w:r>
-      </w:hyperlink>
-      <w:r>
-        <w:t xml:space="preserve"> </w:t>
-      </w:r>
-      <w:r>
-        <w:t xml:space="preserve">1.</w:t>
-      </w:r>
-      <w:r>
-        <w:t xml:space="preserve"> </w:t>
-      </w:r>
-      <w:hyperlink r:id="rId24">
-        <w:r>
-          <w:rPr>
-            <w:rStyle w:val="Hyperlink"/>
-          </w:rPr>
-          <w:t xml:space="preserve">lernOS Achtsamkeit</w:t>
-        </w:r>
-      </w:hyperlink>
-      <w:r>
-        <w:t xml:space="preserve"> </w:t>
-      </w:r>
-      <w:r>
-        <w:t xml:space="preserve">1.</w:t>
-      </w:r>
-      <w:r>
-        <w:t xml:space="preserve"> </w:t>
-      </w:r>
-      <w:hyperlink r:id="rId25">
-        <w:r>
-          <w:rPr>
-            <w:rStyle w:val="Hyperlink"/>
-          </w:rPr>
-          <w:t xml:space="preserve">lernOS BarCamp</w:t>
-        </w:r>
-      </w:hyperlink>
-      <w:r>
-        <w:t xml:space="preserve"> </w:t>
-      </w:r>
-      <w:r>
-        <w:t xml:space="preserve">1.</w:t>
-      </w:r>
-      <w:r>
-        <w:t xml:space="preserve"> </w:t>
-      </w:r>
-      <w:hyperlink r:id="rId26">
-        <w:r>
-          <w:rPr>
-            <w:rStyle w:val="Hyperlink"/>
-          </w:rPr>
-          <w:t xml:space="preserve">lernOS Community Management</w:t>
-        </w:r>
-      </w:hyperlink>
-      <w:r>
-        <w:t xml:space="preserve"> </w:t>
-      </w:r>
-      <w:r>
-        <w:t xml:space="preserve">1.</w:t>
-      </w:r>
-      <w:r>
-        <w:t xml:space="preserve"> </w:t>
-      </w:r>
-      <w:hyperlink r:id="rId27">
-        <w:r>
-          <w:rPr>
-            <w:rStyle w:val="Hyperlink"/>
-          </w:rPr>
-          <w:t xml:space="preserve">lernOS Content Curation</w:t>
-        </w:r>
-      </w:hyperlink>
-      <w:r>
-        <w:t xml:space="preserve"> </w:t>
-      </w:r>
-      <w:r>
-        <w:t xml:space="preserve">1.</w:t>
-      </w:r>
-      <w:r>
-        <w:t xml:space="preserve"> </w:t>
-      </w:r>
-      <w:hyperlink r:id="rId28">
-        <w:r>
-          <w:rPr>
-            <w:rStyle w:val="Hyperlink"/>
-          </w:rPr>
-          <w:t xml:space="preserve">lernOS Digitale Zusammenarbeit</w:t>
-        </w:r>
-      </w:hyperlink>
-      <w:r>
-        <w:t xml:space="preserve"> </w:t>
-      </w:r>
-      <w:r>
-        <w:t xml:space="preserve">1.</w:t>
-      </w:r>
-      <w:r>
-        <w:t xml:space="preserve"> </w:t>
-      </w:r>
-      <w:hyperlink r:id="rId29">
-        <w:r>
-          <w:rPr>
-            <w:rStyle w:val="Hyperlink"/>
-          </w:rPr>
-          <w:t xml:space="preserve">lernOS Diversity &amp; Inclusion</w:t>
-        </w:r>
-      </w:hyperlink>
-      <w:r>
-        <w:t xml:space="preserve"> </w:t>
-      </w:r>
-      <w:r>
-        <w:t xml:space="preserve">1.</w:t>
-      </w:r>
-      <w:r>
-        <w:t xml:space="preserve"> </w:t>
-      </w:r>
-      <w:hyperlink r:id="rId30">
-        <w:r>
-          <w:rPr>
-            <w:rStyle w:val="Hyperlink"/>
-          </w:rPr>
-          <w:t xml:space="preserve">lernOS ePortfolio</w:t>
-        </w:r>
-      </w:hyperlink>
-      <w:r>
-        <w:t xml:space="preserve"> </w:t>
-      </w:r>
-      <w:r>
-        <w:t xml:space="preserve">1.</w:t>
-      </w:r>
-      <w:r>
-        <w:t xml:space="preserve"> </w:t>
-      </w:r>
-      <w:hyperlink r:id="rId31">
-        <w:r>
-          <w:rPr>
-            <w:rStyle w:val="Hyperlink"/>
-          </w:rPr>
-          <w:t xml:space="preserve">lernOS Expert Debriefing</w:t>
-        </w:r>
-      </w:hyperlink>
-      <w:r>
-        <w:t xml:space="preserve"> </w:t>
-      </w:r>
-      <w:r>
-        <w:t xml:space="preserve">1.</w:t>
-      </w:r>
-      <w:r>
-        <w:t xml:space="preserve"> </w:t>
-      </w:r>
-      <w:hyperlink r:id="rId32">
-        <w:r>
-          <w:rPr>
-            <w:rStyle w:val="Hyperlink"/>
-          </w:rPr>
-          <w:t xml:space="preserve">lernOS Podcasting</w:t>
-        </w:r>
-      </w:hyperlink>
-      <w:r>
-        <w:t xml:space="preserve"> </w:t>
-      </w:r>
-      <w:r>
-        <w:t xml:space="preserve">1.</w:t>
-      </w:r>
-      <w:r>
-        <w:t xml:space="preserve"> </w:t>
-      </w:r>
-      <w:hyperlink r:id="rId33">
-        <w:r>
-          <w:rPr>
-            <w:rStyle w:val="Hyperlink"/>
-          </w:rPr>
-          <w:t xml:space="preserve">lernOS Prozessmodellierung</w:t>
-        </w:r>
-      </w:hyperlink>
-      <w:r>
-        <w:t xml:space="preserve"> </w:t>
-      </w:r>
-      <w:r>
-        <w:t xml:space="preserve">1.</w:t>
-      </w:r>
-      <w:r>
-        <w:t xml:space="preserve"> </w:t>
-      </w:r>
-      <w:hyperlink r:id="rId34">
-        <w:r>
-          <w:rPr>
-            <w:rStyle w:val="Hyperlink"/>
-          </w:rPr>
-          <w:t xml:space="preserve">lernOS Sketchnoting</w:t>
-        </w:r>
-      </w:hyperlink>
-    </w:p>
-    <w:bookmarkStart w:id="36" w:name="why---warum-braucht-es-lernos"/>
+          <w:t xml:space="preserve">lernOS für Dich Leitfaden</w:t>
+        </w:r>
+      </w:hyperlink>
+      <w:r>
+        <w:t xml:space="preserve"> </w:t>
+      </w:r>
+      <w:r>
+        <w:t xml:space="preserve">zu</w:t>
+      </w:r>
+      <w:r>
+        <w:t xml:space="preserve"> </w:t>
+      </w:r>
+      <w:r>
+        <w:rPr>
+          <w:bCs/>
+          <w:b/>
+        </w:rPr>
+        <w:t xml:space="preserve">Produktivität &amp; Stressfreiheit</w:t>
+      </w:r>
+      <w:r>
+        <w:t xml:space="preserve">,</w:t>
+      </w:r>
+      <w:r>
+        <w:t xml:space="preserve"> </w:t>
+      </w:r>
+      <w:r>
+        <w:rPr>
+          <w:bCs/>
+          <w:b/>
+        </w:rPr>
+        <w:t xml:space="preserve">Zielorientierung &amp; Fokussierung</w:t>
+      </w:r>
+      <w:r>
+        <w:t xml:space="preserve"> </w:t>
+      </w:r>
+      <w:r>
+        <w:t xml:space="preserve">oder</w:t>
+      </w:r>
+      <w:r>
+        <w:t xml:space="preserve"> </w:t>
+      </w:r>
+      <w:r>
+        <w:rPr>
+          <w:bCs/>
+          <w:b/>
+        </w:rPr>
+        <w:t xml:space="preserve">Offenheit &amp; Vernetzung</w:t>
+      </w:r>
+      <w:r>
+        <w:t xml:space="preserve"> </w:t>
+      </w:r>
+      <w:r>
+        <w:t xml:space="preserve">(s.a.</w:t>
+      </w:r>
+      <w:r>
+        <w:t xml:space="preserve"> </w:t>
+      </w:r>
+      <w:hyperlink r:id="rId40">
+        <w:r>
+          <w:rPr>
+            <w:rStyle w:val="Hyperlink"/>
+          </w:rPr>
+          <w:t xml:space="preserve">Überblick</w:t>
+        </w:r>
+      </w:hyperlink>
+      <w:r>
+        <w:t xml:space="preserve">).</w:t>
+      </w:r>
+    </w:p>
+    <w:p>
+      <w:pPr>
+        <w:numPr>
+          <w:ilvl w:val="0"/>
+          <w:numId w:val="1001"/>
+        </w:numPr>
+        <w:pStyle w:val="Compact"/>
+      </w:pPr>
+      <w:r>
+        <w:t xml:space="preserve">Wähle einen</w:t>
+      </w:r>
+      <w:r>
+        <w:t xml:space="preserve"> </w:t>
+      </w:r>
+      <w:r>
+        <w:rPr>
+          <w:bCs/>
+          <w:b/>
+        </w:rPr>
+        <w:t xml:space="preserve">Zeitraum</w:t>
+      </w:r>
+      <w:r>
+        <w:t xml:space="preserve">, in dem du den Lernpfad des Leitfadens durchlaufen möchtest.</w:t>
+      </w:r>
+    </w:p>
+    <w:p>
+      <w:pPr>
+        <w:numPr>
+          <w:ilvl w:val="0"/>
+          <w:numId w:val="1001"/>
+        </w:numPr>
+        <w:pStyle w:val="Compact"/>
+      </w:pPr>
+      <w:r>
+        <w:t xml:space="preserve">Entscheide dich, ob Du</w:t>
+      </w:r>
+      <w:r>
+        <w:t xml:space="preserve"> </w:t>
+      </w:r>
+      <w:r>
+        <w:rPr>
+          <w:bCs/>
+          <w:b/>
+        </w:rPr>
+        <w:t xml:space="preserve">alleine</w:t>
+      </w:r>
+      <w:r>
+        <w:t xml:space="preserve">, als</w:t>
+      </w:r>
+      <w:r>
+        <w:t xml:space="preserve"> </w:t>
+      </w:r>
+      <w:r>
+        <w:rPr>
+          <w:bCs/>
+          <w:b/>
+        </w:rPr>
+        <w:t xml:space="preserve">Lerntandem</w:t>
+      </w:r>
+      <w:r>
+        <w:t xml:space="preserve"> </w:t>
+      </w:r>
+      <w:r>
+        <w:t xml:space="preserve">oder im</w:t>
+      </w:r>
+      <w:r>
+        <w:t xml:space="preserve"> </w:t>
+      </w:r>
+      <w:r>
+        <w:rPr>
+          <w:bCs/>
+          <w:b/>
+        </w:rPr>
+        <w:t xml:space="preserve">Circle</w:t>
+      </w:r>
+      <w:r>
+        <w:t xml:space="preserve"> </w:t>
+      </w:r>
+      <w:r>
+        <w:t xml:space="preserve">mit 4-5 Personen lernen möchtest. Zum Start empfehlen wir dir das Lernen im Circle.</w:t>
+      </w:r>
+    </w:p>
+    <w:p>
+      <w:pPr>
+        <w:numPr>
+          <w:ilvl w:val="0"/>
+          <w:numId w:val="1001"/>
+        </w:numPr>
+        <w:pStyle w:val="Compact"/>
+      </w:pPr>
+      <w:r>
+        <w:t xml:space="preserve">Verwende dein</w:t>
+      </w:r>
+      <w:r>
+        <w:t xml:space="preserve"> </w:t>
+      </w:r>
+      <w:r>
+        <w:rPr>
+          <w:bCs/>
+          <w:b/>
+        </w:rPr>
+        <w:t xml:space="preserve">persönliches Netzwerk</w:t>
+      </w:r>
+      <w:r>
+        <w:t xml:space="preserve">,</w:t>
+      </w:r>
+      <w:r>
+        <w:t xml:space="preserve"> </w:t>
+      </w:r>
+      <w:r>
+        <w:rPr>
+          <w:bCs/>
+          <w:b/>
+        </w:rPr>
+        <w:t xml:space="preserve">soziale Medien</w:t>
+      </w:r>
+      <w:r>
+        <w:t xml:space="preserve"> </w:t>
+      </w:r>
+      <w:r>
+        <w:t xml:space="preserve">oder den</w:t>
+      </w:r>
+      <w:r>
+        <w:t xml:space="preserve"> </w:t>
+      </w:r>
+      <w:hyperlink r:id="rId41">
+        <w:r>
+          <w:rPr>
+            <w:rStyle w:val="Hyperlink"/>
+          </w:rPr>
+          <w:t xml:space="preserve">Peerfinder</w:t>
+        </w:r>
+      </w:hyperlink>
+      <w:r>
+        <w:t xml:space="preserve">, um Mit-Lernende zu finden.</w:t>
+      </w:r>
+    </w:p>
+    <w:p>
+      <w:pPr>
+        <w:numPr>
+          <w:ilvl w:val="0"/>
+          <w:numId w:val="1001"/>
+        </w:numPr>
+        <w:pStyle w:val="Compact"/>
+      </w:pPr>
+      <w:r>
+        <w:rPr>
+          <w:bCs/>
+          <w:b/>
+        </w:rPr>
+        <w:t xml:space="preserve">Stop talking, start doing! :-)</w:t>
+      </w:r>
+    </w:p>
+    <w:bookmarkEnd w:id="42"/>
+    <w:bookmarkStart w:id="52" w:name="die-lizenz-von-lernos"/>
     <w:p>
       <w:pPr>
         <w:pStyle w:val="Heading2"/>
@@ -491,13 +971,13 @@
         <w:rPr>
           <w:rStyle w:val="SectionNumber"/>
         </w:rPr>
-        <w:t xml:space="preserve">1.1</w:t>
+        <w:t xml:space="preserve">1.4</w:t>
       </w:r>
       <w:r>
         <w:tab/>
       </w:r>
       <w:r>
-        <w:t xml:space="preserve">WHY - Warum braucht es lernOS?</w:t>
+        <w:t xml:space="preserve">Die Lizenz von lernOS</w:t>
       </w:r>
     </w:p>
     <w:p>
@@ -505,479 +985,12 @@
         <w:pStyle w:val="FirstParagraph"/>
       </w:pPr>
       <w:r>
-        <w:rPr>
-          <w:bCs/>
-          <w:b/>
-        </w:rPr>
-        <w:t xml:space="preserve">Ständige Veränderung</w:t>
-      </w:r>
-      <w:r>
-        <w:t xml:space="preserve"> </w:t>
-      </w:r>
-      <w:r>
-        <w:t xml:space="preserve">und unser</w:t>
-      </w:r>
-      <w:r>
-        <w:t xml:space="preserve"> </w:t>
-      </w:r>
-      <w:r>
-        <w:rPr>
-          <w:bCs/>
-          <w:b/>
-        </w:rPr>
-        <w:t xml:space="preserve">zukünftiges Wohlergehen</w:t>
-      </w:r>
-      <w:r>
-        <w:t xml:space="preserve"> </w:t>
-      </w:r>
-      <w:r>
-        <w:t xml:space="preserve">erfordern</w:t>
-      </w:r>
-      <w:r>
-        <w:t xml:space="preserve"> </w:t>
-      </w:r>
-      <w:r>
-        <w:rPr>
-          <w:bCs/>
-          <w:b/>
-        </w:rPr>
-        <w:t xml:space="preserve">kontinuierliches, selbstorganisiertes Lernen</w:t>
-      </w:r>
-      <w:r>
-        <w:t xml:space="preserve"> </w:t>
-      </w:r>
-      <w:r>
-        <w:t xml:space="preserve">(s.a.</w:t>
-      </w:r>
-      <w:r>
-        <w:t xml:space="preserve"> </w:t>
-      </w:r>
-      <w:hyperlink r:id="rId35">
-        <w:r>
-          <w:rPr>
-            <w:rStyle w:val="Hyperlink"/>
-          </w:rPr>
-          <w:t xml:space="preserve">OECD Learning Compass 2030</w:t>
-        </w:r>
-      </w:hyperlink>
-      <w:r>
-        <w:t xml:space="preserve">). Die Auswirkungen der digital-vernetzten</w:t>
-      </w:r>
-      <w:r>
-        <w:t xml:space="preserve"> </w:t>
-      </w:r>
-      <w:r>
-        <w:rPr>
-          <w:bCs/>
-          <w:b/>
-        </w:rPr>
-        <w:t xml:space="preserve">Wissensgesellschaften</w:t>
-      </w:r>
-      <w:r>
-        <w:t xml:space="preserve"> </w:t>
-      </w:r>
-      <w:r>
-        <w:t xml:space="preserve">können wir alle täglich spüren (Informationsflut, Leistungsdruck, Geschwindigkeit technischer Innovation).</w:t>
-      </w:r>
-    </w:p>
-    <w:bookmarkEnd w:id="36"/>
-    <w:bookmarkStart w:id="37" w:name="what---was-ist-lernos"/>
-    <w:p>
-      <w:pPr>
-        <w:pStyle w:val="Heading2"/>
-      </w:pPr>
-      <w:r>
-        <w:rPr>
-          <w:rStyle w:val="SectionNumber"/>
-        </w:rPr>
-        <w:t xml:space="preserve">1.2</w:t>
-      </w:r>
-      <w:r>
-        <w:tab/>
-      </w:r>
-      <w:r>
-        <w:t xml:space="preserve">WHAT - Was ist lernOS?</w:t>
-      </w:r>
-    </w:p>
-    <w:p>
-      <w:pPr>
-        <w:pStyle w:val="FirstParagraph"/>
-      </w:pPr>
-      <w:r>
-        <w:t xml:space="preserve">Das Wort</w:t>
-      </w:r>
-      <w:r>
-        <w:t xml:space="preserve"> </w:t>
-      </w:r>
-      <w:r>
-        <w:rPr>
-          <w:bCs/>
-          <w:b/>
-        </w:rPr>
-        <w:t xml:space="preserve">lernOS</w:t>
-      </w:r>
-      <w:r>
-        <w:t xml:space="preserve"> </w:t>
-      </w:r>
-      <w:r>
-        <w:t xml:space="preserve">stammt aus dem Esperanto und ist dort die Zukunftsform von Lernen:</w:t>
-      </w:r>
-      <w:r>
-        <w:t xml:space="preserve"> </w:t>
-      </w:r>
-      <w:r>
-        <w:rPr>
-          <w:bCs/>
-          <w:b/>
-        </w:rPr>
-        <w:t xml:space="preserve">ich/wir werden/n lernen</w:t>
-      </w:r>
-      <w:r>
-        <w:t xml:space="preserve">. Die Grundidee von lernOS ist es also, Einzelpersonen, Teams und Organisationen moderne Methoden des Lernens und Arbeitens beizubringen. Dafür stellt lernOS Leitfäden und Lernpfade bereit, mit denen eine moderne Haltung (</w:t>
-      </w:r>
-      <w:r>
-        <w:rPr>
-          <w:bCs/>
-          <w:b/>
-        </w:rPr>
-        <w:t xml:space="preserve">Mindset</w:t>
-      </w:r>
-      <w:r>
-        <w:t xml:space="preserve">), die richtigen Fähigkeiten (</w:t>
-      </w:r>
-      <w:r>
-        <w:rPr>
-          <w:bCs/>
-          <w:b/>
-        </w:rPr>
-        <w:t xml:space="preserve">Skillset</w:t>
-      </w:r>
-      <w:r>
-        <w:t xml:space="preserve">) und zeitgemäße Werkzeuge (</w:t>
-      </w:r>
-      <w:r>
-        <w:rPr>
-          <w:bCs/>
-          <w:b/>
-        </w:rPr>
-        <w:t xml:space="preserve">Toolset</w:t>
-      </w:r>
-      <w:r>
-        <w:t xml:space="preserve">) erlernt werden können.</w:t>
-      </w:r>
-    </w:p>
-    <w:bookmarkEnd w:id="37"/>
-    <w:bookmarkStart w:id="41" w:name="how---wie-kann-ich-anfangen"/>
-    <w:p>
-      <w:pPr>
-        <w:pStyle w:val="Heading2"/>
-      </w:pPr>
-      <w:r>
-        <w:rPr>
-          <w:rStyle w:val="SectionNumber"/>
-        </w:rPr>
-        <w:t xml:space="preserve">1.3</w:t>
-      </w:r>
-      <w:r>
-        <w:tab/>
-      </w:r>
-      <w:r>
-        <w:t xml:space="preserve">HOW - Wie kann ich anfangen?</w:t>
-      </w:r>
-    </w:p>
-    <w:p>
-      <w:pPr>
-        <w:pStyle w:val="FirstParagraph"/>
-      </w:pPr>
-      <w:r>
-        <w:t xml:space="preserve">Viele Wege führen zu lernOS. Ein Vorschlag:</w:t>
-      </w:r>
-    </w:p>
-    <w:p>
-      <w:pPr>
-        <w:numPr>
-          <w:ilvl w:val="0"/>
-          <w:numId w:val="1001"/>
-        </w:numPr>
-        <w:pStyle w:val="Compact"/>
-      </w:pPr>
-      <w:r>
-        <w:t xml:space="preserve">Wähle einen der</w:t>
-      </w:r>
-      <w:r>
-        <w:t xml:space="preserve"> </w:t>
-      </w:r>
-      <w:hyperlink r:id="rId38">
-        <w:r>
-          <w:rPr>
-            <w:rStyle w:val="Hyperlink"/>
-          </w:rPr>
-          <w:t xml:space="preserve">lernOS Leitfäden</w:t>
-        </w:r>
-      </w:hyperlink>
-      <w:r>
-        <w:t xml:space="preserve">. Einsteiger_innen empfehlen wir einen der drei Lernpfade im</w:t>
-      </w:r>
-      <w:r>
-        <w:t xml:space="preserve"> </w:t>
-      </w:r>
-      <w:hyperlink r:id="rId22">
-        <w:r>
-          <w:rPr>
-            <w:rStyle w:val="Hyperlink"/>
-          </w:rPr>
-          <w:t xml:space="preserve">lernOS für Dich Leitfaden</w:t>
-        </w:r>
-      </w:hyperlink>
-      <w:r>
-        <w:t xml:space="preserve"> </w:t>
-      </w:r>
-      <w:r>
-        <w:t xml:space="preserve">zu</w:t>
-      </w:r>
-      <w:r>
-        <w:t xml:space="preserve"> </w:t>
-      </w:r>
-      <w:r>
-        <w:rPr>
-          <w:bCs/>
-          <w:b/>
-        </w:rPr>
-        <w:t xml:space="preserve">Produktivität &amp; Stressfreiheit</w:t>
-      </w:r>
-      <w:r>
-        <w:t xml:space="preserve">,</w:t>
-      </w:r>
-      <w:r>
-        <w:t xml:space="preserve"> </w:t>
-      </w:r>
-      <w:r>
-        <w:rPr>
-          <w:bCs/>
-          <w:b/>
-        </w:rPr>
-        <w:t xml:space="preserve">Zielorientierung &amp; Fokussierung</w:t>
-      </w:r>
-      <w:r>
-        <w:t xml:space="preserve"> </w:t>
-      </w:r>
-      <w:r>
-        <w:t xml:space="preserve">oder</w:t>
-      </w:r>
-      <w:r>
-        <w:t xml:space="preserve"> </w:t>
-      </w:r>
-      <w:r>
-        <w:rPr>
-          <w:bCs/>
-          <w:b/>
-        </w:rPr>
-        <w:t xml:space="preserve">Offenheit &amp; Vernetzung</w:t>
-      </w:r>
-      <w:r>
-        <w:t xml:space="preserve"> </w:t>
-      </w:r>
-      <w:r>
-        <w:t xml:space="preserve">(s.a.</w:t>
-      </w:r>
-      <w:r>
-        <w:t xml:space="preserve"> </w:t>
-      </w:r>
-      <w:hyperlink r:id="rId39">
-        <w:r>
-          <w:rPr>
-            <w:rStyle w:val="Hyperlink"/>
-          </w:rPr>
-          <w:t xml:space="preserve">Überblick</w:t>
-        </w:r>
-      </w:hyperlink>
-      <w:r>
-        <w:t xml:space="preserve">).</w:t>
-      </w:r>
-    </w:p>
-    <w:p>
-      <w:pPr>
-        <w:numPr>
-          <w:ilvl w:val="0"/>
-          <w:numId w:val="1001"/>
-        </w:numPr>
-        <w:pStyle w:val="Compact"/>
-      </w:pPr>
-      <w:r>
-        <w:t xml:space="preserve">Wähle einen</w:t>
-      </w:r>
-      <w:r>
-        <w:t xml:space="preserve"> </w:t>
-      </w:r>
-      <w:r>
-        <w:rPr>
-          <w:bCs/>
-          <w:b/>
-        </w:rPr>
-        <w:t xml:space="preserve">Zeitraum</w:t>
-      </w:r>
-      <w:r>
-        <w:t xml:space="preserve">, in dem du den Lernpfad des Leitfadens durchlaufen möchtest.</w:t>
-      </w:r>
-    </w:p>
-    <w:p>
-      <w:pPr>
-        <w:numPr>
-          <w:ilvl w:val="0"/>
-          <w:numId w:val="1001"/>
-        </w:numPr>
-        <w:pStyle w:val="Compact"/>
-      </w:pPr>
-      <w:r>
-        <w:t xml:space="preserve">Entscheide dich, ob Du</w:t>
-      </w:r>
-      <w:r>
-        <w:t xml:space="preserve"> </w:t>
-      </w:r>
-      <w:r>
-        <w:rPr>
-          <w:bCs/>
-          <w:b/>
-        </w:rPr>
-        <w:t xml:space="preserve">alleine</w:t>
-      </w:r>
-      <w:r>
-        <w:t xml:space="preserve">, als</w:t>
-      </w:r>
-      <w:r>
-        <w:t xml:space="preserve"> </w:t>
-      </w:r>
-      <w:r>
-        <w:rPr>
-          <w:bCs/>
-          <w:b/>
-        </w:rPr>
-        <w:t xml:space="preserve">Lerntandem</w:t>
-      </w:r>
-      <w:r>
-        <w:t xml:space="preserve"> </w:t>
-      </w:r>
-      <w:r>
-        <w:t xml:space="preserve">oder im</w:t>
-      </w:r>
-      <w:r>
-        <w:t xml:space="preserve"> </w:t>
-      </w:r>
-      <w:r>
-        <w:rPr>
-          <w:bCs/>
-          <w:b/>
-        </w:rPr>
-        <w:t xml:space="preserve">Circle</w:t>
-      </w:r>
-      <w:r>
-        <w:t xml:space="preserve"> </w:t>
-      </w:r>
-      <w:r>
-        <w:t xml:space="preserve">mit 4-5 Personen lernen möchtest. Zum Start empfehlen wir dir das Lernen im Circle.</w:t>
-      </w:r>
-    </w:p>
-    <w:p>
-      <w:pPr>
-        <w:numPr>
-          <w:ilvl w:val="0"/>
-          <w:numId w:val="1001"/>
-        </w:numPr>
-        <w:pStyle w:val="Compact"/>
-      </w:pPr>
-      <w:r>
-        <w:t xml:space="preserve">Verwende dein</w:t>
-      </w:r>
-      <w:r>
-        <w:t xml:space="preserve"> </w:t>
-      </w:r>
-      <w:r>
-        <w:rPr>
-          <w:bCs/>
-          <w:b/>
-        </w:rPr>
-        <w:t xml:space="preserve">persönliches Netzwerk</w:t>
-      </w:r>
-      <w:r>
-        <w:t xml:space="preserve">,</w:t>
-      </w:r>
-      <w:r>
-        <w:t xml:space="preserve"> </w:t>
-      </w:r>
-      <w:r>
-        <w:rPr>
-          <w:bCs/>
-          <w:b/>
-        </w:rPr>
-        <w:t xml:space="preserve">soziale Medien</w:t>
-      </w:r>
-      <w:r>
-        <w:t xml:space="preserve"> </w:t>
-      </w:r>
-      <w:r>
-        <w:t xml:space="preserve">oder den</w:t>
-      </w:r>
-      <w:r>
-        <w:t xml:space="preserve"> </w:t>
-      </w:r>
-      <w:hyperlink r:id="rId40">
-        <w:r>
-          <w:rPr>
-            <w:rStyle w:val="Hyperlink"/>
-          </w:rPr>
-          <w:t xml:space="preserve">Peerfinder</w:t>
-        </w:r>
-      </w:hyperlink>
-      <w:r>
-        <w:t xml:space="preserve">, um Mit-Lernende zu finden.</w:t>
-      </w:r>
-    </w:p>
-    <w:p>
-      <w:pPr>
-        <w:numPr>
-          <w:ilvl w:val="0"/>
-          <w:numId w:val="1001"/>
-        </w:numPr>
-        <w:pStyle w:val="Compact"/>
-      </w:pPr>
-      <w:r>
-        <w:rPr>
-          <w:bCs/>
-          <w:b/>
-        </w:rPr>
-        <w:t xml:space="preserve">Stop talking, start doing! :-)</w:t>
-      </w:r>
-    </w:p>
-    <w:bookmarkEnd w:id="41"/>
-    <w:bookmarkStart w:id="51" w:name="die-lizenz-von-lernos"/>
-    <w:p>
-      <w:pPr>
-        <w:pStyle w:val="Heading2"/>
-      </w:pPr>
-      <w:r>
-        <w:rPr>
-          <w:rStyle w:val="SectionNumber"/>
-        </w:rPr>
-        <w:t xml:space="preserve">1.4</w:t>
-      </w:r>
-      <w:r>
-        <w:tab/>
-      </w:r>
-      <w:r>
-        <w:t xml:space="preserve">Die Lizenz von lernOS</w:t>
-      </w:r>
-    </w:p>
-    <w:p>
-      <w:pPr>
-        <w:pStyle w:val="FirstParagraph"/>
-      </w:pPr>
-      <w:r>
         <w:t xml:space="preserve">lernOS ist als</w:t>
       </w:r>
       <w:r>
         <w:t xml:space="preserve"> </w:t>
       </w:r>
-      <w:hyperlink r:id="rId42">
+      <w:hyperlink r:id="rId43">
         <w:r>
           <w:rPr>
             <w:rStyle w:val="Hyperlink"/>
@@ -1008,7 +1021,7 @@
       <w:r>
         <w:t xml:space="preserve">(CC BY) verfügbar (</w:t>
       </w:r>
-      <w:hyperlink r:id="rId43">
+      <w:hyperlink r:id="rId44">
         <w:r>
           <w:rPr>
             <w:rStyle w:val="Hyperlink"/>
@@ -1022,7 +1035,7 @@
       <w:r>
         <w:t xml:space="preserve"> </w:t>
       </w:r>
-      <w:hyperlink r:id="rId44">
+      <w:hyperlink r:id="rId45">
         <w:r>
           <w:rPr>
             <w:rStyle w:val="Hyperlink"/>
@@ -1044,20 +1057,20 @@
       <w:r>
         <w:drawing>
           <wp:inline>
-            <wp:extent cx="3048000" cy="3048000"/>
+            <wp:extent cx="3810000" cy="2540000"/>
             <wp:effectExtent b="0" l="0" r="0" t="0"/>
-            <wp:docPr descr="Free Cultural Works Badge" title="" id="46" name="Picture"/>
+            <wp:docPr descr="Free Cultural Works Badge" title="" id="47" name="Picture"/>
             <a:graphic>
               <a:graphicData uri="http://schemas.openxmlformats.org/drawingml/2006/picture">
                 <pic:pic>
                   <pic:nvPicPr>
-                    <pic:cNvPr descr="https://upload.wikimedia.org/wikipedia/commons/thumb/b/b7/Approved-for-free-cultural-works.svg/240px-Approved-for-free-cultural-works.svg.png" id="47" name="Picture"/>
+                    <pic:cNvPr descr="https://upload.wikimedia.org/wikipedia/commons/thumb/b/b7/Approved-for-free-cultural-works.svg/240px-Approved-for-free-cultural-works.svg.png" id="48" name="Picture"/>
                     <pic:cNvPicPr>
                       <a:picLocks noChangeArrowheads="1" noChangeAspect="1"/>
                     </pic:cNvPicPr>
                   </pic:nvPicPr>
                   <pic:blipFill>
-                    <a:blip r:embed="rId45"/>
+                    <a:blip r:embed="rId46"/>
                     <a:stretch>
                       <a:fillRect/>
                     </a:stretch>
@@ -1065,7 +1078,7 @@
                   <pic:spPr bwMode="auto">
                     <a:xfrm>
                       <a:off x="0" y="0"/>
-                      <a:ext cx="3048000" cy="3048000"/>
+                      <a:ext cx="3810000" cy="2540000"/>
                     </a:xfrm>
                     <a:prstGeom prst="rect">
                       <a:avLst/>
@@ -1101,18 +1114,18 @@
           <wp:inline>
             <wp:extent cx="1117600" cy="393700"/>
             <wp:effectExtent b="0" l="0" r="0" t="0"/>
-            <wp:docPr descr="" title="" id="49" name="Picture"/>
+            <wp:docPr descr="" title="" id="50" name="Picture"/>
             <a:graphic>
               <a:graphicData uri="http://schemas.openxmlformats.org/drawingml/2006/picture">
                 <pic:pic>
                   <pic:nvPicPr>
-                    <pic:cNvPr descr="images/cc-by.png" id="50" name="Picture"/>
+                    <pic:cNvPr descr="images/cc-by.png" id="51" name="Picture"/>
                     <pic:cNvPicPr>
                       <a:picLocks noChangeArrowheads="1" noChangeAspect="1"/>
                     </pic:cNvPicPr>
                   </pic:nvPicPr>
                   <pic:blipFill>
-                    <a:blip r:embed="rId48"/>
+                    <a:blip r:embed="rId49"/>
                     <a:stretch>
                       <a:fillRect/>
                     </a:stretch>
@@ -1139,9 +1152,9 @@
         </w:drawing>
       </w:r>
     </w:p>
-    <w:bookmarkEnd w:id="51"/>
     <w:bookmarkEnd w:id="52"/>
-    <w:bookmarkStart w:id="62" w:name="lernos-leitfäden"/>
+    <w:bookmarkEnd w:id="53"/>
+    <w:bookmarkStart w:id="63" w:name="lernos-leitfäden"/>
     <w:p>
       <w:pPr>
         <w:pStyle w:val="Heading1"/>
@@ -1256,18 +1269,18 @@
           <wp:inline>
             <wp:extent cx="5334000" cy="3438584"/>
             <wp:effectExtent b="0" l="0" r="0" t="0"/>
-            <wp:docPr descr="Person mit einem Buch in der Hand" title="" id="54" name="Picture"/>
+            <wp:docPr descr="Person mit einem Buch in der Hand" title="" id="55" name="Picture"/>
             <a:graphic>
               <a:graphicData uri="http://schemas.openxmlformats.org/drawingml/2006/picture">
                 <pic:pic>
                   <pic:nvPicPr>
-                    <pic:cNvPr descr="./images/undraw_Books_re_8gea.png" id="55" name="Picture"/>
+                    <pic:cNvPr descr="./images/undraw_Books_re_8gea.png" id="56" name="Picture"/>
                     <pic:cNvPicPr>
                       <a:picLocks noChangeArrowheads="1" noChangeAspect="1"/>
                     </pic:cNvPicPr>
                   </pic:nvPicPr>
                   <pic:blipFill>
-                    <a:blip r:embed="rId53"/>
+                    <a:blip r:embed="rId54"/>
                     <a:stretch>
                       <a:fillRect/>
                     </a:stretch>
@@ -1302,7 +1315,7 @@
         <w:t xml:space="preserve">Person mit einem Buch in der Hand</w:t>
       </w:r>
     </w:p>
-    <w:bookmarkStart w:id="58" w:name="lernos-core"/>
+    <w:bookmarkStart w:id="59" w:name="lernos-core"/>
     <w:p>
       <w:pPr>
         <w:pStyle w:val="Heading2"/>
@@ -1352,7 +1365,7 @@
         </w:numPr>
         <w:pStyle w:val="Compact"/>
       </w:pPr>
-      <w:hyperlink r:id="rId56">
+      <w:hyperlink r:id="rId57">
         <w:r>
           <w:rPr>
             <w:rStyle w:val="Hyperlink"/>
@@ -1381,7 +1394,7 @@
         </w:numPr>
         <w:pStyle w:val="Compact"/>
       </w:pPr>
-      <w:hyperlink r:id="rId57">
+      <w:hyperlink r:id="rId58">
         <w:r>
           <w:rPr>
             <w:rStyle w:val="Hyperlink"/>
@@ -1390,8 +1403,8 @@
         </w:r>
       </w:hyperlink>
     </w:p>
-    <w:bookmarkEnd w:id="58"/>
-    <w:bookmarkStart w:id="59" w:name="lernos-toolbox"/>
+    <w:bookmarkEnd w:id="59"/>
+    <w:bookmarkStart w:id="60" w:name="lernos-toolbox"/>
     <w:p>
       <w:pPr>
         <w:pStyle w:val="Heading2"/>
@@ -1441,7 +1454,7 @@
         </w:numPr>
         <w:pStyle w:val="Compact"/>
       </w:pPr>
-      <w:hyperlink r:id="rId24">
+      <w:hyperlink r:id="rId25">
         <w:r>
           <w:rPr>
             <w:rStyle w:val="Hyperlink"/>
@@ -1458,7 +1471,7 @@
         </w:numPr>
         <w:pStyle w:val="Compact"/>
       </w:pPr>
-      <w:hyperlink r:id="rId25">
+      <w:hyperlink r:id="rId26">
         <w:r>
           <w:rPr>
             <w:rStyle w:val="Hyperlink"/>
@@ -1475,7 +1488,7 @@
         </w:numPr>
         <w:pStyle w:val="Compact"/>
       </w:pPr>
-      <w:hyperlink r:id="rId26">
+      <w:hyperlink r:id="rId27">
         <w:r>
           <w:rPr>
             <w:rStyle w:val="Hyperlink"/>
@@ -1492,7 +1505,7 @@
         </w:numPr>
         <w:pStyle w:val="Compact"/>
       </w:pPr>
-      <w:hyperlink r:id="rId27">
+      <w:hyperlink r:id="rId28">
         <w:r>
           <w:rPr>
             <w:rStyle w:val="Hyperlink"/>
@@ -1509,7 +1522,7 @@
         </w:numPr>
         <w:pStyle w:val="Compact"/>
       </w:pPr>
-      <w:hyperlink r:id="rId28">
+      <w:hyperlink r:id="rId29">
         <w:r>
           <w:rPr>
             <w:rStyle w:val="Hyperlink"/>
@@ -1526,7 +1539,7 @@
         </w:numPr>
         <w:pStyle w:val="Compact"/>
       </w:pPr>
-      <w:hyperlink r:id="rId29">
+      <w:hyperlink r:id="rId30">
         <w:r>
           <w:rPr>
             <w:rStyle w:val="Hyperlink"/>
@@ -1543,7 +1556,7 @@
         </w:numPr>
         <w:pStyle w:val="Compact"/>
       </w:pPr>
-      <w:hyperlink r:id="rId30">
+      <w:hyperlink r:id="rId31">
         <w:r>
           <w:rPr>
             <w:rStyle w:val="Hyperlink"/>
@@ -1560,7 +1573,7 @@
         </w:numPr>
         <w:pStyle w:val="Compact"/>
       </w:pPr>
-      <w:hyperlink r:id="rId31">
+      <w:hyperlink r:id="rId32">
         <w:r>
           <w:rPr>
             <w:rStyle w:val="Hyperlink"/>
@@ -1577,7 +1590,7 @@
         </w:numPr>
         <w:pStyle w:val="Compact"/>
       </w:pPr>
-      <w:hyperlink r:id="rId32">
+      <w:hyperlink r:id="rId33">
         <w:r>
           <w:rPr>
             <w:rStyle w:val="Hyperlink"/>
@@ -1594,7 +1607,7 @@
         </w:numPr>
         <w:pStyle w:val="Compact"/>
       </w:pPr>
-      <w:hyperlink r:id="rId33">
+      <w:hyperlink r:id="rId34">
         <w:r>
           <w:rPr>
             <w:rStyle w:val="Hyperlink"/>
@@ -1611,7 +1624,7 @@
         </w:numPr>
         <w:pStyle w:val="Compact"/>
       </w:pPr>
-      <w:hyperlink r:id="rId34">
+      <w:hyperlink r:id="rId35">
         <w:r>
           <w:rPr>
             <w:rStyle w:val="Hyperlink"/>
@@ -1620,8 +1633,8 @@
         </w:r>
       </w:hyperlink>
     </w:p>
-    <w:bookmarkEnd w:id="59"/>
-    <w:bookmarkStart w:id="61" w:name="einen-eigenen-leitfaden-erstellen"/>
+    <w:bookmarkEnd w:id="60"/>
+    <w:bookmarkStart w:id="62" w:name="einen-eigenen-leitfaden-erstellen"/>
     <w:p>
       <w:pPr>
         <w:pStyle w:val="Heading2"/>
@@ -1649,7 +1662,7 @@
       <w:r>
         <w:t xml:space="preserve"> </w:t>
       </w:r>
-      <w:hyperlink r:id="rId60">
+      <w:hyperlink r:id="rId61">
         <w:r>
           <w:rPr>
             <w:rStyle w:val="Hyperlink"/>
@@ -1664,9 +1677,9 @@
         <w:t xml:space="preserve">auf.</w:t>
       </w:r>
     </w:p>
-    <w:bookmarkEnd w:id="61"/>
     <w:bookmarkEnd w:id="62"/>
-    <w:bookmarkStart w:id="71" w:name="lernen-in-lerngruppen"/>
+    <w:bookmarkEnd w:id="63"/>
+    <w:bookmarkStart w:id="72" w:name="lernen-in-lerngruppen"/>
     <w:p>
       <w:pPr>
         <w:pStyle w:val="Heading1"/>
@@ -1694,7 +1707,7 @@
       <w:r>
         <w:t xml:space="preserve"> </w:t>
       </w:r>
-      <w:hyperlink r:id="rId63">
+      <w:hyperlink r:id="rId64">
         <w:r>
           <w:rPr>
             <w:rStyle w:val="Hyperlink"/>
@@ -1734,18 +1747,18 @@
           <wp:inline>
             <wp:extent cx="5334000" cy="2905512"/>
             <wp:effectExtent b="0" l="0" r="0" t="0"/>
-            <wp:docPr descr="Gruppe von Personen beim Lernen" title="" id="65" name="Picture"/>
+            <wp:docPr descr="Gruppe von Personen beim Lernen" title="" id="66" name="Picture"/>
             <a:graphic>
               <a:graphicData uri="http://schemas.openxmlformats.org/drawingml/2006/picture">
                 <pic:pic>
                   <pic:nvPicPr>
-                    <pic:cNvPr descr="./images/undraw_Engineering_team_a7n2.png" id="66" name="Picture"/>
+                    <pic:cNvPr descr="./images/undraw_Engineering_team_a7n2.png" id="67" name="Picture"/>
                     <pic:cNvPicPr>
                       <a:picLocks noChangeArrowheads="1" noChangeAspect="1"/>
                     </pic:cNvPicPr>
                   </pic:nvPicPr>
                   <pic:blipFill>
-                    <a:blip r:embed="rId64"/>
+                    <a:blip r:embed="rId65"/>
                     <a:stretch>
                       <a:fillRect/>
                     </a:stretch>
@@ -1864,7 +1877,7 @@
         <w:t xml:space="preserve">Treffen sind persönlich, virtuell und hybrid möglich</w:t>
       </w:r>
     </w:p>
-    <w:bookmarkStart w:id="68" w:name="woche-0-die-lerngruppe-startet"/>
+    <w:bookmarkStart w:id="69" w:name="woche-0-die-lerngruppe-startet"/>
     <w:p>
       <w:pPr>
         <w:pStyle w:val="Heading2"/>
@@ -2122,7 +2135,7 @@
       <w:r>
         <w:t xml:space="preserve"> </w:t>
       </w:r>
-      <w:hyperlink r:id="rId67">
+      <w:hyperlink r:id="rId68">
         <w:r>
           <w:rPr>
             <w:rStyle w:val="Hyperlink"/>
@@ -2134,8 +2147,8 @@
         <w:t xml:space="preserve">) in der Lerngruppe verwenden wollt. Stellt sicher, dass alle die Tools nutzen können und gut finden.</w:t>
       </w:r>
     </w:p>
-    <w:bookmarkEnd w:id="68"/>
-    <w:bookmarkStart w:id="70" w:name="X35878c343fc22f9ebfeaed1d2058c504f3f0c5e"/>
+    <w:bookmarkEnd w:id="69"/>
+    <w:bookmarkStart w:id="71" w:name="X35878c343fc22f9ebfeaed1d2058c504f3f0c5e"/>
     <w:p>
       <w:pPr>
         <w:pStyle w:val="Heading2"/>
@@ -3226,7 +3239,7 @@
       <w:r>
         <w:t xml:space="preserve"> </w:t>
       </w:r>
-      <w:hyperlink r:id="rId69">
+      <w:hyperlink r:id="rId70">
         <w:r>
           <w:rPr>
             <w:rStyle w:val="Hyperlink"/>
@@ -3331,9 +3344,9 @@
         <w:t xml:space="preserve">(Die Dauer wählt ihr)</w:t>
       </w:r>
     </w:p>
-    <w:bookmarkEnd w:id="70"/>
     <w:bookmarkEnd w:id="71"/>
-    <w:bookmarkStart w:id="85" w:name="lernos-unterstützen"/>
+    <w:bookmarkEnd w:id="72"/>
+    <w:bookmarkStart w:id="86" w:name="lernos-unterstützen"/>
     <w:p>
       <w:pPr>
         <w:pStyle w:val="Heading1"/>
@@ -3381,18 +3394,18 @@
           <wp:inline>
             <wp:extent cx="5334000" cy="4165129"/>
             <wp:effectExtent b="0" l="0" r="0" t="0"/>
-            <wp:docPr descr="Zwei Personen an einem Baum, der wächst" title="" id="73" name="Picture"/>
+            <wp:docPr descr="Zwei Personen an einem Baum, der wächst" title="" id="74" name="Picture"/>
             <a:graphic>
               <a:graphicData uri="http://schemas.openxmlformats.org/drawingml/2006/picture">
                 <pic:pic>
                   <pic:nvPicPr>
-                    <pic:cNvPr descr="./images/undraw_Waiting__for_you_ldha.png" id="74" name="Picture"/>
+                    <pic:cNvPr descr="./images/undraw_Waiting__for_you_ldha.png" id="75" name="Picture"/>
                     <pic:cNvPicPr>
                       <a:picLocks noChangeArrowheads="1" noChangeAspect="1"/>
                     </pic:cNvPicPr>
                   </pic:nvPicPr>
                   <pic:blipFill>
-                    <a:blip r:embed="rId72"/>
+                    <a:blip r:embed="rId73"/>
                     <a:stretch>
                       <a:fillRect/>
                     </a:stretch>
@@ -3427,7 +3440,7 @@
         <w:t xml:space="preserve">Zwei Personen an einem Baum, der wächst</w:t>
       </w:r>
     </w:p>
-    <w:bookmarkStart w:id="76" w:name="lernos-verwenden"/>
+    <w:bookmarkStart w:id="77" w:name="lernos-verwenden"/>
     <w:p>
       <w:pPr>
         <w:pStyle w:val="Heading2"/>
@@ -3467,7 +3480,7 @@
       <w:r>
         <w:t xml:space="preserve"> </w:t>
       </w:r>
-      <w:hyperlink r:id="rId75">
+      <w:hyperlink r:id="rId76">
         <w:r>
           <w:rPr>
             <w:rStyle w:val="Hyperlink"/>
@@ -3520,7 +3533,7 @@
       <w:r>
         <w:t xml:space="preserve"> </w:t>
       </w:r>
-      <w:hyperlink r:id="rId40">
+      <w:hyperlink r:id="rId41">
         <w:r>
           <w:rPr>
             <w:rStyle w:val="Hyperlink"/>
@@ -3544,8 +3557,8 @@
         <w:t xml:space="preserve">Stop talking, start doing! :-)</w:t>
       </w:r>
     </w:p>
-    <w:bookmarkEnd w:id="76"/>
-    <w:bookmarkStart w:id="84" w:name="lernos-supporter-werden"/>
+    <w:bookmarkEnd w:id="77"/>
+    <w:bookmarkStart w:id="85" w:name="lernos-supporter-werden"/>
     <w:p>
       <w:pPr>
         <w:pStyle w:val="Heading2"/>
@@ -3579,7 +3592,7 @@
         </w:numPr>
         <w:pStyle w:val="Compact"/>
       </w:pPr>
-      <w:hyperlink r:id="rId77">
+      <w:hyperlink r:id="rId78">
         <w:r>
           <w:rPr>
             <w:rStyle w:val="Hyperlink"/>
@@ -3596,7 +3609,7 @@
         </w:numPr>
         <w:pStyle w:val="Compact"/>
       </w:pPr>
-      <w:hyperlink r:id="rId78">
+      <w:hyperlink r:id="rId79">
         <w:r>
           <w:rPr>
             <w:rStyle w:val="Hyperlink"/>
@@ -3613,7 +3626,7 @@
         </w:numPr>
         <w:pStyle w:val="Compact"/>
       </w:pPr>
-      <w:hyperlink r:id="rId79">
+      <w:hyperlink r:id="rId80">
         <w:r>
           <w:rPr>
             <w:rStyle w:val="Hyperlink"/>
@@ -3630,7 +3643,7 @@
         </w:numPr>
         <w:pStyle w:val="Compact"/>
       </w:pPr>
-      <w:hyperlink r:id="rId80">
+      <w:hyperlink r:id="rId81">
         <w:r>
           <w:rPr>
             <w:rStyle w:val="Hyperlink"/>
@@ -3647,7 +3660,7 @@
         </w:numPr>
         <w:pStyle w:val="Compact"/>
       </w:pPr>
-      <w:hyperlink r:id="rId81">
+      <w:hyperlink r:id="rId82">
         <w:r>
           <w:rPr>
             <w:rStyle w:val="Hyperlink"/>
@@ -3664,7 +3677,7 @@
         </w:numPr>
         <w:pStyle w:val="Compact"/>
       </w:pPr>
-      <w:hyperlink r:id="rId82">
+      <w:hyperlink r:id="rId83">
         <w:r>
           <w:rPr>
             <w:rStyle w:val="Hyperlink"/>
@@ -3683,7 +3696,7 @@
       <w:r>
         <w:t xml:space="preserve"> </w:t>
       </w:r>
-      <w:hyperlink r:id="rId83">
+      <w:hyperlink r:id="rId84">
         <w:r>
           <w:rPr>
             <w:rStyle w:val="Hyperlink"/>
@@ -3695,9 +3708,9 @@
         <w:t xml:space="preserve">.</w:t>
       </w:r>
     </w:p>
-    <w:bookmarkEnd w:id="84"/>
     <w:bookmarkEnd w:id="85"/>
-    <w:bookmarkStart w:id="131" w:name="publikationen"/>
+    <w:bookmarkEnd w:id="86"/>
+    <w:bookmarkStart w:id="132" w:name="publikationen"/>
     <w:p>
       <w:pPr>
         <w:pStyle w:val="Heading1"/>
@@ -3745,18 +3758,18 @@
           <wp:inline>
             <wp:extent cx="5334000" cy="2752047"/>
             <wp:effectExtent b="0" l="0" r="0" t="0"/>
-            <wp:docPr descr="Personen vor einer Webseite" title="" id="87" name="Picture"/>
+            <wp:docPr descr="Personen vor einer Webseite" title="" id="88" name="Picture"/>
             <a:graphic>
               <a:graphicData uri="http://schemas.openxmlformats.org/drawingml/2006/picture">
                 <pic:pic>
                   <pic:nvPicPr>
-                    <pic:cNvPr descr="./images/undraw_Blogging_re_kl0d.png" id="88" name="Picture"/>
+                    <pic:cNvPr descr="./images/undraw_Blogging_re_kl0d.png" id="89" name="Picture"/>
                     <pic:cNvPicPr>
                       <a:picLocks noChangeArrowheads="1" noChangeAspect="1"/>
                     </pic:cNvPicPr>
                   </pic:nvPicPr>
                   <pic:blipFill>
-                    <a:blip r:embed="rId86"/>
+                    <a:blip r:embed="rId87"/>
                     <a:stretch>
                       <a:fillRect/>
                     </a:stretch>
@@ -3791,7 +3804,7 @@
         <w:t xml:space="preserve">Personen vor einer Webseite</w:t>
       </w:r>
     </w:p>
-    <w:bookmarkStart w:id="100" w:name="section"/>
+    <w:bookmarkStart w:id="101" w:name="section"/>
     <w:p>
       <w:pPr>
         <w:pStyle w:val="Heading2"/>
@@ -3823,7 +3836,7 @@
       <w:r>
         <w:t xml:space="preserve"> </w:t>
       </w:r>
-      <w:hyperlink r:id="rId89">
+      <w:hyperlink r:id="rId90">
         <w:r>
           <w:rPr>
             <w:rStyle w:val="Hyperlink"/>
@@ -3852,7 +3865,7 @@
       <w:r>
         <w:t xml:space="preserve"> </w:t>
       </w:r>
-      <w:hyperlink r:id="rId90">
+      <w:hyperlink r:id="rId91">
         <w:r>
           <w:rPr>
             <w:rStyle w:val="Hyperlink"/>
@@ -3881,7 +3894,7 @@
       <w:r>
         <w:t xml:space="preserve"> </w:t>
       </w:r>
-      <w:hyperlink r:id="rId91">
+      <w:hyperlink r:id="rId92">
         <w:r>
           <w:rPr>
             <w:rStyle w:val="Hyperlink"/>
@@ -3925,7 +3938,7 @@
       <w:r>
         <w:t xml:space="preserve">vom 05.-06.07.2022 auf der Kaiserburg Nürnberg und online (</w:t>
       </w:r>
-      <w:hyperlink r:id="rId92">
+      <w:hyperlink r:id="rId93">
         <w:r>
           <w:rPr>
             <w:rStyle w:val="Hyperlink"/>
@@ -3939,7 +3952,7 @@
       <w:r>
         <w:t xml:space="preserve"> </w:t>
       </w:r>
-      <w:hyperlink r:id="rId93">
+      <w:hyperlink r:id="rId94">
         <w:r>
           <w:rPr>
             <w:rStyle w:val="Hyperlink"/>
@@ -3965,7 +3978,7 @@
       <w:r>
         <w:t xml:space="preserve"> </w:t>
       </w:r>
-      <w:hyperlink r:id="rId94">
+      <w:hyperlink r:id="rId95">
         <w:r>
           <w:rPr>
             <w:rStyle w:val="Hyperlink"/>
@@ -3994,7 +4007,7 @@
       <w:r>
         <w:t xml:space="preserve"> </w:t>
       </w:r>
-      <w:hyperlink r:id="rId95">
+      <w:hyperlink r:id="rId96">
         <w:r>
           <w:rPr>
             <w:rStyle w:val="Hyperlink"/>
@@ -4023,7 +4036,7 @@
       <w:r>
         <w:t xml:space="preserve"> </w:t>
       </w:r>
-      <w:hyperlink r:id="rId96">
+      <w:hyperlink r:id="rId97">
         <w:r>
           <w:rPr>
             <w:rStyle w:val="Hyperlink"/>
@@ -4046,7 +4059,7 @@
       <w:r>
         <w:t xml:space="preserve"> </w:t>
       </w:r>
-      <w:hyperlink r:id="rId97">
+      <w:hyperlink r:id="rId98">
         <w:r>
           <w:rPr>
             <w:rStyle w:val="Hyperlink"/>
@@ -4075,7 +4088,7 @@
       <w:r>
         <w:t xml:space="preserve"> </w:t>
       </w:r>
-      <w:hyperlink r:id="rId98">
+      <w:hyperlink r:id="rId99">
         <w:r>
           <w:rPr>
             <w:rStyle w:val="Hyperlink"/>
@@ -4104,7 +4117,7 @@
       <w:r>
         <w:t xml:space="preserve"> </w:t>
       </w:r>
-      <w:hyperlink r:id="rId99">
+      <w:hyperlink r:id="rId100">
         <w:r>
           <w:rPr>
             <w:rStyle w:val="Hyperlink"/>
@@ -4119,8 +4132,8 @@
         <w:t xml:space="preserve">vom 13.01.2022</w:t>
       </w:r>
     </w:p>
-    <w:bookmarkEnd w:id="100"/>
-    <w:bookmarkStart w:id="106" w:name="section-1"/>
+    <w:bookmarkEnd w:id="101"/>
+    <w:bookmarkStart w:id="107" w:name="section-1"/>
     <w:p>
       <w:pPr>
         <w:pStyle w:val="Heading2"/>
@@ -4146,7 +4159,7 @@
         </w:numPr>
         <w:pStyle w:val="Compact"/>
       </w:pPr>
-      <w:hyperlink r:id="rId101">
+      <w:hyperlink r:id="rId102">
         <w:r>
           <w:rPr>
             <w:rStyle w:val="Hyperlink"/>
@@ -4175,7 +4188,7 @@
       <w:r>
         <w:t xml:space="preserve"> </w:t>
       </w:r>
-      <w:hyperlink r:id="rId102">
+      <w:hyperlink r:id="rId103">
         <w:r>
           <w:rPr>
             <w:rStyle w:val="Hyperlink"/>
@@ -4204,7 +4217,7 @@
       <w:r>
         <w:t xml:space="preserve"> </w:t>
       </w:r>
-      <w:hyperlink r:id="rId103">
+      <w:hyperlink r:id="rId104">
         <w:r>
           <w:rPr>
             <w:rStyle w:val="Hyperlink"/>
@@ -4248,7 +4261,7 @@
       <w:r>
         <w:t xml:space="preserve">vom 24.-25.06.2021 online (</w:t>
       </w:r>
-      <w:hyperlink r:id="rId104">
+      <w:hyperlink r:id="rId105">
         <w:r>
           <w:rPr>
             <w:rStyle w:val="Hyperlink"/>
@@ -4262,7 +4275,7 @@
       <w:r>
         <w:t xml:space="preserve"> </w:t>
       </w:r>
-      <w:hyperlink r:id="rId105">
+      <w:hyperlink r:id="rId106">
         <w:r>
           <w:rPr>
             <w:rStyle w:val="Hyperlink"/>
@@ -4274,8 +4287,8 @@
         <w:t xml:space="preserve">)</w:t>
       </w:r>
     </w:p>
-    <w:bookmarkEnd w:id="106"/>
-    <w:bookmarkStart w:id="114" w:name="section-2"/>
+    <w:bookmarkEnd w:id="107"/>
+    <w:bookmarkStart w:id="115" w:name="section-2"/>
     <w:p>
       <w:pPr>
         <w:pStyle w:val="Heading2"/>
@@ -4304,7 +4317,7 @@
       <w:r>
         <w:t xml:space="preserve">Podcast </w:t>
       </w:r>
-      <w:hyperlink r:id="rId107">
+      <w:hyperlink r:id="rId108">
         <w:r>
           <w:rPr>
             <w:rStyle w:val="Hyperlink"/>
@@ -4330,7 +4343,7 @@
       <w:r>
         <w:t xml:space="preserve"> </w:t>
       </w:r>
-      <w:hyperlink r:id="rId108">
+      <w:hyperlink r:id="rId109">
         <w:r>
           <w:rPr>
             <w:rStyle w:val="Hyperlink"/>
@@ -4359,7 +4372,7 @@
       <w:r>
         <w:t xml:space="preserve"> </w:t>
       </w:r>
-      <w:hyperlink r:id="rId109">
+      <w:hyperlink r:id="rId110">
         <w:r>
           <w:rPr>
             <w:rStyle w:val="Hyperlink"/>
@@ -4382,7 +4395,7 @@
         </w:numPr>
         <w:pStyle w:val="Compact"/>
       </w:pPr>
-      <w:hyperlink r:id="rId110">
+      <w:hyperlink r:id="rId111">
         <w:r>
           <w:rPr>
             <w:rStyle w:val="Hyperlink"/>
@@ -4408,7 +4421,7 @@
       <w:r>
         <w:t xml:space="preserve">Vortrag </w:t>
       </w:r>
-      <w:hyperlink r:id="rId111">
+      <w:hyperlink r:id="rId112">
         <w:r>
           <w:rPr>
             <w:rStyle w:val="Hyperlink"/>
@@ -4437,7 +4450,7 @@
       <w:r>
         <w:t xml:space="preserve"> </w:t>
       </w:r>
-      <w:hyperlink r:id="rId112">
+      <w:hyperlink r:id="rId113">
         <w:r>
           <w:rPr>
             <w:rStyle w:val="Hyperlink"/>
@@ -4460,7 +4473,7 @@
       <w:r>
         <w:t xml:space="preserve"> </w:t>
       </w:r>
-      <w:hyperlink r:id="rId113">
+      <w:hyperlink r:id="rId114">
         <w:r>
           <w:rPr>
             <w:rStyle w:val="Hyperlink"/>
@@ -4475,8 +4488,8 @@
         <w:t xml:space="preserve">vom 20.02.2022</w:t>
       </w:r>
     </w:p>
-    <w:bookmarkEnd w:id="114"/>
-    <w:bookmarkStart w:id="120" w:name="section-3"/>
+    <w:bookmarkEnd w:id="115"/>
+    <w:bookmarkStart w:id="121" w:name="section-3"/>
     <w:p>
       <w:pPr>
         <w:pStyle w:val="Heading2"/>
@@ -4508,7 +4521,7 @@
       <w:r>
         <w:t xml:space="preserve"> </w:t>
       </w:r>
-      <w:hyperlink r:id="rId115">
+      <w:hyperlink r:id="rId116">
         <w:r>
           <w:rPr>
             <w:rStyle w:val="Hyperlink"/>
@@ -4534,7 +4547,7 @@
       <w:r>
         <w:t xml:space="preserve">Blog </w:t>
       </w:r>
-      <w:hyperlink r:id="rId116">
+      <w:hyperlink r:id="rId117">
         <w:r>
           <w:rPr>
             <w:rStyle w:val="Hyperlink"/>
@@ -4557,7 +4570,7 @@
       <w:r>
         <w:t xml:space="preserve"> </w:t>
       </w:r>
-      <w:hyperlink r:id="rId117">
+      <w:hyperlink r:id="rId118">
         <w:r>
           <w:rPr>
             <w:rStyle w:val="Hyperlink"/>
@@ -4592,7 +4605,7 @@
         </w:numPr>
         <w:pStyle w:val="Compact"/>
       </w:pPr>
-      <w:hyperlink r:id="rId118">
+      <w:hyperlink r:id="rId119">
         <w:r>
           <w:rPr>
             <w:rStyle w:val="Hyperlink"/>
@@ -4628,7 +4641,7 @@
       <w:r>
         <w:t xml:space="preserve"> von Simon Dückert in </w:t>
       </w:r>
-      <w:hyperlink r:id="rId119">
+      <w:hyperlink r:id="rId120">
         <w:r>
           <w:rPr>
             <w:rStyle w:val="Hyperlink"/>
@@ -4637,8 +4650,8 @@
         </w:r>
       </w:hyperlink>
     </w:p>
-    <w:bookmarkEnd w:id="120"/>
-    <w:bookmarkStart w:id="125" w:name="section-4"/>
+    <w:bookmarkEnd w:id="121"/>
+    <w:bookmarkStart w:id="126" w:name="section-4"/>
     <w:p>
       <w:pPr>
         <w:pStyle w:val="Heading2"/>
@@ -4667,7 +4680,7 @@
       <w:r>
         <w:t xml:space="preserve">Vortrag </w:t>
       </w:r>
-      <w:hyperlink r:id="rId121">
+      <w:hyperlink r:id="rId122">
         <w:r>
           <w:rPr>
             <w:rStyle w:val="Hyperlink"/>
@@ -4690,7 +4703,7 @@
         </w:numPr>
         <w:pStyle w:val="Compact"/>
       </w:pPr>
-      <w:hyperlink r:id="rId122">
+      <w:hyperlink r:id="rId123">
         <w:r>
           <w:rPr>
             <w:rStyle w:val="Hyperlink"/>
@@ -4719,7 +4732,7 @@
       <w:r>
         <w:t xml:space="preserve"> </w:t>
       </w:r>
-      <w:hyperlink r:id="rId123">
+      <w:hyperlink r:id="rId124">
         <w:r>
           <w:rPr>
             <w:rStyle w:val="Hyperlink"/>
@@ -4745,7 +4758,7 @@
       <w:r>
         <w:t xml:space="preserve">Vortrag </w:t>
       </w:r>
-      <w:hyperlink r:id="rId124">
+      <w:hyperlink r:id="rId125">
         <w:r>
           <w:rPr>
             <w:rStyle w:val="Hyperlink"/>
@@ -4760,8 +4773,8 @@
         <w:t xml:space="preserve">am 22.06.2018 auf der KnowTouch in Nürnberg</w:t>
       </w:r>
     </w:p>
-    <w:bookmarkEnd w:id="125"/>
-    <w:bookmarkStart w:id="127" w:name="section-5"/>
+    <w:bookmarkEnd w:id="126"/>
+    <w:bookmarkStart w:id="128" w:name="section-5"/>
     <w:p>
       <w:pPr>
         <w:pStyle w:val="Heading2"/>
@@ -4793,7 +4806,7 @@
       <w:r>
         <w:t xml:space="preserve"> </w:t>
       </w:r>
-      <w:hyperlink r:id="rId126">
+      <w:hyperlink r:id="rId127">
         <w:r>
           <w:rPr>
             <w:rStyle w:val="Hyperlink"/>
@@ -4808,8 +4821,8 @@
         <w:t xml:space="preserve">auf dem Corporate Learning Camp am 29.09.2017 in Frankfurt</w:t>
       </w:r>
     </w:p>
-    <w:bookmarkEnd w:id="127"/>
-    <w:bookmarkStart w:id="130" w:name="section-6"/>
+    <w:bookmarkEnd w:id="128"/>
+    <w:bookmarkStart w:id="131" w:name="section-6"/>
     <w:p>
       <w:pPr>
         <w:pStyle w:val="Heading2"/>
@@ -4840,7 +4853,7 @@
       <w:r>
         <w:t xml:space="preserve"> </w:t>
       </w:r>
-      <w:hyperlink r:id="rId128">
+      <w:hyperlink r:id="rId129">
         <w:r>
           <w:rPr>
             <w:rStyle w:val="Hyperlink"/>
@@ -4862,7 +4875,7 @@
           <w:numId w:val="1027"/>
         </w:numPr>
       </w:pPr>
-      <w:hyperlink r:id="rId129">
+      <w:hyperlink r:id="rId130">
         <w:r>
           <w:rPr>
             <w:rStyle w:val="Hyperlink"/>
@@ -4893,9 +4906,9 @@
         <w:t xml:space="preserve">in der Cogneon Akademie in Nürnberg</w:t>
       </w:r>
     </w:p>
-    <w:bookmarkEnd w:id="130"/>
     <w:bookmarkEnd w:id="131"/>
-    <w:bookmarkStart w:id="148" w:name="lernos-faq"/>
+    <w:bookmarkEnd w:id="132"/>
+    <w:bookmarkStart w:id="149" w:name="lernos-faq"/>
     <w:p>
       <w:pPr>
         <w:pStyle w:val="Heading1"/>
@@ -4943,18 +4956,18 @@
           <wp:inline>
             <wp:extent cx="5334000" cy="3467449"/>
             <wp:effectExtent b="0" l="0" r="0" t="0"/>
-            <wp:docPr descr="Figuren mit Fragezeichen" title="" id="133" name="Picture"/>
+            <wp:docPr descr="Figuren mit Fragezeichen" title="" id="134" name="Picture"/>
             <a:graphic>
               <a:graphicData uri="http://schemas.openxmlformats.org/drawingml/2006/picture">
                 <pic:pic>
                   <pic:nvPicPr>
-                    <pic:cNvPr descr="./images/undraw_Faq_re_31cw.png" id="134" name="Picture"/>
+                    <pic:cNvPr descr="./images/undraw_Faq_re_31cw.png" id="135" name="Picture"/>
                     <pic:cNvPicPr>
                       <a:picLocks noChangeArrowheads="1" noChangeAspect="1"/>
                     </pic:cNvPicPr>
                   </pic:nvPicPr>
                   <pic:blipFill>
-                    <a:blip r:embed="rId132"/>
+                    <a:blip r:embed="rId133"/>
                     <a:stretch>
                       <a:fillRect/>
                     </a:stretch>
@@ -5011,7 +5024,7 @@
       <w:r>
         <w:t xml:space="preserve"> </w:t>
       </w:r>
-      <w:hyperlink r:id="rId135">
+      <w:hyperlink r:id="rId136">
         <w:r>
           <w:rPr>
             <w:rStyle w:val="Hyperlink"/>
@@ -5028,7 +5041,7 @@
       <w:r>
         <w:t xml:space="preserve"> </w:t>
       </w:r>
-      <w:hyperlink r:id="rId136">
+      <w:hyperlink r:id="rId137">
         <w:r>
           <w:rPr>
             <w:rStyle w:val="Hyperlink"/>
@@ -5045,7 +5058,7 @@
       <w:r>
         <w:t xml:space="preserve"> </w:t>
       </w:r>
-      <w:hyperlink r:id="rId137">
+      <w:hyperlink r:id="rId138">
         <w:r>
           <w:rPr>
             <w:rStyle w:val="Hyperlink"/>
@@ -5112,7 +5125,7 @@
       <w:r>
         <w:t xml:space="preserve"> </w:t>
       </w:r>
-      <w:hyperlink r:id="rId138">
+      <w:hyperlink r:id="rId139">
         <w:r>
           <w:rPr>
             <w:rStyle w:val="Hyperlink"/>
@@ -5129,7 +5142,7 @@
       <w:r>
         <w:t xml:space="preserve"> </w:t>
       </w:r>
-      <w:hyperlink r:id="rId139">
+      <w:hyperlink r:id="rId140">
         <w:r>
           <w:rPr>
             <w:rStyle w:val="Hyperlink"/>
@@ -5146,7 +5159,7 @@
       <w:r>
         <w:t xml:space="preserve"> </w:t>
       </w:r>
-      <w:hyperlink r:id="rId140">
+      <w:hyperlink r:id="rId141">
         <w:r>
           <w:rPr>
             <w:rStyle w:val="Hyperlink"/>
@@ -5220,7 +5233,7 @@
       <w:r>
         <w:t xml:space="preserve"> </w:t>
       </w:r>
-      <w:hyperlink r:id="rId116">
+      <w:hyperlink r:id="rId117">
         <w:r>
           <w:rPr>
             <w:rStyle w:val="Hyperlink"/>
@@ -5287,7 +5300,7 @@
       <w:r>
         <w:t xml:space="preserve"> </w:t>
       </w:r>
-      <w:hyperlink r:id="rId141">
+      <w:hyperlink r:id="rId142">
         <w:r>
           <w:rPr>
             <w:rStyle w:val="Hyperlink"/>
@@ -5298,7 +5311,7 @@
       <w:r>
         <w:t xml:space="preserve">, dessen Quellcode jeder verwenden kann. Darauf aufbauende Produkte müssen aber einen anderen Namen haben (</w:t>
       </w:r>
-      <w:hyperlink r:id="rId142">
+      <w:hyperlink r:id="rId143">
         <w:r>
           <w:rPr>
             <w:rStyle w:val="Hyperlink"/>
@@ -5312,7 +5325,7 @@
       <w:r>
         <w:t xml:space="preserve"> </w:t>
       </w:r>
-      <w:hyperlink r:id="rId143">
+      <w:hyperlink r:id="rId144">
         <w:r>
           <w:rPr>
             <w:rStyle w:val="Hyperlink"/>
@@ -5326,7 +5339,7 @@
       <w:r>
         <w:t xml:space="preserve"> </w:t>
       </w:r>
-      <w:hyperlink r:id="rId144">
+      <w:hyperlink r:id="rId145">
         <w:r>
           <w:rPr>
             <w:rStyle w:val="Hyperlink"/>
@@ -5340,7 +5353,7 @@
       <w:r>
         <w:t xml:space="preserve"> </w:t>
       </w:r>
-      <w:hyperlink r:id="rId145">
+      <w:hyperlink r:id="rId146">
         <w:r>
           <w:rPr>
             <w:rStyle w:val="Hyperlink"/>
@@ -5354,7 +5367,7 @@
       <w:r>
         <w:t xml:space="preserve"> </w:t>
       </w:r>
-      <w:hyperlink r:id="rId146">
+      <w:hyperlink r:id="rId147">
         <w:r>
           <w:rPr>
             <w:rStyle w:val="Hyperlink"/>
@@ -5386,7 +5399,7 @@
       <w:r>
         <w:t xml:space="preserve"> </w:t>
       </w:r>
-      <w:hyperlink r:id="rId147">
+      <w:hyperlink r:id="rId148">
         <w:r>
           <w:rPr>
             <w:rStyle w:val="Hyperlink"/>
@@ -5403,7 +5416,7 @@
       <w:r>
         <w:t xml:space="preserve"> </w:t>
       </w:r>
-      <w:hyperlink r:id="rId60">
+      <w:hyperlink r:id="rId61">
         <w:r>
           <w:rPr>
             <w:rStyle w:val="Hyperlink"/>
@@ -5418,7 +5431,7 @@
         <w:t xml:space="preserve">auf.</w:t>
       </w:r>
     </w:p>
-    <w:bookmarkEnd w:id="148"/>
+    <w:bookmarkEnd w:id="149"/>
     <w:sectPr/>
   </w:body>
 </w:document>

</xml_diff>

<commit_message>
CTA for community added
</commit_message>
<xml_diff>
--- a/de/lernOS-Website-de.docx
+++ b/de/lernOS-Website-de.docx
@@ -114,7 +114,7 @@
         </w:p>
       </w:sdtContent>
     </w:sdt>
-    <w:bookmarkStart w:id="53" w:name="willkommen-bei-lernos"/>
+    <w:bookmarkStart w:id="54" w:name="willkommen-bei-lernos"/>
     <w:p>
       <w:pPr>
         <w:pStyle w:val="Heading1"/>
@@ -250,6 +250,17 @@
           <w:rPr>
             <w:rStyle w:val="Hyperlink"/>
           </w:rPr>
+          <w:t xml:space="preserve">CONNECT Community</w:t>
+        </w:r>
+      </w:hyperlink>
+      <w:r>
+        <w:t xml:space="preserve"> </w:t>
+      </w:r>
+      <w:hyperlink r:id="rId23">
+        <w:r>
+          <w:rPr>
+            <w:rStyle w:val="Hyperlink"/>
+          </w:rPr>
           <w:t xml:space="preserve">KCLO Newsletter auf LinkedIn</w:t>
         </w:r>
       </w:hyperlink>
@@ -282,7 +293,7 @@
       <w:r>
         <w:t xml:space="preserve"> </w:t>
       </w:r>
-      <w:hyperlink r:id="rId23">
+      <w:hyperlink r:id="rId24">
         <w:r>
           <w:rPr>
             <w:rStyle w:val="Hyperlink"/>
@@ -299,203 +310,670 @@
       <w:r>
         <w:t xml:space="preserve"> </w:t>
       </w:r>
+      <w:hyperlink r:id="rId25">
+        <w:r>
+          <w:rPr>
+            <w:rStyle w:val="Hyperlink"/>
+          </w:rPr>
+          <w:t xml:space="preserve">lernOS für Organisationen</w:t>
+        </w:r>
+      </w:hyperlink>
+      <w:r>
+        <w:t xml:space="preserve"> </w:t>
+      </w:r>
+      <w:r>
+        <w:t xml:space="preserve">1.</w:t>
+      </w:r>
+      <w:r>
+        <w:t xml:space="preserve"> </w:t>
+      </w:r>
+      <w:hyperlink r:id="rId26">
+        <w:r>
+          <w:rPr>
+            <w:rStyle w:val="Hyperlink"/>
+          </w:rPr>
+          <w:t xml:space="preserve">lernOS Achtsamkeit</w:t>
+        </w:r>
+      </w:hyperlink>
+      <w:r>
+        <w:t xml:space="preserve"> </w:t>
+      </w:r>
+      <w:r>
+        <w:t xml:space="preserve">1.</w:t>
+      </w:r>
+      <w:r>
+        <w:t xml:space="preserve"> </w:t>
+      </w:r>
+      <w:hyperlink r:id="rId27">
+        <w:r>
+          <w:rPr>
+            <w:rStyle w:val="Hyperlink"/>
+          </w:rPr>
+          <w:t xml:space="preserve">lernOS BarCamp</w:t>
+        </w:r>
+      </w:hyperlink>
+      <w:r>
+        <w:t xml:space="preserve"> </w:t>
+      </w:r>
+      <w:r>
+        <w:t xml:space="preserve">1.</w:t>
+      </w:r>
+      <w:r>
+        <w:t xml:space="preserve"> </w:t>
+      </w:r>
+      <w:hyperlink r:id="rId28">
+        <w:r>
+          <w:rPr>
+            <w:rStyle w:val="Hyperlink"/>
+          </w:rPr>
+          <w:t xml:space="preserve">lernOS Community Management</w:t>
+        </w:r>
+      </w:hyperlink>
+      <w:r>
+        <w:t xml:space="preserve"> </w:t>
+      </w:r>
+      <w:r>
+        <w:t xml:space="preserve">1.</w:t>
+      </w:r>
+      <w:r>
+        <w:t xml:space="preserve"> </w:t>
+      </w:r>
+      <w:hyperlink r:id="rId29">
+        <w:r>
+          <w:rPr>
+            <w:rStyle w:val="Hyperlink"/>
+          </w:rPr>
+          <w:t xml:space="preserve">lernOS Content Curation</w:t>
+        </w:r>
+      </w:hyperlink>
+      <w:r>
+        <w:t xml:space="preserve"> </w:t>
+      </w:r>
+      <w:r>
+        <w:t xml:space="preserve">1.</w:t>
+      </w:r>
+      <w:r>
+        <w:t xml:space="preserve"> </w:t>
+      </w:r>
+      <w:hyperlink r:id="rId30">
+        <w:r>
+          <w:rPr>
+            <w:rStyle w:val="Hyperlink"/>
+          </w:rPr>
+          <w:t xml:space="preserve">lernOS Digitale Zusammenarbeit</w:t>
+        </w:r>
+      </w:hyperlink>
+      <w:r>
+        <w:t xml:space="preserve"> </w:t>
+      </w:r>
+      <w:r>
+        <w:t xml:space="preserve">1.</w:t>
+      </w:r>
+      <w:r>
+        <w:t xml:space="preserve"> </w:t>
+      </w:r>
+      <w:hyperlink r:id="rId31">
+        <w:r>
+          <w:rPr>
+            <w:rStyle w:val="Hyperlink"/>
+          </w:rPr>
+          <w:t xml:space="preserve">lernOS Diversity &amp; Inclusion</w:t>
+        </w:r>
+      </w:hyperlink>
+      <w:r>
+        <w:t xml:space="preserve"> </w:t>
+      </w:r>
+      <w:r>
+        <w:t xml:space="preserve">1.</w:t>
+      </w:r>
+      <w:r>
+        <w:t xml:space="preserve"> </w:t>
+      </w:r>
+      <w:hyperlink r:id="rId32">
+        <w:r>
+          <w:rPr>
+            <w:rStyle w:val="Hyperlink"/>
+          </w:rPr>
+          <w:t xml:space="preserve">lernOS ePortfolio</w:t>
+        </w:r>
+      </w:hyperlink>
+      <w:r>
+        <w:t xml:space="preserve"> </w:t>
+      </w:r>
+      <w:r>
+        <w:t xml:space="preserve">1.</w:t>
+      </w:r>
+      <w:r>
+        <w:t xml:space="preserve"> </w:t>
+      </w:r>
+      <w:hyperlink r:id="rId33">
+        <w:r>
+          <w:rPr>
+            <w:rStyle w:val="Hyperlink"/>
+          </w:rPr>
+          <w:t xml:space="preserve">lernOS Expert Debriefing</w:t>
+        </w:r>
+      </w:hyperlink>
+      <w:r>
+        <w:t xml:space="preserve"> </w:t>
+      </w:r>
+      <w:r>
+        <w:t xml:space="preserve">1.</w:t>
+      </w:r>
+      <w:r>
+        <w:t xml:space="preserve"> </w:t>
+      </w:r>
+      <w:hyperlink r:id="rId34">
+        <w:r>
+          <w:rPr>
+            <w:rStyle w:val="Hyperlink"/>
+          </w:rPr>
+          <w:t xml:space="preserve">lernOS Podcasting</w:t>
+        </w:r>
+      </w:hyperlink>
+      <w:r>
+        <w:t xml:space="preserve"> </w:t>
+      </w:r>
+      <w:r>
+        <w:t xml:space="preserve">1.</w:t>
+      </w:r>
+      <w:r>
+        <w:t xml:space="preserve"> </w:t>
+      </w:r>
+      <w:hyperlink r:id="rId35">
+        <w:r>
+          <w:rPr>
+            <w:rStyle w:val="Hyperlink"/>
+          </w:rPr>
+          <w:t xml:space="preserve">lernOS Prozessmodellierung</w:t>
+        </w:r>
+      </w:hyperlink>
+      <w:r>
+        <w:t xml:space="preserve"> </w:t>
+      </w:r>
+      <w:r>
+        <w:t xml:space="preserve">1.</w:t>
+      </w:r>
+      <w:r>
+        <w:t xml:space="preserve"> </w:t>
+      </w:r>
+      <w:hyperlink r:id="rId36">
+        <w:r>
+          <w:rPr>
+            <w:rStyle w:val="Hyperlink"/>
+          </w:rPr>
+          <w:t xml:space="preserve">lernOS Sketchnoting</w:t>
+        </w:r>
+      </w:hyperlink>
+    </w:p>
+    <w:bookmarkStart w:id="38" w:name="why---warum-braucht-es-lernos"/>
+    <w:p>
+      <w:pPr>
+        <w:pStyle w:val="Heading2"/>
+      </w:pPr>
+      <w:r>
+        <w:rPr>
+          <w:rStyle w:val="SectionNumber"/>
+        </w:rPr>
+        <w:t xml:space="preserve">1.1</w:t>
+      </w:r>
+      <w:r>
+        <w:tab/>
+      </w:r>
+      <w:r>
+        <w:t xml:space="preserve">WHY - Warum braucht es lernOS?</w:t>
+      </w:r>
+    </w:p>
+    <w:p>
+      <w:pPr>
+        <w:pStyle w:val="FirstParagraph"/>
+      </w:pPr>
+      <w:r>
+        <w:rPr>
+          <w:bCs/>
+          <w:b/>
+        </w:rPr>
+        <w:t xml:space="preserve">Ständige Veränderung</w:t>
+      </w:r>
+      <w:r>
+        <w:t xml:space="preserve"> </w:t>
+      </w:r>
+      <w:r>
+        <w:t xml:space="preserve">und unser</w:t>
+      </w:r>
+      <w:r>
+        <w:t xml:space="preserve"> </w:t>
+      </w:r>
+      <w:r>
+        <w:rPr>
+          <w:bCs/>
+          <w:b/>
+        </w:rPr>
+        <w:t xml:space="preserve">zukünftiges Wohlergehen</w:t>
+      </w:r>
+      <w:r>
+        <w:t xml:space="preserve"> </w:t>
+      </w:r>
+      <w:r>
+        <w:t xml:space="preserve">erfordern</w:t>
+      </w:r>
+      <w:r>
+        <w:t xml:space="preserve"> </w:t>
+      </w:r>
+      <w:r>
+        <w:rPr>
+          <w:bCs/>
+          <w:b/>
+        </w:rPr>
+        <w:t xml:space="preserve">kontinuierliches, selbstorganisiertes Lernen</w:t>
+      </w:r>
+      <w:r>
+        <w:t xml:space="preserve"> </w:t>
+      </w:r>
+      <w:r>
+        <w:t xml:space="preserve">(s.a.</w:t>
+      </w:r>
+      <w:r>
+        <w:t xml:space="preserve"> </w:t>
+      </w:r>
+      <w:hyperlink r:id="rId37">
+        <w:r>
+          <w:rPr>
+            <w:rStyle w:val="Hyperlink"/>
+          </w:rPr>
+          <w:t xml:space="preserve">OECD Learning Compass 2030</w:t>
+        </w:r>
+      </w:hyperlink>
+      <w:r>
+        <w:t xml:space="preserve">). Die Auswirkungen der digital-vernetzten</w:t>
+      </w:r>
+      <w:r>
+        <w:t xml:space="preserve"> </w:t>
+      </w:r>
+      <w:r>
+        <w:rPr>
+          <w:bCs/>
+          <w:b/>
+        </w:rPr>
+        <w:t xml:space="preserve">Wissensgesellschaften</w:t>
+      </w:r>
+      <w:r>
+        <w:t xml:space="preserve"> </w:t>
+      </w:r>
+      <w:r>
+        <w:t xml:space="preserve">können wir alle täglich spüren (Informationsflut, Leistungsdruck, Geschwindigkeit technischer Innovation).</w:t>
+      </w:r>
+    </w:p>
+    <w:bookmarkEnd w:id="38"/>
+    <w:bookmarkStart w:id="39" w:name="what---was-ist-lernos"/>
+    <w:p>
+      <w:pPr>
+        <w:pStyle w:val="Heading2"/>
+      </w:pPr>
+      <w:r>
+        <w:rPr>
+          <w:rStyle w:val="SectionNumber"/>
+        </w:rPr>
+        <w:t xml:space="preserve">1.2</w:t>
+      </w:r>
+      <w:r>
+        <w:tab/>
+      </w:r>
+      <w:r>
+        <w:t xml:space="preserve">WHAT - Was ist lernOS?</w:t>
+      </w:r>
+    </w:p>
+    <w:p>
+      <w:pPr>
+        <w:pStyle w:val="FirstParagraph"/>
+      </w:pPr>
+      <w:r>
+        <w:t xml:space="preserve">Das Wort</w:t>
+      </w:r>
+      <w:r>
+        <w:t xml:space="preserve"> </w:t>
+      </w:r>
+      <w:r>
+        <w:rPr>
+          <w:bCs/>
+          <w:b/>
+        </w:rPr>
+        <w:t xml:space="preserve">lernOS</w:t>
+      </w:r>
+      <w:r>
+        <w:t xml:space="preserve"> </w:t>
+      </w:r>
+      <w:r>
+        <w:t xml:space="preserve">stammt aus dem Esperanto und ist dort die Zukunftsform von Lernen:</w:t>
+      </w:r>
+      <w:r>
+        <w:t xml:space="preserve"> </w:t>
+      </w:r>
+      <w:r>
+        <w:rPr>
+          <w:bCs/>
+          <w:b/>
+        </w:rPr>
+        <w:t xml:space="preserve">ich/wir werden/n lernen</w:t>
+      </w:r>
+      <w:r>
+        <w:t xml:space="preserve">. Die Grundidee von lernOS ist es also, Einzelpersonen, Teams und Organisationen moderne Methoden des Lernens und Arbeitens beizubringen. Dafür stellt lernOS Leitfäden und Lernpfade bereit, mit denen eine moderne Haltung (</w:t>
+      </w:r>
+      <w:r>
+        <w:rPr>
+          <w:bCs/>
+          <w:b/>
+        </w:rPr>
+        <w:t xml:space="preserve">Mindset</w:t>
+      </w:r>
+      <w:r>
+        <w:t xml:space="preserve">), die richtigen Fähigkeiten (</w:t>
+      </w:r>
+      <w:r>
+        <w:rPr>
+          <w:bCs/>
+          <w:b/>
+        </w:rPr>
+        <w:t xml:space="preserve">Skillset</w:t>
+      </w:r>
+      <w:r>
+        <w:t xml:space="preserve">) und zeitgemäße Werkzeuge (</w:t>
+      </w:r>
+      <w:r>
+        <w:rPr>
+          <w:bCs/>
+          <w:b/>
+        </w:rPr>
+        <w:t xml:space="preserve">Toolset</w:t>
+      </w:r>
+      <w:r>
+        <w:t xml:space="preserve">) erlernt werden können.</w:t>
+      </w:r>
+    </w:p>
+    <w:bookmarkEnd w:id="39"/>
+    <w:bookmarkStart w:id="43" w:name="how---wie-kann-ich-anfangen"/>
+    <w:p>
+      <w:pPr>
+        <w:pStyle w:val="Heading2"/>
+      </w:pPr>
+      <w:r>
+        <w:rPr>
+          <w:rStyle w:val="SectionNumber"/>
+        </w:rPr>
+        <w:t xml:space="preserve">1.3</w:t>
+      </w:r>
+      <w:r>
+        <w:tab/>
+      </w:r>
+      <w:r>
+        <w:t xml:space="preserve">HOW - Wie kann ich anfangen?</w:t>
+      </w:r>
+    </w:p>
+    <w:p>
+      <w:pPr>
+        <w:pStyle w:val="FirstParagraph"/>
+      </w:pPr>
+      <w:r>
+        <w:t xml:space="preserve">Viele Wege führen zu lernOS. Ein Vorschlag:</w:t>
+      </w:r>
+    </w:p>
+    <w:p>
+      <w:pPr>
+        <w:numPr>
+          <w:ilvl w:val="0"/>
+          <w:numId w:val="1001"/>
+        </w:numPr>
+        <w:pStyle w:val="Compact"/>
+      </w:pPr>
+      <w:r>
+        <w:t xml:space="preserve">Wähle einen der</w:t>
+      </w:r>
+      <w:r>
+        <w:t xml:space="preserve"> </w:t>
+      </w:r>
+      <w:hyperlink r:id="rId40">
+        <w:r>
+          <w:rPr>
+            <w:rStyle w:val="Hyperlink"/>
+          </w:rPr>
+          <w:t xml:space="preserve">lernOS Leitfäden</w:t>
+        </w:r>
+      </w:hyperlink>
+      <w:r>
+        <w:t xml:space="preserve">. Einsteiger_innen empfehlen wir einen der drei Lernpfade im</w:t>
+      </w:r>
+      <w:r>
+        <w:t xml:space="preserve"> </w:t>
+      </w:r>
       <w:hyperlink r:id="rId24">
         <w:r>
           <w:rPr>
             <w:rStyle w:val="Hyperlink"/>
           </w:rPr>
-          <w:t xml:space="preserve">lernOS für Organisationen</w:t>
-        </w:r>
-      </w:hyperlink>
-      <w:r>
-        <w:t xml:space="preserve"> </w:t>
-      </w:r>
-      <w:r>
-        <w:t xml:space="preserve">1.</w:t>
-      </w:r>
-      <w:r>
-        <w:t xml:space="preserve"> </w:t>
-      </w:r>
-      <w:hyperlink r:id="rId25">
-        <w:r>
-          <w:rPr>
-            <w:rStyle w:val="Hyperlink"/>
-          </w:rPr>
-          <w:t xml:space="preserve">lernOS Achtsamkeit</w:t>
-        </w:r>
-      </w:hyperlink>
-      <w:r>
-        <w:t xml:space="preserve"> </w:t>
-      </w:r>
-      <w:r>
-        <w:t xml:space="preserve">1.</w:t>
-      </w:r>
-      <w:r>
-        <w:t xml:space="preserve"> </w:t>
-      </w:r>
-      <w:hyperlink r:id="rId26">
-        <w:r>
-          <w:rPr>
-            <w:rStyle w:val="Hyperlink"/>
-          </w:rPr>
-          <w:t xml:space="preserve">lernOS BarCamp</w:t>
-        </w:r>
-      </w:hyperlink>
-      <w:r>
-        <w:t xml:space="preserve"> </w:t>
-      </w:r>
-      <w:r>
-        <w:t xml:space="preserve">1.</w:t>
-      </w:r>
-      <w:r>
-        <w:t xml:space="preserve"> </w:t>
-      </w:r>
-      <w:hyperlink r:id="rId27">
-        <w:r>
-          <w:rPr>
-            <w:rStyle w:val="Hyperlink"/>
-          </w:rPr>
-          <w:t xml:space="preserve">lernOS Community Management</w:t>
-        </w:r>
-      </w:hyperlink>
-      <w:r>
-        <w:t xml:space="preserve"> </w:t>
-      </w:r>
-      <w:r>
-        <w:t xml:space="preserve">1.</w:t>
-      </w:r>
-      <w:r>
-        <w:t xml:space="preserve"> </w:t>
-      </w:r>
-      <w:hyperlink r:id="rId28">
-        <w:r>
-          <w:rPr>
-            <w:rStyle w:val="Hyperlink"/>
-          </w:rPr>
-          <w:t xml:space="preserve">lernOS Content Curation</w:t>
-        </w:r>
-      </w:hyperlink>
-      <w:r>
-        <w:t xml:space="preserve"> </w:t>
-      </w:r>
-      <w:r>
-        <w:t xml:space="preserve">1.</w:t>
-      </w:r>
-      <w:r>
-        <w:t xml:space="preserve"> </w:t>
-      </w:r>
-      <w:hyperlink r:id="rId29">
-        <w:r>
-          <w:rPr>
-            <w:rStyle w:val="Hyperlink"/>
-          </w:rPr>
-          <w:t xml:space="preserve">lernOS Digitale Zusammenarbeit</w:t>
-        </w:r>
-      </w:hyperlink>
-      <w:r>
-        <w:t xml:space="preserve"> </w:t>
-      </w:r>
-      <w:r>
-        <w:t xml:space="preserve">1.</w:t>
-      </w:r>
-      <w:r>
-        <w:t xml:space="preserve"> </w:t>
-      </w:r>
-      <w:hyperlink r:id="rId30">
-        <w:r>
-          <w:rPr>
-            <w:rStyle w:val="Hyperlink"/>
-          </w:rPr>
-          <w:t xml:space="preserve">lernOS Diversity &amp; Inclusion</w:t>
-        </w:r>
-      </w:hyperlink>
-      <w:r>
-        <w:t xml:space="preserve"> </w:t>
-      </w:r>
-      <w:r>
-        <w:t xml:space="preserve">1.</w:t>
-      </w:r>
-      <w:r>
-        <w:t xml:space="preserve"> </w:t>
-      </w:r>
-      <w:hyperlink r:id="rId31">
-        <w:r>
-          <w:rPr>
-            <w:rStyle w:val="Hyperlink"/>
-          </w:rPr>
-          <w:t xml:space="preserve">lernOS ePortfolio</w:t>
-        </w:r>
-      </w:hyperlink>
-      <w:r>
-        <w:t xml:space="preserve"> </w:t>
-      </w:r>
-      <w:r>
-        <w:t xml:space="preserve">1.</w:t>
-      </w:r>
-      <w:r>
-        <w:t xml:space="preserve"> </w:t>
-      </w:r>
-      <w:hyperlink r:id="rId32">
-        <w:r>
-          <w:rPr>
-            <w:rStyle w:val="Hyperlink"/>
-          </w:rPr>
-          <w:t xml:space="preserve">lernOS Expert Debriefing</w:t>
-        </w:r>
-      </w:hyperlink>
-      <w:r>
-        <w:t xml:space="preserve"> </w:t>
-      </w:r>
-      <w:r>
-        <w:t xml:space="preserve">1.</w:t>
-      </w:r>
-      <w:r>
-        <w:t xml:space="preserve"> </w:t>
-      </w:r>
-      <w:hyperlink r:id="rId33">
-        <w:r>
-          <w:rPr>
-            <w:rStyle w:val="Hyperlink"/>
-          </w:rPr>
-          <w:t xml:space="preserve">lernOS Podcasting</w:t>
-        </w:r>
-      </w:hyperlink>
-      <w:r>
-        <w:t xml:space="preserve"> </w:t>
-      </w:r>
-      <w:r>
-        <w:t xml:space="preserve">1.</w:t>
-      </w:r>
-      <w:r>
-        <w:t xml:space="preserve"> </w:t>
-      </w:r>
-      <w:hyperlink r:id="rId34">
-        <w:r>
-          <w:rPr>
-            <w:rStyle w:val="Hyperlink"/>
-          </w:rPr>
-          <w:t xml:space="preserve">lernOS Prozessmodellierung</w:t>
-        </w:r>
-      </w:hyperlink>
-      <w:r>
-        <w:t xml:space="preserve"> </w:t>
-      </w:r>
-      <w:r>
-        <w:t xml:space="preserve">1.</w:t>
-      </w:r>
-      <w:r>
-        <w:t xml:space="preserve"> </w:t>
-      </w:r>
-      <w:hyperlink r:id="rId35">
-        <w:r>
-          <w:rPr>
-            <w:rStyle w:val="Hyperlink"/>
-          </w:rPr>
-          <w:t xml:space="preserve">lernOS Sketchnoting</w:t>
-        </w:r>
-      </w:hyperlink>
-    </w:p>
-    <w:bookmarkStart w:id="37" w:name="why---warum-braucht-es-lernos"/>
+          <w:t xml:space="preserve">lernOS für Dich Leitfaden</w:t>
+        </w:r>
+      </w:hyperlink>
+      <w:r>
+        <w:t xml:space="preserve"> </w:t>
+      </w:r>
+      <w:r>
+        <w:t xml:space="preserve">zu</w:t>
+      </w:r>
+      <w:r>
+        <w:t xml:space="preserve"> </w:t>
+      </w:r>
+      <w:r>
+        <w:rPr>
+          <w:bCs/>
+          <w:b/>
+        </w:rPr>
+        <w:t xml:space="preserve">Produktivität &amp; Stressfreiheit</w:t>
+      </w:r>
+      <w:r>
+        <w:t xml:space="preserve">,</w:t>
+      </w:r>
+      <w:r>
+        <w:t xml:space="preserve"> </w:t>
+      </w:r>
+      <w:r>
+        <w:rPr>
+          <w:bCs/>
+          <w:b/>
+        </w:rPr>
+        <w:t xml:space="preserve">Zielorientierung &amp; Fokussierung</w:t>
+      </w:r>
+      <w:r>
+        <w:t xml:space="preserve"> </w:t>
+      </w:r>
+      <w:r>
+        <w:t xml:space="preserve">oder</w:t>
+      </w:r>
+      <w:r>
+        <w:t xml:space="preserve"> </w:t>
+      </w:r>
+      <w:r>
+        <w:rPr>
+          <w:bCs/>
+          <w:b/>
+        </w:rPr>
+        <w:t xml:space="preserve">Offenheit &amp; Vernetzung</w:t>
+      </w:r>
+      <w:r>
+        <w:t xml:space="preserve"> </w:t>
+      </w:r>
+      <w:r>
+        <w:t xml:space="preserve">(s.a.</w:t>
+      </w:r>
+      <w:r>
+        <w:t xml:space="preserve"> </w:t>
+      </w:r>
+      <w:hyperlink r:id="rId41">
+        <w:r>
+          <w:rPr>
+            <w:rStyle w:val="Hyperlink"/>
+          </w:rPr>
+          <w:t xml:space="preserve">Überblick</w:t>
+        </w:r>
+      </w:hyperlink>
+      <w:r>
+        <w:t xml:space="preserve">).</w:t>
+      </w:r>
+    </w:p>
+    <w:p>
+      <w:pPr>
+        <w:numPr>
+          <w:ilvl w:val="0"/>
+          <w:numId w:val="1001"/>
+        </w:numPr>
+        <w:pStyle w:val="Compact"/>
+      </w:pPr>
+      <w:r>
+        <w:t xml:space="preserve">Wähle einen</w:t>
+      </w:r>
+      <w:r>
+        <w:t xml:space="preserve"> </w:t>
+      </w:r>
+      <w:r>
+        <w:rPr>
+          <w:bCs/>
+          <w:b/>
+        </w:rPr>
+        <w:t xml:space="preserve">Zeitraum</w:t>
+      </w:r>
+      <w:r>
+        <w:t xml:space="preserve">, in dem du den Lernpfad des Leitfadens durchlaufen möchtest.</w:t>
+      </w:r>
+    </w:p>
+    <w:p>
+      <w:pPr>
+        <w:numPr>
+          <w:ilvl w:val="0"/>
+          <w:numId w:val="1001"/>
+        </w:numPr>
+        <w:pStyle w:val="Compact"/>
+      </w:pPr>
+      <w:r>
+        <w:t xml:space="preserve">Entscheide dich, ob Du</w:t>
+      </w:r>
+      <w:r>
+        <w:t xml:space="preserve"> </w:t>
+      </w:r>
+      <w:r>
+        <w:rPr>
+          <w:bCs/>
+          <w:b/>
+        </w:rPr>
+        <w:t xml:space="preserve">alleine</w:t>
+      </w:r>
+      <w:r>
+        <w:t xml:space="preserve">, als</w:t>
+      </w:r>
+      <w:r>
+        <w:t xml:space="preserve"> </w:t>
+      </w:r>
+      <w:r>
+        <w:rPr>
+          <w:bCs/>
+          <w:b/>
+        </w:rPr>
+        <w:t xml:space="preserve">Lerntandem</w:t>
+      </w:r>
+      <w:r>
+        <w:t xml:space="preserve"> </w:t>
+      </w:r>
+      <w:r>
+        <w:t xml:space="preserve">oder im</w:t>
+      </w:r>
+      <w:r>
+        <w:t xml:space="preserve"> </w:t>
+      </w:r>
+      <w:r>
+        <w:rPr>
+          <w:bCs/>
+          <w:b/>
+        </w:rPr>
+        <w:t xml:space="preserve">Circle</w:t>
+      </w:r>
+      <w:r>
+        <w:t xml:space="preserve"> </w:t>
+      </w:r>
+      <w:r>
+        <w:t xml:space="preserve">mit 4-5 Personen lernen möchtest. Zum Start empfehlen wir dir das Lernen im Circle.</w:t>
+      </w:r>
+    </w:p>
+    <w:p>
+      <w:pPr>
+        <w:numPr>
+          <w:ilvl w:val="0"/>
+          <w:numId w:val="1001"/>
+        </w:numPr>
+        <w:pStyle w:val="Compact"/>
+      </w:pPr>
+      <w:r>
+        <w:t xml:space="preserve">Verwende dein</w:t>
+      </w:r>
+      <w:r>
+        <w:t xml:space="preserve"> </w:t>
+      </w:r>
+      <w:r>
+        <w:rPr>
+          <w:bCs/>
+          <w:b/>
+        </w:rPr>
+        <w:t xml:space="preserve">persönliches Netzwerk</w:t>
+      </w:r>
+      <w:r>
+        <w:t xml:space="preserve">,</w:t>
+      </w:r>
+      <w:r>
+        <w:t xml:space="preserve"> </w:t>
+      </w:r>
+      <w:r>
+        <w:rPr>
+          <w:bCs/>
+          <w:b/>
+        </w:rPr>
+        <w:t xml:space="preserve">soziale Medien</w:t>
+      </w:r>
+      <w:r>
+        <w:t xml:space="preserve"> </w:t>
+      </w:r>
+      <w:r>
+        <w:t xml:space="preserve">oder den</w:t>
+      </w:r>
+      <w:r>
+        <w:t xml:space="preserve"> </w:t>
+      </w:r>
+      <w:hyperlink r:id="rId42">
+        <w:r>
+          <w:rPr>
+            <w:rStyle w:val="Hyperlink"/>
+          </w:rPr>
+          <w:t xml:space="preserve">Peerfinder</w:t>
+        </w:r>
+      </w:hyperlink>
+      <w:r>
+        <w:t xml:space="preserve">, um Mit-Lernende zu finden.</w:t>
+      </w:r>
+    </w:p>
+    <w:p>
+      <w:pPr>
+        <w:numPr>
+          <w:ilvl w:val="0"/>
+          <w:numId w:val="1001"/>
+        </w:numPr>
+        <w:pStyle w:val="Compact"/>
+      </w:pPr>
+      <w:r>
+        <w:rPr>
+          <w:bCs/>
+          <w:b/>
+        </w:rPr>
+        <w:t xml:space="preserve">Stop talking, start doing! :-)</w:t>
+      </w:r>
+    </w:p>
+    <w:bookmarkEnd w:id="43"/>
+    <w:bookmarkStart w:id="53" w:name="die-lizenz-von-lernos"/>
     <w:p>
       <w:pPr>
         <w:pStyle w:val="Heading2"/>
@@ -504,13 +982,13 @@
         <w:rPr>
           <w:rStyle w:val="SectionNumber"/>
         </w:rPr>
-        <w:t xml:space="preserve">1.1</w:t>
+        <w:t xml:space="preserve">1.4</w:t>
       </w:r>
       <w:r>
         <w:tab/>
       </w:r>
       <w:r>
-        <w:t xml:space="preserve">WHY - Warum braucht es lernOS?</w:t>
+        <w:t xml:space="preserve">Die Lizenz von lernOS</w:t>
       </w:r>
     </w:p>
     <w:p>
@@ -518,479 +996,12 @@
         <w:pStyle w:val="FirstParagraph"/>
       </w:pPr>
       <w:r>
-        <w:rPr>
-          <w:bCs/>
-          <w:b/>
-        </w:rPr>
-        <w:t xml:space="preserve">Ständige Veränderung</w:t>
-      </w:r>
-      <w:r>
-        <w:t xml:space="preserve"> </w:t>
-      </w:r>
-      <w:r>
-        <w:t xml:space="preserve">und unser</w:t>
-      </w:r>
-      <w:r>
-        <w:t xml:space="preserve"> </w:t>
-      </w:r>
-      <w:r>
-        <w:rPr>
-          <w:bCs/>
-          <w:b/>
-        </w:rPr>
-        <w:t xml:space="preserve">zukünftiges Wohlergehen</w:t>
-      </w:r>
-      <w:r>
-        <w:t xml:space="preserve"> </w:t>
-      </w:r>
-      <w:r>
-        <w:t xml:space="preserve">erfordern</w:t>
-      </w:r>
-      <w:r>
-        <w:t xml:space="preserve"> </w:t>
-      </w:r>
-      <w:r>
-        <w:rPr>
-          <w:bCs/>
-          <w:b/>
-        </w:rPr>
-        <w:t xml:space="preserve">kontinuierliches, selbstorganisiertes Lernen</w:t>
-      </w:r>
-      <w:r>
-        <w:t xml:space="preserve"> </w:t>
-      </w:r>
-      <w:r>
-        <w:t xml:space="preserve">(s.a.</w:t>
-      </w:r>
-      <w:r>
-        <w:t xml:space="preserve"> </w:t>
-      </w:r>
-      <w:hyperlink r:id="rId36">
-        <w:r>
-          <w:rPr>
-            <w:rStyle w:val="Hyperlink"/>
-          </w:rPr>
-          <w:t xml:space="preserve">OECD Learning Compass 2030</w:t>
-        </w:r>
-      </w:hyperlink>
-      <w:r>
-        <w:t xml:space="preserve">). Die Auswirkungen der digital-vernetzten</w:t>
-      </w:r>
-      <w:r>
-        <w:t xml:space="preserve"> </w:t>
-      </w:r>
-      <w:r>
-        <w:rPr>
-          <w:bCs/>
-          <w:b/>
-        </w:rPr>
-        <w:t xml:space="preserve">Wissensgesellschaften</w:t>
-      </w:r>
-      <w:r>
-        <w:t xml:space="preserve"> </w:t>
-      </w:r>
-      <w:r>
-        <w:t xml:space="preserve">können wir alle täglich spüren (Informationsflut, Leistungsdruck, Geschwindigkeit technischer Innovation).</w:t>
-      </w:r>
-    </w:p>
-    <w:bookmarkEnd w:id="37"/>
-    <w:bookmarkStart w:id="38" w:name="what---was-ist-lernos"/>
-    <w:p>
-      <w:pPr>
-        <w:pStyle w:val="Heading2"/>
-      </w:pPr>
-      <w:r>
-        <w:rPr>
-          <w:rStyle w:val="SectionNumber"/>
-        </w:rPr>
-        <w:t xml:space="preserve">1.2</w:t>
-      </w:r>
-      <w:r>
-        <w:tab/>
-      </w:r>
-      <w:r>
-        <w:t xml:space="preserve">WHAT - Was ist lernOS?</w:t>
-      </w:r>
-    </w:p>
-    <w:p>
-      <w:pPr>
-        <w:pStyle w:val="FirstParagraph"/>
-      </w:pPr>
-      <w:r>
-        <w:t xml:space="preserve">Das Wort</w:t>
-      </w:r>
-      <w:r>
-        <w:t xml:space="preserve"> </w:t>
-      </w:r>
-      <w:r>
-        <w:rPr>
-          <w:bCs/>
-          <w:b/>
-        </w:rPr>
-        <w:t xml:space="preserve">lernOS</w:t>
-      </w:r>
-      <w:r>
-        <w:t xml:space="preserve"> </w:t>
-      </w:r>
-      <w:r>
-        <w:t xml:space="preserve">stammt aus dem Esperanto und ist dort die Zukunftsform von Lernen:</w:t>
-      </w:r>
-      <w:r>
-        <w:t xml:space="preserve"> </w:t>
-      </w:r>
-      <w:r>
-        <w:rPr>
-          <w:bCs/>
-          <w:b/>
-        </w:rPr>
-        <w:t xml:space="preserve">ich/wir werden/n lernen</w:t>
-      </w:r>
-      <w:r>
-        <w:t xml:space="preserve">. Die Grundidee von lernOS ist es also, Einzelpersonen, Teams und Organisationen moderne Methoden des Lernens und Arbeitens beizubringen. Dafür stellt lernOS Leitfäden und Lernpfade bereit, mit denen eine moderne Haltung (</w:t>
-      </w:r>
-      <w:r>
-        <w:rPr>
-          <w:bCs/>
-          <w:b/>
-        </w:rPr>
-        <w:t xml:space="preserve">Mindset</w:t>
-      </w:r>
-      <w:r>
-        <w:t xml:space="preserve">), die richtigen Fähigkeiten (</w:t>
-      </w:r>
-      <w:r>
-        <w:rPr>
-          <w:bCs/>
-          <w:b/>
-        </w:rPr>
-        <w:t xml:space="preserve">Skillset</w:t>
-      </w:r>
-      <w:r>
-        <w:t xml:space="preserve">) und zeitgemäße Werkzeuge (</w:t>
-      </w:r>
-      <w:r>
-        <w:rPr>
-          <w:bCs/>
-          <w:b/>
-        </w:rPr>
-        <w:t xml:space="preserve">Toolset</w:t>
-      </w:r>
-      <w:r>
-        <w:t xml:space="preserve">) erlernt werden können.</w:t>
-      </w:r>
-    </w:p>
-    <w:bookmarkEnd w:id="38"/>
-    <w:bookmarkStart w:id="42" w:name="how---wie-kann-ich-anfangen"/>
-    <w:p>
-      <w:pPr>
-        <w:pStyle w:val="Heading2"/>
-      </w:pPr>
-      <w:r>
-        <w:rPr>
-          <w:rStyle w:val="SectionNumber"/>
-        </w:rPr>
-        <w:t xml:space="preserve">1.3</w:t>
-      </w:r>
-      <w:r>
-        <w:tab/>
-      </w:r>
-      <w:r>
-        <w:t xml:space="preserve">HOW - Wie kann ich anfangen?</w:t>
-      </w:r>
-    </w:p>
-    <w:p>
-      <w:pPr>
-        <w:pStyle w:val="FirstParagraph"/>
-      </w:pPr>
-      <w:r>
-        <w:t xml:space="preserve">Viele Wege führen zu lernOS. Ein Vorschlag:</w:t>
-      </w:r>
-    </w:p>
-    <w:p>
-      <w:pPr>
-        <w:numPr>
-          <w:ilvl w:val="0"/>
-          <w:numId w:val="1001"/>
-        </w:numPr>
-        <w:pStyle w:val="Compact"/>
-      </w:pPr>
-      <w:r>
-        <w:t xml:space="preserve">Wähle einen der</w:t>
-      </w:r>
-      <w:r>
-        <w:t xml:space="preserve"> </w:t>
-      </w:r>
-      <w:hyperlink r:id="rId39">
-        <w:r>
-          <w:rPr>
-            <w:rStyle w:val="Hyperlink"/>
-          </w:rPr>
-          <w:t xml:space="preserve">lernOS Leitfäden</w:t>
-        </w:r>
-      </w:hyperlink>
-      <w:r>
-        <w:t xml:space="preserve">. Einsteiger_innen empfehlen wir einen der drei Lernpfade im</w:t>
-      </w:r>
-      <w:r>
-        <w:t xml:space="preserve"> </w:t>
-      </w:r>
-      <w:hyperlink r:id="rId23">
-        <w:r>
-          <w:rPr>
-            <w:rStyle w:val="Hyperlink"/>
-          </w:rPr>
-          <w:t xml:space="preserve">lernOS für Dich Leitfaden</w:t>
-        </w:r>
-      </w:hyperlink>
-      <w:r>
-        <w:t xml:space="preserve"> </w:t>
-      </w:r>
-      <w:r>
-        <w:t xml:space="preserve">zu</w:t>
-      </w:r>
-      <w:r>
-        <w:t xml:space="preserve"> </w:t>
-      </w:r>
-      <w:r>
-        <w:rPr>
-          <w:bCs/>
-          <w:b/>
-        </w:rPr>
-        <w:t xml:space="preserve">Produktivität &amp; Stressfreiheit</w:t>
-      </w:r>
-      <w:r>
-        <w:t xml:space="preserve">,</w:t>
-      </w:r>
-      <w:r>
-        <w:t xml:space="preserve"> </w:t>
-      </w:r>
-      <w:r>
-        <w:rPr>
-          <w:bCs/>
-          <w:b/>
-        </w:rPr>
-        <w:t xml:space="preserve">Zielorientierung &amp; Fokussierung</w:t>
-      </w:r>
-      <w:r>
-        <w:t xml:space="preserve"> </w:t>
-      </w:r>
-      <w:r>
-        <w:t xml:space="preserve">oder</w:t>
-      </w:r>
-      <w:r>
-        <w:t xml:space="preserve"> </w:t>
-      </w:r>
-      <w:r>
-        <w:rPr>
-          <w:bCs/>
-          <w:b/>
-        </w:rPr>
-        <w:t xml:space="preserve">Offenheit &amp; Vernetzung</w:t>
-      </w:r>
-      <w:r>
-        <w:t xml:space="preserve"> </w:t>
-      </w:r>
-      <w:r>
-        <w:t xml:space="preserve">(s.a.</w:t>
-      </w:r>
-      <w:r>
-        <w:t xml:space="preserve"> </w:t>
-      </w:r>
-      <w:hyperlink r:id="rId40">
-        <w:r>
-          <w:rPr>
-            <w:rStyle w:val="Hyperlink"/>
-          </w:rPr>
-          <w:t xml:space="preserve">Überblick</w:t>
-        </w:r>
-      </w:hyperlink>
-      <w:r>
-        <w:t xml:space="preserve">).</w:t>
-      </w:r>
-    </w:p>
-    <w:p>
-      <w:pPr>
-        <w:numPr>
-          <w:ilvl w:val="0"/>
-          <w:numId w:val="1001"/>
-        </w:numPr>
-        <w:pStyle w:val="Compact"/>
-      </w:pPr>
-      <w:r>
-        <w:t xml:space="preserve">Wähle einen</w:t>
-      </w:r>
-      <w:r>
-        <w:t xml:space="preserve"> </w:t>
-      </w:r>
-      <w:r>
-        <w:rPr>
-          <w:bCs/>
-          <w:b/>
-        </w:rPr>
-        <w:t xml:space="preserve">Zeitraum</w:t>
-      </w:r>
-      <w:r>
-        <w:t xml:space="preserve">, in dem du den Lernpfad des Leitfadens durchlaufen möchtest.</w:t>
-      </w:r>
-    </w:p>
-    <w:p>
-      <w:pPr>
-        <w:numPr>
-          <w:ilvl w:val="0"/>
-          <w:numId w:val="1001"/>
-        </w:numPr>
-        <w:pStyle w:val="Compact"/>
-      </w:pPr>
-      <w:r>
-        <w:t xml:space="preserve">Entscheide dich, ob Du</w:t>
-      </w:r>
-      <w:r>
-        <w:t xml:space="preserve"> </w:t>
-      </w:r>
-      <w:r>
-        <w:rPr>
-          <w:bCs/>
-          <w:b/>
-        </w:rPr>
-        <w:t xml:space="preserve">alleine</w:t>
-      </w:r>
-      <w:r>
-        <w:t xml:space="preserve">, als</w:t>
-      </w:r>
-      <w:r>
-        <w:t xml:space="preserve"> </w:t>
-      </w:r>
-      <w:r>
-        <w:rPr>
-          <w:bCs/>
-          <w:b/>
-        </w:rPr>
-        <w:t xml:space="preserve">Lerntandem</w:t>
-      </w:r>
-      <w:r>
-        <w:t xml:space="preserve"> </w:t>
-      </w:r>
-      <w:r>
-        <w:t xml:space="preserve">oder im</w:t>
-      </w:r>
-      <w:r>
-        <w:t xml:space="preserve"> </w:t>
-      </w:r>
-      <w:r>
-        <w:rPr>
-          <w:bCs/>
-          <w:b/>
-        </w:rPr>
-        <w:t xml:space="preserve">Circle</w:t>
-      </w:r>
-      <w:r>
-        <w:t xml:space="preserve"> </w:t>
-      </w:r>
-      <w:r>
-        <w:t xml:space="preserve">mit 4-5 Personen lernen möchtest. Zum Start empfehlen wir dir das Lernen im Circle.</w:t>
-      </w:r>
-    </w:p>
-    <w:p>
-      <w:pPr>
-        <w:numPr>
-          <w:ilvl w:val="0"/>
-          <w:numId w:val="1001"/>
-        </w:numPr>
-        <w:pStyle w:val="Compact"/>
-      </w:pPr>
-      <w:r>
-        <w:t xml:space="preserve">Verwende dein</w:t>
-      </w:r>
-      <w:r>
-        <w:t xml:space="preserve"> </w:t>
-      </w:r>
-      <w:r>
-        <w:rPr>
-          <w:bCs/>
-          <w:b/>
-        </w:rPr>
-        <w:t xml:space="preserve">persönliches Netzwerk</w:t>
-      </w:r>
-      <w:r>
-        <w:t xml:space="preserve">,</w:t>
-      </w:r>
-      <w:r>
-        <w:t xml:space="preserve"> </w:t>
-      </w:r>
-      <w:r>
-        <w:rPr>
-          <w:bCs/>
-          <w:b/>
-        </w:rPr>
-        <w:t xml:space="preserve">soziale Medien</w:t>
-      </w:r>
-      <w:r>
-        <w:t xml:space="preserve"> </w:t>
-      </w:r>
-      <w:r>
-        <w:t xml:space="preserve">oder den</w:t>
-      </w:r>
-      <w:r>
-        <w:t xml:space="preserve"> </w:t>
-      </w:r>
-      <w:hyperlink r:id="rId41">
-        <w:r>
-          <w:rPr>
-            <w:rStyle w:val="Hyperlink"/>
-          </w:rPr>
-          <w:t xml:space="preserve">Peerfinder</w:t>
-        </w:r>
-      </w:hyperlink>
-      <w:r>
-        <w:t xml:space="preserve">, um Mit-Lernende zu finden.</w:t>
-      </w:r>
-    </w:p>
-    <w:p>
-      <w:pPr>
-        <w:numPr>
-          <w:ilvl w:val="0"/>
-          <w:numId w:val="1001"/>
-        </w:numPr>
-        <w:pStyle w:val="Compact"/>
-      </w:pPr>
-      <w:r>
-        <w:rPr>
-          <w:bCs/>
-          <w:b/>
-        </w:rPr>
-        <w:t xml:space="preserve">Stop talking, start doing! :-)</w:t>
-      </w:r>
-    </w:p>
-    <w:bookmarkEnd w:id="42"/>
-    <w:bookmarkStart w:id="52" w:name="die-lizenz-von-lernos"/>
-    <w:p>
-      <w:pPr>
-        <w:pStyle w:val="Heading2"/>
-      </w:pPr>
-      <w:r>
-        <w:rPr>
-          <w:rStyle w:val="SectionNumber"/>
-        </w:rPr>
-        <w:t xml:space="preserve">1.4</w:t>
-      </w:r>
-      <w:r>
-        <w:tab/>
-      </w:r>
-      <w:r>
-        <w:t xml:space="preserve">Die Lizenz von lernOS</w:t>
-      </w:r>
-    </w:p>
-    <w:p>
-      <w:pPr>
-        <w:pStyle w:val="FirstParagraph"/>
-      </w:pPr>
-      <w:r>
         <w:t xml:space="preserve">lernOS ist als</w:t>
       </w:r>
       <w:r>
         <w:t xml:space="preserve"> </w:t>
       </w:r>
-      <w:hyperlink r:id="rId43">
+      <w:hyperlink r:id="rId44">
         <w:r>
           <w:rPr>
             <w:rStyle w:val="Hyperlink"/>
@@ -1021,7 +1032,7 @@
       <w:r>
         <w:t xml:space="preserve">(CC BY) verfügbar (</w:t>
       </w:r>
-      <w:hyperlink r:id="rId44">
+      <w:hyperlink r:id="rId45">
         <w:r>
           <w:rPr>
             <w:rStyle w:val="Hyperlink"/>
@@ -1035,7 +1046,7 @@
       <w:r>
         <w:t xml:space="preserve"> </w:t>
       </w:r>
-      <w:hyperlink r:id="rId45">
+      <w:hyperlink r:id="rId46">
         <w:r>
           <w:rPr>
             <w:rStyle w:val="Hyperlink"/>
@@ -1059,18 +1070,18 @@
           <wp:inline>
             <wp:extent cx="3810000" cy="2540000"/>
             <wp:effectExtent b="0" l="0" r="0" t="0"/>
-            <wp:docPr descr="Free Cultural Works Badge" title="" id="47" name="Picture"/>
+            <wp:docPr descr="Free Cultural Works Badge" title="" id="48" name="Picture"/>
             <a:graphic>
               <a:graphicData uri="http://schemas.openxmlformats.org/drawingml/2006/picture">
                 <pic:pic>
                   <pic:nvPicPr>
-                    <pic:cNvPr descr="https://upload.wikimedia.org/wikipedia/commons/thumb/b/b7/Approved-for-free-cultural-works.svg/240px-Approved-for-free-cultural-works.svg.png" id="48" name="Picture"/>
+                    <pic:cNvPr descr="https://upload.wikimedia.org/wikipedia/commons/thumb/b/b7/Approved-for-free-cultural-works.svg/240px-Approved-for-free-cultural-works.svg.png" id="49" name="Picture"/>
                     <pic:cNvPicPr>
                       <a:picLocks noChangeArrowheads="1" noChangeAspect="1"/>
                     </pic:cNvPicPr>
                   </pic:nvPicPr>
                   <pic:blipFill>
-                    <a:blip r:embed="rId46"/>
+                    <a:blip r:embed="rId47"/>
                     <a:stretch>
                       <a:fillRect/>
                     </a:stretch>
@@ -1114,18 +1125,18 @@
           <wp:inline>
             <wp:extent cx="1117600" cy="393700"/>
             <wp:effectExtent b="0" l="0" r="0" t="0"/>
-            <wp:docPr descr="" title="" id="50" name="Picture"/>
+            <wp:docPr descr="" title="" id="51" name="Picture"/>
             <a:graphic>
               <a:graphicData uri="http://schemas.openxmlformats.org/drawingml/2006/picture">
                 <pic:pic>
                   <pic:nvPicPr>
-                    <pic:cNvPr descr="images/cc-by.png" id="51" name="Picture"/>
+                    <pic:cNvPr descr="images/cc-by.png" id="52" name="Picture"/>
                     <pic:cNvPicPr>
                       <a:picLocks noChangeArrowheads="1" noChangeAspect="1"/>
                     </pic:cNvPicPr>
                   </pic:nvPicPr>
                   <pic:blipFill>
-                    <a:blip r:embed="rId49"/>
+                    <a:blip r:embed="rId50"/>
                     <a:stretch>
                       <a:fillRect/>
                     </a:stretch>
@@ -1152,9 +1163,9 @@
         </w:drawing>
       </w:r>
     </w:p>
-    <w:bookmarkEnd w:id="52"/>
     <w:bookmarkEnd w:id="53"/>
-    <w:bookmarkStart w:id="63" w:name="lernos-leitfäden"/>
+    <w:bookmarkEnd w:id="54"/>
+    <w:bookmarkStart w:id="64" w:name="lernos-leitfäden"/>
     <w:p>
       <w:pPr>
         <w:pStyle w:val="Heading1"/>
@@ -1269,18 +1280,18 @@
           <wp:inline>
             <wp:extent cx="5334000" cy="3438584"/>
             <wp:effectExtent b="0" l="0" r="0" t="0"/>
-            <wp:docPr descr="Person mit einem Buch in der Hand" title="" id="55" name="Picture"/>
+            <wp:docPr descr="Person mit einem Buch in der Hand" title="" id="56" name="Picture"/>
             <a:graphic>
               <a:graphicData uri="http://schemas.openxmlformats.org/drawingml/2006/picture">
                 <pic:pic>
                   <pic:nvPicPr>
-                    <pic:cNvPr descr="./images/undraw_Books_re_8gea.png" id="56" name="Picture"/>
+                    <pic:cNvPr descr="./images/undraw_Books_re_8gea.png" id="57" name="Picture"/>
                     <pic:cNvPicPr>
                       <a:picLocks noChangeArrowheads="1" noChangeAspect="1"/>
                     </pic:cNvPicPr>
                   </pic:nvPicPr>
                   <pic:blipFill>
-                    <a:blip r:embed="rId54"/>
+                    <a:blip r:embed="rId55"/>
                     <a:stretch>
                       <a:fillRect/>
                     </a:stretch>
@@ -1315,7 +1326,7 @@
         <w:t xml:space="preserve">Person mit einem Buch in der Hand</w:t>
       </w:r>
     </w:p>
-    <w:bookmarkStart w:id="59" w:name="lernos-core"/>
+    <w:bookmarkStart w:id="60" w:name="lernos-core"/>
     <w:p>
       <w:pPr>
         <w:pStyle w:val="Heading2"/>
@@ -1365,7 +1376,7 @@
         </w:numPr>
         <w:pStyle w:val="Compact"/>
       </w:pPr>
-      <w:hyperlink r:id="rId57">
+      <w:hyperlink r:id="rId58">
         <w:r>
           <w:rPr>
             <w:rStyle w:val="Hyperlink"/>
@@ -1394,7 +1405,7 @@
         </w:numPr>
         <w:pStyle w:val="Compact"/>
       </w:pPr>
-      <w:hyperlink r:id="rId58">
+      <w:hyperlink r:id="rId59">
         <w:r>
           <w:rPr>
             <w:rStyle w:val="Hyperlink"/>
@@ -1403,8 +1414,8 @@
         </w:r>
       </w:hyperlink>
     </w:p>
-    <w:bookmarkEnd w:id="59"/>
-    <w:bookmarkStart w:id="60" w:name="lernos-toolbox"/>
+    <w:bookmarkEnd w:id="60"/>
+    <w:bookmarkStart w:id="61" w:name="lernos-toolbox"/>
     <w:p>
       <w:pPr>
         <w:pStyle w:val="Heading2"/>
@@ -1454,7 +1465,7 @@
         </w:numPr>
         <w:pStyle w:val="Compact"/>
       </w:pPr>
-      <w:hyperlink r:id="rId25">
+      <w:hyperlink r:id="rId26">
         <w:r>
           <w:rPr>
             <w:rStyle w:val="Hyperlink"/>
@@ -1471,7 +1482,7 @@
         </w:numPr>
         <w:pStyle w:val="Compact"/>
       </w:pPr>
-      <w:hyperlink r:id="rId26">
+      <w:hyperlink r:id="rId27">
         <w:r>
           <w:rPr>
             <w:rStyle w:val="Hyperlink"/>
@@ -1488,7 +1499,7 @@
         </w:numPr>
         <w:pStyle w:val="Compact"/>
       </w:pPr>
-      <w:hyperlink r:id="rId27">
+      <w:hyperlink r:id="rId28">
         <w:r>
           <w:rPr>
             <w:rStyle w:val="Hyperlink"/>
@@ -1505,7 +1516,7 @@
         </w:numPr>
         <w:pStyle w:val="Compact"/>
       </w:pPr>
-      <w:hyperlink r:id="rId28">
+      <w:hyperlink r:id="rId29">
         <w:r>
           <w:rPr>
             <w:rStyle w:val="Hyperlink"/>
@@ -1522,7 +1533,7 @@
         </w:numPr>
         <w:pStyle w:val="Compact"/>
       </w:pPr>
-      <w:hyperlink r:id="rId29">
+      <w:hyperlink r:id="rId30">
         <w:r>
           <w:rPr>
             <w:rStyle w:val="Hyperlink"/>
@@ -1539,7 +1550,7 @@
         </w:numPr>
         <w:pStyle w:val="Compact"/>
       </w:pPr>
-      <w:hyperlink r:id="rId30">
+      <w:hyperlink r:id="rId31">
         <w:r>
           <w:rPr>
             <w:rStyle w:val="Hyperlink"/>
@@ -1556,7 +1567,7 @@
         </w:numPr>
         <w:pStyle w:val="Compact"/>
       </w:pPr>
-      <w:hyperlink r:id="rId31">
+      <w:hyperlink r:id="rId32">
         <w:r>
           <w:rPr>
             <w:rStyle w:val="Hyperlink"/>
@@ -1573,7 +1584,7 @@
         </w:numPr>
         <w:pStyle w:val="Compact"/>
       </w:pPr>
-      <w:hyperlink r:id="rId32">
+      <w:hyperlink r:id="rId33">
         <w:r>
           <w:rPr>
             <w:rStyle w:val="Hyperlink"/>
@@ -1590,7 +1601,7 @@
         </w:numPr>
         <w:pStyle w:val="Compact"/>
       </w:pPr>
-      <w:hyperlink r:id="rId33">
+      <w:hyperlink r:id="rId34">
         <w:r>
           <w:rPr>
             <w:rStyle w:val="Hyperlink"/>
@@ -1607,7 +1618,7 @@
         </w:numPr>
         <w:pStyle w:val="Compact"/>
       </w:pPr>
-      <w:hyperlink r:id="rId34">
+      <w:hyperlink r:id="rId35">
         <w:r>
           <w:rPr>
             <w:rStyle w:val="Hyperlink"/>
@@ -1624,7 +1635,7 @@
         </w:numPr>
         <w:pStyle w:val="Compact"/>
       </w:pPr>
-      <w:hyperlink r:id="rId35">
+      <w:hyperlink r:id="rId36">
         <w:r>
           <w:rPr>
             <w:rStyle w:val="Hyperlink"/>
@@ -1633,8 +1644,8 @@
         </w:r>
       </w:hyperlink>
     </w:p>
-    <w:bookmarkEnd w:id="60"/>
-    <w:bookmarkStart w:id="62" w:name="einen-eigenen-leitfaden-erstellen"/>
+    <w:bookmarkEnd w:id="61"/>
+    <w:bookmarkStart w:id="63" w:name="einen-eigenen-leitfaden-erstellen"/>
     <w:p>
       <w:pPr>
         <w:pStyle w:val="Heading2"/>
@@ -1662,7 +1673,7 @@
       <w:r>
         <w:t xml:space="preserve"> </w:t>
       </w:r>
-      <w:hyperlink r:id="rId61">
+      <w:hyperlink r:id="rId62">
         <w:r>
           <w:rPr>
             <w:rStyle w:val="Hyperlink"/>
@@ -1677,9 +1688,9 @@
         <w:t xml:space="preserve">auf.</w:t>
       </w:r>
     </w:p>
-    <w:bookmarkEnd w:id="62"/>
     <w:bookmarkEnd w:id="63"/>
-    <w:bookmarkStart w:id="72" w:name="lernen-in-lerngruppen"/>
+    <w:bookmarkEnd w:id="64"/>
+    <w:bookmarkStart w:id="73" w:name="lernen-in-lerngruppen"/>
     <w:p>
       <w:pPr>
         <w:pStyle w:val="Heading1"/>
@@ -1707,7 +1718,7 @@
       <w:r>
         <w:t xml:space="preserve"> </w:t>
       </w:r>
-      <w:hyperlink r:id="rId64">
+      <w:hyperlink r:id="rId65">
         <w:r>
           <w:rPr>
             <w:rStyle w:val="Hyperlink"/>
@@ -1747,18 +1758,18 @@
           <wp:inline>
             <wp:extent cx="5334000" cy="2905512"/>
             <wp:effectExtent b="0" l="0" r="0" t="0"/>
-            <wp:docPr descr="Gruppe von Personen beim Lernen" title="" id="66" name="Picture"/>
+            <wp:docPr descr="Gruppe von Personen beim Lernen" title="" id="67" name="Picture"/>
             <a:graphic>
               <a:graphicData uri="http://schemas.openxmlformats.org/drawingml/2006/picture">
                 <pic:pic>
                   <pic:nvPicPr>
-                    <pic:cNvPr descr="./images/undraw_Engineering_team_a7n2.png" id="67" name="Picture"/>
+                    <pic:cNvPr descr="./images/undraw_Engineering_team_a7n2.png" id="68" name="Picture"/>
                     <pic:cNvPicPr>
                       <a:picLocks noChangeArrowheads="1" noChangeAspect="1"/>
                     </pic:cNvPicPr>
                   </pic:nvPicPr>
                   <pic:blipFill>
-                    <a:blip r:embed="rId65"/>
+                    <a:blip r:embed="rId66"/>
                     <a:stretch>
                       <a:fillRect/>
                     </a:stretch>
@@ -1877,7 +1888,7 @@
         <w:t xml:space="preserve">Treffen sind persönlich, virtuell und hybrid möglich</w:t>
       </w:r>
     </w:p>
-    <w:bookmarkStart w:id="69" w:name="woche-0-die-lerngruppe-startet"/>
+    <w:bookmarkStart w:id="70" w:name="woche-0-die-lerngruppe-startet"/>
     <w:p>
       <w:pPr>
         <w:pStyle w:val="Heading2"/>
@@ -2135,7 +2146,7 @@
       <w:r>
         <w:t xml:space="preserve"> </w:t>
       </w:r>
-      <w:hyperlink r:id="rId68">
+      <w:hyperlink r:id="rId69">
         <w:r>
           <w:rPr>
             <w:rStyle w:val="Hyperlink"/>
@@ -2147,8 +2158,8 @@
         <w:t xml:space="preserve">) in der Lerngruppe verwenden wollt. Stellt sicher, dass alle die Tools nutzen können und gut finden.</w:t>
       </w:r>
     </w:p>
-    <w:bookmarkEnd w:id="69"/>
-    <w:bookmarkStart w:id="71" w:name="X35878c343fc22f9ebfeaed1d2058c504f3f0c5e"/>
+    <w:bookmarkEnd w:id="70"/>
+    <w:bookmarkStart w:id="72" w:name="X35878c343fc22f9ebfeaed1d2058c504f3f0c5e"/>
     <w:p>
       <w:pPr>
         <w:pStyle w:val="Heading2"/>
@@ -3239,7 +3250,7 @@
       <w:r>
         <w:t xml:space="preserve"> </w:t>
       </w:r>
-      <w:hyperlink r:id="rId70">
+      <w:hyperlink r:id="rId71">
         <w:r>
           <w:rPr>
             <w:rStyle w:val="Hyperlink"/>
@@ -3344,9 +3355,9 @@
         <w:t xml:space="preserve">(Die Dauer wählt ihr)</w:t>
       </w:r>
     </w:p>
-    <w:bookmarkEnd w:id="71"/>
     <w:bookmarkEnd w:id="72"/>
-    <w:bookmarkStart w:id="86" w:name="lernos-unterstützen"/>
+    <w:bookmarkEnd w:id="73"/>
+    <w:bookmarkStart w:id="87" w:name="lernos-unterstützen"/>
     <w:p>
       <w:pPr>
         <w:pStyle w:val="Heading1"/>
@@ -3394,18 +3405,18 @@
           <wp:inline>
             <wp:extent cx="5334000" cy="4165129"/>
             <wp:effectExtent b="0" l="0" r="0" t="0"/>
-            <wp:docPr descr="Zwei Personen an einem Baum, der wächst" title="" id="74" name="Picture"/>
+            <wp:docPr descr="Zwei Personen an einem Baum, der wächst" title="" id="75" name="Picture"/>
             <a:graphic>
               <a:graphicData uri="http://schemas.openxmlformats.org/drawingml/2006/picture">
                 <pic:pic>
                   <pic:nvPicPr>
-                    <pic:cNvPr descr="./images/undraw_Waiting__for_you_ldha.png" id="75" name="Picture"/>
+                    <pic:cNvPr descr="./images/undraw_Waiting__for_you_ldha.png" id="76" name="Picture"/>
                     <pic:cNvPicPr>
                       <a:picLocks noChangeArrowheads="1" noChangeAspect="1"/>
                     </pic:cNvPicPr>
                   </pic:nvPicPr>
                   <pic:blipFill>
-                    <a:blip r:embed="rId73"/>
+                    <a:blip r:embed="rId74"/>
                     <a:stretch>
                       <a:fillRect/>
                     </a:stretch>
@@ -3440,7 +3451,7 @@
         <w:t xml:space="preserve">Zwei Personen an einem Baum, der wächst</w:t>
       </w:r>
     </w:p>
-    <w:bookmarkStart w:id="77" w:name="lernos-verwenden"/>
+    <w:bookmarkStart w:id="78" w:name="lernos-verwenden"/>
     <w:p>
       <w:pPr>
         <w:pStyle w:val="Heading2"/>
@@ -3480,7 +3491,7 @@
       <w:r>
         <w:t xml:space="preserve"> </w:t>
       </w:r>
-      <w:hyperlink r:id="rId76">
+      <w:hyperlink r:id="rId77">
         <w:r>
           <w:rPr>
             <w:rStyle w:val="Hyperlink"/>
@@ -3533,7 +3544,7 @@
       <w:r>
         <w:t xml:space="preserve"> </w:t>
       </w:r>
-      <w:hyperlink r:id="rId41">
+      <w:hyperlink r:id="rId42">
         <w:r>
           <w:rPr>
             <w:rStyle w:val="Hyperlink"/>
@@ -3557,8 +3568,8 @@
         <w:t xml:space="preserve">Stop talking, start doing! :-)</w:t>
       </w:r>
     </w:p>
-    <w:bookmarkEnd w:id="77"/>
-    <w:bookmarkStart w:id="85" w:name="lernos-supporter-werden"/>
+    <w:bookmarkEnd w:id="78"/>
+    <w:bookmarkStart w:id="86" w:name="lernos-supporter-werden"/>
     <w:p>
       <w:pPr>
         <w:pStyle w:val="Heading2"/>
@@ -3592,7 +3603,7 @@
         </w:numPr>
         <w:pStyle w:val="Compact"/>
       </w:pPr>
-      <w:hyperlink r:id="rId78">
+      <w:hyperlink r:id="rId79">
         <w:r>
           <w:rPr>
             <w:rStyle w:val="Hyperlink"/>
@@ -3609,7 +3620,7 @@
         </w:numPr>
         <w:pStyle w:val="Compact"/>
       </w:pPr>
-      <w:hyperlink r:id="rId79">
+      <w:hyperlink r:id="rId80">
         <w:r>
           <w:rPr>
             <w:rStyle w:val="Hyperlink"/>
@@ -3626,7 +3637,7 @@
         </w:numPr>
         <w:pStyle w:val="Compact"/>
       </w:pPr>
-      <w:hyperlink r:id="rId80">
+      <w:hyperlink r:id="rId81">
         <w:r>
           <w:rPr>
             <w:rStyle w:val="Hyperlink"/>
@@ -3643,7 +3654,7 @@
         </w:numPr>
         <w:pStyle w:val="Compact"/>
       </w:pPr>
-      <w:hyperlink r:id="rId81">
+      <w:hyperlink r:id="rId82">
         <w:r>
           <w:rPr>
             <w:rStyle w:val="Hyperlink"/>
@@ -3660,7 +3671,7 @@
         </w:numPr>
         <w:pStyle w:val="Compact"/>
       </w:pPr>
-      <w:hyperlink r:id="rId82">
+      <w:hyperlink r:id="rId83">
         <w:r>
           <w:rPr>
             <w:rStyle w:val="Hyperlink"/>
@@ -3677,7 +3688,7 @@
         </w:numPr>
         <w:pStyle w:val="Compact"/>
       </w:pPr>
-      <w:hyperlink r:id="rId83">
+      <w:hyperlink r:id="rId84">
         <w:r>
           <w:rPr>
             <w:rStyle w:val="Hyperlink"/>
@@ -3696,7 +3707,7 @@
       <w:r>
         <w:t xml:space="preserve"> </w:t>
       </w:r>
-      <w:hyperlink r:id="rId84">
+      <w:hyperlink r:id="rId85">
         <w:r>
           <w:rPr>
             <w:rStyle w:val="Hyperlink"/>
@@ -3708,9 +3719,9 @@
         <w:t xml:space="preserve">.</w:t>
       </w:r>
     </w:p>
-    <w:bookmarkEnd w:id="85"/>
     <w:bookmarkEnd w:id="86"/>
-    <w:bookmarkStart w:id="132" w:name="publikationen"/>
+    <w:bookmarkEnd w:id="87"/>
+    <w:bookmarkStart w:id="133" w:name="publikationen"/>
     <w:p>
       <w:pPr>
         <w:pStyle w:val="Heading1"/>
@@ -3758,18 +3769,18 @@
           <wp:inline>
             <wp:extent cx="5334000" cy="2752047"/>
             <wp:effectExtent b="0" l="0" r="0" t="0"/>
-            <wp:docPr descr="Personen vor einer Webseite" title="" id="88" name="Picture"/>
+            <wp:docPr descr="Personen vor einer Webseite" title="" id="89" name="Picture"/>
             <a:graphic>
               <a:graphicData uri="http://schemas.openxmlformats.org/drawingml/2006/picture">
                 <pic:pic>
                   <pic:nvPicPr>
-                    <pic:cNvPr descr="./images/undraw_Blogging_re_kl0d.png" id="89" name="Picture"/>
+                    <pic:cNvPr descr="./images/undraw_Blogging_re_kl0d.png" id="90" name="Picture"/>
                     <pic:cNvPicPr>
                       <a:picLocks noChangeArrowheads="1" noChangeAspect="1"/>
                     </pic:cNvPicPr>
                   </pic:nvPicPr>
                   <pic:blipFill>
-                    <a:blip r:embed="rId87"/>
+                    <a:blip r:embed="rId88"/>
                     <a:stretch>
                       <a:fillRect/>
                     </a:stretch>
@@ -3804,7 +3815,7 @@
         <w:t xml:space="preserve">Personen vor einer Webseite</w:t>
       </w:r>
     </w:p>
-    <w:bookmarkStart w:id="101" w:name="section"/>
+    <w:bookmarkStart w:id="102" w:name="section"/>
     <w:p>
       <w:pPr>
         <w:pStyle w:val="Heading2"/>
@@ -3836,7 +3847,7 @@
       <w:r>
         <w:t xml:space="preserve"> </w:t>
       </w:r>
-      <w:hyperlink r:id="rId90">
+      <w:hyperlink r:id="rId91">
         <w:r>
           <w:rPr>
             <w:rStyle w:val="Hyperlink"/>
@@ -3865,7 +3876,7 @@
       <w:r>
         <w:t xml:space="preserve"> </w:t>
       </w:r>
-      <w:hyperlink r:id="rId91">
+      <w:hyperlink r:id="rId92">
         <w:r>
           <w:rPr>
             <w:rStyle w:val="Hyperlink"/>
@@ -3894,7 +3905,7 @@
       <w:r>
         <w:t xml:space="preserve"> </w:t>
       </w:r>
-      <w:hyperlink r:id="rId92">
+      <w:hyperlink r:id="rId93">
         <w:r>
           <w:rPr>
             <w:rStyle w:val="Hyperlink"/>
@@ -3938,7 +3949,7 @@
       <w:r>
         <w:t xml:space="preserve">vom 05.-06.07.2022 auf der Kaiserburg Nürnberg und online (</w:t>
       </w:r>
-      <w:hyperlink r:id="rId93">
+      <w:hyperlink r:id="rId94">
         <w:r>
           <w:rPr>
             <w:rStyle w:val="Hyperlink"/>
@@ -3952,7 +3963,7 @@
       <w:r>
         <w:t xml:space="preserve"> </w:t>
       </w:r>
-      <w:hyperlink r:id="rId94">
+      <w:hyperlink r:id="rId95">
         <w:r>
           <w:rPr>
             <w:rStyle w:val="Hyperlink"/>
@@ -3978,7 +3989,7 @@
       <w:r>
         <w:t xml:space="preserve"> </w:t>
       </w:r>
-      <w:hyperlink r:id="rId95">
+      <w:hyperlink r:id="rId96">
         <w:r>
           <w:rPr>
             <w:rStyle w:val="Hyperlink"/>
@@ -4007,7 +4018,7 @@
       <w:r>
         <w:t xml:space="preserve"> </w:t>
       </w:r>
-      <w:hyperlink r:id="rId96">
+      <w:hyperlink r:id="rId97">
         <w:r>
           <w:rPr>
             <w:rStyle w:val="Hyperlink"/>
@@ -4036,7 +4047,7 @@
       <w:r>
         <w:t xml:space="preserve"> </w:t>
       </w:r>
-      <w:hyperlink r:id="rId97">
+      <w:hyperlink r:id="rId98">
         <w:r>
           <w:rPr>
             <w:rStyle w:val="Hyperlink"/>
@@ -4059,7 +4070,7 @@
       <w:r>
         <w:t xml:space="preserve"> </w:t>
       </w:r>
-      <w:hyperlink r:id="rId98">
+      <w:hyperlink r:id="rId99">
         <w:r>
           <w:rPr>
             <w:rStyle w:val="Hyperlink"/>
@@ -4088,7 +4099,7 @@
       <w:r>
         <w:t xml:space="preserve"> </w:t>
       </w:r>
-      <w:hyperlink r:id="rId99">
+      <w:hyperlink r:id="rId100">
         <w:r>
           <w:rPr>
             <w:rStyle w:val="Hyperlink"/>
@@ -4117,7 +4128,7 @@
       <w:r>
         <w:t xml:space="preserve"> </w:t>
       </w:r>
-      <w:hyperlink r:id="rId100">
+      <w:hyperlink r:id="rId101">
         <w:r>
           <w:rPr>
             <w:rStyle w:val="Hyperlink"/>
@@ -4132,8 +4143,8 @@
         <w:t xml:space="preserve">vom 13.01.2022</w:t>
       </w:r>
     </w:p>
-    <w:bookmarkEnd w:id="101"/>
-    <w:bookmarkStart w:id="107" w:name="section-1"/>
+    <w:bookmarkEnd w:id="102"/>
+    <w:bookmarkStart w:id="108" w:name="section-1"/>
     <w:p>
       <w:pPr>
         <w:pStyle w:val="Heading2"/>
@@ -4159,7 +4170,7 @@
         </w:numPr>
         <w:pStyle w:val="Compact"/>
       </w:pPr>
-      <w:hyperlink r:id="rId102">
+      <w:hyperlink r:id="rId103">
         <w:r>
           <w:rPr>
             <w:rStyle w:val="Hyperlink"/>
@@ -4188,7 +4199,7 @@
       <w:r>
         <w:t xml:space="preserve"> </w:t>
       </w:r>
-      <w:hyperlink r:id="rId103">
+      <w:hyperlink r:id="rId104">
         <w:r>
           <w:rPr>
             <w:rStyle w:val="Hyperlink"/>
@@ -4217,7 +4228,7 @@
       <w:r>
         <w:t xml:space="preserve"> </w:t>
       </w:r>
-      <w:hyperlink r:id="rId104">
+      <w:hyperlink r:id="rId105">
         <w:r>
           <w:rPr>
             <w:rStyle w:val="Hyperlink"/>
@@ -4261,7 +4272,7 @@
       <w:r>
         <w:t xml:space="preserve">vom 24.-25.06.2021 online (</w:t>
       </w:r>
-      <w:hyperlink r:id="rId105">
+      <w:hyperlink r:id="rId106">
         <w:r>
           <w:rPr>
             <w:rStyle w:val="Hyperlink"/>
@@ -4275,7 +4286,7 @@
       <w:r>
         <w:t xml:space="preserve"> </w:t>
       </w:r>
-      <w:hyperlink r:id="rId106">
+      <w:hyperlink r:id="rId107">
         <w:r>
           <w:rPr>
             <w:rStyle w:val="Hyperlink"/>
@@ -4287,8 +4298,8 @@
         <w:t xml:space="preserve">)</w:t>
       </w:r>
     </w:p>
-    <w:bookmarkEnd w:id="107"/>
-    <w:bookmarkStart w:id="115" w:name="section-2"/>
+    <w:bookmarkEnd w:id="108"/>
+    <w:bookmarkStart w:id="116" w:name="section-2"/>
     <w:p>
       <w:pPr>
         <w:pStyle w:val="Heading2"/>
@@ -4317,7 +4328,7 @@
       <w:r>
         <w:t xml:space="preserve">Podcast </w:t>
       </w:r>
-      <w:hyperlink r:id="rId108">
+      <w:hyperlink r:id="rId109">
         <w:r>
           <w:rPr>
             <w:rStyle w:val="Hyperlink"/>
@@ -4343,7 +4354,7 @@
       <w:r>
         <w:t xml:space="preserve"> </w:t>
       </w:r>
-      <w:hyperlink r:id="rId109">
+      <w:hyperlink r:id="rId110">
         <w:r>
           <w:rPr>
             <w:rStyle w:val="Hyperlink"/>
@@ -4372,7 +4383,7 @@
       <w:r>
         <w:t xml:space="preserve"> </w:t>
       </w:r>
-      <w:hyperlink r:id="rId110">
+      <w:hyperlink r:id="rId111">
         <w:r>
           <w:rPr>
             <w:rStyle w:val="Hyperlink"/>
@@ -4395,7 +4406,7 @@
         </w:numPr>
         <w:pStyle w:val="Compact"/>
       </w:pPr>
-      <w:hyperlink r:id="rId111">
+      <w:hyperlink r:id="rId112">
         <w:r>
           <w:rPr>
             <w:rStyle w:val="Hyperlink"/>
@@ -4421,7 +4432,7 @@
       <w:r>
         <w:t xml:space="preserve">Vortrag </w:t>
       </w:r>
-      <w:hyperlink r:id="rId112">
+      <w:hyperlink r:id="rId113">
         <w:r>
           <w:rPr>
             <w:rStyle w:val="Hyperlink"/>
@@ -4450,7 +4461,7 @@
       <w:r>
         <w:t xml:space="preserve"> </w:t>
       </w:r>
-      <w:hyperlink r:id="rId113">
+      <w:hyperlink r:id="rId114">
         <w:r>
           <w:rPr>
             <w:rStyle w:val="Hyperlink"/>
@@ -4473,7 +4484,7 @@
       <w:r>
         <w:t xml:space="preserve"> </w:t>
       </w:r>
-      <w:hyperlink r:id="rId114">
+      <w:hyperlink r:id="rId115">
         <w:r>
           <w:rPr>
             <w:rStyle w:val="Hyperlink"/>
@@ -4488,8 +4499,8 @@
         <w:t xml:space="preserve">vom 20.02.2022</w:t>
       </w:r>
     </w:p>
-    <w:bookmarkEnd w:id="115"/>
-    <w:bookmarkStart w:id="121" w:name="section-3"/>
+    <w:bookmarkEnd w:id="116"/>
+    <w:bookmarkStart w:id="122" w:name="section-3"/>
     <w:p>
       <w:pPr>
         <w:pStyle w:val="Heading2"/>
@@ -4521,7 +4532,7 @@
       <w:r>
         <w:t xml:space="preserve"> </w:t>
       </w:r>
-      <w:hyperlink r:id="rId116">
+      <w:hyperlink r:id="rId117">
         <w:r>
           <w:rPr>
             <w:rStyle w:val="Hyperlink"/>
@@ -4547,7 +4558,7 @@
       <w:r>
         <w:t xml:space="preserve">Blog </w:t>
       </w:r>
-      <w:hyperlink r:id="rId117">
+      <w:hyperlink r:id="rId118">
         <w:r>
           <w:rPr>
             <w:rStyle w:val="Hyperlink"/>
@@ -4570,7 +4581,7 @@
       <w:r>
         <w:t xml:space="preserve"> </w:t>
       </w:r>
-      <w:hyperlink r:id="rId118">
+      <w:hyperlink r:id="rId119">
         <w:r>
           <w:rPr>
             <w:rStyle w:val="Hyperlink"/>
@@ -4605,7 +4616,7 @@
         </w:numPr>
         <w:pStyle w:val="Compact"/>
       </w:pPr>
-      <w:hyperlink r:id="rId119">
+      <w:hyperlink r:id="rId120">
         <w:r>
           <w:rPr>
             <w:rStyle w:val="Hyperlink"/>
@@ -4641,7 +4652,7 @@
       <w:r>
         <w:t xml:space="preserve"> von Simon Dückert in </w:t>
       </w:r>
-      <w:hyperlink r:id="rId120">
+      <w:hyperlink r:id="rId121">
         <w:r>
           <w:rPr>
             <w:rStyle w:val="Hyperlink"/>
@@ -4650,8 +4661,8 @@
         </w:r>
       </w:hyperlink>
     </w:p>
-    <w:bookmarkEnd w:id="121"/>
-    <w:bookmarkStart w:id="126" w:name="section-4"/>
+    <w:bookmarkEnd w:id="122"/>
+    <w:bookmarkStart w:id="127" w:name="section-4"/>
     <w:p>
       <w:pPr>
         <w:pStyle w:val="Heading2"/>
@@ -4680,7 +4691,7 @@
       <w:r>
         <w:t xml:space="preserve">Vortrag </w:t>
       </w:r>
-      <w:hyperlink r:id="rId122">
+      <w:hyperlink r:id="rId123">
         <w:r>
           <w:rPr>
             <w:rStyle w:val="Hyperlink"/>
@@ -4703,7 +4714,7 @@
         </w:numPr>
         <w:pStyle w:val="Compact"/>
       </w:pPr>
-      <w:hyperlink r:id="rId123">
+      <w:hyperlink r:id="rId124">
         <w:r>
           <w:rPr>
             <w:rStyle w:val="Hyperlink"/>
@@ -4732,7 +4743,7 @@
       <w:r>
         <w:t xml:space="preserve"> </w:t>
       </w:r>
-      <w:hyperlink r:id="rId124">
+      <w:hyperlink r:id="rId125">
         <w:r>
           <w:rPr>
             <w:rStyle w:val="Hyperlink"/>
@@ -4758,7 +4769,7 @@
       <w:r>
         <w:t xml:space="preserve">Vortrag </w:t>
       </w:r>
-      <w:hyperlink r:id="rId125">
+      <w:hyperlink r:id="rId126">
         <w:r>
           <w:rPr>
             <w:rStyle w:val="Hyperlink"/>
@@ -4773,8 +4784,8 @@
         <w:t xml:space="preserve">am 22.06.2018 auf der KnowTouch in Nürnberg</w:t>
       </w:r>
     </w:p>
-    <w:bookmarkEnd w:id="126"/>
-    <w:bookmarkStart w:id="128" w:name="section-5"/>
+    <w:bookmarkEnd w:id="127"/>
+    <w:bookmarkStart w:id="129" w:name="section-5"/>
     <w:p>
       <w:pPr>
         <w:pStyle w:val="Heading2"/>
@@ -4806,7 +4817,7 @@
       <w:r>
         <w:t xml:space="preserve"> </w:t>
       </w:r>
-      <w:hyperlink r:id="rId127">
+      <w:hyperlink r:id="rId128">
         <w:r>
           <w:rPr>
             <w:rStyle w:val="Hyperlink"/>
@@ -4821,8 +4832,8 @@
         <w:t xml:space="preserve">auf dem Corporate Learning Camp am 29.09.2017 in Frankfurt</w:t>
       </w:r>
     </w:p>
-    <w:bookmarkEnd w:id="128"/>
-    <w:bookmarkStart w:id="131" w:name="section-6"/>
+    <w:bookmarkEnd w:id="129"/>
+    <w:bookmarkStart w:id="132" w:name="section-6"/>
     <w:p>
       <w:pPr>
         <w:pStyle w:val="Heading2"/>
@@ -4853,7 +4864,7 @@
       <w:r>
         <w:t xml:space="preserve"> </w:t>
       </w:r>
-      <w:hyperlink r:id="rId129">
+      <w:hyperlink r:id="rId130">
         <w:r>
           <w:rPr>
             <w:rStyle w:val="Hyperlink"/>
@@ -4875,7 +4886,7 @@
           <w:numId w:val="1027"/>
         </w:numPr>
       </w:pPr>
-      <w:hyperlink r:id="rId130">
+      <w:hyperlink r:id="rId131">
         <w:r>
           <w:rPr>
             <w:rStyle w:val="Hyperlink"/>
@@ -4906,9 +4917,9 @@
         <w:t xml:space="preserve">in der Cogneon Akademie in Nürnberg</w:t>
       </w:r>
     </w:p>
-    <w:bookmarkEnd w:id="131"/>
     <w:bookmarkEnd w:id="132"/>
-    <w:bookmarkStart w:id="149" w:name="lernos-faq"/>
+    <w:bookmarkEnd w:id="133"/>
+    <w:bookmarkStart w:id="150" w:name="lernos-faq"/>
     <w:p>
       <w:pPr>
         <w:pStyle w:val="Heading1"/>
@@ -4956,18 +4967,18 @@
           <wp:inline>
             <wp:extent cx="5334000" cy="3467449"/>
             <wp:effectExtent b="0" l="0" r="0" t="0"/>
-            <wp:docPr descr="Figuren mit Fragezeichen" title="" id="134" name="Picture"/>
+            <wp:docPr descr="Figuren mit Fragezeichen" title="" id="135" name="Picture"/>
             <a:graphic>
               <a:graphicData uri="http://schemas.openxmlformats.org/drawingml/2006/picture">
                 <pic:pic>
                   <pic:nvPicPr>
-                    <pic:cNvPr descr="./images/undraw_Faq_re_31cw.png" id="135" name="Picture"/>
+                    <pic:cNvPr descr="./images/undraw_Faq_re_31cw.png" id="136" name="Picture"/>
                     <pic:cNvPicPr>
                       <a:picLocks noChangeArrowheads="1" noChangeAspect="1"/>
                     </pic:cNvPicPr>
                   </pic:nvPicPr>
                   <pic:blipFill>
-                    <a:blip r:embed="rId133"/>
+                    <a:blip r:embed="rId134"/>
                     <a:stretch>
                       <a:fillRect/>
                     </a:stretch>
@@ -5024,7 +5035,7 @@
       <w:r>
         <w:t xml:space="preserve"> </w:t>
       </w:r>
-      <w:hyperlink r:id="rId136">
+      <w:hyperlink r:id="rId137">
         <w:r>
           <w:rPr>
             <w:rStyle w:val="Hyperlink"/>
@@ -5041,7 +5052,7 @@
       <w:r>
         <w:t xml:space="preserve"> </w:t>
       </w:r>
-      <w:hyperlink r:id="rId137">
+      <w:hyperlink r:id="rId138">
         <w:r>
           <w:rPr>
             <w:rStyle w:val="Hyperlink"/>
@@ -5058,7 +5069,7 @@
       <w:r>
         <w:t xml:space="preserve"> </w:t>
       </w:r>
-      <w:hyperlink r:id="rId138">
+      <w:hyperlink r:id="rId139">
         <w:r>
           <w:rPr>
             <w:rStyle w:val="Hyperlink"/>
@@ -5125,7 +5136,7 @@
       <w:r>
         <w:t xml:space="preserve"> </w:t>
       </w:r>
-      <w:hyperlink r:id="rId139">
+      <w:hyperlink r:id="rId140">
         <w:r>
           <w:rPr>
             <w:rStyle w:val="Hyperlink"/>
@@ -5142,7 +5153,7 @@
       <w:r>
         <w:t xml:space="preserve"> </w:t>
       </w:r>
-      <w:hyperlink r:id="rId140">
+      <w:hyperlink r:id="rId141">
         <w:r>
           <w:rPr>
             <w:rStyle w:val="Hyperlink"/>
@@ -5159,7 +5170,7 @@
       <w:r>
         <w:t xml:space="preserve"> </w:t>
       </w:r>
-      <w:hyperlink r:id="rId141">
+      <w:hyperlink r:id="rId142">
         <w:r>
           <w:rPr>
             <w:rStyle w:val="Hyperlink"/>
@@ -5233,7 +5244,7 @@
       <w:r>
         <w:t xml:space="preserve"> </w:t>
       </w:r>
-      <w:hyperlink r:id="rId117">
+      <w:hyperlink r:id="rId118">
         <w:r>
           <w:rPr>
             <w:rStyle w:val="Hyperlink"/>
@@ -5300,7 +5311,7 @@
       <w:r>
         <w:t xml:space="preserve"> </w:t>
       </w:r>
-      <w:hyperlink r:id="rId142">
+      <w:hyperlink r:id="rId143">
         <w:r>
           <w:rPr>
             <w:rStyle w:val="Hyperlink"/>
@@ -5311,7 +5322,7 @@
       <w:r>
         <w:t xml:space="preserve">, dessen Quellcode jeder verwenden kann. Darauf aufbauende Produkte müssen aber einen anderen Namen haben (</w:t>
       </w:r>
-      <w:hyperlink r:id="rId143">
+      <w:hyperlink r:id="rId144">
         <w:r>
           <w:rPr>
             <w:rStyle w:val="Hyperlink"/>
@@ -5325,7 +5336,7 @@
       <w:r>
         <w:t xml:space="preserve"> </w:t>
       </w:r>
-      <w:hyperlink r:id="rId144">
+      <w:hyperlink r:id="rId145">
         <w:r>
           <w:rPr>
             <w:rStyle w:val="Hyperlink"/>
@@ -5339,7 +5350,7 @@
       <w:r>
         <w:t xml:space="preserve"> </w:t>
       </w:r>
-      <w:hyperlink r:id="rId145">
+      <w:hyperlink r:id="rId146">
         <w:r>
           <w:rPr>
             <w:rStyle w:val="Hyperlink"/>
@@ -5353,7 +5364,7 @@
       <w:r>
         <w:t xml:space="preserve"> </w:t>
       </w:r>
-      <w:hyperlink r:id="rId146">
+      <w:hyperlink r:id="rId147">
         <w:r>
           <w:rPr>
             <w:rStyle w:val="Hyperlink"/>
@@ -5367,7 +5378,7 @@
       <w:r>
         <w:t xml:space="preserve"> </w:t>
       </w:r>
-      <w:hyperlink r:id="rId147">
+      <w:hyperlink r:id="rId148">
         <w:r>
           <w:rPr>
             <w:rStyle w:val="Hyperlink"/>
@@ -5399,7 +5410,7 @@
       <w:r>
         <w:t xml:space="preserve"> </w:t>
       </w:r>
-      <w:hyperlink r:id="rId148">
+      <w:hyperlink r:id="rId149">
         <w:r>
           <w:rPr>
             <w:rStyle w:val="Hyperlink"/>
@@ -5416,7 +5427,7 @@
       <w:r>
         <w:t xml:space="preserve"> </w:t>
       </w:r>
-      <w:hyperlink r:id="rId61">
+      <w:hyperlink r:id="rId62">
         <w:r>
           <w:rPr>
             <w:rStyle w:val="Hyperlink"/>
@@ -5431,7 +5442,7 @@
         <w:t xml:space="preserve">auf.</w:t>
       </w:r>
     </w:p>
-    <w:bookmarkEnd w:id="149"/>
+    <w:bookmarkEnd w:id="150"/>
     <w:sectPr/>
   </w:body>
 </w:document>

</xml_diff>

<commit_message>
Supporter IPI, vitesco added
</commit_message>
<xml_diff>
--- a/de/lernOS-Website-de.docx
+++ b/de/lernOS-Website-de.docx
@@ -3376,7 +3376,7 @@
     </w:p>
     <w:bookmarkEnd w:id="73"/>
     <w:bookmarkEnd w:id="74"/>
-    <w:bookmarkStart w:id="88" w:name="lernos-unterstützen"/>
+    <w:bookmarkStart w:id="90" w:name="lernos-unterstützen"/>
     <w:p>
       <w:pPr>
         <w:pStyle w:val="Heading1"/>
@@ -3588,7 +3588,7 @@
       </w:r>
     </w:p>
     <w:bookmarkEnd w:id="79"/>
-    <w:bookmarkStart w:id="87" w:name="lernos-supporter-werden"/>
+    <w:bookmarkStart w:id="89" w:name="lernos-supporter-werden"/>
     <w:p>
       <w:pPr>
         <w:pStyle w:val="Heading2"/>
@@ -3678,6 +3678,23 @@
           <w:rPr>
             <w:rStyle w:val="Hyperlink"/>
           </w:rPr>
+          <w:t xml:space="preserve">IPI</w:t>
+        </w:r>
+      </w:hyperlink>
+    </w:p>
+    <w:p>
+      <w:pPr>
+        <w:numPr>
+          <w:ilvl w:val="0"/>
+          <w:numId w:val="1020"/>
+        </w:numPr>
+        <w:pStyle w:val="Compact"/>
+      </w:pPr>
+      <w:hyperlink r:id="rId84">
+        <w:r>
+          <w:rPr>
+            <w:rStyle w:val="Hyperlink"/>
+          </w:rPr>
           <w:t xml:space="preserve">Lebensversicherung von 1871</w:t>
         </w:r>
       </w:hyperlink>
@@ -3690,7 +3707,7 @@
         </w:numPr>
         <w:pStyle w:val="Compact"/>
       </w:pPr>
-      <w:hyperlink r:id="rId84">
+      <w:hyperlink r:id="rId85">
         <w:r>
           <w:rPr>
             <w:rStyle w:val="Hyperlink"/>
@@ -3707,7 +3724,7 @@
         </w:numPr>
         <w:pStyle w:val="Compact"/>
       </w:pPr>
-      <w:hyperlink r:id="rId85">
+      <w:hyperlink r:id="rId86">
         <w:r>
           <w:rPr>
             <w:rStyle w:val="Hyperlink"/>
@@ -3718,6 +3735,23 @@
     </w:p>
     <w:p>
       <w:pPr>
+        <w:numPr>
+          <w:ilvl w:val="0"/>
+          <w:numId w:val="1020"/>
+        </w:numPr>
+        <w:pStyle w:val="Compact"/>
+      </w:pPr>
+      <w:hyperlink r:id="rId87">
+        <w:r>
+          <w:rPr>
+            <w:rStyle w:val="Hyperlink"/>
+          </w:rPr>
+          <w:t xml:space="preserve">Vitesco Technologies</w:t>
+        </w:r>
+      </w:hyperlink>
+    </w:p>
+    <w:p>
+      <w:pPr>
         <w:pStyle w:val="FirstParagraph"/>
       </w:pPr>
       <w:r>
@@ -3726,7 +3760,7 @@
       <w:r>
         <w:t xml:space="preserve"> </w:t>
       </w:r>
-      <w:hyperlink r:id="rId86">
+      <w:hyperlink r:id="rId88">
         <w:r>
           <w:rPr>
             <w:rStyle w:val="Hyperlink"/>
@@ -3738,9 +3772,9 @@
         <w:t xml:space="preserve">.</w:t>
       </w:r>
     </w:p>
-    <w:bookmarkEnd w:id="87"/>
-    <w:bookmarkEnd w:id="88"/>
-    <w:bookmarkStart w:id="134" w:name="publikationen"/>
+    <w:bookmarkEnd w:id="89"/>
+    <w:bookmarkEnd w:id="90"/>
+    <w:bookmarkStart w:id="136" w:name="publikationen"/>
     <w:p>
       <w:pPr>
         <w:pStyle w:val="Heading1"/>
@@ -3788,18 +3822,18 @@
           <wp:inline>
             <wp:extent cx="5334000" cy="2752047"/>
             <wp:effectExtent b="0" l="0" r="0" t="0"/>
-            <wp:docPr descr="Personen vor einer Webseite" title="" id="90" name="Picture"/>
+            <wp:docPr descr="Personen vor einer Webseite" title="" id="92" name="Picture"/>
             <a:graphic>
               <a:graphicData uri="http://schemas.openxmlformats.org/drawingml/2006/picture">
                 <pic:pic>
                   <pic:nvPicPr>
-                    <pic:cNvPr descr="./images/undraw_Blogging_re_kl0d.png" id="91" name="Picture"/>
+                    <pic:cNvPr descr="./images/undraw_Blogging_re_kl0d.png" id="93" name="Picture"/>
                     <pic:cNvPicPr>
                       <a:picLocks noChangeArrowheads="1" noChangeAspect="1"/>
                     </pic:cNvPicPr>
                   </pic:nvPicPr>
                   <pic:blipFill>
-                    <a:blip r:embed="rId89"/>
+                    <a:blip r:embed="rId91"/>
                     <a:stretch>
                       <a:fillRect/>
                     </a:stretch>
@@ -3834,7 +3868,7 @@
         <w:t xml:space="preserve">Personen vor einer Webseite</w:t>
       </w:r>
     </w:p>
-    <w:bookmarkStart w:id="103" w:name="section"/>
+    <w:bookmarkStart w:id="105" w:name="section"/>
     <w:p>
       <w:pPr>
         <w:pStyle w:val="Heading2"/>
@@ -3866,7 +3900,7 @@
       <w:r>
         <w:t xml:space="preserve"> </w:t>
       </w:r>
-      <w:hyperlink r:id="rId92">
+      <w:hyperlink r:id="rId94">
         <w:r>
           <w:rPr>
             <w:rStyle w:val="Hyperlink"/>
@@ -3895,7 +3929,7 @@
       <w:r>
         <w:t xml:space="preserve"> </w:t>
       </w:r>
-      <w:hyperlink r:id="rId93">
+      <w:hyperlink r:id="rId95">
         <w:r>
           <w:rPr>
             <w:rStyle w:val="Hyperlink"/>
@@ -3924,7 +3958,7 @@
       <w:r>
         <w:t xml:space="preserve"> </w:t>
       </w:r>
-      <w:hyperlink r:id="rId94">
+      <w:hyperlink r:id="rId96">
         <w:r>
           <w:rPr>
             <w:rStyle w:val="Hyperlink"/>
@@ -3968,7 +4002,7 @@
       <w:r>
         <w:t xml:space="preserve">vom 05.-06.07.2022 auf der Kaiserburg Nürnberg und online (</w:t>
       </w:r>
-      <w:hyperlink r:id="rId95">
+      <w:hyperlink r:id="rId97">
         <w:r>
           <w:rPr>
             <w:rStyle w:val="Hyperlink"/>
@@ -3982,7 +4016,7 @@
       <w:r>
         <w:t xml:space="preserve"> </w:t>
       </w:r>
-      <w:hyperlink r:id="rId96">
+      <w:hyperlink r:id="rId98">
         <w:r>
           <w:rPr>
             <w:rStyle w:val="Hyperlink"/>
@@ -4008,7 +4042,7 @@
       <w:r>
         <w:t xml:space="preserve"> </w:t>
       </w:r>
-      <w:hyperlink r:id="rId97">
+      <w:hyperlink r:id="rId99">
         <w:r>
           <w:rPr>
             <w:rStyle w:val="Hyperlink"/>
@@ -4037,7 +4071,7 @@
       <w:r>
         <w:t xml:space="preserve"> </w:t>
       </w:r>
-      <w:hyperlink r:id="rId98">
+      <w:hyperlink r:id="rId100">
         <w:r>
           <w:rPr>
             <w:rStyle w:val="Hyperlink"/>
@@ -4066,7 +4100,7 @@
       <w:r>
         <w:t xml:space="preserve"> </w:t>
       </w:r>
-      <w:hyperlink r:id="rId99">
+      <w:hyperlink r:id="rId101">
         <w:r>
           <w:rPr>
             <w:rStyle w:val="Hyperlink"/>
@@ -4089,7 +4123,7 @@
       <w:r>
         <w:t xml:space="preserve"> </w:t>
       </w:r>
-      <w:hyperlink r:id="rId100">
+      <w:hyperlink r:id="rId102">
         <w:r>
           <w:rPr>
             <w:rStyle w:val="Hyperlink"/>
@@ -4118,7 +4152,7 @@
       <w:r>
         <w:t xml:space="preserve"> </w:t>
       </w:r>
-      <w:hyperlink r:id="rId101">
+      <w:hyperlink r:id="rId103">
         <w:r>
           <w:rPr>
             <w:rStyle w:val="Hyperlink"/>
@@ -4147,7 +4181,7 @@
       <w:r>
         <w:t xml:space="preserve"> </w:t>
       </w:r>
-      <w:hyperlink r:id="rId102">
+      <w:hyperlink r:id="rId104">
         <w:r>
           <w:rPr>
             <w:rStyle w:val="Hyperlink"/>
@@ -4162,8 +4196,8 @@
         <w:t xml:space="preserve">vom 13.01.2022</w:t>
       </w:r>
     </w:p>
-    <w:bookmarkEnd w:id="103"/>
-    <w:bookmarkStart w:id="109" w:name="section-1"/>
+    <w:bookmarkEnd w:id="105"/>
+    <w:bookmarkStart w:id="111" w:name="section-1"/>
     <w:p>
       <w:pPr>
         <w:pStyle w:val="Heading2"/>
@@ -4189,7 +4223,7 @@
         </w:numPr>
         <w:pStyle w:val="Compact"/>
       </w:pPr>
-      <w:hyperlink r:id="rId104">
+      <w:hyperlink r:id="rId106">
         <w:r>
           <w:rPr>
             <w:rStyle w:val="Hyperlink"/>
@@ -4218,7 +4252,7 @@
       <w:r>
         <w:t xml:space="preserve"> </w:t>
       </w:r>
-      <w:hyperlink r:id="rId105">
+      <w:hyperlink r:id="rId107">
         <w:r>
           <w:rPr>
             <w:rStyle w:val="Hyperlink"/>
@@ -4247,7 +4281,7 @@
       <w:r>
         <w:t xml:space="preserve"> </w:t>
       </w:r>
-      <w:hyperlink r:id="rId106">
+      <w:hyperlink r:id="rId108">
         <w:r>
           <w:rPr>
             <w:rStyle w:val="Hyperlink"/>
@@ -4291,7 +4325,7 @@
       <w:r>
         <w:t xml:space="preserve">vom 24.-25.06.2021 online (</w:t>
       </w:r>
-      <w:hyperlink r:id="rId107">
+      <w:hyperlink r:id="rId109">
         <w:r>
           <w:rPr>
             <w:rStyle w:val="Hyperlink"/>
@@ -4305,7 +4339,7 @@
       <w:r>
         <w:t xml:space="preserve"> </w:t>
       </w:r>
-      <w:hyperlink r:id="rId108">
+      <w:hyperlink r:id="rId110">
         <w:r>
           <w:rPr>
             <w:rStyle w:val="Hyperlink"/>
@@ -4317,8 +4351,8 @@
         <w:t xml:space="preserve">)</w:t>
       </w:r>
     </w:p>
-    <w:bookmarkEnd w:id="109"/>
-    <w:bookmarkStart w:id="117" w:name="section-2"/>
+    <w:bookmarkEnd w:id="111"/>
+    <w:bookmarkStart w:id="119" w:name="section-2"/>
     <w:p>
       <w:pPr>
         <w:pStyle w:val="Heading2"/>
@@ -4347,7 +4381,7 @@
       <w:r>
         <w:t xml:space="preserve">Podcast </w:t>
       </w:r>
-      <w:hyperlink r:id="rId110">
+      <w:hyperlink r:id="rId112">
         <w:r>
           <w:rPr>
             <w:rStyle w:val="Hyperlink"/>
@@ -4373,7 +4407,7 @@
       <w:r>
         <w:t xml:space="preserve"> </w:t>
       </w:r>
-      <w:hyperlink r:id="rId111">
+      <w:hyperlink r:id="rId113">
         <w:r>
           <w:rPr>
             <w:rStyle w:val="Hyperlink"/>
@@ -4402,7 +4436,7 @@
       <w:r>
         <w:t xml:space="preserve"> </w:t>
       </w:r>
-      <w:hyperlink r:id="rId112">
+      <w:hyperlink r:id="rId114">
         <w:r>
           <w:rPr>
             <w:rStyle w:val="Hyperlink"/>
@@ -4425,7 +4459,7 @@
         </w:numPr>
         <w:pStyle w:val="Compact"/>
       </w:pPr>
-      <w:hyperlink r:id="rId113">
+      <w:hyperlink r:id="rId115">
         <w:r>
           <w:rPr>
             <w:rStyle w:val="Hyperlink"/>
@@ -4451,7 +4485,7 @@
       <w:r>
         <w:t xml:space="preserve">Vortrag </w:t>
       </w:r>
-      <w:hyperlink r:id="rId114">
+      <w:hyperlink r:id="rId116">
         <w:r>
           <w:rPr>
             <w:rStyle w:val="Hyperlink"/>
@@ -4480,7 +4514,7 @@
       <w:r>
         <w:t xml:space="preserve"> </w:t>
       </w:r>
-      <w:hyperlink r:id="rId115">
+      <w:hyperlink r:id="rId117">
         <w:r>
           <w:rPr>
             <w:rStyle w:val="Hyperlink"/>
@@ -4503,7 +4537,7 @@
       <w:r>
         <w:t xml:space="preserve"> </w:t>
       </w:r>
-      <w:hyperlink r:id="rId116">
+      <w:hyperlink r:id="rId118">
         <w:r>
           <w:rPr>
             <w:rStyle w:val="Hyperlink"/>
@@ -4518,8 +4552,8 @@
         <w:t xml:space="preserve">vom 20.02.2022</w:t>
       </w:r>
     </w:p>
-    <w:bookmarkEnd w:id="117"/>
-    <w:bookmarkStart w:id="123" w:name="section-3"/>
+    <w:bookmarkEnd w:id="119"/>
+    <w:bookmarkStart w:id="125" w:name="section-3"/>
     <w:p>
       <w:pPr>
         <w:pStyle w:val="Heading2"/>
@@ -4551,7 +4585,7 @@
       <w:r>
         <w:t xml:space="preserve"> </w:t>
       </w:r>
-      <w:hyperlink r:id="rId118">
+      <w:hyperlink r:id="rId120">
         <w:r>
           <w:rPr>
             <w:rStyle w:val="Hyperlink"/>
@@ -4577,7 +4611,7 @@
       <w:r>
         <w:t xml:space="preserve">Blog </w:t>
       </w:r>
-      <w:hyperlink r:id="rId119">
+      <w:hyperlink r:id="rId121">
         <w:r>
           <w:rPr>
             <w:rStyle w:val="Hyperlink"/>
@@ -4600,7 +4634,7 @@
       <w:r>
         <w:t xml:space="preserve"> </w:t>
       </w:r>
-      <w:hyperlink r:id="rId120">
+      <w:hyperlink r:id="rId122">
         <w:r>
           <w:rPr>
             <w:rStyle w:val="Hyperlink"/>
@@ -4635,7 +4669,7 @@
         </w:numPr>
         <w:pStyle w:val="Compact"/>
       </w:pPr>
-      <w:hyperlink r:id="rId121">
+      <w:hyperlink r:id="rId123">
         <w:r>
           <w:rPr>
             <w:rStyle w:val="Hyperlink"/>
@@ -4671,7 +4705,7 @@
       <w:r>
         <w:t xml:space="preserve"> von Simon Dückert in </w:t>
       </w:r>
-      <w:hyperlink r:id="rId122">
+      <w:hyperlink r:id="rId124">
         <w:r>
           <w:rPr>
             <w:rStyle w:val="Hyperlink"/>
@@ -4680,8 +4714,8 @@
         </w:r>
       </w:hyperlink>
     </w:p>
-    <w:bookmarkEnd w:id="123"/>
-    <w:bookmarkStart w:id="128" w:name="section-4"/>
+    <w:bookmarkEnd w:id="125"/>
+    <w:bookmarkStart w:id="130" w:name="section-4"/>
     <w:p>
       <w:pPr>
         <w:pStyle w:val="Heading2"/>
@@ -4710,7 +4744,7 @@
       <w:r>
         <w:t xml:space="preserve">Vortrag </w:t>
       </w:r>
-      <w:hyperlink r:id="rId124">
+      <w:hyperlink r:id="rId126">
         <w:r>
           <w:rPr>
             <w:rStyle w:val="Hyperlink"/>
@@ -4733,7 +4767,7 @@
         </w:numPr>
         <w:pStyle w:val="Compact"/>
       </w:pPr>
-      <w:hyperlink r:id="rId125">
+      <w:hyperlink r:id="rId127">
         <w:r>
           <w:rPr>
             <w:rStyle w:val="Hyperlink"/>
@@ -4762,7 +4796,7 @@
       <w:r>
         <w:t xml:space="preserve"> </w:t>
       </w:r>
-      <w:hyperlink r:id="rId126">
+      <w:hyperlink r:id="rId128">
         <w:r>
           <w:rPr>
             <w:rStyle w:val="Hyperlink"/>
@@ -4788,7 +4822,7 @@
       <w:r>
         <w:t xml:space="preserve">Vortrag </w:t>
       </w:r>
-      <w:hyperlink r:id="rId127">
+      <w:hyperlink r:id="rId129">
         <w:r>
           <w:rPr>
             <w:rStyle w:val="Hyperlink"/>
@@ -4803,8 +4837,8 @@
         <w:t xml:space="preserve">am 22.06.2018 auf der KnowTouch in Nürnberg</w:t>
       </w:r>
     </w:p>
-    <w:bookmarkEnd w:id="128"/>
-    <w:bookmarkStart w:id="130" w:name="section-5"/>
+    <w:bookmarkEnd w:id="130"/>
+    <w:bookmarkStart w:id="132" w:name="section-5"/>
     <w:p>
       <w:pPr>
         <w:pStyle w:val="Heading2"/>
@@ -4836,7 +4870,7 @@
       <w:r>
         <w:t xml:space="preserve"> </w:t>
       </w:r>
-      <w:hyperlink r:id="rId129">
+      <w:hyperlink r:id="rId131">
         <w:r>
           <w:rPr>
             <w:rStyle w:val="Hyperlink"/>
@@ -4851,8 +4885,8 @@
         <w:t xml:space="preserve">auf dem Corporate Learning Camp am 29.09.2017 in Frankfurt</w:t>
       </w:r>
     </w:p>
-    <w:bookmarkEnd w:id="130"/>
-    <w:bookmarkStart w:id="133" w:name="section-6"/>
+    <w:bookmarkEnd w:id="132"/>
+    <w:bookmarkStart w:id="135" w:name="section-6"/>
     <w:p>
       <w:pPr>
         <w:pStyle w:val="Heading2"/>
@@ -4883,7 +4917,7 @@
       <w:r>
         <w:t xml:space="preserve"> </w:t>
       </w:r>
-      <w:hyperlink r:id="rId131">
+      <w:hyperlink r:id="rId133">
         <w:r>
           <w:rPr>
             <w:rStyle w:val="Hyperlink"/>
@@ -4905,7 +4939,7 @@
           <w:numId w:val="1027"/>
         </w:numPr>
       </w:pPr>
-      <w:hyperlink r:id="rId132">
+      <w:hyperlink r:id="rId134">
         <w:r>
           <w:rPr>
             <w:rStyle w:val="Hyperlink"/>
@@ -4936,9 +4970,9 @@
         <w:t xml:space="preserve">in der Cogneon Akademie in Nürnberg</w:t>
       </w:r>
     </w:p>
-    <w:bookmarkEnd w:id="133"/>
-    <w:bookmarkEnd w:id="134"/>
-    <w:bookmarkStart w:id="151" w:name="lernos-faq"/>
+    <w:bookmarkEnd w:id="135"/>
+    <w:bookmarkEnd w:id="136"/>
+    <w:bookmarkStart w:id="153" w:name="lernos-faq"/>
     <w:p>
       <w:pPr>
         <w:pStyle w:val="Heading1"/>
@@ -4986,18 +5020,18 @@
           <wp:inline>
             <wp:extent cx="5334000" cy="3467449"/>
             <wp:effectExtent b="0" l="0" r="0" t="0"/>
-            <wp:docPr descr="Figuren mit Fragezeichen" title="" id="136" name="Picture"/>
+            <wp:docPr descr="Figuren mit Fragezeichen" title="" id="138" name="Picture"/>
             <a:graphic>
               <a:graphicData uri="http://schemas.openxmlformats.org/drawingml/2006/picture">
                 <pic:pic>
                   <pic:nvPicPr>
-                    <pic:cNvPr descr="./images/undraw_Faq_re_31cw.png" id="137" name="Picture"/>
+                    <pic:cNvPr descr="./images/undraw_Faq_re_31cw.png" id="139" name="Picture"/>
                     <pic:cNvPicPr>
                       <a:picLocks noChangeArrowheads="1" noChangeAspect="1"/>
                     </pic:cNvPicPr>
                   </pic:nvPicPr>
                   <pic:blipFill>
-                    <a:blip r:embed="rId135"/>
+                    <a:blip r:embed="rId137"/>
                     <a:stretch>
                       <a:fillRect/>
                     </a:stretch>
@@ -5054,7 +5088,7 @@
       <w:r>
         <w:t xml:space="preserve"> </w:t>
       </w:r>
-      <w:hyperlink r:id="rId138">
+      <w:hyperlink r:id="rId140">
         <w:r>
           <w:rPr>
             <w:rStyle w:val="Hyperlink"/>
@@ -5071,7 +5105,7 @@
       <w:r>
         <w:t xml:space="preserve"> </w:t>
       </w:r>
-      <w:hyperlink r:id="rId139">
+      <w:hyperlink r:id="rId141">
         <w:r>
           <w:rPr>
             <w:rStyle w:val="Hyperlink"/>
@@ -5088,7 +5122,7 @@
       <w:r>
         <w:t xml:space="preserve"> </w:t>
       </w:r>
-      <w:hyperlink r:id="rId140">
+      <w:hyperlink r:id="rId142">
         <w:r>
           <w:rPr>
             <w:rStyle w:val="Hyperlink"/>
@@ -5155,7 +5189,7 @@
       <w:r>
         <w:t xml:space="preserve"> </w:t>
       </w:r>
-      <w:hyperlink r:id="rId141">
+      <w:hyperlink r:id="rId143">
         <w:r>
           <w:rPr>
             <w:rStyle w:val="Hyperlink"/>
@@ -5172,7 +5206,7 @@
       <w:r>
         <w:t xml:space="preserve"> </w:t>
       </w:r>
-      <w:hyperlink r:id="rId142">
+      <w:hyperlink r:id="rId144">
         <w:r>
           <w:rPr>
             <w:rStyle w:val="Hyperlink"/>
@@ -5189,7 +5223,7 @@
       <w:r>
         <w:t xml:space="preserve"> </w:t>
       </w:r>
-      <w:hyperlink r:id="rId143">
+      <w:hyperlink r:id="rId145">
         <w:r>
           <w:rPr>
             <w:rStyle w:val="Hyperlink"/>
@@ -5263,7 +5297,7 @@
       <w:r>
         <w:t xml:space="preserve"> </w:t>
       </w:r>
-      <w:hyperlink r:id="rId119">
+      <w:hyperlink r:id="rId121">
         <w:r>
           <w:rPr>
             <w:rStyle w:val="Hyperlink"/>
@@ -5330,7 +5364,7 @@
       <w:r>
         <w:t xml:space="preserve"> </w:t>
       </w:r>
-      <w:hyperlink r:id="rId144">
+      <w:hyperlink r:id="rId146">
         <w:r>
           <w:rPr>
             <w:rStyle w:val="Hyperlink"/>
@@ -5341,7 +5375,7 @@
       <w:r>
         <w:t xml:space="preserve">, dessen Quellcode jeder verwenden kann. Darauf aufbauende Produkte müssen aber einen anderen Namen haben (</w:t>
       </w:r>
-      <w:hyperlink r:id="rId145">
+      <w:hyperlink r:id="rId147">
         <w:r>
           <w:rPr>
             <w:rStyle w:val="Hyperlink"/>
@@ -5355,7 +5389,7 @@
       <w:r>
         <w:t xml:space="preserve"> </w:t>
       </w:r>
-      <w:hyperlink r:id="rId146">
+      <w:hyperlink r:id="rId148">
         <w:r>
           <w:rPr>
             <w:rStyle w:val="Hyperlink"/>
@@ -5369,7 +5403,7 @@
       <w:r>
         <w:t xml:space="preserve"> </w:t>
       </w:r>
-      <w:hyperlink r:id="rId147">
+      <w:hyperlink r:id="rId149">
         <w:r>
           <w:rPr>
             <w:rStyle w:val="Hyperlink"/>
@@ -5383,7 +5417,7 @@
       <w:r>
         <w:t xml:space="preserve"> </w:t>
       </w:r>
-      <w:hyperlink r:id="rId148">
+      <w:hyperlink r:id="rId150">
         <w:r>
           <w:rPr>
             <w:rStyle w:val="Hyperlink"/>
@@ -5397,7 +5431,7 @@
       <w:r>
         <w:t xml:space="preserve"> </w:t>
       </w:r>
-      <w:hyperlink r:id="rId149">
+      <w:hyperlink r:id="rId151">
         <w:r>
           <w:rPr>
             <w:rStyle w:val="Hyperlink"/>
@@ -5429,7 +5463,7 @@
       <w:r>
         <w:t xml:space="preserve"> </w:t>
       </w:r>
-      <w:hyperlink r:id="rId150">
+      <w:hyperlink r:id="rId152">
         <w:r>
           <w:rPr>
             <w:rStyle w:val="Hyperlink"/>
@@ -5461,7 +5495,7 @@
         <w:t xml:space="preserve">auf.</w:t>
       </w:r>
     </w:p>
-    <w:bookmarkEnd w:id="151"/>
+    <w:bookmarkEnd w:id="153"/>
     <w:sectPr/>
   </w:body>
 </w:document>

</xml_diff>

<commit_message>
lernOS Supporter people added
</commit_message>
<xml_diff>
--- a/de/lernOS-Website-de.docx
+++ b/de/lernOS-Website-de.docx
@@ -3376,7 +3376,7 @@
     </w:p>
     <w:bookmarkEnd w:id="73"/>
     <w:bookmarkEnd w:id="74"/>
-    <w:bookmarkStart w:id="90" w:name="lernos-unterstützen"/>
+    <w:bookmarkStart w:id="98" w:name="lernos-unterstützen"/>
     <w:p>
       <w:pPr>
         <w:pStyle w:val="Heading1"/>
@@ -3588,7 +3588,7 @@
       </w:r>
     </w:p>
     <w:bookmarkEnd w:id="79"/>
-    <w:bookmarkStart w:id="89" w:name="lernos-supporter-werden"/>
+    <w:bookmarkStart w:id="97" w:name="lernos-supporter-werden"/>
     <w:p>
       <w:pPr>
         <w:pStyle w:val="Heading2"/>
@@ -3630,6 +3630,23 @@
           <w:t xml:space="preserve">bayernwerk</w:t>
         </w:r>
       </w:hyperlink>
+      <w:r>
+        <w:t xml:space="preserve"> </w:t>
+      </w:r>
+      <w:r>
+        <w:t xml:space="preserve">vertreten durch</w:t>
+      </w:r>
+      <w:r>
+        <w:t xml:space="preserve"> </w:t>
+      </w:r>
+      <w:hyperlink r:id="rId81">
+        <w:r>
+          <w:rPr>
+            <w:rStyle w:val="Hyperlink"/>
+          </w:rPr>
+          <w:t xml:space="preserve">Gerrit Mauch</w:t>
+        </w:r>
+      </w:hyperlink>
     </w:p>
     <w:p>
       <w:pPr>
@@ -3639,7 +3656,7 @@
         </w:numPr>
         <w:pStyle w:val="Compact"/>
       </w:pPr>
-      <w:hyperlink r:id="rId81">
+      <w:hyperlink r:id="rId82">
         <w:r>
           <w:rPr>
             <w:rStyle w:val="Hyperlink"/>
@@ -3647,6 +3664,23 @@
           <w:t xml:space="preserve">DATEV</w:t>
         </w:r>
       </w:hyperlink>
+      <w:r>
+        <w:t xml:space="preserve"> </w:t>
+      </w:r>
+      <w:r>
+        <w:t xml:space="preserve">vertreten durch</w:t>
+      </w:r>
+      <w:r>
+        <w:t xml:space="preserve"> </w:t>
+      </w:r>
+      <w:hyperlink r:id="rId83">
+        <w:r>
+          <w:rPr>
+            <w:rStyle w:val="Hyperlink"/>
+          </w:rPr>
+          <w:t xml:space="preserve">Simone Wanken</w:t>
+        </w:r>
+      </w:hyperlink>
     </w:p>
     <w:p>
       <w:pPr>
@@ -3656,7 +3690,7 @@
         </w:numPr>
         <w:pStyle w:val="Compact"/>
       </w:pPr>
-      <w:hyperlink r:id="rId82">
+      <w:hyperlink r:id="rId84">
         <w:r>
           <w:rPr>
             <w:rStyle w:val="Hyperlink"/>
@@ -3664,6 +3698,23 @@
           <w:t xml:space="preserve">Deutsche Telekom</w:t>
         </w:r>
       </w:hyperlink>
+      <w:r>
+        <w:t xml:space="preserve"> </w:t>
+      </w:r>
+      <w:r>
+        <w:t xml:space="preserve">vertreten durch</w:t>
+      </w:r>
+      <w:r>
+        <w:t xml:space="preserve"> </w:t>
+      </w:r>
+      <w:hyperlink r:id="rId85">
+        <w:r>
+          <w:rPr>
+            <w:rStyle w:val="Hyperlink"/>
+          </w:rPr>
+          <w:t xml:space="preserve">Jochen Pfender</w:t>
+        </w:r>
+      </w:hyperlink>
     </w:p>
     <w:p>
       <w:pPr>
@@ -3673,7 +3724,7 @@
         </w:numPr>
         <w:pStyle w:val="Compact"/>
       </w:pPr>
-      <w:hyperlink r:id="rId83">
+      <w:hyperlink r:id="rId86">
         <w:r>
           <w:rPr>
             <w:rStyle w:val="Hyperlink"/>
@@ -3681,6 +3732,23 @@
           <w:t xml:space="preserve">IPI</w:t>
         </w:r>
       </w:hyperlink>
+      <w:r>
+        <w:t xml:space="preserve"> </w:t>
+      </w:r>
+      <w:r>
+        <w:t xml:space="preserve">vertreten durch</w:t>
+      </w:r>
+      <w:r>
+        <w:t xml:space="preserve"> </w:t>
+      </w:r>
+      <w:hyperlink r:id="rId87">
+        <w:r>
+          <w:rPr>
+            <w:rStyle w:val="Hyperlink"/>
+          </w:rPr>
+          <w:t xml:space="preserve">Roland Klein</w:t>
+        </w:r>
+      </w:hyperlink>
     </w:p>
     <w:p>
       <w:pPr>
@@ -3690,7 +3758,7 @@
         </w:numPr>
         <w:pStyle w:val="Compact"/>
       </w:pPr>
-      <w:hyperlink r:id="rId84">
+      <w:hyperlink r:id="rId88">
         <w:r>
           <w:rPr>
             <w:rStyle w:val="Hyperlink"/>
@@ -3698,6 +3766,23 @@
           <w:t xml:space="preserve">Lebensversicherung von 1871</w:t>
         </w:r>
       </w:hyperlink>
+      <w:r>
+        <w:t xml:space="preserve"> </w:t>
+      </w:r>
+      <w:r>
+        <w:t xml:space="preserve">vertreten durch</w:t>
+      </w:r>
+      <w:r>
+        <w:t xml:space="preserve"> </w:t>
+      </w:r>
+      <w:hyperlink r:id="rId89">
+        <w:r>
+          <w:rPr>
+            <w:rStyle w:val="Hyperlink"/>
+          </w:rPr>
+          <w:t xml:space="preserve">Susanne Mootz</w:t>
+        </w:r>
+      </w:hyperlink>
     </w:p>
     <w:p>
       <w:pPr>
@@ -3707,7 +3792,7 @@
         </w:numPr>
         <w:pStyle w:val="Compact"/>
       </w:pPr>
-      <w:hyperlink r:id="rId85">
+      <w:hyperlink r:id="rId90">
         <w:r>
           <w:rPr>
             <w:rStyle w:val="Hyperlink"/>
@@ -3715,6 +3800,23 @@
           <w:t xml:space="preserve">SAP</w:t>
         </w:r>
       </w:hyperlink>
+      <w:r>
+        <w:t xml:space="preserve"> </w:t>
+      </w:r>
+      <w:r>
+        <w:t xml:space="preserve">vertreten durch</w:t>
+      </w:r>
+      <w:r>
+        <w:t xml:space="preserve"> </w:t>
+      </w:r>
+      <w:hyperlink r:id="rId91">
+        <w:r>
+          <w:rPr>
+            <w:rStyle w:val="Hyperlink"/>
+          </w:rPr>
+          <w:t xml:space="preserve">Thomas Jenewein</w:t>
+        </w:r>
+      </w:hyperlink>
     </w:p>
     <w:p>
       <w:pPr>
@@ -3724,7 +3826,7 @@
         </w:numPr>
         <w:pStyle w:val="Compact"/>
       </w:pPr>
-      <w:hyperlink r:id="rId86">
+      <w:hyperlink r:id="rId92">
         <w:r>
           <w:rPr>
             <w:rStyle w:val="Hyperlink"/>
@@ -3732,6 +3834,23 @@
           <w:t xml:space="preserve">Siemens Healthineers</w:t>
         </w:r>
       </w:hyperlink>
+      <w:r>
+        <w:t xml:space="preserve"> </w:t>
+      </w:r>
+      <w:r>
+        <w:t xml:space="preserve">vertreten durch</w:t>
+      </w:r>
+      <w:r>
+        <w:t xml:space="preserve"> </w:t>
+      </w:r>
+      <w:hyperlink r:id="rId93">
+        <w:r>
+          <w:rPr>
+            <w:rStyle w:val="Hyperlink"/>
+          </w:rPr>
+          <w:t xml:space="preserve">Thao Nguyen</w:t>
+        </w:r>
+      </w:hyperlink>
     </w:p>
     <w:p>
       <w:pPr>
@@ -3741,7 +3860,7 @@
         </w:numPr>
         <w:pStyle w:val="Compact"/>
       </w:pPr>
-      <w:hyperlink r:id="rId87">
+      <w:hyperlink r:id="rId94">
         <w:r>
           <w:rPr>
             <w:rStyle w:val="Hyperlink"/>
@@ -3749,6 +3868,23 @@
           <w:t xml:space="preserve">Vitesco Technologies</w:t>
         </w:r>
       </w:hyperlink>
+      <w:r>
+        <w:t xml:space="preserve"> </w:t>
+      </w:r>
+      <w:r>
+        <w:t xml:space="preserve">vertreten durch</w:t>
+      </w:r>
+      <w:r>
+        <w:t xml:space="preserve"> </w:t>
+      </w:r>
+      <w:hyperlink r:id="rId95">
+        <w:r>
+          <w:rPr>
+            <w:rStyle w:val="Hyperlink"/>
+          </w:rPr>
+          <w:t xml:space="preserve">Bernd Siewert</w:t>
+        </w:r>
+      </w:hyperlink>
     </w:p>
     <w:p>
       <w:pPr>
@@ -3760,7 +3896,7 @@
       <w:r>
         <w:t xml:space="preserve"> </w:t>
       </w:r>
-      <w:hyperlink r:id="rId88">
+      <w:hyperlink r:id="rId96">
         <w:r>
           <w:rPr>
             <w:rStyle w:val="Hyperlink"/>
@@ -3772,9 +3908,9 @@
         <w:t xml:space="preserve">.</w:t>
       </w:r>
     </w:p>
-    <w:bookmarkEnd w:id="89"/>
-    <w:bookmarkEnd w:id="90"/>
-    <w:bookmarkStart w:id="136" w:name="publikationen"/>
+    <w:bookmarkEnd w:id="97"/>
+    <w:bookmarkEnd w:id="98"/>
+    <w:bookmarkStart w:id="144" w:name="publikationen"/>
     <w:p>
       <w:pPr>
         <w:pStyle w:val="Heading1"/>
@@ -3822,18 +3958,18 @@
           <wp:inline>
             <wp:extent cx="5334000" cy="2752047"/>
             <wp:effectExtent b="0" l="0" r="0" t="0"/>
-            <wp:docPr descr="Personen vor einer Webseite" title="" id="92" name="Picture"/>
+            <wp:docPr descr="Personen vor einer Webseite" title="" id="100" name="Picture"/>
             <a:graphic>
               <a:graphicData uri="http://schemas.openxmlformats.org/drawingml/2006/picture">
                 <pic:pic>
                   <pic:nvPicPr>
-                    <pic:cNvPr descr="./images/undraw_Blogging_re_kl0d.png" id="93" name="Picture"/>
+                    <pic:cNvPr descr="./images/undraw_Blogging_re_kl0d.png" id="101" name="Picture"/>
                     <pic:cNvPicPr>
                       <a:picLocks noChangeArrowheads="1" noChangeAspect="1"/>
                     </pic:cNvPicPr>
                   </pic:nvPicPr>
                   <pic:blipFill>
-                    <a:blip r:embed="rId91"/>
+                    <a:blip r:embed="rId99"/>
                     <a:stretch>
                       <a:fillRect/>
                     </a:stretch>
@@ -3868,7 +4004,7 @@
         <w:t xml:space="preserve">Personen vor einer Webseite</w:t>
       </w:r>
     </w:p>
-    <w:bookmarkStart w:id="105" w:name="section"/>
+    <w:bookmarkStart w:id="113" w:name="section"/>
     <w:p>
       <w:pPr>
         <w:pStyle w:val="Heading2"/>
@@ -3900,7 +4036,7 @@
       <w:r>
         <w:t xml:space="preserve"> </w:t>
       </w:r>
-      <w:hyperlink r:id="rId94">
+      <w:hyperlink r:id="rId102">
         <w:r>
           <w:rPr>
             <w:rStyle w:val="Hyperlink"/>
@@ -3929,7 +4065,7 @@
       <w:r>
         <w:t xml:space="preserve"> </w:t>
       </w:r>
-      <w:hyperlink r:id="rId95">
+      <w:hyperlink r:id="rId103">
         <w:r>
           <w:rPr>
             <w:rStyle w:val="Hyperlink"/>
@@ -3958,7 +4094,7 @@
       <w:r>
         <w:t xml:space="preserve"> </w:t>
       </w:r>
-      <w:hyperlink r:id="rId96">
+      <w:hyperlink r:id="rId104">
         <w:r>
           <w:rPr>
             <w:rStyle w:val="Hyperlink"/>
@@ -4002,7 +4138,7 @@
       <w:r>
         <w:t xml:space="preserve">vom 05.-06.07.2022 auf der Kaiserburg Nürnberg und online (</w:t>
       </w:r>
-      <w:hyperlink r:id="rId97">
+      <w:hyperlink r:id="rId105">
         <w:r>
           <w:rPr>
             <w:rStyle w:val="Hyperlink"/>
@@ -4016,7 +4152,7 @@
       <w:r>
         <w:t xml:space="preserve"> </w:t>
       </w:r>
-      <w:hyperlink r:id="rId98">
+      <w:hyperlink r:id="rId106">
         <w:r>
           <w:rPr>
             <w:rStyle w:val="Hyperlink"/>
@@ -4042,7 +4178,7 @@
       <w:r>
         <w:t xml:space="preserve"> </w:t>
       </w:r>
-      <w:hyperlink r:id="rId99">
+      <w:hyperlink r:id="rId107">
         <w:r>
           <w:rPr>
             <w:rStyle w:val="Hyperlink"/>
@@ -4071,7 +4207,7 @@
       <w:r>
         <w:t xml:space="preserve"> </w:t>
       </w:r>
-      <w:hyperlink r:id="rId100">
+      <w:hyperlink r:id="rId108">
         <w:r>
           <w:rPr>
             <w:rStyle w:val="Hyperlink"/>
@@ -4100,7 +4236,7 @@
       <w:r>
         <w:t xml:space="preserve"> </w:t>
       </w:r>
-      <w:hyperlink r:id="rId101">
+      <w:hyperlink r:id="rId109">
         <w:r>
           <w:rPr>
             <w:rStyle w:val="Hyperlink"/>
@@ -4123,7 +4259,7 @@
       <w:r>
         <w:t xml:space="preserve"> </w:t>
       </w:r>
-      <w:hyperlink r:id="rId102">
+      <w:hyperlink r:id="rId110">
         <w:r>
           <w:rPr>
             <w:rStyle w:val="Hyperlink"/>
@@ -4152,7 +4288,7 @@
       <w:r>
         <w:t xml:space="preserve"> </w:t>
       </w:r>
-      <w:hyperlink r:id="rId103">
+      <w:hyperlink r:id="rId111">
         <w:r>
           <w:rPr>
             <w:rStyle w:val="Hyperlink"/>
@@ -4181,7 +4317,7 @@
       <w:r>
         <w:t xml:space="preserve"> </w:t>
       </w:r>
-      <w:hyperlink r:id="rId104">
+      <w:hyperlink r:id="rId112">
         <w:r>
           <w:rPr>
             <w:rStyle w:val="Hyperlink"/>
@@ -4196,8 +4332,8 @@
         <w:t xml:space="preserve">vom 13.01.2022</w:t>
       </w:r>
     </w:p>
-    <w:bookmarkEnd w:id="105"/>
-    <w:bookmarkStart w:id="111" w:name="section-1"/>
+    <w:bookmarkEnd w:id="113"/>
+    <w:bookmarkStart w:id="119" w:name="section-1"/>
     <w:p>
       <w:pPr>
         <w:pStyle w:val="Heading2"/>
@@ -4223,7 +4359,7 @@
         </w:numPr>
         <w:pStyle w:val="Compact"/>
       </w:pPr>
-      <w:hyperlink r:id="rId106">
+      <w:hyperlink r:id="rId114">
         <w:r>
           <w:rPr>
             <w:rStyle w:val="Hyperlink"/>
@@ -4252,7 +4388,7 @@
       <w:r>
         <w:t xml:space="preserve"> </w:t>
       </w:r>
-      <w:hyperlink r:id="rId107">
+      <w:hyperlink r:id="rId115">
         <w:r>
           <w:rPr>
             <w:rStyle w:val="Hyperlink"/>
@@ -4281,7 +4417,7 @@
       <w:r>
         <w:t xml:space="preserve"> </w:t>
       </w:r>
-      <w:hyperlink r:id="rId108">
+      <w:hyperlink r:id="rId116">
         <w:r>
           <w:rPr>
             <w:rStyle w:val="Hyperlink"/>
@@ -4325,7 +4461,7 @@
       <w:r>
         <w:t xml:space="preserve">vom 24.-25.06.2021 online (</w:t>
       </w:r>
-      <w:hyperlink r:id="rId109">
+      <w:hyperlink r:id="rId117">
         <w:r>
           <w:rPr>
             <w:rStyle w:val="Hyperlink"/>
@@ -4339,7 +4475,7 @@
       <w:r>
         <w:t xml:space="preserve"> </w:t>
       </w:r>
-      <w:hyperlink r:id="rId110">
+      <w:hyperlink r:id="rId118">
         <w:r>
           <w:rPr>
             <w:rStyle w:val="Hyperlink"/>
@@ -4351,8 +4487,8 @@
         <w:t xml:space="preserve">)</w:t>
       </w:r>
     </w:p>
-    <w:bookmarkEnd w:id="111"/>
-    <w:bookmarkStart w:id="119" w:name="section-2"/>
+    <w:bookmarkEnd w:id="119"/>
+    <w:bookmarkStart w:id="127" w:name="section-2"/>
     <w:p>
       <w:pPr>
         <w:pStyle w:val="Heading2"/>
@@ -4381,7 +4517,7 @@
       <w:r>
         <w:t xml:space="preserve">Podcast </w:t>
       </w:r>
-      <w:hyperlink r:id="rId112">
+      <w:hyperlink r:id="rId120">
         <w:r>
           <w:rPr>
             <w:rStyle w:val="Hyperlink"/>
@@ -4407,7 +4543,7 @@
       <w:r>
         <w:t xml:space="preserve"> </w:t>
       </w:r>
-      <w:hyperlink r:id="rId113">
+      <w:hyperlink r:id="rId121">
         <w:r>
           <w:rPr>
             <w:rStyle w:val="Hyperlink"/>
@@ -4436,7 +4572,7 @@
       <w:r>
         <w:t xml:space="preserve"> </w:t>
       </w:r>
-      <w:hyperlink r:id="rId114">
+      <w:hyperlink r:id="rId122">
         <w:r>
           <w:rPr>
             <w:rStyle w:val="Hyperlink"/>
@@ -4459,7 +4595,7 @@
         </w:numPr>
         <w:pStyle w:val="Compact"/>
       </w:pPr>
-      <w:hyperlink r:id="rId115">
+      <w:hyperlink r:id="rId123">
         <w:r>
           <w:rPr>
             <w:rStyle w:val="Hyperlink"/>
@@ -4485,7 +4621,7 @@
       <w:r>
         <w:t xml:space="preserve">Vortrag </w:t>
       </w:r>
-      <w:hyperlink r:id="rId116">
+      <w:hyperlink r:id="rId124">
         <w:r>
           <w:rPr>
             <w:rStyle w:val="Hyperlink"/>
@@ -4514,7 +4650,7 @@
       <w:r>
         <w:t xml:space="preserve"> </w:t>
       </w:r>
-      <w:hyperlink r:id="rId117">
+      <w:hyperlink r:id="rId125">
         <w:r>
           <w:rPr>
             <w:rStyle w:val="Hyperlink"/>
@@ -4537,7 +4673,7 @@
       <w:r>
         <w:t xml:space="preserve"> </w:t>
       </w:r>
-      <w:hyperlink r:id="rId118">
+      <w:hyperlink r:id="rId126">
         <w:r>
           <w:rPr>
             <w:rStyle w:val="Hyperlink"/>
@@ -4552,8 +4688,8 @@
         <w:t xml:space="preserve">vom 20.02.2022</w:t>
       </w:r>
     </w:p>
-    <w:bookmarkEnd w:id="119"/>
-    <w:bookmarkStart w:id="125" w:name="section-3"/>
+    <w:bookmarkEnd w:id="127"/>
+    <w:bookmarkStart w:id="133" w:name="section-3"/>
     <w:p>
       <w:pPr>
         <w:pStyle w:val="Heading2"/>
@@ -4585,7 +4721,7 @@
       <w:r>
         <w:t xml:space="preserve"> </w:t>
       </w:r>
-      <w:hyperlink r:id="rId120">
+      <w:hyperlink r:id="rId128">
         <w:r>
           <w:rPr>
             <w:rStyle w:val="Hyperlink"/>
@@ -4611,7 +4747,7 @@
       <w:r>
         <w:t xml:space="preserve">Blog </w:t>
       </w:r>
-      <w:hyperlink r:id="rId121">
+      <w:hyperlink r:id="rId129">
         <w:r>
           <w:rPr>
             <w:rStyle w:val="Hyperlink"/>
@@ -4634,7 +4770,7 @@
       <w:r>
         <w:t xml:space="preserve"> </w:t>
       </w:r>
-      <w:hyperlink r:id="rId122">
+      <w:hyperlink r:id="rId130">
         <w:r>
           <w:rPr>
             <w:rStyle w:val="Hyperlink"/>
@@ -4669,7 +4805,7 @@
         </w:numPr>
         <w:pStyle w:val="Compact"/>
       </w:pPr>
-      <w:hyperlink r:id="rId123">
+      <w:hyperlink r:id="rId131">
         <w:r>
           <w:rPr>
             <w:rStyle w:val="Hyperlink"/>
@@ -4705,7 +4841,7 @@
       <w:r>
         <w:t xml:space="preserve"> von Simon Dückert in </w:t>
       </w:r>
-      <w:hyperlink r:id="rId124">
+      <w:hyperlink r:id="rId132">
         <w:r>
           <w:rPr>
             <w:rStyle w:val="Hyperlink"/>
@@ -4714,8 +4850,8 @@
         </w:r>
       </w:hyperlink>
     </w:p>
-    <w:bookmarkEnd w:id="125"/>
-    <w:bookmarkStart w:id="130" w:name="section-4"/>
+    <w:bookmarkEnd w:id="133"/>
+    <w:bookmarkStart w:id="138" w:name="section-4"/>
     <w:p>
       <w:pPr>
         <w:pStyle w:val="Heading2"/>
@@ -4744,7 +4880,7 @@
       <w:r>
         <w:t xml:space="preserve">Vortrag </w:t>
       </w:r>
-      <w:hyperlink r:id="rId126">
+      <w:hyperlink r:id="rId134">
         <w:r>
           <w:rPr>
             <w:rStyle w:val="Hyperlink"/>
@@ -4767,7 +4903,7 @@
         </w:numPr>
         <w:pStyle w:val="Compact"/>
       </w:pPr>
-      <w:hyperlink r:id="rId127">
+      <w:hyperlink r:id="rId135">
         <w:r>
           <w:rPr>
             <w:rStyle w:val="Hyperlink"/>
@@ -4796,7 +4932,7 @@
       <w:r>
         <w:t xml:space="preserve"> </w:t>
       </w:r>
-      <w:hyperlink r:id="rId128">
+      <w:hyperlink r:id="rId136">
         <w:r>
           <w:rPr>
             <w:rStyle w:val="Hyperlink"/>
@@ -4822,7 +4958,7 @@
       <w:r>
         <w:t xml:space="preserve">Vortrag </w:t>
       </w:r>
-      <w:hyperlink r:id="rId129">
+      <w:hyperlink r:id="rId137">
         <w:r>
           <w:rPr>
             <w:rStyle w:val="Hyperlink"/>
@@ -4837,8 +4973,8 @@
         <w:t xml:space="preserve">am 22.06.2018 auf der KnowTouch in Nürnberg</w:t>
       </w:r>
     </w:p>
-    <w:bookmarkEnd w:id="130"/>
-    <w:bookmarkStart w:id="132" w:name="section-5"/>
+    <w:bookmarkEnd w:id="138"/>
+    <w:bookmarkStart w:id="140" w:name="section-5"/>
     <w:p>
       <w:pPr>
         <w:pStyle w:val="Heading2"/>
@@ -4870,7 +5006,7 @@
       <w:r>
         <w:t xml:space="preserve"> </w:t>
       </w:r>
-      <w:hyperlink r:id="rId131">
+      <w:hyperlink r:id="rId139">
         <w:r>
           <w:rPr>
             <w:rStyle w:val="Hyperlink"/>
@@ -4885,8 +5021,8 @@
         <w:t xml:space="preserve">auf dem Corporate Learning Camp am 29.09.2017 in Frankfurt</w:t>
       </w:r>
     </w:p>
-    <w:bookmarkEnd w:id="132"/>
-    <w:bookmarkStart w:id="135" w:name="section-6"/>
+    <w:bookmarkEnd w:id="140"/>
+    <w:bookmarkStart w:id="143" w:name="section-6"/>
     <w:p>
       <w:pPr>
         <w:pStyle w:val="Heading2"/>
@@ -4917,7 +5053,7 @@
       <w:r>
         <w:t xml:space="preserve"> </w:t>
       </w:r>
-      <w:hyperlink r:id="rId133">
+      <w:hyperlink r:id="rId141">
         <w:r>
           <w:rPr>
             <w:rStyle w:val="Hyperlink"/>
@@ -4939,7 +5075,7 @@
           <w:numId w:val="1027"/>
         </w:numPr>
       </w:pPr>
-      <w:hyperlink r:id="rId134">
+      <w:hyperlink r:id="rId142">
         <w:r>
           <w:rPr>
             <w:rStyle w:val="Hyperlink"/>
@@ -4970,9 +5106,9 @@
         <w:t xml:space="preserve">in der Cogneon Akademie in Nürnberg</w:t>
       </w:r>
     </w:p>
-    <w:bookmarkEnd w:id="135"/>
-    <w:bookmarkEnd w:id="136"/>
-    <w:bookmarkStart w:id="153" w:name="lernos-faq"/>
+    <w:bookmarkEnd w:id="143"/>
+    <w:bookmarkEnd w:id="144"/>
+    <w:bookmarkStart w:id="161" w:name="lernos-faq"/>
     <w:p>
       <w:pPr>
         <w:pStyle w:val="Heading1"/>
@@ -5020,18 +5156,18 @@
           <wp:inline>
             <wp:extent cx="5334000" cy="3467449"/>
             <wp:effectExtent b="0" l="0" r="0" t="0"/>
-            <wp:docPr descr="Figuren mit Fragezeichen" title="" id="138" name="Picture"/>
+            <wp:docPr descr="Figuren mit Fragezeichen" title="" id="146" name="Picture"/>
             <a:graphic>
               <a:graphicData uri="http://schemas.openxmlformats.org/drawingml/2006/picture">
                 <pic:pic>
                   <pic:nvPicPr>
-                    <pic:cNvPr descr="./images/undraw_Faq_re_31cw.png" id="139" name="Picture"/>
+                    <pic:cNvPr descr="./images/undraw_Faq_re_31cw.png" id="147" name="Picture"/>
                     <pic:cNvPicPr>
                       <a:picLocks noChangeArrowheads="1" noChangeAspect="1"/>
                     </pic:cNvPicPr>
                   </pic:nvPicPr>
                   <pic:blipFill>
-                    <a:blip r:embed="rId137"/>
+                    <a:blip r:embed="rId145"/>
                     <a:stretch>
                       <a:fillRect/>
                     </a:stretch>
@@ -5088,7 +5224,7 @@
       <w:r>
         <w:t xml:space="preserve"> </w:t>
       </w:r>
-      <w:hyperlink r:id="rId140">
+      <w:hyperlink r:id="rId148">
         <w:r>
           <w:rPr>
             <w:rStyle w:val="Hyperlink"/>
@@ -5105,7 +5241,7 @@
       <w:r>
         <w:t xml:space="preserve"> </w:t>
       </w:r>
-      <w:hyperlink r:id="rId141">
+      <w:hyperlink r:id="rId149">
         <w:r>
           <w:rPr>
             <w:rStyle w:val="Hyperlink"/>
@@ -5122,7 +5258,7 @@
       <w:r>
         <w:t xml:space="preserve"> </w:t>
       </w:r>
-      <w:hyperlink r:id="rId142">
+      <w:hyperlink r:id="rId150">
         <w:r>
           <w:rPr>
             <w:rStyle w:val="Hyperlink"/>
@@ -5189,7 +5325,7 @@
       <w:r>
         <w:t xml:space="preserve"> </w:t>
       </w:r>
-      <w:hyperlink r:id="rId143">
+      <w:hyperlink r:id="rId151">
         <w:r>
           <w:rPr>
             <w:rStyle w:val="Hyperlink"/>
@@ -5206,7 +5342,7 @@
       <w:r>
         <w:t xml:space="preserve"> </w:t>
       </w:r>
-      <w:hyperlink r:id="rId144">
+      <w:hyperlink r:id="rId152">
         <w:r>
           <w:rPr>
             <w:rStyle w:val="Hyperlink"/>
@@ -5223,7 +5359,7 @@
       <w:r>
         <w:t xml:space="preserve"> </w:t>
       </w:r>
-      <w:hyperlink r:id="rId145">
+      <w:hyperlink r:id="rId153">
         <w:r>
           <w:rPr>
             <w:rStyle w:val="Hyperlink"/>
@@ -5297,7 +5433,7 @@
       <w:r>
         <w:t xml:space="preserve"> </w:t>
       </w:r>
-      <w:hyperlink r:id="rId121">
+      <w:hyperlink r:id="rId129">
         <w:r>
           <w:rPr>
             <w:rStyle w:val="Hyperlink"/>
@@ -5364,7 +5500,7 @@
       <w:r>
         <w:t xml:space="preserve"> </w:t>
       </w:r>
-      <w:hyperlink r:id="rId146">
+      <w:hyperlink r:id="rId154">
         <w:r>
           <w:rPr>
             <w:rStyle w:val="Hyperlink"/>
@@ -5375,7 +5511,7 @@
       <w:r>
         <w:t xml:space="preserve">, dessen Quellcode jeder verwenden kann. Darauf aufbauende Produkte müssen aber einen anderen Namen haben (</w:t>
       </w:r>
-      <w:hyperlink r:id="rId147">
+      <w:hyperlink r:id="rId155">
         <w:r>
           <w:rPr>
             <w:rStyle w:val="Hyperlink"/>
@@ -5389,7 +5525,7 @@
       <w:r>
         <w:t xml:space="preserve"> </w:t>
       </w:r>
-      <w:hyperlink r:id="rId148">
+      <w:hyperlink r:id="rId156">
         <w:r>
           <w:rPr>
             <w:rStyle w:val="Hyperlink"/>
@@ -5403,7 +5539,7 @@
       <w:r>
         <w:t xml:space="preserve"> </w:t>
       </w:r>
-      <w:hyperlink r:id="rId149">
+      <w:hyperlink r:id="rId157">
         <w:r>
           <w:rPr>
             <w:rStyle w:val="Hyperlink"/>
@@ -5417,7 +5553,7 @@
       <w:r>
         <w:t xml:space="preserve"> </w:t>
       </w:r>
-      <w:hyperlink r:id="rId150">
+      <w:hyperlink r:id="rId158">
         <w:r>
           <w:rPr>
             <w:rStyle w:val="Hyperlink"/>
@@ -5431,7 +5567,7 @@
       <w:r>
         <w:t xml:space="preserve"> </w:t>
       </w:r>
-      <w:hyperlink r:id="rId151">
+      <w:hyperlink r:id="rId159">
         <w:r>
           <w:rPr>
             <w:rStyle w:val="Hyperlink"/>
@@ -5463,7 +5599,7 @@
       <w:r>
         <w:t xml:space="preserve"> </w:t>
       </w:r>
-      <w:hyperlink r:id="rId152">
+      <w:hyperlink r:id="rId160">
         <w:r>
           <w:rPr>
             <w:rStyle w:val="Hyperlink"/>
@@ -5495,7 +5631,7 @@
         <w:t xml:space="preserve">auf.</w:t>
       </w:r>
     </w:p>
-    <w:bookmarkEnd w:id="153"/>
+    <w:bookmarkEnd w:id="161"/>
     <w:sectPr/>
   </w:body>
 </w:document>

</xml_diff>

<commit_message>
Learning sprint image added
</commit_message>
<xml_diff>
--- a/de/lernOS-Website-de.docx
+++ b/de/lernOS-Website-de.docx
@@ -1709,7 +1709,7 @@
     </w:p>
     <w:bookmarkEnd w:id="64"/>
     <w:bookmarkEnd w:id="65"/>
-    <w:bookmarkStart w:id="74" w:name="lernen-in-lerngruppen"/>
+    <w:bookmarkStart w:id="77" w:name="lernen-in-lerngruppen"/>
     <w:p>
       <w:pPr>
         <w:pStyle w:val="Heading1"/>
@@ -1828,1614 +1828,1669 @@
         <w:pStyle w:val="BodyText"/>
       </w:pPr>
       <w:r>
-        <w:rPr>
-          <w:bCs/>
-          <w:b/>
-        </w:rPr>
-        <w:t xml:space="preserve">Die Vorteile einer Lerngruppe:</w:t>
-      </w:r>
-    </w:p>
-    <w:p>
-      <w:pPr>
-        <w:numPr>
-          <w:ilvl w:val="0"/>
-          <w:numId w:val="1004"/>
-        </w:numPr>
-        <w:pStyle w:val="Compact"/>
-      </w:pPr>
-      <w:r>
-        <w:t xml:space="preserve">Du bist nicht alleine</w:t>
-      </w:r>
-    </w:p>
-    <w:p>
-      <w:pPr>
-        <w:numPr>
-          <w:ilvl w:val="0"/>
-          <w:numId w:val="1004"/>
-        </w:numPr>
-        <w:pStyle w:val="Compact"/>
-      </w:pPr>
-      <w:r>
-        <w:t xml:space="preserve">Alle können sich gegenseitig helfen - in einem</w:t>
-      </w:r>
-      <w:r>
-        <w:t xml:space="preserve"> </w:t>
-      </w:r>
-      <w:r>
-        <w:t xml:space="preserve">“</w:t>
-      </w:r>
-      <w:r>
-        <w:t xml:space="preserve">Circle of Trust</w:t>
-      </w:r>
-      <w:r>
-        <w:t xml:space="preserve">”</w:t>
-      </w:r>
-    </w:p>
-    <w:p>
-      <w:pPr>
-        <w:numPr>
-          <w:ilvl w:val="0"/>
-          <w:numId w:val="1004"/>
-        </w:numPr>
-        <w:pStyle w:val="Compact"/>
-      </w:pPr>
-      <w:r>
-        <w:t xml:space="preserve">Alle können ihr eigenes Lernziel verfolgen</w:t>
-      </w:r>
-    </w:p>
-    <w:p>
-      <w:pPr>
-        <w:numPr>
-          <w:ilvl w:val="0"/>
-          <w:numId w:val="1004"/>
-        </w:numPr>
-        <w:pStyle w:val="Compact"/>
-      </w:pPr>
-      <w:r>
-        <w:t xml:space="preserve">Das Risiko des Abbruchs ist geringer (wie bei einer Sport-/Laufgruppe)</w:t>
-      </w:r>
-    </w:p>
-    <w:p>
-      <w:pPr>
-        <w:numPr>
-          <w:ilvl w:val="0"/>
-          <w:numId w:val="1004"/>
-        </w:numPr>
-        <w:pStyle w:val="Compact"/>
-      </w:pPr>
-      <w:r>
-        <w:t xml:space="preserve">Treffen sind persönlich, virtuell und hybrid möglich</w:t>
-      </w:r>
-    </w:p>
-    <w:bookmarkStart w:id="71" w:name="woche-0-die-lerngruppe-startet"/>
-    <w:p>
-      <w:pPr>
-        <w:pStyle w:val="Heading2"/>
-      </w:pPr>
-      <w:r>
-        <w:rPr>
-          <w:rStyle w:val="SectionNumber"/>
-        </w:rPr>
-        <w:t xml:space="preserve">3.1</w:t>
-      </w:r>
-      <w:r>
-        <w:tab/>
-      </w:r>
-      <w:r>
-        <w:t xml:space="preserve">Woche 0: Die Lerngruppe startet</w:t>
-      </w:r>
-    </w:p>
-    <w:p>
-      <w:pPr>
-        <w:pStyle w:val="FirstParagraph"/>
-      </w:pPr>
-      <w:r>
-        <w:t xml:space="preserve">Wie bei einer echten Reise ist die Planung vorab wichtig, damit die Reise gelingt. Eine kleine Checkliste als Hilfestellung für den gemeinsamen Start in Woche 0:</w:t>
+        <w:t xml:space="preserve">Die Lerngruppe durchläuft einen Lernpfad meist im Zeitraum von einem Quartal, den wir in lernOS in Anlehnung an Scrum auch Lern-Sprint nennen. Der Sprint startet in Woche 0 mit einer Planung. Die Wochen 1-11 werden von den Übungen (Katas) des genutzen Lernpfads gefüllt. In Woche 12 endet der Sprint mit einer Retrospektive und dem gemeinsamen Feiern des Erreichten.</w:t>
       </w:r>
     </w:p>
     <w:p>
       <w:pPr>
         <w:pStyle w:val="BodyText"/>
-      </w:pPr>
-      <w:r>
-        <w:rPr>
-          <w:bCs/>
-          <w:b/>
-        </w:rPr>
-        <w:t xml:space="preserve">Agendavorschlag Woche 0:</w:t>
-      </w:r>
-    </w:p>
-    <w:p>
-      <w:pPr>
-        <w:numPr>
-          <w:ilvl w:val="0"/>
-          <w:numId w:val="1005"/>
-        </w:numPr>
-        <w:pStyle w:val="Compact"/>
-      </w:pPr>
-      <w:r>
-        <w:rPr>
-          <w:bCs/>
-          <w:b/>
-        </w:rPr>
-        <w:t xml:space="preserve">Check-in:</w:t>
-      </w:r>
-      <w:r>
-        <w:t xml:space="preserve"> </w:t>
-      </w:r>
-      <w:r>
-        <w:t xml:space="preserve">Herzlich willkommen!</w:t>
-      </w:r>
-      <w:r>
-        <w:t xml:space="preserve"> </w:t>
-      </w:r>
-      <w:r>
-        <w:rPr>
-          <w:iCs/>
-          <w:i/>
-        </w:rPr>
-        <w:t xml:space="preserve">(5 Minuten)</w:t>
-      </w:r>
-    </w:p>
-    <w:p>
-      <w:pPr>
-        <w:numPr>
-          <w:ilvl w:val="0"/>
-          <w:numId w:val="1005"/>
-        </w:numPr>
-        <w:pStyle w:val="Compact"/>
-      </w:pPr>
-      <w:r>
-        <w:rPr>
-          <w:bCs/>
-          <w:b/>
-        </w:rPr>
-        <w:t xml:space="preserve">Get together:</w:t>
-      </w:r>
-      <w:r>
-        <w:t xml:space="preserve"> </w:t>
-      </w:r>
-      <w:r>
-        <w:t xml:space="preserve">Wer bist du? Stell Dich vor. Warum bist Du hier? Was ist Dein Lernziel? Fünf-Minuten-Timebox</w:t>
-      </w:r>
-      <w:r>
-        <w:t xml:space="preserve"> </w:t>
-      </w:r>
-      <w:r>
-        <w:t xml:space="preserve">pro Person.</w:t>
-      </w:r>
-      <w:r>
-        <w:t xml:space="preserve"> </w:t>
-      </w:r>
-      <w:r>
-        <w:rPr>
-          <w:iCs/>
-          <w:i/>
-        </w:rPr>
-        <w:t xml:space="preserve">(25 Minuten)</w:t>
-      </w:r>
-    </w:p>
-    <w:p>
-      <w:pPr>
-        <w:numPr>
-          <w:ilvl w:val="0"/>
-          <w:numId w:val="1005"/>
-        </w:numPr>
-        <w:pStyle w:val="Compact"/>
-      </w:pPr>
-      <w:r>
-        <w:rPr>
-          <w:bCs/>
-          <w:b/>
-        </w:rPr>
-        <w:t xml:space="preserve">Sprint Planung</w:t>
-      </w:r>
-      <w:r>
-        <w:t xml:space="preserve"> </w:t>
-      </w:r>
-      <w:r>
-        <w:t xml:space="preserve">siehe unten</w:t>
-      </w:r>
-      <w:r>
-        <w:t xml:space="preserve"> </w:t>
-      </w:r>
-      <w:r>
-        <w:rPr>
-          <w:iCs/>
-          <w:i/>
-        </w:rPr>
-        <w:t xml:space="preserve">(25 Minuten)</w:t>
-      </w:r>
-    </w:p>
-    <w:p>
-      <w:pPr>
-        <w:numPr>
-          <w:ilvl w:val="0"/>
-          <w:numId w:val="1005"/>
-        </w:numPr>
-        <w:pStyle w:val="Compact"/>
-      </w:pPr>
-      <w:r>
-        <w:rPr>
-          <w:bCs/>
-          <w:b/>
-        </w:rPr>
-        <w:t xml:space="preserve">Check-out:</w:t>
-      </w:r>
-      <w:r>
-        <w:t xml:space="preserve"> </w:t>
-      </w:r>
-      <w:r>
-        <w:t xml:space="preserve">Das nächste Treffen bestätigen.</w:t>
-      </w:r>
-      <w:r>
-        <w:t xml:space="preserve"> </w:t>
-      </w:r>
-      <w:r>
-        <w:rPr>
-          <w:iCs/>
-          <w:i/>
-        </w:rPr>
-        <w:t xml:space="preserve">(5 Minuten)</w:t>
-      </w:r>
-    </w:p>
-    <w:p>
-      <w:pPr>
-        <w:pStyle w:val="FirstParagraph"/>
-      </w:pPr>
-      <w:r>
-        <w:rPr>
-          <w:bCs/>
-          <w:b/>
-        </w:rPr>
-        <w:t xml:space="preserve">Festzulegen in Woche 0:</w:t>
-      </w:r>
-    </w:p>
-    <w:p>
-      <w:pPr>
-        <w:numPr>
-          <w:ilvl w:val="0"/>
-          <w:numId w:val="1006"/>
-        </w:numPr>
-        <w:pStyle w:val="Compact"/>
-      </w:pPr>
-      <w:r>
-        <w:t xml:space="preserve">Legt eine_n Koordinator_in für die Lerngruppe fest. Die Rolle kann fest sein oder ihr wechselt euch im Lauf der Lernreise ab.</w:t>
-      </w:r>
-    </w:p>
-    <w:p>
-      <w:pPr>
-        <w:numPr>
-          <w:ilvl w:val="0"/>
-          <w:numId w:val="1006"/>
-        </w:numPr>
-        <w:pStyle w:val="Compact"/>
-      </w:pPr>
-      <w:r>
-        <w:t xml:space="preserve">Legt den Lernpfad fest, den ihr gemeinsam durchlaufen wollt.</w:t>
-      </w:r>
-    </w:p>
-    <w:p>
-      <w:pPr>
-        <w:numPr>
-          <w:ilvl w:val="0"/>
-          <w:numId w:val="1006"/>
-        </w:numPr>
-        <w:pStyle w:val="Compact"/>
-      </w:pPr>
-      <w:r>
-        <w:t xml:space="preserve">Legt Tag und Uhrzeit für die wöchentlichen Treffen (lernOS Weekly’s) fest. Plant alle 13 Termine im Kalender ein.</w:t>
-      </w:r>
-    </w:p>
-    <w:p>
-      <w:pPr>
-        <w:numPr>
-          <w:ilvl w:val="0"/>
-          <w:numId w:val="1006"/>
-        </w:numPr>
-        <w:pStyle w:val="Compact"/>
-      </w:pPr>
-      <w:r>
-        <w:t xml:space="preserve">Legt fest, ob ihr euch mit den Inhalten der wöchentlichen Übungen im Weekly beschäftigen wollt, oder ob sich jeder schon vorab damit beschäftigt und im Weekly Erfahrungen ausgetauscht und Hilfestellungen gegeben werden.</w:t>
-      </w:r>
-    </w:p>
-    <w:p>
-      <w:pPr>
-        <w:numPr>
-          <w:ilvl w:val="0"/>
-          <w:numId w:val="1006"/>
-        </w:numPr>
-        <w:pStyle w:val="Compact"/>
-      </w:pPr>
-      <w:r>
-        <w:t xml:space="preserve">Legt fest, ob ihr euch persönlich, virtuell oder hybrid treffen wollt.</w:t>
-      </w:r>
-    </w:p>
-    <w:p>
-      <w:pPr>
-        <w:numPr>
-          <w:ilvl w:val="0"/>
-          <w:numId w:val="1006"/>
-        </w:numPr>
-        <w:pStyle w:val="Compact"/>
-      </w:pPr>
-      <w:r>
-        <w:t xml:space="preserve">Legt fest, welche Tools ihr für die Kommunikation und die Dokumentation (z.B.</w:t>
-      </w:r>
-      <w:r>
-        <w:t xml:space="preserve"> </w:t>
-      </w:r>
-      <w:hyperlink r:id="rId70">
-        <w:r>
-          <w:rPr>
-            <w:rStyle w:val="Hyperlink"/>
-          </w:rPr>
-          <w:t xml:space="preserve">lernOS Circle Template</w:t>
-        </w:r>
-      </w:hyperlink>
-      <w:r>
-        <w:t xml:space="preserve">) in der Lerngruppe verwenden wollt. Stellt sicher, dass alle die Tools nutzen können und gut finden.</w:t>
-      </w:r>
-    </w:p>
-    <w:bookmarkEnd w:id="71"/>
-    <w:bookmarkStart w:id="73" w:name="X35878c343fc22f9ebfeaed1d2058c504f3f0c5e"/>
-    <w:p>
-      <w:pPr>
-        <w:pStyle w:val="Heading2"/>
-      </w:pPr>
-      <w:r>
-        <w:rPr>
-          <w:rStyle w:val="SectionNumber"/>
-        </w:rPr>
-        <w:t xml:space="preserve">3.2</w:t>
-      </w:r>
-      <w:r>
-        <w:tab/>
-      </w:r>
-      <w:r>
-        <w:t xml:space="preserve">Woche 1-12: Checkliste für Circle Koordinator_innen</w:t>
-      </w:r>
-    </w:p>
-    <w:p>
-      <w:pPr>
-        <w:pStyle w:val="FirstParagraph"/>
-      </w:pPr>
-      <w:r>
-        <w:t xml:space="preserve">Beim Lernen in Gruppen hilft diese Checkliste dem/der Koordinator_in, die Weekly’s strukturiert zu organisieren. Kopiert euch die Checkliste am besten an einen Ort, an dem alle Mitglieder der Lerngruppe Zugriff darauf haben (z.B. OneNote, Etherpad, OneDrive, Dropbox).</w:t>
-      </w:r>
-    </w:p>
-    <w:p>
-      <w:pPr>
-        <w:pStyle w:val="BodyText"/>
-      </w:pPr>
-      <w:r>
-        <w:rPr>
-          <w:bCs/>
-          <w:b/>
-        </w:rPr>
-        <w:t xml:space="preserve">WOCHE 1</w:t>
-      </w:r>
-    </w:p>
-    <w:p>
-      <w:pPr>
-        <w:numPr>
-          <w:ilvl w:val="0"/>
-          <w:numId w:val="1007"/>
-        </w:numPr>
-        <w:pStyle w:val="Compact"/>
-      </w:pPr>
-      <w:r>
-        <w:rPr>
-          <w:bCs/>
-          <w:b/>
-        </w:rPr>
-        <w:t xml:space="preserve">Check-in:</w:t>
-      </w:r>
-      <w:r>
-        <w:t xml:space="preserve"> </w:t>
-      </w:r>
-      <w:r>
-        <w:t xml:space="preserve">Was habe ich seit dem letzten Check-in getan? Was hat sich bei den Schlüsselergebnissen getan? Was hält mich auf? Zwei-Minuten-Timebox pro Circle-Mitglied.</w:t>
-      </w:r>
-      <w:r>
-        <w:t xml:space="preserve"> </w:t>
-      </w:r>
-      <w:r>
-        <w:rPr>
-          <w:iCs/>
-          <w:i/>
-        </w:rPr>
-        <w:t xml:space="preserve">(10 Minuten)</w:t>
-      </w:r>
-    </w:p>
-    <w:p>
-      <w:pPr>
-        <w:numPr>
-          <w:ilvl w:val="0"/>
-          <w:numId w:val="1007"/>
-        </w:numPr>
-        <w:pStyle w:val="Compact"/>
-      </w:pPr>
-      <w:r>
-        <w:t xml:space="preserve">Durchsprache der Ergebnisse der Katas des jeweiligen Lernpfads</w:t>
-      </w:r>
-    </w:p>
-    <w:p>
-      <w:pPr>
-        <w:numPr>
-          <w:ilvl w:val="0"/>
-          <w:numId w:val="1007"/>
-        </w:numPr>
-        <w:pStyle w:val="Compact"/>
-      </w:pPr>
-      <w:r>
-        <w:rPr>
-          <w:bCs/>
-          <w:b/>
-        </w:rPr>
-        <w:t xml:space="preserve">Check-out:</w:t>
-      </w:r>
-      <w:r>
-        <w:t xml:space="preserve"> </w:t>
-      </w:r>
-      <w:r>
-        <w:t xml:space="preserve">Was werde ich bis zum nächsten Weekly tun? Eine-Minute-Timebox pro Circle-Mitglied.</w:t>
-      </w:r>
-      <w:r>
-        <w:t xml:space="preserve"> </w:t>
-      </w:r>
-      <w:r>
-        <w:rPr>
-          <w:iCs/>
-          <w:i/>
-        </w:rPr>
-        <w:t xml:space="preserve">(5 Minuten)</w:t>
-      </w:r>
-    </w:p>
-    <w:p>
-      <w:pPr>
-        <w:pStyle w:val="FirstParagraph"/>
-      </w:pPr>
-      <w:r>
-        <w:rPr>
-          <w:bCs/>
-          <w:b/>
-        </w:rPr>
-        <w:t xml:space="preserve">WOCHE 2</w:t>
-      </w:r>
-    </w:p>
-    <w:p>
-      <w:pPr>
-        <w:numPr>
-          <w:ilvl w:val="0"/>
-          <w:numId w:val="1008"/>
-        </w:numPr>
-        <w:pStyle w:val="Compact"/>
-      </w:pPr>
-      <w:r>
-        <w:rPr>
-          <w:bCs/>
-          <w:b/>
-        </w:rPr>
-        <w:t xml:space="preserve">Check-in:</w:t>
-      </w:r>
-      <w:r>
-        <w:t xml:space="preserve"> </w:t>
-      </w:r>
-      <w:r>
-        <w:t xml:space="preserve">Was habe ich seit dem letzten Check-in getan? Was hat sich bei den Schlüsselergebnissen getan? Was hält mich auf? Zwei-Minuten-Timebox pro Circle-Mitglied.</w:t>
-      </w:r>
-      <w:r>
-        <w:t xml:space="preserve"> </w:t>
-      </w:r>
-      <w:r>
-        <w:rPr>
-          <w:iCs/>
-          <w:i/>
-        </w:rPr>
-        <w:t xml:space="preserve">(10 Minuten)</w:t>
-      </w:r>
-    </w:p>
-    <w:p>
-      <w:pPr>
-        <w:numPr>
-          <w:ilvl w:val="0"/>
-          <w:numId w:val="1008"/>
-        </w:numPr>
-        <w:pStyle w:val="Compact"/>
-      </w:pPr>
-      <w:r>
-        <w:t xml:space="preserve">Durchsprache der Ergebnisse der Katas des jeweiligen Lernpfads</w:t>
-      </w:r>
-    </w:p>
-    <w:p>
-      <w:pPr>
-        <w:numPr>
-          <w:ilvl w:val="0"/>
-          <w:numId w:val="1008"/>
-        </w:numPr>
-        <w:pStyle w:val="Compact"/>
-      </w:pPr>
-      <w:r>
-        <w:rPr>
-          <w:bCs/>
-          <w:b/>
-        </w:rPr>
-        <w:t xml:space="preserve">Check-out:</w:t>
-      </w:r>
-      <w:r>
-        <w:t xml:space="preserve"> </w:t>
-      </w:r>
-      <w:r>
-        <w:t xml:space="preserve">Was werde ich bis zum nächsten Weekly tun? Eine-Minute-Timebox pro Circle-Mitglied.</w:t>
-      </w:r>
-      <w:r>
-        <w:t xml:space="preserve"> </w:t>
-      </w:r>
-      <w:r>
-        <w:rPr>
-          <w:iCs/>
-          <w:i/>
-        </w:rPr>
-        <w:t xml:space="preserve">(5 Minuten)</w:t>
-      </w:r>
-    </w:p>
-    <w:p>
-      <w:pPr>
-        <w:pStyle w:val="FirstParagraph"/>
-      </w:pPr>
-      <w:r>
-        <w:rPr>
-          <w:bCs/>
-          <w:b/>
-        </w:rPr>
-        <w:t xml:space="preserve">WOCHE 3</w:t>
-      </w:r>
-    </w:p>
-    <w:p>
-      <w:pPr>
-        <w:numPr>
-          <w:ilvl w:val="0"/>
-          <w:numId w:val="1009"/>
-        </w:numPr>
-        <w:pStyle w:val="Compact"/>
-      </w:pPr>
-      <w:r>
-        <w:rPr>
-          <w:bCs/>
-          <w:b/>
-        </w:rPr>
-        <w:t xml:space="preserve">Check-in:</w:t>
-      </w:r>
-      <w:r>
-        <w:t xml:space="preserve"> </w:t>
-      </w:r>
-      <w:r>
-        <w:t xml:space="preserve">Was habe ich seit dem letzten Check-in getan? Was hat sich bei den Schlüsselergebnissen getan? Was hält mich auf? Zwei-Minuten-Timebox pro Circle-Mitglied.</w:t>
-      </w:r>
-      <w:r>
-        <w:t xml:space="preserve"> </w:t>
-      </w:r>
-      <w:r>
-        <w:rPr>
-          <w:iCs/>
-          <w:i/>
-        </w:rPr>
-        <w:t xml:space="preserve">(10 Minuten)</w:t>
-      </w:r>
-    </w:p>
-    <w:p>
-      <w:pPr>
-        <w:numPr>
-          <w:ilvl w:val="0"/>
-          <w:numId w:val="1009"/>
-        </w:numPr>
-        <w:pStyle w:val="Compact"/>
-      </w:pPr>
-      <w:r>
-        <w:t xml:space="preserve">Durchsprache der Ergebnisse der Katas des jeweiligen Lernpfads</w:t>
-      </w:r>
-    </w:p>
-    <w:p>
-      <w:pPr>
-        <w:numPr>
-          <w:ilvl w:val="0"/>
-          <w:numId w:val="1009"/>
-        </w:numPr>
-        <w:pStyle w:val="Compact"/>
-      </w:pPr>
-      <w:r>
-        <w:rPr>
-          <w:bCs/>
-          <w:b/>
-        </w:rPr>
-        <w:t xml:space="preserve">Check-out:</w:t>
-      </w:r>
-      <w:r>
-        <w:t xml:space="preserve"> </w:t>
-      </w:r>
-      <w:r>
-        <w:t xml:space="preserve">Was werde ich bis zum nächsten Weekly tun? Eine-Minute-Timebox pro Circle-Mitglied.</w:t>
-      </w:r>
-      <w:r>
-        <w:t xml:space="preserve"> </w:t>
-      </w:r>
-      <w:r>
-        <w:rPr>
-          <w:iCs/>
-          <w:i/>
-        </w:rPr>
-        <w:t xml:space="preserve">(5 Minuten)</w:t>
-      </w:r>
-    </w:p>
-    <w:p>
-      <w:pPr>
-        <w:pStyle w:val="FirstParagraph"/>
-      </w:pPr>
-      <w:r>
-        <w:rPr>
-          <w:bCs/>
-          <w:b/>
-        </w:rPr>
-        <w:t xml:space="preserve">WOCHE 4 &amp; Boxenstopp 1</w:t>
-      </w:r>
-    </w:p>
-    <w:p>
-      <w:pPr>
-        <w:numPr>
-          <w:ilvl w:val="0"/>
-          <w:numId w:val="1010"/>
-        </w:numPr>
-        <w:pStyle w:val="Compact"/>
-      </w:pPr>
-      <w:r>
-        <w:rPr>
-          <w:bCs/>
-          <w:b/>
-        </w:rPr>
-        <w:t xml:space="preserve">Check-in:</w:t>
-      </w:r>
-      <w:r>
-        <w:t xml:space="preserve"> </w:t>
-      </w:r>
-      <w:r>
-        <w:t xml:space="preserve">Was habe ich seit dem letzten Check-in getan? Was hat sich bei den Schlüsselergebnissen getan? Was hält mich auf? Zwei-Minuten-Timebox pro Circle-Mitglied.</w:t>
-      </w:r>
-      <w:r>
-        <w:t xml:space="preserve"> </w:t>
-      </w:r>
-      <w:r>
-        <w:rPr>
-          <w:iCs/>
-          <w:i/>
-        </w:rPr>
-        <w:t xml:space="preserve">(10 Minuten)</w:t>
-      </w:r>
-    </w:p>
-    <w:p>
-      <w:pPr>
-        <w:numPr>
-          <w:ilvl w:val="0"/>
-          <w:numId w:val="1010"/>
-        </w:numPr>
-        <w:pStyle w:val="Compact"/>
-      </w:pPr>
-      <w:r>
-        <w:t xml:space="preserve">Durchsprache der Ergebnisse der Katas des jeweiligen Lernpfads</w:t>
-      </w:r>
-    </w:p>
-    <w:p>
-      <w:pPr>
-        <w:numPr>
-          <w:ilvl w:val="0"/>
-          <w:numId w:val="1010"/>
-        </w:numPr>
-        <w:pStyle w:val="Compact"/>
-      </w:pPr>
-      <w:r>
-        <w:rPr>
-          <w:bCs/>
-          <w:b/>
-        </w:rPr>
-        <w:t xml:space="preserve">Check-out:</w:t>
-      </w:r>
-      <w:r>
-        <w:t xml:space="preserve"> </w:t>
-      </w:r>
-      <w:r>
-        <w:t xml:space="preserve">Was werde ich bis zum nächsten Weekly tun? Eine-Minute-Timebox pro Circle-Mitglied.</w:t>
-      </w:r>
-      <w:r>
-        <w:t xml:space="preserve"> </w:t>
-      </w:r>
-      <w:r>
-        <w:rPr>
-          <w:iCs/>
-          <w:i/>
-        </w:rPr>
-        <w:t xml:space="preserve">(5 Minuten)</w:t>
-      </w:r>
-    </w:p>
-    <w:p>
-      <w:pPr>
-        <w:pStyle w:val="FirstParagraph"/>
-      </w:pPr>
-      <w:r>
-        <w:rPr>
-          <w:bCs/>
-          <w:b/>
-        </w:rPr>
-        <w:t xml:space="preserve">WOCHE 5</w:t>
-      </w:r>
-    </w:p>
-    <w:p>
-      <w:pPr>
-        <w:numPr>
-          <w:ilvl w:val="0"/>
-          <w:numId w:val="1011"/>
-        </w:numPr>
-        <w:pStyle w:val="Compact"/>
-      </w:pPr>
-      <w:r>
-        <w:rPr>
-          <w:bCs/>
-          <w:b/>
-        </w:rPr>
-        <w:t xml:space="preserve">Check-in:</w:t>
-      </w:r>
-      <w:r>
-        <w:t xml:space="preserve"> </w:t>
-      </w:r>
-      <w:r>
-        <w:t xml:space="preserve">Was habe ich seit dem letzten Check-in getan? Was hat sich bei den Schlüsselergebnissen getan? Was hält mich auf? Zwei-Minuten-Timebox pro Circle-Mitglied.</w:t>
-      </w:r>
-      <w:r>
-        <w:t xml:space="preserve"> </w:t>
-      </w:r>
-      <w:r>
-        <w:rPr>
-          <w:iCs/>
-          <w:i/>
-        </w:rPr>
-        <w:t xml:space="preserve">(10 Minuten)</w:t>
-      </w:r>
-    </w:p>
-    <w:p>
-      <w:pPr>
-        <w:numPr>
-          <w:ilvl w:val="0"/>
-          <w:numId w:val="1011"/>
-        </w:numPr>
-        <w:pStyle w:val="Compact"/>
-      </w:pPr>
-      <w:r>
-        <w:t xml:space="preserve">Durchsprache der Ergebnisse der Katas des jeweiligen Lernpfads</w:t>
-      </w:r>
-    </w:p>
-    <w:p>
-      <w:pPr>
-        <w:numPr>
-          <w:ilvl w:val="0"/>
-          <w:numId w:val="1011"/>
-        </w:numPr>
-        <w:pStyle w:val="Compact"/>
-      </w:pPr>
-      <w:r>
-        <w:rPr>
-          <w:bCs/>
-          <w:b/>
-        </w:rPr>
-        <w:t xml:space="preserve">Check-out:</w:t>
-      </w:r>
-      <w:r>
-        <w:t xml:space="preserve"> </w:t>
-      </w:r>
-      <w:r>
-        <w:t xml:space="preserve">Was werde ich bis zum nächsten Weekly tun? Eine-Minute-Timebox pro Circle-Mitglied.</w:t>
-      </w:r>
-      <w:r>
-        <w:t xml:space="preserve"> </w:t>
-      </w:r>
-      <w:r>
-        <w:rPr>
-          <w:iCs/>
-          <w:i/>
-        </w:rPr>
-        <w:t xml:space="preserve">(5 Minuten)</w:t>
-      </w:r>
-    </w:p>
-    <w:p>
-      <w:pPr>
-        <w:pStyle w:val="FirstParagraph"/>
-      </w:pPr>
-      <w:r>
-        <w:rPr>
-          <w:bCs/>
-          <w:b/>
-        </w:rPr>
-        <w:t xml:space="preserve">WOCHE 6</w:t>
-      </w:r>
-    </w:p>
-    <w:p>
-      <w:pPr>
-        <w:numPr>
-          <w:ilvl w:val="0"/>
-          <w:numId w:val="1012"/>
-        </w:numPr>
-        <w:pStyle w:val="Compact"/>
-      </w:pPr>
-      <w:r>
-        <w:rPr>
-          <w:bCs/>
-          <w:b/>
-        </w:rPr>
-        <w:t xml:space="preserve">Check-in:</w:t>
-      </w:r>
-      <w:r>
-        <w:t xml:space="preserve"> </w:t>
-      </w:r>
-      <w:r>
-        <w:t xml:space="preserve">Was habe ich seit dem letzten Check-in getan? Was hat sich bei den Schlüsselergebnissen getan? Was hält mich auf? Zwei-Minuten-Timebox pro Circle-Mitglied.</w:t>
-      </w:r>
-      <w:r>
-        <w:t xml:space="preserve"> </w:t>
-      </w:r>
-      <w:r>
-        <w:rPr>
-          <w:iCs/>
-          <w:i/>
-        </w:rPr>
-        <w:t xml:space="preserve">(10 Minuten)</w:t>
-      </w:r>
-    </w:p>
-    <w:p>
-      <w:pPr>
-        <w:numPr>
-          <w:ilvl w:val="0"/>
-          <w:numId w:val="1012"/>
-        </w:numPr>
-        <w:pStyle w:val="Compact"/>
-      </w:pPr>
-      <w:r>
-        <w:t xml:space="preserve">Durchsprache der Ergebnisse der Katas des jeweiligen Lernpfads</w:t>
-      </w:r>
-    </w:p>
-    <w:p>
-      <w:pPr>
-        <w:numPr>
-          <w:ilvl w:val="0"/>
-          <w:numId w:val="1012"/>
-        </w:numPr>
-        <w:pStyle w:val="Compact"/>
-      </w:pPr>
-      <w:r>
-        <w:rPr>
-          <w:bCs/>
-          <w:b/>
-        </w:rPr>
-        <w:t xml:space="preserve">Check-out:</w:t>
-      </w:r>
-      <w:r>
-        <w:t xml:space="preserve"> </w:t>
-      </w:r>
-      <w:r>
-        <w:t xml:space="preserve">Was werde ich bis zum nächsten Weekly tun? Eine-Minute-Timebox pro Circle-Mitglied.</w:t>
-      </w:r>
-      <w:r>
-        <w:t xml:space="preserve"> </w:t>
-      </w:r>
-      <w:r>
-        <w:rPr>
-          <w:iCs/>
-          <w:i/>
-        </w:rPr>
-        <w:t xml:space="preserve">(5 Minuten)</w:t>
-      </w:r>
-    </w:p>
-    <w:p>
-      <w:pPr>
-        <w:pStyle w:val="FirstParagraph"/>
-      </w:pPr>
-      <w:r>
-        <w:rPr>
-          <w:bCs/>
-          <w:b/>
-        </w:rPr>
-        <w:t xml:space="preserve">WOCHE 7</w:t>
-      </w:r>
-    </w:p>
-    <w:p>
-      <w:pPr>
-        <w:numPr>
-          <w:ilvl w:val="0"/>
-          <w:numId w:val="1013"/>
-        </w:numPr>
-        <w:pStyle w:val="Compact"/>
-      </w:pPr>
-      <w:r>
-        <w:rPr>
-          <w:bCs/>
-          <w:b/>
-        </w:rPr>
-        <w:t xml:space="preserve">Check-in:</w:t>
-      </w:r>
-      <w:r>
-        <w:t xml:space="preserve"> </w:t>
-      </w:r>
-      <w:r>
-        <w:t xml:space="preserve">Was habe ich seit dem letzten Check-in getan? Was hat sich bei den Schlüsselergebnissen getan? Was hält mich auf? Zwei-Minuten-Timebox pro Circle-Mitglied.</w:t>
-      </w:r>
-      <w:r>
-        <w:t xml:space="preserve"> </w:t>
-      </w:r>
-      <w:r>
-        <w:rPr>
-          <w:iCs/>
-          <w:i/>
-        </w:rPr>
-        <w:t xml:space="preserve">(10 Minuten)</w:t>
-      </w:r>
-    </w:p>
-    <w:p>
-      <w:pPr>
-        <w:numPr>
-          <w:ilvl w:val="0"/>
-          <w:numId w:val="1013"/>
-        </w:numPr>
-        <w:pStyle w:val="Compact"/>
-      </w:pPr>
-      <w:r>
-        <w:t xml:space="preserve">Durchsprache der Ergebnisse der Katas des jeweiligen Lernpfads</w:t>
-      </w:r>
-    </w:p>
-    <w:p>
-      <w:pPr>
-        <w:numPr>
-          <w:ilvl w:val="0"/>
-          <w:numId w:val="1013"/>
-        </w:numPr>
-        <w:pStyle w:val="Compact"/>
-      </w:pPr>
-      <w:r>
-        <w:rPr>
-          <w:bCs/>
-          <w:b/>
-        </w:rPr>
-        <w:t xml:space="preserve">Check-out:</w:t>
-      </w:r>
-      <w:r>
-        <w:t xml:space="preserve"> </w:t>
-      </w:r>
-      <w:r>
-        <w:t xml:space="preserve">Was werde ich bis zum nächsten Weekly tun? Eine-Minute-Timebox pro Circle-Mitglied.</w:t>
-      </w:r>
-      <w:r>
-        <w:t xml:space="preserve"> </w:t>
-      </w:r>
-      <w:r>
-        <w:rPr>
-          <w:iCs/>
-          <w:i/>
-        </w:rPr>
-        <w:t xml:space="preserve">(5 Minuten)</w:t>
-      </w:r>
-    </w:p>
-    <w:p>
-      <w:pPr>
-        <w:pStyle w:val="FirstParagraph"/>
-      </w:pPr>
-      <w:r>
-        <w:rPr>
-          <w:bCs/>
-          <w:b/>
-        </w:rPr>
-        <w:t xml:space="preserve">WOCHE 8 &amp; Boxenstopp 2</w:t>
-      </w:r>
-    </w:p>
-    <w:p>
-      <w:pPr>
-        <w:numPr>
-          <w:ilvl w:val="0"/>
-          <w:numId w:val="1014"/>
-        </w:numPr>
-        <w:pStyle w:val="Compact"/>
-      </w:pPr>
-      <w:r>
-        <w:rPr>
-          <w:bCs/>
-          <w:b/>
-        </w:rPr>
-        <w:t xml:space="preserve">Check-in:</w:t>
-      </w:r>
-      <w:r>
-        <w:t xml:space="preserve"> </w:t>
-      </w:r>
-      <w:r>
-        <w:t xml:space="preserve">Was habe ich seit dem letzten Check-in getan? Was hat sich bei den Schlüsselergebnissen getan? Was hält mich auf? Zwei-Minuten-Timebox pro Circle-Mitglied.</w:t>
-      </w:r>
-      <w:r>
-        <w:t xml:space="preserve"> </w:t>
-      </w:r>
-      <w:r>
-        <w:rPr>
-          <w:iCs/>
-          <w:i/>
-        </w:rPr>
-        <w:t xml:space="preserve">(10 Minuten)</w:t>
-      </w:r>
-    </w:p>
-    <w:p>
-      <w:pPr>
-        <w:numPr>
-          <w:ilvl w:val="0"/>
-          <w:numId w:val="1014"/>
-        </w:numPr>
-        <w:pStyle w:val="Compact"/>
-      </w:pPr>
-      <w:r>
-        <w:t xml:space="preserve">Durchsprache der Ergebnisse der Katas des jeweiligen Lernpfads</w:t>
-      </w:r>
-    </w:p>
-    <w:p>
-      <w:pPr>
-        <w:numPr>
-          <w:ilvl w:val="0"/>
-          <w:numId w:val="1014"/>
-        </w:numPr>
-        <w:pStyle w:val="Compact"/>
-      </w:pPr>
-      <w:r>
-        <w:rPr>
-          <w:bCs/>
-          <w:b/>
-        </w:rPr>
-        <w:t xml:space="preserve">Check-out:</w:t>
-      </w:r>
-      <w:r>
-        <w:t xml:space="preserve"> </w:t>
-      </w:r>
-      <w:r>
-        <w:t xml:space="preserve">Was werde ich bis zum nächsten Weekly tun? Eine-Minute-Timebox pro Circle-Mitglied.</w:t>
-      </w:r>
-      <w:r>
-        <w:t xml:space="preserve"> </w:t>
-      </w:r>
-      <w:r>
-        <w:rPr>
-          <w:iCs/>
-          <w:i/>
-        </w:rPr>
-        <w:t xml:space="preserve">(5 Minuten)</w:t>
-      </w:r>
-    </w:p>
-    <w:p>
-      <w:pPr>
-        <w:pStyle w:val="FirstParagraph"/>
-      </w:pPr>
-      <w:r>
-        <w:rPr>
-          <w:bCs/>
-          <w:b/>
-        </w:rPr>
-        <w:t xml:space="preserve">WOCHE 9</w:t>
-      </w:r>
-    </w:p>
-    <w:p>
-      <w:pPr>
-        <w:numPr>
-          <w:ilvl w:val="0"/>
-          <w:numId w:val="1015"/>
-        </w:numPr>
-        <w:pStyle w:val="Compact"/>
-      </w:pPr>
-      <w:r>
-        <w:rPr>
-          <w:bCs/>
-          <w:b/>
-        </w:rPr>
-        <w:t xml:space="preserve">Check-in:</w:t>
-      </w:r>
-      <w:r>
-        <w:t xml:space="preserve"> </w:t>
-      </w:r>
-      <w:r>
-        <w:t xml:space="preserve">Was habe ich seit dem letzten Check-in getan? Was hat sich bei den Schlüsselergebnissen getan? Was hält mich auf? Zwei-Minuten-Timebox pro Circle-Mitglied.</w:t>
-      </w:r>
-      <w:r>
-        <w:t xml:space="preserve"> </w:t>
-      </w:r>
-      <w:r>
-        <w:rPr>
-          <w:iCs/>
-          <w:i/>
-        </w:rPr>
-        <w:t xml:space="preserve">(10 Minuten)</w:t>
-      </w:r>
-    </w:p>
-    <w:p>
-      <w:pPr>
-        <w:numPr>
-          <w:ilvl w:val="0"/>
-          <w:numId w:val="1015"/>
-        </w:numPr>
-        <w:pStyle w:val="Compact"/>
-      </w:pPr>
-      <w:r>
-        <w:t xml:space="preserve">Durchsprache der Ergebnisse der Katas des jeweiligen Lernpfads</w:t>
-      </w:r>
-    </w:p>
-    <w:p>
-      <w:pPr>
-        <w:numPr>
-          <w:ilvl w:val="0"/>
-          <w:numId w:val="1015"/>
-        </w:numPr>
-        <w:pStyle w:val="Compact"/>
-      </w:pPr>
-      <w:r>
-        <w:rPr>
-          <w:bCs/>
-          <w:b/>
-        </w:rPr>
-        <w:t xml:space="preserve">Check-out:</w:t>
-      </w:r>
-      <w:r>
-        <w:t xml:space="preserve"> </w:t>
-      </w:r>
-      <w:r>
-        <w:t xml:space="preserve">Was werde ich bis zum nächsten Weekly tun? Eine-Minute-Timebox pro Circle-Mitglied.</w:t>
-      </w:r>
-      <w:r>
-        <w:t xml:space="preserve"> </w:t>
-      </w:r>
-      <w:r>
-        <w:rPr>
-          <w:iCs/>
-          <w:i/>
-        </w:rPr>
-        <w:t xml:space="preserve">(5 Minuten)</w:t>
-      </w:r>
-    </w:p>
-    <w:p>
-      <w:pPr>
-        <w:pStyle w:val="FirstParagraph"/>
-      </w:pPr>
-      <w:r>
-        <w:rPr>
-          <w:bCs/>
-          <w:b/>
-        </w:rPr>
-        <w:t xml:space="preserve">WOCHE 10</w:t>
-      </w:r>
-    </w:p>
-    <w:p>
-      <w:pPr>
-        <w:numPr>
-          <w:ilvl w:val="0"/>
-          <w:numId w:val="1016"/>
-        </w:numPr>
-        <w:pStyle w:val="Compact"/>
-      </w:pPr>
-      <w:r>
-        <w:rPr>
-          <w:bCs/>
-          <w:b/>
-        </w:rPr>
-        <w:t xml:space="preserve">Check-in:</w:t>
-      </w:r>
-      <w:r>
-        <w:t xml:space="preserve"> </w:t>
-      </w:r>
-      <w:r>
-        <w:t xml:space="preserve">Was habe ich seit dem letzten Check-in getan? Was hat sich bei den Schlüsselergebnissen getan? Was hält mich auf? Zwei-Minuten-Timebox pro Circle-Mitglied.</w:t>
-      </w:r>
-      <w:r>
-        <w:t xml:space="preserve"> </w:t>
-      </w:r>
-      <w:r>
-        <w:rPr>
-          <w:iCs/>
-          <w:i/>
-        </w:rPr>
-        <w:t xml:space="preserve">(10 Minuten)</w:t>
-      </w:r>
-    </w:p>
-    <w:p>
-      <w:pPr>
-        <w:numPr>
-          <w:ilvl w:val="0"/>
-          <w:numId w:val="1016"/>
-        </w:numPr>
-        <w:pStyle w:val="Compact"/>
-      </w:pPr>
-      <w:r>
-        <w:t xml:space="preserve">Durchsprache der Ergebnisse der Katas des jeweiligen Lernpfads</w:t>
-      </w:r>
-    </w:p>
-    <w:p>
-      <w:pPr>
-        <w:numPr>
-          <w:ilvl w:val="0"/>
-          <w:numId w:val="1016"/>
-        </w:numPr>
-        <w:pStyle w:val="Compact"/>
-      </w:pPr>
-      <w:r>
-        <w:rPr>
-          <w:bCs/>
-          <w:b/>
-        </w:rPr>
-        <w:t xml:space="preserve">Check-out:</w:t>
-      </w:r>
-      <w:r>
-        <w:t xml:space="preserve"> </w:t>
-      </w:r>
-      <w:r>
-        <w:t xml:space="preserve">Was werde ich bis zum nächsten Weekly tun? Eine-Minute-Timebox pro Circle-Mitglied.</w:t>
-      </w:r>
-      <w:r>
-        <w:t xml:space="preserve"> </w:t>
-      </w:r>
-      <w:r>
-        <w:rPr>
-          <w:iCs/>
-          <w:i/>
-        </w:rPr>
-        <w:t xml:space="preserve">(5 Minuten)</w:t>
-      </w:r>
-    </w:p>
-    <w:p>
-      <w:pPr>
-        <w:pStyle w:val="FirstParagraph"/>
-      </w:pPr>
-      <w:r>
-        <w:rPr>
-          <w:bCs/>
-          <w:b/>
-        </w:rPr>
-        <w:t xml:space="preserve">WOCHE 11</w:t>
-      </w:r>
-    </w:p>
-    <w:p>
-      <w:pPr>
-        <w:numPr>
-          <w:ilvl w:val="0"/>
-          <w:numId w:val="1017"/>
-        </w:numPr>
-        <w:pStyle w:val="Compact"/>
-      </w:pPr>
-      <w:r>
-        <w:rPr>
-          <w:bCs/>
-          <w:b/>
-        </w:rPr>
-        <w:t xml:space="preserve">Check-in:</w:t>
-      </w:r>
-      <w:r>
-        <w:t xml:space="preserve"> </w:t>
-      </w:r>
-      <w:r>
-        <w:t xml:space="preserve">Was habe ich seit dem letzten Check-in getan? Was hat sich bei den Schlüsselergebnissen getan? Was hält mich auf? Zwei-Minuten-Timebox pro Circle-Mitglied.</w:t>
-      </w:r>
-      <w:r>
-        <w:t xml:space="preserve"> </w:t>
-      </w:r>
-      <w:r>
-        <w:rPr>
-          <w:iCs/>
-          <w:i/>
-        </w:rPr>
-        <w:t xml:space="preserve">(10 Minuten)</w:t>
-      </w:r>
-    </w:p>
-    <w:p>
-      <w:pPr>
-        <w:numPr>
-          <w:ilvl w:val="0"/>
-          <w:numId w:val="1017"/>
-        </w:numPr>
-        <w:pStyle w:val="Compact"/>
-      </w:pPr>
-      <w:r>
-        <w:t xml:space="preserve">Durchsprache der Ergebnisse der Katas des jeweiligen Lernpfads</w:t>
-      </w:r>
-    </w:p>
-    <w:p>
-      <w:pPr>
-        <w:numPr>
-          <w:ilvl w:val="0"/>
-          <w:numId w:val="1017"/>
-        </w:numPr>
-        <w:pStyle w:val="Compact"/>
-      </w:pPr>
-      <w:r>
-        <w:rPr>
-          <w:bCs/>
-          <w:b/>
-        </w:rPr>
-        <w:t xml:space="preserve">Check-out:</w:t>
-      </w:r>
-      <w:r>
-        <w:t xml:space="preserve"> </w:t>
-      </w:r>
-      <w:r>
-        <w:t xml:space="preserve">Was werde ich bis zum nächsten Weekly tun? Eine-Minute-Timebox pro Circle-Mitglied.</w:t>
-      </w:r>
-      <w:r>
-        <w:t xml:space="preserve"> </w:t>
-      </w:r>
-      <w:r>
-        <w:rPr>
-          <w:iCs/>
-          <w:i/>
-        </w:rPr>
-        <w:t xml:space="preserve">(5 Minuten)</w:t>
-      </w:r>
-    </w:p>
-    <w:p>
-      <w:pPr>
-        <w:pStyle w:val="FirstParagraph"/>
-      </w:pPr>
-      <w:r>
-        <w:rPr>
-          <w:bCs/>
-          <w:b/>
-        </w:rPr>
-        <w:t xml:space="preserve">WOCHE 12: Retrospektive &amp; Feier</w:t>
-      </w:r>
-    </w:p>
-    <w:p>
-      <w:pPr>
-        <w:pStyle w:val="BodyText"/>
-      </w:pPr>
-      <w:r>
-        <w:t xml:space="preserve">In dieser Woche sollte die endgültige Iteration Deiner Key Results vorliegen. Sprecht darüber und zeigt Sie im Check-in. Ihr werdet über die Erfahrungen im Circle nachdenken und darüber sprechen, wie Ihr den Prozess aufrecht erhalten könnt. Nach dem Weekly solltet Ihr Euch etwas Zeit nehmen, um Euren Erfolg zu feiern!</w:t>
-      </w:r>
-    </w:p>
-    <w:p>
-      <w:pPr>
-        <w:numPr>
-          <w:ilvl w:val="0"/>
-          <w:numId w:val="1018"/>
-        </w:numPr>
-        <w:pStyle w:val="Compact"/>
-      </w:pPr>
-      <w:r>
-        <w:rPr>
-          <w:bCs/>
-          <w:b/>
-        </w:rPr>
-        <w:t xml:space="preserve">Check-in:</w:t>
-      </w:r>
-      <w:r>
-        <w:t xml:space="preserve"> </w:t>
-      </w:r>
-      <w:r>
-        <w:t xml:space="preserve">Was habe ich seit dem letzten Check-in getan? Zeigt die finale Iteration der Key Results. Drei-Minuten-Timebox</w:t>
-      </w:r>
-      <w:r>
-        <w:t xml:space="preserve"> </w:t>
-      </w:r>
-      <w:r>
-        <w:t xml:space="preserve">pro Circle-Mitglied.</w:t>
-      </w:r>
-      <w:r>
-        <w:t xml:space="preserve"> </w:t>
-      </w:r>
-      <w:r>
-        <w:rPr>
-          <w:iCs/>
-          <w:i/>
-        </w:rPr>
-        <w:t xml:space="preserve">(15 Minuten)</w:t>
-      </w:r>
-    </w:p>
-    <w:p>
-      <w:pPr>
-        <w:numPr>
-          <w:ilvl w:val="0"/>
-          <w:numId w:val="1018"/>
-        </w:numPr>
-        <w:pStyle w:val="Compact"/>
-      </w:pPr>
-      <w:r>
-        <w:rPr>
-          <w:bCs/>
-          <w:b/>
-        </w:rPr>
-        <w:t xml:space="preserve">Your Learning Moments:</w:t>
-      </w:r>
-      <w:r>
-        <w:t xml:space="preserve"> </w:t>
-      </w:r>
-      <w:r>
-        <w:t xml:space="preserve">Sprecht über die Momente im Sprint, die für euch besonders waren. Was sind eure</w:t>
-      </w:r>
-      <w:r>
-        <w:t xml:space="preserve"> </w:t>
-      </w:r>
-      <w:r>
-        <w:t xml:space="preserve">“</w:t>
-      </w:r>
-      <w:r>
-        <w:t xml:space="preserve">key learnings</w:t>
-      </w:r>
-      <w:r>
-        <w:t xml:space="preserve">”</w:t>
-      </w:r>
-      <w:r>
-        <w:t xml:space="preserve">? Überlegt, ob ihr diese als</w:t>
-      </w:r>
-      <w:r>
-        <w:t xml:space="preserve"> </w:t>
-      </w:r>
-      <w:hyperlink r:id="rId72">
-        <w:r>
-          <w:rPr>
-            <w:rStyle w:val="Hyperlink"/>
-          </w:rPr>
-          <w:t xml:space="preserve">lernOS Story</w:t>
-        </w:r>
-      </w:hyperlink>
-      <w:r>
-        <w:t xml:space="preserve"> </w:t>
-      </w:r>
-      <w:r>
-        <w:t xml:space="preserve">für alle anderen Praktiker veröffentlichen wollt.</w:t>
-      </w:r>
-      <w:r>
-        <w:t xml:space="preserve"> </w:t>
-      </w:r>
-      <w:r>
-        <w:rPr>
-          <w:iCs/>
-          <w:i/>
-        </w:rPr>
-        <w:t xml:space="preserve">(20 minutes)</w:t>
-      </w:r>
-    </w:p>
-    <w:p>
-      <w:pPr>
-        <w:numPr>
-          <w:ilvl w:val="0"/>
-          <w:numId w:val="1018"/>
-        </w:numPr>
-        <w:pStyle w:val="Compact"/>
-      </w:pPr>
-      <w:r>
-        <w:rPr>
-          <w:bCs/>
-          <w:b/>
-        </w:rPr>
-        <w:t xml:space="preserve">After Action Review:</w:t>
-      </w:r>
-      <w:r>
-        <w:t xml:space="preserve"> </w:t>
-      </w:r>
-      <w:r>
-        <w:t xml:space="preserve">Was war der Plan für den Sprint? Was ist passiert? Gab es eine Abweichung? Was kann man daraus lernen?</w:t>
-      </w:r>
-      <w:r>
-        <w:t xml:space="preserve"> </w:t>
-      </w:r>
-      <w:r>
-        <w:rPr>
-          <w:iCs/>
-          <w:i/>
-        </w:rPr>
-        <w:t xml:space="preserve">(20 minutes)</w:t>
-      </w:r>
-    </w:p>
-    <w:p>
-      <w:pPr>
-        <w:numPr>
-          <w:ilvl w:val="0"/>
-          <w:numId w:val="1018"/>
-        </w:numPr>
-        <w:pStyle w:val="Compact"/>
-      </w:pPr>
-      <w:r>
-        <w:rPr>
-          <w:bCs/>
-          <w:b/>
-        </w:rPr>
-        <w:t xml:space="preserve">Check-out:</w:t>
-      </w:r>
-      <w:r>
-        <w:t xml:space="preserve"> </w:t>
-      </w:r>
-      <w:r>
-        <w:t xml:space="preserve">Gibt es nächste Schritte? Bleibt ihr für einen weiteren Sprint zusammen?</w:t>
-      </w:r>
-    </w:p>
-    <w:p>
-      <w:pPr>
-        <w:numPr>
-          <w:ilvl w:val="0"/>
-          <w:numId w:val="1018"/>
-        </w:numPr>
-        <w:pStyle w:val="Compact"/>
-      </w:pPr>
-      <w:r>
-        <w:rPr>
-          <w:bCs/>
-          <w:b/>
-        </w:rPr>
-        <w:t xml:space="preserve">Party Time!</w:t>
-      </w:r>
-      <w:r>
-        <w:t xml:space="preserve"> </w:t>
-      </w:r>
-      <w:r>
-        <w:rPr>
-          <w:iCs/>
-          <w:i/>
-        </w:rPr>
-        <w:t xml:space="preserve">(Die Dauer wählt ihr)</w:t>
-      </w:r>
-    </w:p>
-    <w:bookmarkEnd w:id="73"/>
-    <w:bookmarkEnd w:id="74"/>
-    <w:bookmarkStart w:id="98" w:name="lernos-unterstützen"/>
-    <w:p>
-      <w:pPr>
-        <w:pStyle w:val="Heading1"/>
-      </w:pPr>
-      <w:r>
-        <w:rPr>
-          <w:rStyle w:val="SectionNumber"/>
-        </w:rPr>
-        <w:t xml:space="preserve">4</w:t>
-      </w:r>
-      <w:r>
-        <w:tab/>
-      </w:r>
-      <w:r>
-        <w:t xml:space="preserve">lernOS unterstützen</w:t>
-      </w:r>
-    </w:p>
-    <w:p>
-      <w:pPr>
-        <w:pStyle w:val="FirstParagraph"/>
-      </w:pPr>
-      <w:r>
-        <w:t xml:space="preserve">Es gibt verschiedene Möglichkeiten,</w:t>
-      </w:r>
-      <w:r>
-        <w:t xml:space="preserve"> </w:t>
-      </w:r>
-      <w:r>
-        <w:rPr>
-          <w:bCs/>
-          <w:b/>
-        </w:rPr>
-        <w:t xml:space="preserve">das Projekt lernOS zu unterstützen</w:t>
-      </w:r>
-      <w:r>
-        <w:t xml:space="preserve">: Du kannst lernOS einfach verwenden, es bekannt machen, eigene Inhalte erstellen oder sogar mit Deiner Organisation lernOS Supporter werden.</w:t>
-      </w:r>
-    </w:p>
-    <w:p>
-      <w:pPr>
-        <w:pStyle w:val="CaptionedFigure"/>
       </w:pPr>
       <w:r>
         <w:drawing>
           <wp:inline>
-            <wp:extent cx="5334000" cy="4165129"/>
+            <wp:extent cx="5334000" cy="2000250"/>
             <wp:effectExtent b="0" l="0" r="0" t="0"/>
-            <wp:docPr descr="Zwei Personen an einem Baum, der wächst" title="" id="76" name="Picture"/>
+            <wp:docPr descr="" title="" id="71" name="Picture"/>
             <a:graphic>
               <a:graphicData uri="http://schemas.openxmlformats.org/drawingml/2006/picture">
                 <pic:pic>
                   <pic:nvPicPr>
-                    <pic:cNvPr descr="./images/undraw_Waiting__for_you_ldha.png" id="77" name="Picture"/>
+                    <pic:cNvPr descr="https://github.com/cogneon/lernos-for-you/raw/master/de/src/images/lernOS-Sprint.png" id="72" name="Picture"/>
                     <pic:cNvPicPr>
                       <a:picLocks noChangeArrowheads="1" noChangeAspect="1"/>
                     </pic:cNvPicPr>
                   </pic:nvPicPr>
                   <pic:blipFill>
-                    <a:blip r:embed="rId75"/>
+                    <a:blip r:embed="rId70"/>
+                    <a:stretch>
+                      <a:fillRect/>
+                    </a:stretch>
+                  </pic:blipFill>
+                  <pic:spPr bwMode="auto">
+                    <a:xfrm>
+                      <a:off x="0" y="0"/>
+                      <a:ext cx="5334000" cy="2000250"/>
+                    </a:xfrm>
+                    <a:prstGeom prst="rect">
+                      <a:avLst/>
+                    </a:prstGeom>
+                    <a:noFill/>
+                    <a:ln w="9525">
+                      <a:noFill/>
+                      <a:headEnd/>
+                      <a:tailEnd/>
+                    </a:ln>
+                  </pic:spPr>
+                </pic:pic>
+              </a:graphicData>
+            </a:graphic>
+          </wp:inline>
+        </w:drawing>
+      </w:r>
+    </w:p>
+    <w:p>
+      <w:pPr>
+        <w:pStyle w:val="BodyText"/>
+      </w:pPr>
+      <w:r>
+        <w:rPr>
+          <w:bCs/>
+          <w:b/>
+        </w:rPr>
+        <w:t xml:space="preserve">Die Vorteile einer Lerngruppe:</w:t>
+      </w:r>
+    </w:p>
+    <w:p>
+      <w:pPr>
+        <w:numPr>
+          <w:ilvl w:val="0"/>
+          <w:numId w:val="1004"/>
+        </w:numPr>
+        <w:pStyle w:val="Compact"/>
+      </w:pPr>
+      <w:r>
+        <w:t xml:space="preserve">Du bist nicht alleine</w:t>
+      </w:r>
+    </w:p>
+    <w:p>
+      <w:pPr>
+        <w:numPr>
+          <w:ilvl w:val="0"/>
+          <w:numId w:val="1004"/>
+        </w:numPr>
+        <w:pStyle w:val="Compact"/>
+      </w:pPr>
+      <w:r>
+        <w:t xml:space="preserve">Alle können sich gegenseitig helfen - in einem</w:t>
+      </w:r>
+      <w:r>
+        <w:t xml:space="preserve"> </w:t>
+      </w:r>
+      <w:r>
+        <w:t xml:space="preserve">“</w:t>
+      </w:r>
+      <w:r>
+        <w:t xml:space="preserve">Circle of Trust</w:t>
+      </w:r>
+      <w:r>
+        <w:t xml:space="preserve">”</w:t>
+      </w:r>
+    </w:p>
+    <w:p>
+      <w:pPr>
+        <w:numPr>
+          <w:ilvl w:val="0"/>
+          <w:numId w:val="1004"/>
+        </w:numPr>
+        <w:pStyle w:val="Compact"/>
+      </w:pPr>
+      <w:r>
+        <w:t xml:space="preserve">Alle können ihr eigenes Lernziel verfolgen</w:t>
+      </w:r>
+    </w:p>
+    <w:p>
+      <w:pPr>
+        <w:numPr>
+          <w:ilvl w:val="0"/>
+          <w:numId w:val="1004"/>
+        </w:numPr>
+        <w:pStyle w:val="Compact"/>
+      </w:pPr>
+      <w:r>
+        <w:t xml:space="preserve">Das Risiko des Abbruchs ist geringer (wie bei einer Sport-/Laufgruppe)</w:t>
+      </w:r>
+    </w:p>
+    <w:p>
+      <w:pPr>
+        <w:numPr>
+          <w:ilvl w:val="0"/>
+          <w:numId w:val="1004"/>
+        </w:numPr>
+        <w:pStyle w:val="Compact"/>
+      </w:pPr>
+      <w:r>
+        <w:t xml:space="preserve">Treffen sind persönlich, virtuell und hybrid möglich</w:t>
+      </w:r>
+    </w:p>
+    <w:bookmarkStart w:id="74" w:name="woche-0-die-lerngruppe-startet"/>
+    <w:p>
+      <w:pPr>
+        <w:pStyle w:val="Heading2"/>
+      </w:pPr>
+      <w:r>
+        <w:rPr>
+          <w:rStyle w:val="SectionNumber"/>
+        </w:rPr>
+        <w:t xml:space="preserve">3.1</w:t>
+      </w:r>
+      <w:r>
+        <w:tab/>
+      </w:r>
+      <w:r>
+        <w:t xml:space="preserve">Woche 0: Die Lerngruppe startet</w:t>
+      </w:r>
+    </w:p>
+    <w:p>
+      <w:pPr>
+        <w:pStyle w:val="FirstParagraph"/>
+      </w:pPr>
+      <w:r>
+        <w:t xml:space="preserve">Wie bei einer echten Reise ist die Planung vorab wichtig, damit die Reise gelingt. Eine kleine Checkliste als Hilfestellung für den gemeinsamen Start in Woche 0:</w:t>
+      </w:r>
+    </w:p>
+    <w:p>
+      <w:pPr>
+        <w:pStyle w:val="BodyText"/>
+      </w:pPr>
+      <w:r>
+        <w:rPr>
+          <w:bCs/>
+          <w:b/>
+        </w:rPr>
+        <w:t xml:space="preserve">Agendavorschlag Woche 0:</w:t>
+      </w:r>
+    </w:p>
+    <w:p>
+      <w:pPr>
+        <w:numPr>
+          <w:ilvl w:val="0"/>
+          <w:numId w:val="1005"/>
+        </w:numPr>
+        <w:pStyle w:val="Compact"/>
+      </w:pPr>
+      <w:r>
+        <w:rPr>
+          <w:bCs/>
+          <w:b/>
+        </w:rPr>
+        <w:t xml:space="preserve">Check-in:</w:t>
+      </w:r>
+      <w:r>
+        <w:t xml:space="preserve"> </w:t>
+      </w:r>
+      <w:r>
+        <w:t xml:space="preserve">Herzlich willkommen!</w:t>
+      </w:r>
+      <w:r>
+        <w:t xml:space="preserve"> </w:t>
+      </w:r>
+      <w:r>
+        <w:rPr>
+          <w:iCs/>
+          <w:i/>
+        </w:rPr>
+        <w:t xml:space="preserve">(5 Minuten)</w:t>
+      </w:r>
+    </w:p>
+    <w:p>
+      <w:pPr>
+        <w:numPr>
+          <w:ilvl w:val="0"/>
+          <w:numId w:val="1005"/>
+        </w:numPr>
+        <w:pStyle w:val="Compact"/>
+      </w:pPr>
+      <w:r>
+        <w:rPr>
+          <w:bCs/>
+          <w:b/>
+        </w:rPr>
+        <w:t xml:space="preserve">Get together:</w:t>
+      </w:r>
+      <w:r>
+        <w:t xml:space="preserve"> </w:t>
+      </w:r>
+      <w:r>
+        <w:t xml:space="preserve">Wer bist du? Stell Dich vor. Warum bist Du hier? Was ist Dein Lernziel? Fünf-Minuten-Timebox</w:t>
+      </w:r>
+      <w:r>
+        <w:t xml:space="preserve"> </w:t>
+      </w:r>
+      <w:r>
+        <w:t xml:space="preserve">pro Person.</w:t>
+      </w:r>
+      <w:r>
+        <w:t xml:space="preserve"> </w:t>
+      </w:r>
+      <w:r>
+        <w:rPr>
+          <w:iCs/>
+          <w:i/>
+        </w:rPr>
+        <w:t xml:space="preserve">(25 Minuten)</w:t>
+      </w:r>
+    </w:p>
+    <w:p>
+      <w:pPr>
+        <w:numPr>
+          <w:ilvl w:val="0"/>
+          <w:numId w:val="1005"/>
+        </w:numPr>
+        <w:pStyle w:val="Compact"/>
+      </w:pPr>
+      <w:r>
+        <w:rPr>
+          <w:bCs/>
+          <w:b/>
+        </w:rPr>
+        <w:t xml:space="preserve">Sprint Planung</w:t>
+      </w:r>
+      <w:r>
+        <w:t xml:space="preserve"> </w:t>
+      </w:r>
+      <w:r>
+        <w:t xml:space="preserve">siehe unten</w:t>
+      </w:r>
+      <w:r>
+        <w:t xml:space="preserve"> </w:t>
+      </w:r>
+      <w:r>
+        <w:rPr>
+          <w:iCs/>
+          <w:i/>
+        </w:rPr>
+        <w:t xml:space="preserve">(25 Minuten)</w:t>
+      </w:r>
+    </w:p>
+    <w:p>
+      <w:pPr>
+        <w:numPr>
+          <w:ilvl w:val="0"/>
+          <w:numId w:val="1005"/>
+        </w:numPr>
+        <w:pStyle w:val="Compact"/>
+      </w:pPr>
+      <w:r>
+        <w:rPr>
+          <w:bCs/>
+          <w:b/>
+        </w:rPr>
+        <w:t xml:space="preserve">Check-out:</w:t>
+      </w:r>
+      <w:r>
+        <w:t xml:space="preserve"> </w:t>
+      </w:r>
+      <w:r>
+        <w:t xml:space="preserve">Das nächste Treffen bestätigen.</w:t>
+      </w:r>
+      <w:r>
+        <w:t xml:space="preserve"> </w:t>
+      </w:r>
+      <w:r>
+        <w:rPr>
+          <w:iCs/>
+          <w:i/>
+        </w:rPr>
+        <w:t xml:space="preserve">(5 Minuten)</w:t>
+      </w:r>
+    </w:p>
+    <w:p>
+      <w:pPr>
+        <w:pStyle w:val="FirstParagraph"/>
+      </w:pPr>
+      <w:r>
+        <w:rPr>
+          <w:bCs/>
+          <w:b/>
+        </w:rPr>
+        <w:t xml:space="preserve">Festzulegen in Woche 0:</w:t>
+      </w:r>
+    </w:p>
+    <w:p>
+      <w:pPr>
+        <w:numPr>
+          <w:ilvl w:val="0"/>
+          <w:numId w:val="1006"/>
+        </w:numPr>
+        <w:pStyle w:val="Compact"/>
+      </w:pPr>
+      <w:r>
+        <w:t xml:space="preserve">Legt eine_n Koordinator_in für die Lerngruppe fest. Die Rolle kann fest sein oder ihr wechselt euch im Lauf der Lernreise ab.</w:t>
+      </w:r>
+    </w:p>
+    <w:p>
+      <w:pPr>
+        <w:numPr>
+          <w:ilvl w:val="0"/>
+          <w:numId w:val="1006"/>
+        </w:numPr>
+        <w:pStyle w:val="Compact"/>
+      </w:pPr>
+      <w:r>
+        <w:t xml:space="preserve">Legt den Lernpfad fest, den ihr gemeinsam durchlaufen wollt.</w:t>
+      </w:r>
+    </w:p>
+    <w:p>
+      <w:pPr>
+        <w:numPr>
+          <w:ilvl w:val="0"/>
+          <w:numId w:val="1006"/>
+        </w:numPr>
+        <w:pStyle w:val="Compact"/>
+      </w:pPr>
+      <w:r>
+        <w:t xml:space="preserve">Legt Tag und Uhrzeit für die wöchentlichen Treffen (lernOS Weekly’s) fest. Plant alle 13 Termine im Kalender ein.</w:t>
+      </w:r>
+    </w:p>
+    <w:p>
+      <w:pPr>
+        <w:numPr>
+          <w:ilvl w:val="0"/>
+          <w:numId w:val="1006"/>
+        </w:numPr>
+        <w:pStyle w:val="Compact"/>
+      </w:pPr>
+      <w:r>
+        <w:t xml:space="preserve">Legt fest, ob ihr euch mit den Inhalten der wöchentlichen Übungen im Weekly beschäftigen wollt, oder ob sich jeder schon vorab damit beschäftigt und im Weekly Erfahrungen ausgetauscht und Hilfestellungen gegeben werden.</w:t>
+      </w:r>
+    </w:p>
+    <w:p>
+      <w:pPr>
+        <w:numPr>
+          <w:ilvl w:val="0"/>
+          <w:numId w:val="1006"/>
+        </w:numPr>
+        <w:pStyle w:val="Compact"/>
+      </w:pPr>
+      <w:r>
+        <w:t xml:space="preserve">Legt fest, ob ihr euch persönlich, virtuell oder hybrid treffen wollt.</w:t>
+      </w:r>
+    </w:p>
+    <w:p>
+      <w:pPr>
+        <w:numPr>
+          <w:ilvl w:val="0"/>
+          <w:numId w:val="1006"/>
+        </w:numPr>
+        <w:pStyle w:val="Compact"/>
+      </w:pPr>
+      <w:r>
+        <w:t xml:space="preserve">Legt fest, welche Tools ihr für die Kommunikation und die Dokumentation (z.B.</w:t>
+      </w:r>
+      <w:r>
+        <w:t xml:space="preserve"> </w:t>
+      </w:r>
+      <w:hyperlink r:id="rId73">
+        <w:r>
+          <w:rPr>
+            <w:rStyle w:val="Hyperlink"/>
+          </w:rPr>
+          <w:t xml:space="preserve">lernOS Circle Template</w:t>
+        </w:r>
+      </w:hyperlink>
+      <w:r>
+        <w:t xml:space="preserve">) in der Lerngruppe verwenden wollt. Stellt sicher, dass alle die Tools nutzen können und gut finden.</w:t>
+      </w:r>
+    </w:p>
+    <w:bookmarkEnd w:id="74"/>
+    <w:bookmarkStart w:id="76" w:name="X35878c343fc22f9ebfeaed1d2058c504f3f0c5e"/>
+    <w:p>
+      <w:pPr>
+        <w:pStyle w:val="Heading2"/>
+      </w:pPr>
+      <w:r>
+        <w:rPr>
+          <w:rStyle w:val="SectionNumber"/>
+        </w:rPr>
+        <w:t xml:space="preserve">3.2</w:t>
+      </w:r>
+      <w:r>
+        <w:tab/>
+      </w:r>
+      <w:r>
+        <w:t xml:space="preserve">Woche 1-12: Checkliste für Circle Koordinator_innen</w:t>
+      </w:r>
+    </w:p>
+    <w:p>
+      <w:pPr>
+        <w:pStyle w:val="FirstParagraph"/>
+      </w:pPr>
+      <w:r>
+        <w:t xml:space="preserve">Beim Lernen in Gruppen hilft diese Checkliste dem/der Koordinator_in, die Weekly’s strukturiert zu organisieren. Kopiert euch die Checkliste am besten an einen Ort, an dem alle Mitglieder der Lerngruppe Zugriff darauf haben (z.B. OneNote, Etherpad, OneDrive, Dropbox).</w:t>
+      </w:r>
+    </w:p>
+    <w:p>
+      <w:pPr>
+        <w:pStyle w:val="BodyText"/>
+      </w:pPr>
+      <w:r>
+        <w:rPr>
+          <w:bCs/>
+          <w:b/>
+        </w:rPr>
+        <w:t xml:space="preserve">WOCHE 1</w:t>
+      </w:r>
+    </w:p>
+    <w:p>
+      <w:pPr>
+        <w:numPr>
+          <w:ilvl w:val="0"/>
+          <w:numId w:val="1007"/>
+        </w:numPr>
+        <w:pStyle w:val="Compact"/>
+      </w:pPr>
+      <w:r>
+        <w:rPr>
+          <w:bCs/>
+          <w:b/>
+        </w:rPr>
+        <w:t xml:space="preserve">Check-in:</w:t>
+      </w:r>
+      <w:r>
+        <w:t xml:space="preserve"> </w:t>
+      </w:r>
+      <w:r>
+        <w:t xml:space="preserve">Was habe ich seit dem letzten Check-in getan? Was hat sich bei den Schlüsselergebnissen getan? Was hält mich auf? Zwei-Minuten-Timebox pro Circle-Mitglied.</w:t>
+      </w:r>
+      <w:r>
+        <w:t xml:space="preserve"> </w:t>
+      </w:r>
+      <w:r>
+        <w:rPr>
+          <w:iCs/>
+          <w:i/>
+        </w:rPr>
+        <w:t xml:space="preserve">(10 Minuten)</w:t>
+      </w:r>
+    </w:p>
+    <w:p>
+      <w:pPr>
+        <w:numPr>
+          <w:ilvl w:val="0"/>
+          <w:numId w:val="1007"/>
+        </w:numPr>
+        <w:pStyle w:val="Compact"/>
+      </w:pPr>
+      <w:r>
+        <w:t xml:space="preserve">Durchsprache der Ergebnisse der Katas des jeweiligen Lernpfads</w:t>
+      </w:r>
+    </w:p>
+    <w:p>
+      <w:pPr>
+        <w:numPr>
+          <w:ilvl w:val="0"/>
+          <w:numId w:val="1007"/>
+        </w:numPr>
+        <w:pStyle w:val="Compact"/>
+      </w:pPr>
+      <w:r>
+        <w:rPr>
+          <w:bCs/>
+          <w:b/>
+        </w:rPr>
+        <w:t xml:space="preserve">Check-out:</w:t>
+      </w:r>
+      <w:r>
+        <w:t xml:space="preserve"> </w:t>
+      </w:r>
+      <w:r>
+        <w:t xml:space="preserve">Was werde ich bis zum nächsten Weekly tun? Eine-Minute-Timebox pro Circle-Mitglied.</w:t>
+      </w:r>
+      <w:r>
+        <w:t xml:space="preserve"> </w:t>
+      </w:r>
+      <w:r>
+        <w:rPr>
+          <w:iCs/>
+          <w:i/>
+        </w:rPr>
+        <w:t xml:space="preserve">(5 Minuten)</w:t>
+      </w:r>
+    </w:p>
+    <w:p>
+      <w:pPr>
+        <w:pStyle w:val="FirstParagraph"/>
+      </w:pPr>
+      <w:r>
+        <w:rPr>
+          <w:bCs/>
+          <w:b/>
+        </w:rPr>
+        <w:t xml:space="preserve">WOCHE 2</w:t>
+      </w:r>
+    </w:p>
+    <w:p>
+      <w:pPr>
+        <w:numPr>
+          <w:ilvl w:val="0"/>
+          <w:numId w:val="1008"/>
+        </w:numPr>
+        <w:pStyle w:val="Compact"/>
+      </w:pPr>
+      <w:r>
+        <w:rPr>
+          <w:bCs/>
+          <w:b/>
+        </w:rPr>
+        <w:t xml:space="preserve">Check-in:</w:t>
+      </w:r>
+      <w:r>
+        <w:t xml:space="preserve"> </w:t>
+      </w:r>
+      <w:r>
+        <w:t xml:space="preserve">Was habe ich seit dem letzten Check-in getan? Was hat sich bei den Schlüsselergebnissen getan? Was hält mich auf? Zwei-Minuten-Timebox pro Circle-Mitglied.</w:t>
+      </w:r>
+      <w:r>
+        <w:t xml:space="preserve"> </w:t>
+      </w:r>
+      <w:r>
+        <w:rPr>
+          <w:iCs/>
+          <w:i/>
+        </w:rPr>
+        <w:t xml:space="preserve">(10 Minuten)</w:t>
+      </w:r>
+    </w:p>
+    <w:p>
+      <w:pPr>
+        <w:numPr>
+          <w:ilvl w:val="0"/>
+          <w:numId w:val="1008"/>
+        </w:numPr>
+        <w:pStyle w:val="Compact"/>
+      </w:pPr>
+      <w:r>
+        <w:t xml:space="preserve">Durchsprache der Ergebnisse der Katas des jeweiligen Lernpfads</w:t>
+      </w:r>
+    </w:p>
+    <w:p>
+      <w:pPr>
+        <w:numPr>
+          <w:ilvl w:val="0"/>
+          <w:numId w:val="1008"/>
+        </w:numPr>
+        <w:pStyle w:val="Compact"/>
+      </w:pPr>
+      <w:r>
+        <w:rPr>
+          <w:bCs/>
+          <w:b/>
+        </w:rPr>
+        <w:t xml:space="preserve">Check-out:</w:t>
+      </w:r>
+      <w:r>
+        <w:t xml:space="preserve"> </w:t>
+      </w:r>
+      <w:r>
+        <w:t xml:space="preserve">Was werde ich bis zum nächsten Weekly tun? Eine-Minute-Timebox pro Circle-Mitglied.</w:t>
+      </w:r>
+      <w:r>
+        <w:t xml:space="preserve"> </w:t>
+      </w:r>
+      <w:r>
+        <w:rPr>
+          <w:iCs/>
+          <w:i/>
+        </w:rPr>
+        <w:t xml:space="preserve">(5 Minuten)</w:t>
+      </w:r>
+    </w:p>
+    <w:p>
+      <w:pPr>
+        <w:pStyle w:val="FirstParagraph"/>
+      </w:pPr>
+      <w:r>
+        <w:rPr>
+          <w:bCs/>
+          <w:b/>
+        </w:rPr>
+        <w:t xml:space="preserve">WOCHE 3</w:t>
+      </w:r>
+    </w:p>
+    <w:p>
+      <w:pPr>
+        <w:numPr>
+          <w:ilvl w:val="0"/>
+          <w:numId w:val="1009"/>
+        </w:numPr>
+        <w:pStyle w:val="Compact"/>
+      </w:pPr>
+      <w:r>
+        <w:rPr>
+          <w:bCs/>
+          <w:b/>
+        </w:rPr>
+        <w:t xml:space="preserve">Check-in:</w:t>
+      </w:r>
+      <w:r>
+        <w:t xml:space="preserve"> </w:t>
+      </w:r>
+      <w:r>
+        <w:t xml:space="preserve">Was habe ich seit dem letzten Check-in getan? Was hat sich bei den Schlüsselergebnissen getan? Was hält mich auf? Zwei-Minuten-Timebox pro Circle-Mitglied.</w:t>
+      </w:r>
+      <w:r>
+        <w:t xml:space="preserve"> </w:t>
+      </w:r>
+      <w:r>
+        <w:rPr>
+          <w:iCs/>
+          <w:i/>
+        </w:rPr>
+        <w:t xml:space="preserve">(10 Minuten)</w:t>
+      </w:r>
+    </w:p>
+    <w:p>
+      <w:pPr>
+        <w:numPr>
+          <w:ilvl w:val="0"/>
+          <w:numId w:val="1009"/>
+        </w:numPr>
+        <w:pStyle w:val="Compact"/>
+      </w:pPr>
+      <w:r>
+        <w:t xml:space="preserve">Durchsprache der Ergebnisse der Katas des jeweiligen Lernpfads</w:t>
+      </w:r>
+    </w:p>
+    <w:p>
+      <w:pPr>
+        <w:numPr>
+          <w:ilvl w:val="0"/>
+          <w:numId w:val="1009"/>
+        </w:numPr>
+        <w:pStyle w:val="Compact"/>
+      </w:pPr>
+      <w:r>
+        <w:rPr>
+          <w:bCs/>
+          <w:b/>
+        </w:rPr>
+        <w:t xml:space="preserve">Check-out:</w:t>
+      </w:r>
+      <w:r>
+        <w:t xml:space="preserve"> </w:t>
+      </w:r>
+      <w:r>
+        <w:t xml:space="preserve">Was werde ich bis zum nächsten Weekly tun? Eine-Minute-Timebox pro Circle-Mitglied.</w:t>
+      </w:r>
+      <w:r>
+        <w:t xml:space="preserve"> </w:t>
+      </w:r>
+      <w:r>
+        <w:rPr>
+          <w:iCs/>
+          <w:i/>
+        </w:rPr>
+        <w:t xml:space="preserve">(5 Minuten)</w:t>
+      </w:r>
+    </w:p>
+    <w:p>
+      <w:pPr>
+        <w:pStyle w:val="FirstParagraph"/>
+      </w:pPr>
+      <w:r>
+        <w:rPr>
+          <w:bCs/>
+          <w:b/>
+        </w:rPr>
+        <w:t xml:space="preserve">WOCHE 4 &amp; Boxenstopp 1</w:t>
+      </w:r>
+    </w:p>
+    <w:p>
+      <w:pPr>
+        <w:numPr>
+          <w:ilvl w:val="0"/>
+          <w:numId w:val="1010"/>
+        </w:numPr>
+        <w:pStyle w:val="Compact"/>
+      </w:pPr>
+      <w:r>
+        <w:rPr>
+          <w:bCs/>
+          <w:b/>
+        </w:rPr>
+        <w:t xml:space="preserve">Check-in:</w:t>
+      </w:r>
+      <w:r>
+        <w:t xml:space="preserve"> </w:t>
+      </w:r>
+      <w:r>
+        <w:t xml:space="preserve">Was habe ich seit dem letzten Check-in getan? Was hat sich bei den Schlüsselergebnissen getan? Was hält mich auf? Zwei-Minuten-Timebox pro Circle-Mitglied.</w:t>
+      </w:r>
+      <w:r>
+        <w:t xml:space="preserve"> </w:t>
+      </w:r>
+      <w:r>
+        <w:rPr>
+          <w:iCs/>
+          <w:i/>
+        </w:rPr>
+        <w:t xml:space="preserve">(10 Minuten)</w:t>
+      </w:r>
+    </w:p>
+    <w:p>
+      <w:pPr>
+        <w:numPr>
+          <w:ilvl w:val="0"/>
+          <w:numId w:val="1010"/>
+        </w:numPr>
+        <w:pStyle w:val="Compact"/>
+      </w:pPr>
+      <w:r>
+        <w:t xml:space="preserve">Durchsprache der Ergebnisse der Katas des jeweiligen Lernpfads</w:t>
+      </w:r>
+    </w:p>
+    <w:p>
+      <w:pPr>
+        <w:numPr>
+          <w:ilvl w:val="0"/>
+          <w:numId w:val="1010"/>
+        </w:numPr>
+        <w:pStyle w:val="Compact"/>
+      </w:pPr>
+      <w:r>
+        <w:rPr>
+          <w:bCs/>
+          <w:b/>
+        </w:rPr>
+        <w:t xml:space="preserve">Check-out:</w:t>
+      </w:r>
+      <w:r>
+        <w:t xml:space="preserve"> </w:t>
+      </w:r>
+      <w:r>
+        <w:t xml:space="preserve">Was werde ich bis zum nächsten Weekly tun? Eine-Minute-Timebox pro Circle-Mitglied.</w:t>
+      </w:r>
+      <w:r>
+        <w:t xml:space="preserve"> </w:t>
+      </w:r>
+      <w:r>
+        <w:rPr>
+          <w:iCs/>
+          <w:i/>
+        </w:rPr>
+        <w:t xml:space="preserve">(5 Minuten)</w:t>
+      </w:r>
+    </w:p>
+    <w:p>
+      <w:pPr>
+        <w:pStyle w:val="FirstParagraph"/>
+      </w:pPr>
+      <w:r>
+        <w:rPr>
+          <w:bCs/>
+          <w:b/>
+        </w:rPr>
+        <w:t xml:space="preserve">WOCHE 5</w:t>
+      </w:r>
+    </w:p>
+    <w:p>
+      <w:pPr>
+        <w:numPr>
+          <w:ilvl w:val="0"/>
+          <w:numId w:val="1011"/>
+        </w:numPr>
+        <w:pStyle w:val="Compact"/>
+      </w:pPr>
+      <w:r>
+        <w:rPr>
+          <w:bCs/>
+          <w:b/>
+        </w:rPr>
+        <w:t xml:space="preserve">Check-in:</w:t>
+      </w:r>
+      <w:r>
+        <w:t xml:space="preserve"> </w:t>
+      </w:r>
+      <w:r>
+        <w:t xml:space="preserve">Was habe ich seit dem letzten Check-in getan? Was hat sich bei den Schlüsselergebnissen getan? Was hält mich auf? Zwei-Minuten-Timebox pro Circle-Mitglied.</w:t>
+      </w:r>
+      <w:r>
+        <w:t xml:space="preserve"> </w:t>
+      </w:r>
+      <w:r>
+        <w:rPr>
+          <w:iCs/>
+          <w:i/>
+        </w:rPr>
+        <w:t xml:space="preserve">(10 Minuten)</w:t>
+      </w:r>
+    </w:p>
+    <w:p>
+      <w:pPr>
+        <w:numPr>
+          <w:ilvl w:val="0"/>
+          <w:numId w:val="1011"/>
+        </w:numPr>
+        <w:pStyle w:val="Compact"/>
+      </w:pPr>
+      <w:r>
+        <w:t xml:space="preserve">Durchsprache der Ergebnisse der Katas des jeweiligen Lernpfads</w:t>
+      </w:r>
+    </w:p>
+    <w:p>
+      <w:pPr>
+        <w:numPr>
+          <w:ilvl w:val="0"/>
+          <w:numId w:val="1011"/>
+        </w:numPr>
+        <w:pStyle w:val="Compact"/>
+      </w:pPr>
+      <w:r>
+        <w:rPr>
+          <w:bCs/>
+          <w:b/>
+        </w:rPr>
+        <w:t xml:space="preserve">Check-out:</w:t>
+      </w:r>
+      <w:r>
+        <w:t xml:space="preserve"> </w:t>
+      </w:r>
+      <w:r>
+        <w:t xml:space="preserve">Was werde ich bis zum nächsten Weekly tun? Eine-Minute-Timebox pro Circle-Mitglied.</w:t>
+      </w:r>
+      <w:r>
+        <w:t xml:space="preserve"> </w:t>
+      </w:r>
+      <w:r>
+        <w:rPr>
+          <w:iCs/>
+          <w:i/>
+        </w:rPr>
+        <w:t xml:space="preserve">(5 Minuten)</w:t>
+      </w:r>
+    </w:p>
+    <w:p>
+      <w:pPr>
+        <w:pStyle w:val="FirstParagraph"/>
+      </w:pPr>
+      <w:r>
+        <w:rPr>
+          <w:bCs/>
+          <w:b/>
+        </w:rPr>
+        <w:t xml:space="preserve">WOCHE 6</w:t>
+      </w:r>
+    </w:p>
+    <w:p>
+      <w:pPr>
+        <w:numPr>
+          <w:ilvl w:val="0"/>
+          <w:numId w:val="1012"/>
+        </w:numPr>
+        <w:pStyle w:val="Compact"/>
+      </w:pPr>
+      <w:r>
+        <w:rPr>
+          <w:bCs/>
+          <w:b/>
+        </w:rPr>
+        <w:t xml:space="preserve">Check-in:</w:t>
+      </w:r>
+      <w:r>
+        <w:t xml:space="preserve"> </w:t>
+      </w:r>
+      <w:r>
+        <w:t xml:space="preserve">Was habe ich seit dem letzten Check-in getan? Was hat sich bei den Schlüsselergebnissen getan? Was hält mich auf? Zwei-Minuten-Timebox pro Circle-Mitglied.</w:t>
+      </w:r>
+      <w:r>
+        <w:t xml:space="preserve"> </w:t>
+      </w:r>
+      <w:r>
+        <w:rPr>
+          <w:iCs/>
+          <w:i/>
+        </w:rPr>
+        <w:t xml:space="preserve">(10 Minuten)</w:t>
+      </w:r>
+    </w:p>
+    <w:p>
+      <w:pPr>
+        <w:numPr>
+          <w:ilvl w:val="0"/>
+          <w:numId w:val="1012"/>
+        </w:numPr>
+        <w:pStyle w:val="Compact"/>
+      </w:pPr>
+      <w:r>
+        <w:t xml:space="preserve">Durchsprache der Ergebnisse der Katas des jeweiligen Lernpfads</w:t>
+      </w:r>
+    </w:p>
+    <w:p>
+      <w:pPr>
+        <w:numPr>
+          <w:ilvl w:val="0"/>
+          <w:numId w:val="1012"/>
+        </w:numPr>
+        <w:pStyle w:val="Compact"/>
+      </w:pPr>
+      <w:r>
+        <w:rPr>
+          <w:bCs/>
+          <w:b/>
+        </w:rPr>
+        <w:t xml:space="preserve">Check-out:</w:t>
+      </w:r>
+      <w:r>
+        <w:t xml:space="preserve"> </w:t>
+      </w:r>
+      <w:r>
+        <w:t xml:space="preserve">Was werde ich bis zum nächsten Weekly tun? Eine-Minute-Timebox pro Circle-Mitglied.</w:t>
+      </w:r>
+      <w:r>
+        <w:t xml:space="preserve"> </w:t>
+      </w:r>
+      <w:r>
+        <w:rPr>
+          <w:iCs/>
+          <w:i/>
+        </w:rPr>
+        <w:t xml:space="preserve">(5 Minuten)</w:t>
+      </w:r>
+    </w:p>
+    <w:p>
+      <w:pPr>
+        <w:pStyle w:val="FirstParagraph"/>
+      </w:pPr>
+      <w:r>
+        <w:rPr>
+          <w:bCs/>
+          <w:b/>
+        </w:rPr>
+        <w:t xml:space="preserve">WOCHE 7</w:t>
+      </w:r>
+    </w:p>
+    <w:p>
+      <w:pPr>
+        <w:numPr>
+          <w:ilvl w:val="0"/>
+          <w:numId w:val="1013"/>
+        </w:numPr>
+        <w:pStyle w:val="Compact"/>
+      </w:pPr>
+      <w:r>
+        <w:rPr>
+          <w:bCs/>
+          <w:b/>
+        </w:rPr>
+        <w:t xml:space="preserve">Check-in:</w:t>
+      </w:r>
+      <w:r>
+        <w:t xml:space="preserve"> </w:t>
+      </w:r>
+      <w:r>
+        <w:t xml:space="preserve">Was habe ich seit dem letzten Check-in getan? Was hat sich bei den Schlüsselergebnissen getan? Was hält mich auf? Zwei-Minuten-Timebox pro Circle-Mitglied.</w:t>
+      </w:r>
+      <w:r>
+        <w:t xml:space="preserve"> </w:t>
+      </w:r>
+      <w:r>
+        <w:rPr>
+          <w:iCs/>
+          <w:i/>
+        </w:rPr>
+        <w:t xml:space="preserve">(10 Minuten)</w:t>
+      </w:r>
+    </w:p>
+    <w:p>
+      <w:pPr>
+        <w:numPr>
+          <w:ilvl w:val="0"/>
+          <w:numId w:val="1013"/>
+        </w:numPr>
+        <w:pStyle w:val="Compact"/>
+      </w:pPr>
+      <w:r>
+        <w:t xml:space="preserve">Durchsprache der Ergebnisse der Katas des jeweiligen Lernpfads</w:t>
+      </w:r>
+    </w:p>
+    <w:p>
+      <w:pPr>
+        <w:numPr>
+          <w:ilvl w:val="0"/>
+          <w:numId w:val="1013"/>
+        </w:numPr>
+        <w:pStyle w:val="Compact"/>
+      </w:pPr>
+      <w:r>
+        <w:rPr>
+          <w:bCs/>
+          <w:b/>
+        </w:rPr>
+        <w:t xml:space="preserve">Check-out:</w:t>
+      </w:r>
+      <w:r>
+        <w:t xml:space="preserve"> </w:t>
+      </w:r>
+      <w:r>
+        <w:t xml:space="preserve">Was werde ich bis zum nächsten Weekly tun? Eine-Minute-Timebox pro Circle-Mitglied.</w:t>
+      </w:r>
+      <w:r>
+        <w:t xml:space="preserve"> </w:t>
+      </w:r>
+      <w:r>
+        <w:rPr>
+          <w:iCs/>
+          <w:i/>
+        </w:rPr>
+        <w:t xml:space="preserve">(5 Minuten)</w:t>
+      </w:r>
+    </w:p>
+    <w:p>
+      <w:pPr>
+        <w:pStyle w:val="FirstParagraph"/>
+      </w:pPr>
+      <w:r>
+        <w:rPr>
+          <w:bCs/>
+          <w:b/>
+        </w:rPr>
+        <w:t xml:space="preserve">WOCHE 8 &amp; Boxenstopp 2</w:t>
+      </w:r>
+    </w:p>
+    <w:p>
+      <w:pPr>
+        <w:numPr>
+          <w:ilvl w:val="0"/>
+          <w:numId w:val="1014"/>
+        </w:numPr>
+        <w:pStyle w:val="Compact"/>
+      </w:pPr>
+      <w:r>
+        <w:rPr>
+          <w:bCs/>
+          <w:b/>
+        </w:rPr>
+        <w:t xml:space="preserve">Check-in:</w:t>
+      </w:r>
+      <w:r>
+        <w:t xml:space="preserve"> </w:t>
+      </w:r>
+      <w:r>
+        <w:t xml:space="preserve">Was habe ich seit dem letzten Check-in getan? Was hat sich bei den Schlüsselergebnissen getan? Was hält mich auf? Zwei-Minuten-Timebox pro Circle-Mitglied.</w:t>
+      </w:r>
+      <w:r>
+        <w:t xml:space="preserve"> </w:t>
+      </w:r>
+      <w:r>
+        <w:rPr>
+          <w:iCs/>
+          <w:i/>
+        </w:rPr>
+        <w:t xml:space="preserve">(10 Minuten)</w:t>
+      </w:r>
+    </w:p>
+    <w:p>
+      <w:pPr>
+        <w:numPr>
+          <w:ilvl w:val="0"/>
+          <w:numId w:val="1014"/>
+        </w:numPr>
+        <w:pStyle w:val="Compact"/>
+      </w:pPr>
+      <w:r>
+        <w:t xml:space="preserve">Durchsprache der Ergebnisse der Katas des jeweiligen Lernpfads</w:t>
+      </w:r>
+    </w:p>
+    <w:p>
+      <w:pPr>
+        <w:numPr>
+          <w:ilvl w:val="0"/>
+          <w:numId w:val="1014"/>
+        </w:numPr>
+        <w:pStyle w:val="Compact"/>
+      </w:pPr>
+      <w:r>
+        <w:rPr>
+          <w:bCs/>
+          <w:b/>
+        </w:rPr>
+        <w:t xml:space="preserve">Check-out:</w:t>
+      </w:r>
+      <w:r>
+        <w:t xml:space="preserve"> </w:t>
+      </w:r>
+      <w:r>
+        <w:t xml:space="preserve">Was werde ich bis zum nächsten Weekly tun? Eine-Minute-Timebox pro Circle-Mitglied.</w:t>
+      </w:r>
+      <w:r>
+        <w:t xml:space="preserve"> </w:t>
+      </w:r>
+      <w:r>
+        <w:rPr>
+          <w:iCs/>
+          <w:i/>
+        </w:rPr>
+        <w:t xml:space="preserve">(5 Minuten)</w:t>
+      </w:r>
+    </w:p>
+    <w:p>
+      <w:pPr>
+        <w:pStyle w:val="FirstParagraph"/>
+      </w:pPr>
+      <w:r>
+        <w:rPr>
+          <w:bCs/>
+          <w:b/>
+        </w:rPr>
+        <w:t xml:space="preserve">WOCHE 9</w:t>
+      </w:r>
+    </w:p>
+    <w:p>
+      <w:pPr>
+        <w:numPr>
+          <w:ilvl w:val="0"/>
+          <w:numId w:val="1015"/>
+        </w:numPr>
+        <w:pStyle w:val="Compact"/>
+      </w:pPr>
+      <w:r>
+        <w:rPr>
+          <w:bCs/>
+          <w:b/>
+        </w:rPr>
+        <w:t xml:space="preserve">Check-in:</w:t>
+      </w:r>
+      <w:r>
+        <w:t xml:space="preserve"> </w:t>
+      </w:r>
+      <w:r>
+        <w:t xml:space="preserve">Was habe ich seit dem letzten Check-in getan? Was hat sich bei den Schlüsselergebnissen getan? Was hält mich auf? Zwei-Minuten-Timebox pro Circle-Mitglied.</w:t>
+      </w:r>
+      <w:r>
+        <w:t xml:space="preserve"> </w:t>
+      </w:r>
+      <w:r>
+        <w:rPr>
+          <w:iCs/>
+          <w:i/>
+        </w:rPr>
+        <w:t xml:space="preserve">(10 Minuten)</w:t>
+      </w:r>
+    </w:p>
+    <w:p>
+      <w:pPr>
+        <w:numPr>
+          <w:ilvl w:val="0"/>
+          <w:numId w:val="1015"/>
+        </w:numPr>
+        <w:pStyle w:val="Compact"/>
+      </w:pPr>
+      <w:r>
+        <w:t xml:space="preserve">Durchsprache der Ergebnisse der Katas des jeweiligen Lernpfads</w:t>
+      </w:r>
+    </w:p>
+    <w:p>
+      <w:pPr>
+        <w:numPr>
+          <w:ilvl w:val="0"/>
+          <w:numId w:val="1015"/>
+        </w:numPr>
+        <w:pStyle w:val="Compact"/>
+      </w:pPr>
+      <w:r>
+        <w:rPr>
+          <w:bCs/>
+          <w:b/>
+        </w:rPr>
+        <w:t xml:space="preserve">Check-out:</w:t>
+      </w:r>
+      <w:r>
+        <w:t xml:space="preserve"> </w:t>
+      </w:r>
+      <w:r>
+        <w:t xml:space="preserve">Was werde ich bis zum nächsten Weekly tun? Eine-Minute-Timebox pro Circle-Mitglied.</w:t>
+      </w:r>
+      <w:r>
+        <w:t xml:space="preserve"> </w:t>
+      </w:r>
+      <w:r>
+        <w:rPr>
+          <w:iCs/>
+          <w:i/>
+        </w:rPr>
+        <w:t xml:space="preserve">(5 Minuten)</w:t>
+      </w:r>
+    </w:p>
+    <w:p>
+      <w:pPr>
+        <w:pStyle w:val="FirstParagraph"/>
+      </w:pPr>
+      <w:r>
+        <w:rPr>
+          <w:bCs/>
+          <w:b/>
+        </w:rPr>
+        <w:t xml:space="preserve">WOCHE 10</w:t>
+      </w:r>
+    </w:p>
+    <w:p>
+      <w:pPr>
+        <w:numPr>
+          <w:ilvl w:val="0"/>
+          <w:numId w:val="1016"/>
+        </w:numPr>
+        <w:pStyle w:val="Compact"/>
+      </w:pPr>
+      <w:r>
+        <w:rPr>
+          <w:bCs/>
+          <w:b/>
+        </w:rPr>
+        <w:t xml:space="preserve">Check-in:</w:t>
+      </w:r>
+      <w:r>
+        <w:t xml:space="preserve"> </w:t>
+      </w:r>
+      <w:r>
+        <w:t xml:space="preserve">Was habe ich seit dem letzten Check-in getan? Was hat sich bei den Schlüsselergebnissen getan? Was hält mich auf? Zwei-Minuten-Timebox pro Circle-Mitglied.</w:t>
+      </w:r>
+      <w:r>
+        <w:t xml:space="preserve"> </w:t>
+      </w:r>
+      <w:r>
+        <w:rPr>
+          <w:iCs/>
+          <w:i/>
+        </w:rPr>
+        <w:t xml:space="preserve">(10 Minuten)</w:t>
+      </w:r>
+    </w:p>
+    <w:p>
+      <w:pPr>
+        <w:numPr>
+          <w:ilvl w:val="0"/>
+          <w:numId w:val="1016"/>
+        </w:numPr>
+        <w:pStyle w:val="Compact"/>
+      </w:pPr>
+      <w:r>
+        <w:t xml:space="preserve">Durchsprache der Ergebnisse der Katas des jeweiligen Lernpfads</w:t>
+      </w:r>
+    </w:p>
+    <w:p>
+      <w:pPr>
+        <w:numPr>
+          <w:ilvl w:val="0"/>
+          <w:numId w:val="1016"/>
+        </w:numPr>
+        <w:pStyle w:val="Compact"/>
+      </w:pPr>
+      <w:r>
+        <w:rPr>
+          <w:bCs/>
+          <w:b/>
+        </w:rPr>
+        <w:t xml:space="preserve">Check-out:</w:t>
+      </w:r>
+      <w:r>
+        <w:t xml:space="preserve"> </w:t>
+      </w:r>
+      <w:r>
+        <w:t xml:space="preserve">Was werde ich bis zum nächsten Weekly tun? Eine-Minute-Timebox pro Circle-Mitglied.</w:t>
+      </w:r>
+      <w:r>
+        <w:t xml:space="preserve"> </w:t>
+      </w:r>
+      <w:r>
+        <w:rPr>
+          <w:iCs/>
+          <w:i/>
+        </w:rPr>
+        <w:t xml:space="preserve">(5 Minuten)</w:t>
+      </w:r>
+    </w:p>
+    <w:p>
+      <w:pPr>
+        <w:pStyle w:val="FirstParagraph"/>
+      </w:pPr>
+      <w:r>
+        <w:rPr>
+          <w:bCs/>
+          <w:b/>
+        </w:rPr>
+        <w:t xml:space="preserve">WOCHE 11</w:t>
+      </w:r>
+    </w:p>
+    <w:p>
+      <w:pPr>
+        <w:numPr>
+          <w:ilvl w:val="0"/>
+          <w:numId w:val="1017"/>
+        </w:numPr>
+        <w:pStyle w:val="Compact"/>
+      </w:pPr>
+      <w:r>
+        <w:rPr>
+          <w:bCs/>
+          <w:b/>
+        </w:rPr>
+        <w:t xml:space="preserve">Check-in:</w:t>
+      </w:r>
+      <w:r>
+        <w:t xml:space="preserve"> </w:t>
+      </w:r>
+      <w:r>
+        <w:t xml:space="preserve">Was habe ich seit dem letzten Check-in getan? Was hat sich bei den Schlüsselergebnissen getan? Was hält mich auf? Zwei-Minuten-Timebox pro Circle-Mitglied.</w:t>
+      </w:r>
+      <w:r>
+        <w:t xml:space="preserve"> </w:t>
+      </w:r>
+      <w:r>
+        <w:rPr>
+          <w:iCs/>
+          <w:i/>
+        </w:rPr>
+        <w:t xml:space="preserve">(10 Minuten)</w:t>
+      </w:r>
+    </w:p>
+    <w:p>
+      <w:pPr>
+        <w:numPr>
+          <w:ilvl w:val="0"/>
+          <w:numId w:val="1017"/>
+        </w:numPr>
+        <w:pStyle w:val="Compact"/>
+      </w:pPr>
+      <w:r>
+        <w:t xml:space="preserve">Durchsprache der Ergebnisse der Katas des jeweiligen Lernpfads</w:t>
+      </w:r>
+    </w:p>
+    <w:p>
+      <w:pPr>
+        <w:numPr>
+          <w:ilvl w:val="0"/>
+          <w:numId w:val="1017"/>
+        </w:numPr>
+        <w:pStyle w:val="Compact"/>
+      </w:pPr>
+      <w:r>
+        <w:rPr>
+          <w:bCs/>
+          <w:b/>
+        </w:rPr>
+        <w:t xml:space="preserve">Check-out:</w:t>
+      </w:r>
+      <w:r>
+        <w:t xml:space="preserve"> </w:t>
+      </w:r>
+      <w:r>
+        <w:t xml:space="preserve">Was werde ich bis zum nächsten Weekly tun? Eine-Minute-Timebox pro Circle-Mitglied.</w:t>
+      </w:r>
+      <w:r>
+        <w:t xml:space="preserve"> </w:t>
+      </w:r>
+      <w:r>
+        <w:rPr>
+          <w:iCs/>
+          <w:i/>
+        </w:rPr>
+        <w:t xml:space="preserve">(5 Minuten)</w:t>
+      </w:r>
+    </w:p>
+    <w:p>
+      <w:pPr>
+        <w:pStyle w:val="FirstParagraph"/>
+      </w:pPr>
+      <w:r>
+        <w:rPr>
+          <w:bCs/>
+          <w:b/>
+        </w:rPr>
+        <w:t xml:space="preserve">WOCHE 12: Retrospektive &amp; Feier</w:t>
+      </w:r>
+    </w:p>
+    <w:p>
+      <w:pPr>
+        <w:pStyle w:val="BodyText"/>
+      </w:pPr>
+      <w:r>
+        <w:t xml:space="preserve">In dieser Woche sollte die endgültige Iteration Deiner Key Results vorliegen. Sprecht darüber und zeigt Sie im Check-in. Ihr werdet über die Erfahrungen im Circle nachdenken und darüber sprechen, wie Ihr den Prozess aufrecht erhalten könnt. Nach dem Weekly solltet Ihr Euch etwas Zeit nehmen, um Euren Erfolg zu feiern!</w:t>
+      </w:r>
+    </w:p>
+    <w:p>
+      <w:pPr>
+        <w:numPr>
+          <w:ilvl w:val="0"/>
+          <w:numId w:val="1018"/>
+        </w:numPr>
+        <w:pStyle w:val="Compact"/>
+      </w:pPr>
+      <w:r>
+        <w:rPr>
+          <w:bCs/>
+          <w:b/>
+        </w:rPr>
+        <w:t xml:space="preserve">Check-in:</w:t>
+      </w:r>
+      <w:r>
+        <w:t xml:space="preserve"> </w:t>
+      </w:r>
+      <w:r>
+        <w:t xml:space="preserve">Was habe ich seit dem letzten Check-in getan? Zeigt die finale Iteration der Key Results. Drei-Minuten-Timebox</w:t>
+      </w:r>
+      <w:r>
+        <w:t xml:space="preserve"> </w:t>
+      </w:r>
+      <w:r>
+        <w:t xml:space="preserve">pro Circle-Mitglied.</w:t>
+      </w:r>
+      <w:r>
+        <w:t xml:space="preserve"> </w:t>
+      </w:r>
+      <w:r>
+        <w:rPr>
+          <w:iCs/>
+          <w:i/>
+        </w:rPr>
+        <w:t xml:space="preserve">(15 Minuten)</w:t>
+      </w:r>
+    </w:p>
+    <w:p>
+      <w:pPr>
+        <w:numPr>
+          <w:ilvl w:val="0"/>
+          <w:numId w:val="1018"/>
+        </w:numPr>
+        <w:pStyle w:val="Compact"/>
+      </w:pPr>
+      <w:r>
+        <w:rPr>
+          <w:bCs/>
+          <w:b/>
+        </w:rPr>
+        <w:t xml:space="preserve">Your Learning Moments:</w:t>
+      </w:r>
+      <w:r>
+        <w:t xml:space="preserve"> </w:t>
+      </w:r>
+      <w:r>
+        <w:t xml:space="preserve">Sprecht über die Momente im Sprint, die für euch besonders waren. Was sind eure</w:t>
+      </w:r>
+      <w:r>
+        <w:t xml:space="preserve"> </w:t>
+      </w:r>
+      <w:r>
+        <w:t xml:space="preserve">“</w:t>
+      </w:r>
+      <w:r>
+        <w:t xml:space="preserve">key learnings</w:t>
+      </w:r>
+      <w:r>
+        <w:t xml:space="preserve">”</w:t>
+      </w:r>
+      <w:r>
+        <w:t xml:space="preserve">? Überlegt, ob ihr diese als</w:t>
+      </w:r>
+      <w:r>
+        <w:t xml:space="preserve"> </w:t>
+      </w:r>
+      <w:hyperlink r:id="rId75">
+        <w:r>
+          <w:rPr>
+            <w:rStyle w:val="Hyperlink"/>
+          </w:rPr>
+          <w:t xml:space="preserve">lernOS Story</w:t>
+        </w:r>
+      </w:hyperlink>
+      <w:r>
+        <w:t xml:space="preserve"> </w:t>
+      </w:r>
+      <w:r>
+        <w:t xml:space="preserve">für alle anderen Praktiker veröffentlichen wollt.</w:t>
+      </w:r>
+      <w:r>
+        <w:t xml:space="preserve"> </w:t>
+      </w:r>
+      <w:r>
+        <w:rPr>
+          <w:iCs/>
+          <w:i/>
+        </w:rPr>
+        <w:t xml:space="preserve">(20 minutes)</w:t>
+      </w:r>
+    </w:p>
+    <w:p>
+      <w:pPr>
+        <w:numPr>
+          <w:ilvl w:val="0"/>
+          <w:numId w:val="1018"/>
+        </w:numPr>
+        <w:pStyle w:val="Compact"/>
+      </w:pPr>
+      <w:r>
+        <w:rPr>
+          <w:bCs/>
+          <w:b/>
+        </w:rPr>
+        <w:t xml:space="preserve">After Action Review:</w:t>
+      </w:r>
+      <w:r>
+        <w:t xml:space="preserve"> </w:t>
+      </w:r>
+      <w:r>
+        <w:t xml:space="preserve">Was war der Plan für den Sprint? Was ist passiert? Gab es eine Abweichung? Was kann man daraus lernen?</w:t>
+      </w:r>
+      <w:r>
+        <w:t xml:space="preserve"> </w:t>
+      </w:r>
+      <w:r>
+        <w:rPr>
+          <w:iCs/>
+          <w:i/>
+        </w:rPr>
+        <w:t xml:space="preserve">(20 minutes)</w:t>
+      </w:r>
+    </w:p>
+    <w:p>
+      <w:pPr>
+        <w:numPr>
+          <w:ilvl w:val="0"/>
+          <w:numId w:val="1018"/>
+        </w:numPr>
+        <w:pStyle w:val="Compact"/>
+      </w:pPr>
+      <w:r>
+        <w:rPr>
+          <w:bCs/>
+          <w:b/>
+        </w:rPr>
+        <w:t xml:space="preserve">Check-out:</w:t>
+      </w:r>
+      <w:r>
+        <w:t xml:space="preserve"> </w:t>
+      </w:r>
+      <w:r>
+        <w:t xml:space="preserve">Gibt es nächste Schritte? Bleibt ihr für einen weiteren Sprint zusammen?</w:t>
+      </w:r>
+    </w:p>
+    <w:p>
+      <w:pPr>
+        <w:numPr>
+          <w:ilvl w:val="0"/>
+          <w:numId w:val="1018"/>
+        </w:numPr>
+        <w:pStyle w:val="Compact"/>
+      </w:pPr>
+      <w:r>
+        <w:rPr>
+          <w:bCs/>
+          <w:b/>
+        </w:rPr>
+        <w:t xml:space="preserve">Party Time!</w:t>
+      </w:r>
+      <w:r>
+        <w:t xml:space="preserve"> </w:t>
+      </w:r>
+      <w:r>
+        <w:rPr>
+          <w:iCs/>
+          <w:i/>
+        </w:rPr>
+        <w:t xml:space="preserve">(Die Dauer wählt ihr)</w:t>
+      </w:r>
+    </w:p>
+    <w:bookmarkEnd w:id="76"/>
+    <w:bookmarkEnd w:id="77"/>
+    <w:bookmarkStart w:id="101" w:name="lernos-unterstützen"/>
+    <w:p>
+      <w:pPr>
+        <w:pStyle w:val="Heading1"/>
+      </w:pPr>
+      <w:r>
+        <w:rPr>
+          <w:rStyle w:val="SectionNumber"/>
+        </w:rPr>
+        <w:t xml:space="preserve">4</w:t>
+      </w:r>
+      <w:r>
+        <w:tab/>
+      </w:r>
+      <w:r>
+        <w:t xml:space="preserve">lernOS unterstützen</w:t>
+      </w:r>
+    </w:p>
+    <w:p>
+      <w:pPr>
+        <w:pStyle w:val="FirstParagraph"/>
+      </w:pPr>
+      <w:r>
+        <w:t xml:space="preserve">Es gibt verschiedene Möglichkeiten,</w:t>
+      </w:r>
+      <w:r>
+        <w:t xml:space="preserve"> </w:t>
+      </w:r>
+      <w:r>
+        <w:rPr>
+          <w:bCs/>
+          <w:b/>
+        </w:rPr>
+        <w:t xml:space="preserve">das Projekt lernOS zu unterstützen</w:t>
+      </w:r>
+      <w:r>
+        <w:t xml:space="preserve">: Du kannst lernOS einfach verwenden, es bekannt machen, eigene Inhalte erstellen oder sogar mit Deiner Organisation lernOS Supporter werden.</w:t>
+      </w:r>
+    </w:p>
+    <w:p>
+      <w:pPr>
+        <w:pStyle w:val="CaptionedFigure"/>
+      </w:pPr>
+      <w:r>
+        <w:drawing>
+          <wp:inline>
+            <wp:extent cx="5334000" cy="4165129"/>
+            <wp:effectExtent b="0" l="0" r="0" t="0"/>
+            <wp:docPr descr="Zwei Personen an einem Baum, der wächst" title="" id="79" name="Picture"/>
+            <a:graphic>
+              <a:graphicData uri="http://schemas.openxmlformats.org/drawingml/2006/picture">
+                <pic:pic>
+                  <pic:nvPicPr>
+                    <pic:cNvPr descr="./images/undraw_Waiting__for_you_ldha.png" id="80" name="Picture"/>
+                    <pic:cNvPicPr>
+                      <a:picLocks noChangeArrowheads="1" noChangeAspect="1"/>
+                    </pic:cNvPicPr>
+                  </pic:nvPicPr>
+                  <pic:blipFill>
+                    <a:blip r:embed="rId78"/>
                     <a:stretch>
                       <a:fillRect/>
                     </a:stretch>
@@ -3470,7 +3525,7 @@
         <w:t xml:space="preserve">Zwei Personen an einem Baum, der wächst</w:t>
       </w:r>
     </w:p>
-    <w:bookmarkStart w:id="79" w:name="lernos-verwenden"/>
+    <w:bookmarkStart w:id="82" w:name="lernos-verwenden"/>
     <w:p>
       <w:pPr>
         <w:pStyle w:val="Heading2"/>
@@ -3510,7 +3565,7 @@
       <w:r>
         <w:t xml:space="preserve"> </w:t>
       </w:r>
-      <w:hyperlink r:id="rId78">
+      <w:hyperlink r:id="rId81">
         <w:r>
           <w:rPr>
             <w:rStyle w:val="Hyperlink"/>
@@ -3587,8 +3642,8 @@
         <w:t xml:space="preserve">Stop talking, start doing! :-)</w:t>
       </w:r>
     </w:p>
-    <w:bookmarkEnd w:id="79"/>
-    <w:bookmarkStart w:id="97" w:name="lernos-supporter-werden"/>
+    <w:bookmarkEnd w:id="82"/>
+    <w:bookmarkStart w:id="100" w:name="lernos-supporter-werden"/>
     <w:p>
       <w:pPr>
         <w:pStyle w:val="Heading2"/>
@@ -3622,7 +3677,7 @@
         </w:numPr>
         <w:pStyle w:val="Compact"/>
       </w:pPr>
-      <w:hyperlink r:id="rId80">
+      <w:hyperlink r:id="rId83">
         <w:r>
           <w:rPr>
             <w:rStyle w:val="Hyperlink"/>
@@ -3639,7 +3694,7 @@
       <w:r>
         <w:t xml:space="preserve"> </w:t>
       </w:r>
-      <w:hyperlink r:id="rId81">
+      <w:hyperlink r:id="rId84">
         <w:r>
           <w:rPr>
             <w:rStyle w:val="Hyperlink"/>
@@ -3656,7 +3711,7 @@
         </w:numPr>
         <w:pStyle w:val="Compact"/>
       </w:pPr>
-      <w:hyperlink r:id="rId82">
+      <w:hyperlink r:id="rId85">
         <w:r>
           <w:rPr>
             <w:rStyle w:val="Hyperlink"/>
@@ -3673,7 +3728,7 @@
       <w:r>
         <w:t xml:space="preserve"> </w:t>
       </w:r>
-      <w:hyperlink r:id="rId83">
+      <w:hyperlink r:id="rId86">
         <w:r>
           <w:rPr>
             <w:rStyle w:val="Hyperlink"/>
@@ -3690,7 +3745,7 @@
         </w:numPr>
         <w:pStyle w:val="Compact"/>
       </w:pPr>
-      <w:hyperlink r:id="rId84">
+      <w:hyperlink r:id="rId87">
         <w:r>
           <w:rPr>
             <w:rStyle w:val="Hyperlink"/>
@@ -3707,7 +3762,7 @@
       <w:r>
         <w:t xml:space="preserve"> </w:t>
       </w:r>
-      <w:hyperlink r:id="rId85">
+      <w:hyperlink r:id="rId88">
         <w:r>
           <w:rPr>
             <w:rStyle w:val="Hyperlink"/>
@@ -3724,7 +3779,7 @@
         </w:numPr>
         <w:pStyle w:val="Compact"/>
       </w:pPr>
-      <w:hyperlink r:id="rId86">
+      <w:hyperlink r:id="rId89">
         <w:r>
           <w:rPr>
             <w:rStyle w:val="Hyperlink"/>
@@ -3741,7 +3796,7 @@
       <w:r>
         <w:t xml:space="preserve"> </w:t>
       </w:r>
-      <w:hyperlink r:id="rId87">
+      <w:hyperlink r:id="rId90">
         <w:r>
           <w:rPr>
             <w:rStyle w:val="Hyperlink"/>
@@ -3758,7 +3813,7 @@
         </w:numPr>
         <w:pStyle w:val="Compact"/>
       </w:pPr>
-      <w:hyperlink r:id="rId88">
+      <w:hyperlink r:id="rId91">
         <w:r>
           <w:rPr>
             <w:rStyle w:val="Hyperlink"/>
@@ -3775,7 +3830,7 @@
       <w:r>
         <w:t xml:space="preserve"> </w:t>
       </w:r>
-      <w:hyperlink r:id="rId89">
+      <w:hyperlink r:id="rId92">
         <w:r>
           <w:rPr>
             <w:rStyle w:val="Hyperlink"/>
@@ -3792,7 +3847,7 @@
         </w:numPr>
         <w:pStyle w:val="Compact"/>
       </w:pPr>
-      <w:hyperlink r:id="rId90">
+      <w:hyperlink r:id="rId93">
         <w:r>
           <w:rPr>
             <w:rStyle w:val="Hyperlink"/>
@@ -3809,7 +3864,7 @@
       <w:r>
         <w:t xml:space="preserve"> </w:t>
       </w:r>
-      <w:hyperlink r:id="rId91">
+      <w:hyperlink r:id="rId94">
         <w:r>
           <w:rPr>
             <w:rStyle w:val="Hyperlink"/>
@@ -3826,7 +3881,7 @@
         </w:numPr>
         <w:pStyle w:val="Compact"/>
       </w:pPr>
-      <w:hyperlink r:id="rId92">
+      <w:hyperlink r:id="rId95">
         <w:r>
           <w:rPr>
             <w:rStyle w:val="Hyperlink"/>
@@ -3843,7 +3898,7 @@
       <w:r>
         <w:t xml:space="preserve"> </w:t>
       </w:r>
-      <w:hyperlink r:id="rId93">
+      <w:hyperlink r:id="rId96">
         <w:r>
           <w:rPr>
             <w:rStyle w:val="Hyperlink"/>
@@ -3860,7 +3915,7 @@
         </w:numPr>
         <w:pStyle w:val="Compact"/>
       </w:pPr>
-      <w:hyperlink r:id="rId94">
+      <w:hyperlink r:id="rId97">
         <w:r>
           <w:rPr>
             <w:rStyle w:val="Hyperlink"/>
@@ -3877,7 +3932,7 @@
       <w:r>
         <w:t xml:space="preserve"> </w:t>
       </w:r>
-      <w:hyperlink r:id="rId95">
+      <w:hyperlink r:id="rId98">
         <w:r>
           <w:rPr>
             <w:rStyle w:val="Hyperlink"/>
@@ -3896,7 +3951,7 @@
       <w:r>
         <w:t xml:space="preserve"> </w:t>
       </w:r>
-      <w:hyperlink r:id="rId96">
+      <w:hyperlink r:id="rId99">
         <w:r>
           <w:rPr>
             <w:rStyle w:val="Hyperlink"/>
@@ -3908,9 +3963,9 @@
         <w:t xml:space="preserve">.</w:t>
       </w:r>
     </w:p>
-    <w:bookmarkEnd w:id="97"/>
-    <w:bookmarkEnd w:id="98"/>
-    <w:bookmarkStart w:id="146" w:name="publikationen"/>
+    <w:bookmarkEnd w:id="100"/>
+    <w:bookmarkEnd w:id="101"/>
+    <w:bookmarkStart w:id="149" w:name="publikationen"/>
     <w:p>
       <w:pPr>
         <w:pStyle w:val="Heading1"/>
@@ -3958,18 +4013,18 @@
           <wp:inline>
             <wp:extent cx="5334000" cy="2752047"/>
             <wp:effectExtent b="0" l="0" r="0" t="0"/>
-            <wp:docPr descr="Personen vor einer Webseite" title="" id="100" name="Picture"/>
+            <wp:docPr descr="Personen vor einer Webseite" title="" id="103" name="Picture"/>
             <a:graphic>
               <a:graphicData uri="http://schemas.openxmlformats.org/drawingml/2006/picture">
                 <pic:pic>
                   <pic:nvPicPr>
-                    <pic:cNvPr descr="./images/undraw_Blogging_re_kl0d.png" id="101" name="Picture"/>
+                    <pic:cNvPr descr="./images/undraw_Blogging_re_kl0d.png" id="104" name="Picture"/>
                     <pic:cNvPicPr>
                       <a:picLocks noChangeArrowheads="1" noChangeAspect="1"/>
                     </pic:cNvPicPr>
                   </pic:nvPicPr>
                   <pic:blipFill>
-                    <a:blip r:embed="rId99"/>
+                    <a:blip r:embed="rId102"/>
                     <a:stretch>
                       <a:fillRect/>
                     </a:stretch>
@@ -4004,7 +4059,7 @@
         <w:t xml:space="preserve">Personen vor einer Webseite</w:t>
       </w:r>
     </w:p>
-    <w:bookmarkStart w:id="103" w:name="section"/>
+    <w:bookmarkStart w:id="106" w:name="section"/>
     <w:p>
       <w:pPr>
         <w:pStyle w:val="Heading2"/>
@@ -4036,7 +4091,7 @@
       <w:r>
         <w:t xml:space="preserve"> </w:t>
       </w:r>
-      <w:hyperlink r:id="rId102">
+      <w:hyperlink r:id="rId105">
         <w:r>
           <w:rPr>
             <w:rStyle w:val="Hyperlink"/>
@@ -4051,8 +4106,8 @@
         <w:t xml:space="preserve">aktualisiert)</w:t>
       </w:r>
     </w:p>
-    <w:bookmarkEnd w:id="103"/>
-    <w:bookmarkStart w:id="115" w:name="section-1"/>
+    <w:bookmarkEnd w:id="106"/>
+    <w:bookmarkStart w:id="118" w:name="section-1"/>
     <w:p>
       <w:pPr>
         <w:pStyle w:val="Heading2"/>
@@ -4084,7 +4139,7 @@
       <w:r>
         <w:t xml:space="preserve"> </w:t>
       </w:r>
-      <w:hyperlink r:id="rId104">
+      <w:hyperlink r:id="rId107">
         <w:r>
           <w:rPr>
             <w:rStyle w:val="Hyperlink"/>
@@ -4113,7 +4168,7 @@
       <w:r>
         <w:t xml:space="preserve"> </w:t>
       </w:r>
-      <w:hyperlink r:id="rId105">
+      <w:hyperlink r:id="rId108">
         <w:r>
           <w:rPr>
             <w:rStyle w:val="Hyperlink"/>
@@ -4142,7 +4197,7 @@
       <w:r>
         <w:t xml:space="preserve"> </w:t>
       </w:r>
-      <w:hyperlink r:id="rId106">
+      <w:hyperlink r:id="rId109">
         <w:r>
           <w:rPr>
             <w:rStyle w:val="Hyperlink"/>
@@ -4186,7 +4241,7 @@
       <w:r>
         <w:t xml:space="preserve">vom 05.-06.07.2022 auf der Kaiserburg Nürnberg und online (</w:t>
       </w:r>
-      <w:hyperlink r:id="rId107">
+      <w:hyperlink r:id="rId110">
         <w:r>
           <w:rPr>
             <w:rStyle w:val="Hyperlink"/>
@@ -4200,7 +4255,7 @@
       <w:r>
         <w:t xml:space="preserve"> </w:t>
       </w:r>
-      <w:hyperlink r:id="rId108">
+      <w:hyperlink r:id="rId111">
         <w:r>
           <w:rPr>
             <w:rStyle w:val="Hyperlink"/>
@@ -4226,7 +4281,7 @@
       <w:r>
         <w:t xml:space="preserve"> </w:t>
       </w:r>
-      <w:hyperlink r:id="rId109">
+      <w:hyperlink r:id="rId112">
         <w:r>
           <w:rPr>
             <w:rStyle w:val="Hyperlink"/>
@@ -4255,7 +4310,7 @@
       <w:r>
         <w:t xml:space="preserve"> </w:t>
       </w:r>
-      <w:hyperlink r:id="rId110">
+      <w:hyperlink r:id="rId113">
         <w:r>
           <w:rPr>
             <w:rStyle w:val="Hyperlink"/>
@@ -4284,7 +4339,7 @@
       <w:r>
         <w:t xml:space="preserve"> </w:t>
       </w:r>
-      <w:hyperlink r:id="rId111">
+      <w:hyperlink r:id="rId114">
         <w:r>
           <w:rPr>
             <w:rStyle w:val="Hyperlink"/>
@@ -4307,7 +4362,7 @@
       <w:r>
         <w:t xml:space="preserve"> </w:t>
       </w:r>
-      <w:hyperlink r:id="rId112">
+      <w:hyperlink r:id="rId115">
         <w:r>
           <w:rPr>
             <w:rStyle w:val="Hyperlink"/>
@@ -4336,7 +4391,7 @@
       <w:r>
         <w:t xml:space="preserve"> </w:t>
       </w:r>
-      <w:hyperlink r:id="rId113">
+      <w:hyperlink r:id="rId116">
         <w:r>
           <w:rPr>
             <w:rStyle w:val="Hyperlink"/>
@@ -4365,7 +4420,7 @@
       <w:r>
         <w:t xml:space="preserve"> </w:t>
       </w:r>
-      <w:hyperlink r:id="rId114">
+      <w:hyperlink r:id="rId117">
         <w:r>
           <w:rPr>
             <w:rStyle w:val="Hyperlink"/>
@@ -4380,8 +4435,8 @@
         <w:t xml:space="preserve">vom 13.01.2022</w:t>
       </w:r>
     </w:p>
-    <w:bookmarkEnd w:id="115"/>
-    <w:bookmarkStart w:id="121" w:name="section-2"/>
+    <w:bookmarkEnd w:id="118"/>
+    <w:bookmarkStart w:id="124" w:name="section-2"/>
     <w:p>
       <w:pPr>
         <w:pStyle w:val="Heading2"/>
@@ -4407,7 +4462,7 @@
         </w:numPr>
         <w:pStyle w:val="Compact"/>
       </w:pPr>
-      <w:hyperlink r:id="rId116">
+      <w:hyperlink r:id="rId119">
         <w:r>
           <w:rPr>
             <w:rStyle w:val="Hyperlink"/>
@@ -4436,7 +4491,7 @@
       <w:r>
         <w:t xml:space="preserve"> </w:t>
       </w:r>
-      <w:hyperlink r:id="rId117">
+      <w:hyperlink r:id="rId120">
         <w:r>
           <w:rPr>
             <w:rStyle w:val="Hyperlink"/>
@@ -4465,7 +4520,7 @@
       <w:r>
         <w:t xml:space="preserve"> </w:t>
       </w:r>
-      <w:hyperlink r:id="rId118">
+      <w:hyperlink r:id="rId121">
         <w:r>
           <w:rPr>
             <w:rStyle w:val="Hyperlink"/>
@@ -4509,7 +4564,7 @@
       <w:r>
         <w:t xml:space="preserve">vom 24.-25.06.2021 online (</w:t>
       </w:r>
-      <w:hyperlink r:id="rId119">
+      <w:hyperlink r:id="rId122">
         <w:r>
           <w:rPr>
             <w:rStyle w:val="Hyperlink"/>
@@ -4523,7 +4578,7 @@
       <w:r>
         <w:t xml:space="preserve"> </w:t>
       </w:r>
-      <w:hyperlink r:id="rId120">
+      <w:hyperlink r:id="rId123">
         <w:r>
           <w:rPr>
             <w:rStyle w:val="Hyperlink"/>
@@ -4535,8 +4590,8 @@
         <w:t xml:space="preserve">)</w:t>
       </w:r>
     </w:p>
-    <w:bookmarkEnd w:id="121"/>
-    <w:bookmarkStart w:id="129" w:name="section-3"/>
+    <w:bookmarkEnd w:id="124"/>
+    <w:bookmarkStart w:id="132" w:name="section-3"/>
     <w:p>
       <w:pPr>
         <w:pStyle w:val="Heading2"/>
@@ -4565,7 +4620,7 @@
       <w:r>
         <w:t xml:space="preserve">Podcast </w:t>
       </w:r>
-      <w:hyperlink r:id="rId122">
+      <w:hyperlink r:id="rId125">
         <w:r>
           <w:rPr>
             <w:rStyle w:val="Hyperlink"/>
@@ -4591,7 +4646,7 @@
       <w:r>
         <w:t xml:space="preserve"> </w:t>
       </w:r>
-      <w:hyperlink r:id="rId123">
+      <w:hyperlink r:id="rId126">
         <w:r>
           <w:rPr>
             <w:rStyle w:val="Hyperlink"/>
@@ -4620,7 +4675,7 @@
       <w:r>
         <w:t xml:space="preserve"> </w:t>
       </w:r>
-      <w:hyperlink r:id="rId124">
+      <w:hyperlink r:id="rId127">
         <w:r>
           <w:rPr>
             <w:rStyle w:val="Hyperlink"/>
@@ -4643,7 +4698,7 @@
         </w:numPr>
         <w:pStyle w:val="Compact"/>
       </w:pPr>
-      <w:hyperlink r:id="rId125">
+      <w:hyperlink r:id="rId128">
         <w:r>
           <w:rPr>
             <w:rStyle w:val="Hyperlink"/>
@@ -4669,7 +4724,7 @@
       <w:r>
         <w:t xml:space="preserve">Vortrag </w:t>
       </w:r>
-      <w:hyperlink r:id="rId126">
+      <w:hyperlink r:id="rId129">
         <w:r>
           <w:rPr>
             <w:rStyle w:val="Hyperlink"/>
@@ -4698,7 +4753,7 @@
       <w:r>
         <w:t xml:space="preserve"> </w:t>
       </w:r>
-      <w:hyperlink r:id="rId127">
+      <w:hyperlink r:id="rId130">
         <w:r>
           <w:rPr>
             <w:rStyle w:val="Hyperlink"/>
@@ -4721,7 +4776,7 @@
       <w:r>
         <w:t xml:space="preserve"> </w:t>
       </w:r>
-      <w:hyperlink r:id="rId128">
+      <w:hyperlink r:id="rId131">
         <w:r>
           <w:rPr>
             <w:rStyle w:val="Hyperlink"/>
@@ -4736,8 +4791,8 @@
         <w:t xml:space="preserve">vom 20.02.2022</w:t>
       </w:r>
     </w:p>
-    <w:bookmarkEnd w:id="129"/>
-    <w:bookmarkStart w:id="135" w:name="section-4"/>
+    <w:bookmarkEnd w:id="132"/>
+    <w:bookmarkStart w:id="138" w:name="section-4"/>
     <w:p>
       <w:pPr>
         <w:pStyle w:val="Heading2"/>
@@ -4769,7 +4824,7 @@
       <w:r>
         <w:t xml:space="preserve"> </w:t>
       </w:r>
-      <w:hyperlink r:id="rId130">
+      <w:hyperlink r:id="rId133">
         <w:r>
           <w:rPr>
             <w:rStyle w:val="Hyperlink"/>
@@ -4795,7 +4850,7 @@
       <w:r>
         <w:t xml:space="preserve">Blog </w:t>
       </w:r>
-      <w:hyperlink r:id="rId131">
+      <w:hyperlink r:id="rId134">
         <w:r>
           <w:rPr>
             <w:rStyle w:val="Hyperlink"/>
@@ -4818,7 +4873,7 @@
       <w:r>
         <w:t xml:space="preserve"> </w:t>
       </w:r>
-      <w:hyperlink r:id="rId132">
+      <w:hyperlink r:id="rId135">
         <w:r>
           <w:rPr>
             <w:rStyle w:val="Hyperlink"/>
@@ -4853,7 +4908,7 @@
         </w:numPr>
         <w:pStyle w:val="Compact"/>
       </w:pPr>
-      <w:hyperlink r:id="rId133">
+      <w:hyperlink r:id="rId136">
         <w:r>
           <w:rPr>
             <w:rStyle w:val="Hyperlink"/>
@@ -4889,7 +4944,7 @@
       <w:r>
         <w:t xml:space="preserve"> von Simon Dückert in </w:t>
       </w:r>
-      <w:hyperlink r:id="rId134">
+      <w:hyperlink r:id="rId137">
         <w:r>
           <w:rPr>
             <w:rStyle w:val="Hyperlink"/>
@@ -4898,8 +4953,8 @@
         </w:r>
       </w:hyperlink>
     </w:p>
-    <w:bookmarkEnd w:id="135"/>
-    <w:bookmarkStart w:id="140" w:name="section-5"/>
+    <w:bookmarkEnd w:id="138"/>
+    <w:bookmarkStart w:id="143" w:name="section-5"/>
     <w:p>
       <w:pPr>
         <w:pStyle w:val="Heading2"/>
@@ -4928,7 +4983,7 @@
       <w:r>
         <w:t xml:space="preserve">Vortrag </w:t>
       </w:r>
-      <w:hyperlink r:id="rId136">
+      <w:hyperlink r:id="rId139">
         <w:r>
           <w:rPr>
             <w:rStyle w:val="Hyperlink"/>
@@ -4951,7 +5006,7 @@
         </w:numPr>
         <w:pStyle w:val="Compact"/>
       </w:pPr>
-      <w:hyperlink r:id="rId137">
+      <w:hyperlink r:id="rId140">
         <w:r>
           <w:rPr>
             <w:rStyle w:val="Hyperlink"/>
@@ -4980,7 +5035,7 @@
       <w:r>
         <w:t xml:space="preserve"> </w:t>
       </w:r>
-      <w:hyperlink r:id="rId138">
+      <w:hyperlink r:id="rId141">
         <w:r>
           <w:rPr>
             <w:rStyle w:val="Hyperlink"/>
@@ -5006,7 +5061,7 @@
       <w:r>
         <w:t xml:space="preserve">Vortrag </w:t>
       </w:r>
-      <w:hyperlink r:id="rId139">
+      <w:hyperlink r:id="rId142">
         <w:r>
           <w:rPr>
             <w:rStyle w:val="Hyperlink"/>
@@ -5021,8 +5076,8 @@
         <w:t xml:space="preserve">am 22.06.2018 auf der KnowTouch in Nürnberg</w:t>
       </w:r>
     </w:p>
-    <w:bookmarkEnd w:id="140"/>
-    <w:bookmarkStart w:id="142" w:name="section-6"/>
+    <w:bookmarkEnd w:id="143"/>
+    <w:bookmarkStart w:id="145" w:name="section-6"/>
     <w:p>
       <w:pPr>
         <w:pStyle w:val="Heading2"/>
@@ -5054,7 +5109,7 @@
       <w:r>
         <w:t xml:space="preserve"> </w:t>
       </w:r>
-      <w:hyperlink r:id="rId141">
+      <w:hyperlink r:id="rId144">
         <w:r>
           <w:rPr>
             <w:rStyle w:val="Hyperlink"/>
@@ -5069,8 +5124,8 @@
         <w:t xml:space="preserve">auf dem Corporate Learning Camp am 29.09.2017 in Frankfurt</w:t>
       </w:r>
     </w:p>
-    <w:bookmarkEnd w:id="142"/>
-    <w:bookmarkStart w:id="145" w:name="section-7"/>
+    <w:bookmarkEnd w:id="145"/>
+    <w:bookmarkStart w:id="148" w:name="section-7"/>
     <w:p>
       <w:pPr>
         <w:pStyle w:val="Heading2"/>
@@ -5101,7 +5156,7 @@
       <w:r>
         <w:t xml:space="preserve"> </w:t>
       </w:r>
-      <w:hyperlink r:id="rId143">
+      <w:hyperlink r:id="rId146">
         <w:r>
           <w:rPr>
             <w:rStyle w:val="Hyperlink"/>
@@ -5123,7 +5178,7 @@
           <w:numId w:val="1028"/>
         </w:numPr>
       </w:pPr>
-      <w:hyperlink r:id="rId144">
+      <w:hyperlink r:id="rId147">
         <w:r>
           <w:rPr>
             <w:rStyle w:val="Hyperlink"/>
@@ -5154,9 +5209,9 @@
         <w:t xml:space="preserve">in der Cogneon Akademie in Nürnberg</w:t>
       </w:r>
     </w:p>
-    <w:bookmarkEnd w:id="145"/>
-    <w:bookmarkEnd w:id="146"/>
-    <w:bookmarkStart w:id="163" w:name="lernos-faq"/>
+    <w:bookmarkEnd w:id="148"/>
+    <w:bookmarkEnd w:id="149"/>
+    <w:bookmarkStart w:id="166" w:name="lernos-faq"/>
     <w:p>
       <w:pPr>
         <w:pStyle w:val="Heading1"/>
@@ -5204,18 +5259,18 @@
           <wp:inline>
             <wp:extent cx="5334000" cy="3467449"/>
             <wp:effectExtent b="0" l="0" r="0" t="0"/>
-            <wp:docPr descr="Figuren mit Fragezeichen" title="" id="148" name="Picture"/>
+            <wp:docPr descr="Figuren mit Fragezeichen" title="" id="151" name="Picture"/>
             <a:graphic>
               <a:graphicData uri="http://schemas.openxmlformats.org/drawingml/2006/picture">
                 <pic:pic>
                   <pic:nvPicPr>
-                    <pic:cNvPr descr="./images/undraw_Faq_re_31cw.png" id="149" name="Picture"/>
+                    <pic:cNvPr descr="./images/undraw_Faq_re_31cw.png" id="152" name="Picture"/>
                     <pic:cNvPicPr>
                       <a:picLocks noChangeArrowheads="1" noChangeAspect="1"/>
                     </pic:cNvPicPr>
                   </pic:nvPicPr>
                   <pic:blipFill>
-                    <a:blip r:embed="rId147"/>
+                    <a:blip r:embed="rId150"/>
                     <a:stretch>
                       <a:fillRect/>
                     </a:stretch>
@@ -5272,7 +5327,7 @@
       <w:r>
         <w:t xml:space="preserve"> </w:t>
       </w:r>
-      <w:hyperlink r:id="rId150">
+      <w:hyperlink r:id="rId153">
         <w:r>
           <w:rPr>
             <w:rStyle w:val="Hyperlink"/>
@@ -5289,7 +5344,7 @@
       <w:r>
         <w:t xml:space="preserve"> </w:t>
       </w:r>
-      <w:hyperlink r:id="rId151">
+      <w:hyperlink r:id="rId154">
         <w:r>
           <w:rPr>
             <w:rStyle w:val="Hyperlink"/>
@@ -5306,7 +5361,7 @@
       <w:r>
         <w:t xml:space="preserve"> </w:t>
       </w:r>
-      <w:hyperlink r:id="rId152">
+      <w:hyperlink r:id="rId155">
         <w:r>
           <w:rPr>
             <w:rStyle w:val="Hyperlink"/>
@@ -5373,7 +5428,7 @@
       <w:r>
         <w:t xml:space="preserve"> </w:t>
       </w:r>
-      <w:hyperlink r:id="rId153">
+      <w:hyperlink r:id="rId156">
         <w:r>
           <w:rPr>
             <w:rStyle w:val="Hyperlink"/>
@@ -5390,7 +5445,7 @@
       <w:r>
         <w:t xml:space="preserve"> </w:t>
       </w:r>
-      <w:hyperlink r:id="rId154">
+      <w:hyperlink r:id="rId157">
         <w:r>
           <w:rPr>
             <w:rStyle w:val="Hyperlink"/>
@@ -5407,7 +5462,7 @@
       <w:r>
         <w:t xml:space="preserve"> </w:t>
       </w:r>
-      <w:hyperlink r:id="rId155">
+      <w:hyperlink r:id="rId158">
         <w:r>
           <w:rPr>
             <w:rStyle w:val="Hyperlink"/>
@@ -5481,7 +5536,7 @@
       <w:r>
         <w:t xml:space="preserve"> </w:t>
       </w:r>
-      <w:hyperlink r:id="rId131">
+      <w:hyperlink r:id="rId134">
         <w:r>
           <w:rPr>
             <w:rStyle w:val="Hyperlink"/>
@@ -5548,7 +5603,7 @@
       <w:r>
         <w:t xml:space="preserve"> </w:t>
       </w:r>
-      <w:hyperlink r:id="rId156">
+      <w:hyperlink r:id="rId159">
         <w:r>
           <w:rPr>
             <w:rStyle w:val="Hyperlink"/>
@@ -5559,7 +5614,7 @@
       <w:r>
         <w:t xml:space="preserve">, dessen Quellcode jeder verwenden kann. Darauf aufbauende Produkte müssen aber einen anderen Namen haben (</w:t>
       </w:r>
-      <w:hyperlink r:id="rId157">
+      <w:hyperlink r:id="rId160">
         <w:r>
           <w:rPr>
             <w:rStyle w:val="Hyperlink"/>
@@ -5573,7 +5628,7 @@
       <w:r>
         <w:t xml:space="preserve"> </w:t>
       </w:r>
-      <w:hyperlink r:id="rId158">
+      <w:hyperlink r:id="rId161">
         <w:r>
           <w:rPr>
             <w:rStyle w:val="Hyperlink"/>
@@ -5587,7 +5642,7 @@
       <w:r>
         <w:t xml:space="preserve"> </w:t>
       </w:r>
-      <w:hyperlink r:id="rId159">
+      <w:hyperlink r:id="rId162">
         <w:r>
           <w:rPr>
             <w:rStyle w:val="Hyperlink"/>
@@ -5601,7 +5656,7 @@
       <w:r>
         <w:t xml:space="preserve"> </w:t>
       </w:r>
-      <w:hyperlink r:id="rId160">
+      <w:hyperlink r:id="rId163">
         <w:r>
           <w:rPr>
             <w:rStyle w:val="Hyperlink"/>
@@ -5615,7 +5670,7 @@
       <w:r>
         <w:t xml:space="preserve"> </w:t>
       </w:r>
-      <w:hyperlink r:id="rId161">
+      <w:hyperlink r:id="rId164">
         <w:r>
           <w:rPr>
             <w:rStyle w:val="Hyperlink"/>
@@ -5647,7 +5702,7 @@
       <w:r>
         <w:t xml:space="preserve"> </w:t>
       </w:r>
-      <w:hyperlink r:id="rId162">
+      <w:hyperlink r:id="rId165">
         <w:r>
           <w:rPr>
             <w:rStyle w:val="Hyperlink"/>
@@ -5679,7 +5734,7 @@
         <w:t xml:space="preserve">auf.</w:t>
       </w:r>
     </w:p>
-    <w:bookmarkEnd w:id="163"/>
+    <w:bookmarkEnd w:id="166"/>
     <w:sectPr/>
   </w:body>
 </w:document>

</xml_diff>